<commit_message>
move to new dir : simple
</commit_message>
<xml_diff>
--- a/ThinkingInJava/doc/Thinking in java.docx
+++ b/ThinkingInJava/doc/Thinking in java.docx
@@ -36,6 +36,15 @@
     </w:p>
     <w:p>
       <w:pPr>
+        <w:pStyle w:val="9"/>
+        <w:keepNext w:val="0"/>
+        <w:keepLines w:val="0"/>
+        <w:widowControl/>
+        <w:suppressLineNumbers w:val="0"/>
+      </w:pPr>
+    </w:p>
+    <w:p>
+      <w:pPr>
         <w:pStyle w:val="2"/>
         <w:bidi w:val="0"/>
         <w:rPr>
@@ -48,6 +57,153 @@
           <w:rFonts w:hint="eastAsia"/>
           <w:lang w:val="en-US" w:eastAsia="zh-Hans"/>
         </w:rPr>
+        <w:t>背景</w:t>
+      </w:r>
+    </w:p>
+    <w:p>
+      <w:pPr>
+        <w:rPr>
+          <w:rFonts w:hint="eastAsia"/>
+          <w:lang w:val="en-US" w:eastAsia="zh-Hans"/>
+        </w:rPr>
+      </w:pPr>
+    </w:p>
+    <w:p>
+      <w:pPr>
+        <w:rPr>
+          <w:rFonts w:hint="eastAsia"/>
+          <w:lang w:val="en-US" w:eastAsia="zh-Hans"/>
+        </w:rPr>
+      </w:pPr>
+    </w:p>
+    <w:p>
+      <w:pPr>
+        <w:pStyle w:val="3"/>
+        <w:bidi w:val="0"/>
+        <w:rPr>
+          <w:rFonts w:hint="eastAsia"/>
+          <w:lang w:val="en-US" w:eastAsia="zh-Hans"/>
+        </w:rPr>
+      </w:pPr>
+      <w:r>
+        <w:rPr>
+          <w:rFonts w:hint="eastAsia"/>
+          <w:lang w:val="en-US" w:eastAsia="zh-Hans"/>
+        </w:rPr>
+        <w:t>为啥要学习这本书</w:t>
+      </w:r>
+    </w:p>
+    <w:p>
+      <w:pPr>
+        <w:rPr>
+          <w:rFonts w:hint="eastAsia"/>
+          <w:lang w:val="en-US" w:eastAsia="zh-Hans"/>
+        </w:rPr>
+      </w:pPr>
+    </w:p>
+    <w:p>
+      <w:pPr>
+        <w:rPr>
+          <w:rFonts w:hint="eastAsia"/>
+          <w:lang w:val="en-US" w:eastAsia="zh-Hans"/>
+        </w:rPr>
+      </w:pPr>
+    </w:p>
+    <w:p>
+      <w:pPr>
+        <w:ind w:firstLine="420" w:firstLineChars="200"/>
+        <w:rPr>
+          <w:rFonts w:hint="eastAsia"/>
+          <w:lang w:val="en-US" w:eastAsia="zh-Hans"/>
+        </w:rPr>
+      </w:pPr>
+      <w:r>
+        <w:rPr>
+          <w:rFonts w:hint="eastAsia"/>
+          <w:lang w:val="en-US" w:eastAsia="zh-Hans"/>
+        </w:rPr>
+        <w:t>我们学习</w:t>
+      </w:r>
+      <w:r>
+        <w:rPr>
+          <w:rFonts w:hint="default"/>
+          <w:lang w:eastAsia="zh-Hans"/>
+        </w:rPr>
+        <w:t>java</w:t>
+      </w:r>
+      <w:r>
+        <w:rPr>
+          <w:rFonts w:hint="eastAsia"/>
+          <w:lang w:val="en-US" w:eastAsia="zh-Hans"/>
+        </w:rPr>
+        <w:t>类的开源工程，比如</w:t>
+      </w:r>
+      <w:r>
+        <w:rPr>
+          <w:rFonts w:hint="default"/>
+          <w:lang w:eastAsia="zh-Hans"/>
+        </w:rPr>
+        <w:t>tomcat</w:t>
+      </w:r>
+      <w:r>
+        <w:rPr>
+          <w:rFonts w:hint="eastAsia"/>
+          <w:lang w:eastAsia="zh-Hans"/>
+        </w:rPr>
+        <w:t>，</w:t>
+      </w:r>
+      <w:r>
+        <w:rPr>
+          <w:rFonts w:hint="eastAsia"/>
+          <w:lang w:val="en-US" w:eastAsia="zh-Hans"/>
+        </w:rPr>
+        <w:t>总是有一种力不从心的感觉。其实本质原因就是</w:t>
+      </w:r>
+      <w:r>
+        <w:rPr>
+          <w:rFonts w:hint="default"/>
+          <w:lang w:eastAsia="zh-Hans"/>
+        </w:rPr>
+        <w:t>java</w:t>
+      </w:r>
+      <w:r>
+        <w:rPr>
+          <w:rFonts w:hint="eastAsia"/>
+          <w:lang w:val="en-US" w:eastAsia="zh-Hans"/>
+        </w:rPr>
+        <w:t>基础不扎实。</w:t>
+      </w:r>
+    </w:p>
+    <w:p>
+      <w:pPr>
+        <w:rPr>
+          <w:rFonts w:hint="eastAsia"/>
+          <w:lang w:val="en-US" w:eastAsia="zh-Hans"/>
+        </w:rPr>
+      </w:pPr>
+    </w:p>
+    <w:p>
+      <w:pPr>
+        <w:rPr>
+          <w:rFonts w:hint="eastAsia"/>
+          <w:lang w:val="en-US" w:eastAsia="zh-Hans"/>
+        </w:rPr>
+      </w:pPr>
+    </w:p>
+    <w:p>
+      <w:pPr>
+        <w:pStyle w:val="3"/>
+        <w:bidi w:val="0"/>
+        <w:rPr>
+          <w:rFonts w:hint="eastAsia"/>
+          <w:lang w:val="en-US" w:eastAsia="zh-Hans"/>
+        </w:rPr>
+      </w:pPr>
+      <w:r>
+        <w:rPr>
+          <w:rFonts w:hint="eastAsia"/>
+          <w:lang w:val="en-US" w:eastAsia="zh-Hans"/>
+        </w:rPr>
         <w:t>本书优点</w:t>
       </w:r>
     </w:p>
@@ -158,6 +314,93 @@
         <w:keepLines w:val="0"/>
         <w:widowControl/>
         <w:suppressLineNumbers w:val="0"/>
+      </w:pPr>
+    </w:p>
+    <w:p>
+      <w:pPr>
+        <w:pStyle w:val="3"/>
+        <w:bidi w:val="0"/>
+        <w:rPr>
+          <w:rFonts w:hint="eastAsia"/>
+          <w:lang w:val="en-US" w:eastAsia="zh-Hans"/>
+        </w:rPr>
+      </w:pPr>
+      <w:r>
+        <w:rPr>
+          <w:rFonts w:hint="eastAsia"/>
+          <w:lang w:val="en-US" w:eastAsia="zh-Hans"/>
+        </w:rPr>
+        <w:t>本书代码</w:t>
+      </w:r>
+    </w:p>
+    <w:p>
+      <w:pPr>
+        <w:rPr>
+          <w:rFonts w:hint="eastAsia"/>
+          <w:lang w:val="en-US" w:eastAsia="zh-Hans"/>
+        </w:rPr>
+      </w:pPr>
+      <w:r>
+        <w:rPr>
+          <w:rFonts w:hint="eastAsia"/>
+          <w:lang w:val="en-US" w:eastAsia="zh-Hans"/>
+        </w:rPr>
+        <w:t>本书代码在官网上就有，下载到本地：</w:t>
+      </w:r>
+    </w:p>
+    <w:p>
+      <w:pPr>
+        <w:rPr>
+          <w:rFonts w:hint="eastAsia"/>
+          <w:lang w:val="en-US" w:eastAsia="zh-Hans"/>
+        </w:rPr>
+      </w:pPr>
+      <w:r>
+        <w:rPr>
+          <w:rFonts w:hint="eastAsia"/>
+          <w:lang w:val="en-US" w:eastAsia="zh-Hans"/>
+        </w:rPr>
+        <w:t>/Users/zhoushuo/Documents/Tech/thinking in java</w:t>
+      </w:r>
+    </w:p>
+    <w:p>
+      <w:pPr>
+        <w:rPr>
+          <w:rFonts w:hint="eastAsia"/>
+          <w:lang w:val="en-US" w:eastAsia="zh-Hans"/>
+        </w:rPr>
+      </w:pPr>
+    </w:p>
+    <w:p>
+      <w:pPr>
+        <w:rPr>
+          <w:rFonts w:hint="eastAsia"/>
+          <w:lang w:val="en-US" w:eastAsia="zh-Hans"/>
+        </w:rPr>
+      </w:pPr>
+    </w:p>
+    <w:p>
+      <w:pPr>
+        <w:rPr>
+          <w:rFonts w:hint="eastAsia"/>
+          <w:lang w:val="en-US" w:eastAsia="zh-Hans"/>
+        </w:rPr>
+      </w:pPr>
+    </w:p>
+    <w:p>
+      <w:pPr>
+        <w:rPr>
+          <w:rFonts w:hint="eastAsia"/>
+          <w:lang w:val="en-US" w:eastAsia="zh-Hans"/>
+        </w:rPr>
+      </w:pPr>
+    </w:p>
+    <w:p>
+      <w:pPr>
+        <w:rPr>
+          <w:rFonts w:hint="eastAsia"/>
+          <w:lang w:val="en-US" w:eastAsia="zh-Hans"/>
+        </w:rPr>
       </w:pPr>
     </w:p>
     <w:p>
@@ -165,226 +408,742 @@
         <w:pStyle w:val="2"/>
         <w:bidi w:val="0"/>
         <w:rPr>
-          <w:rFonts w:hint="eastAsia"/>
-          <w:lang w:val="en-US" w:eastAsia="zh-Hans"/>
-        </w:rPr>
-      </w:pPr>
-      <w:r>
-        <w:rPr>
-          <w:rFonts w:hint="eastAsia"/>
-          <w:lang w:val="en-US" w:eastAsia="zh-Hans"/>
-        </w:rPr>
-        <w:t>本书代码</w:t>
-      </w:r>
-    </w:p>
-    <w:p>
-      <w:pPr>
-        <w:pStyle w:val="2"/>
+          <w:rFonts w:hint="eastAsia" w:eastAsia="Helvetica Neue"/>
+          <w:lang w:val="en-US" w:eastAsia="zh-Hans"/>
+        </w:rPr>
+      </w:pPr>
+      <w:r>
+        <w:rPr>
+          <w:rFonts w:hint="eastAsia"/>
+          <w:lang w:val="en-US" w:eastAsia="zh-Hans"/>
+        </w:rPr>
+        <w:t>Gen</w:t>
+      </w:r>
+      <w:r>
+        <w:rPr>
+          <w:rFonts w:hint="default"/>
+          <w:lang w:eastAsia="zh-Hans"/>
+        </w:rPr>
+        <w:t>erics</w:t>
+      </w:r>
+    </w:p>
+    <w:p>
+      <w:pPr>
+        <w:pStyle w:val="9"/>
+        <w:keepNext w:val="0"/>
+        <w:keepLines w:val="0"/>
+        <w:widowControl/>
+        <w:suppressLineNumbers w:val="0"/>
+      </w:pPr>
+    </w:p>
+    <w:p>
+      <w:pPr>
+        <w:pStyle w:val="9"/>
+        <w:keepNext w:val="0"/>
+        <w:keepLines w:val="0"/>
+        <w:widowControl/>
+        <w:suppressLineNumbers w:val="0"/>
+        <w:ind w:firstLine="520" w:firstLineChars="200"/>
+        <w:rPr>
+          <w:rFonts w:hint="eastAsia"/>
+          <w:lang w:val="en-US" w:eastAsia="zh-Hans"/>
+        </w:rPr>
+      </w:pPr>
+      <w:r>
+        <w:rPr>
+          <w:rFonts w:hint="eastAsia"/>
+          <w:lang w:val="en-US" w:eastAsia="zh-Hans"/>
+        </w:rPr>
+        <w:t>这章主要介绍泛型。在开始学习实践泛型前，我们先了解一下泛型的应用场景。</w:t>
+      </w:r>
+    </w:p>
+    <w:p>
+      <w:pPr>
+        <w:pStyle w:val="9"/>
+        <w:keepNext w:val="0"/>
+        <w:keepLines w:val="0"/>
+        <w:widowControl/>
+        <w:suppressLineNumbers w:val="0"/>
+        <w:rPr>
+          <w:rFonts w:hint="eastAsia"/>
+          <w:lang w:val="en-US" w:eastAsia="zh-Hans"/>
+        </w:rPr>
+      </w:pPr>
+    </w:p>
+    <w:p>
+      <w:pPr>
+        <w:pStyle w:val="9"/>
+        <w:keepNext w:val="0"/>
+        <w:keepLines w:val="0"/>
+        <w:widowControl/>
+        <w:suppressLineNumbers w:val="0"/>
+        <w:rPr>
+          <w:rFonts w:hint="eastAsia"/>
+          <w:lang w:val="en-US" w:eastAsia="zh-Hans"/>
+        </w:rPr>
+      </w:pPr>
+      <w:r>
+        <w:rPr>
+          <w:rFonts w:hint="eastAsia"/>
+          <w:lang w:val="en-US" w:eastAsia="zh-Hans"/>
+        </w:rPr>
+        <w:t>场景</w:t>
+      </w:r>
+      <w:r>
+        <w:rPr>
+          <w:rFonts w:hint="default"/>
+          <w:lang w:eastAsia="zh-Hans"/>
+        </w:rPr>
+        <w:t xml:space="preserve">1 </w:t>
+      </w:r>
+      <w:r>
+        <w:rPr>
+          <w:rFonts w:hint="eastAsia"/>
+          <w:lang w:val="en-US" w:eastAsia="zh-Hans"/>
+        </w:rPr>
+        <w:t>集合类</w:t>
+      </w:r>
+    </w:p>
+    <w:p>
+      <w:pPr>
+        <w:pStyle w:val="9"/>
+        <w:keepNext w:val="0"/>
+        <w:keepLines w:val="0"/>
+        <w:widowControl/>
+        <w:suppressLineNumbers w:val="0"/>
+        <w:ind w:firstLine="520" w:firstLineChars="200"/>
+        <w:rPr>
+          <w:rFonts w:hint="eastAsia"/>
+          <w:lang w:val="en-US" w:eastAsia="zh-Hans"/>
+        </w:rPr>
+      </w:pPr>
+      <w:r>
+        <w:rPr>
+          <w:rFonts w:hint="eastAsia"/>
+          <w:lang w:val="en-US" w:eastAsia="zh-Hans"/>
+        </w:rPr>
+        <w:t>常用的集合类，几乎都用到了泛型，因为集合类中某个元素的类型，是不确定的</w:t>
+      </w:r>
+    </w:p>
+    <w:p>
+      <w:pPr>
+        <w:pStyle w:val="9"/>
+        <w:keepNext w:val="0"/>
+        <w:keepLines w:val="0"/>
+        <w:widowControl/>
+        <w:suppressLineNumbers w:val="0"/>
+        <w:rPr>
+          <w:rFonts w:hint="eastAsia"/>
+          <w:lang w:val="en-US" w:eastAsia="zh-Hans"/>
+        </w:rPr>
+      </w:pPr>
+      <w:r>
+        <w:rPr>
+          <w:rFonts w:hint="eastAsia"/>
+          <w:lang w:val="en-US" w:eastAsia="zh-Hans"/>
+        </w:rPr>
+        <w:t>比如</w:t>
+      </w:r>
+      <w:r>
+        <w:rPr>
+          <w:rFonts w:hint="default"/>
+          <w:lang w:eastAsia="zh-Hans"/>
+        </w:rPr>
+        <w:t>LinkedList&lt;String&gt;</w:t>
+      </w:r>
+      <w:r>
+        <w:rPr>
+          <w:rFonts w:hint="eastAsia"/>
+          <w:lang w:eastAsia="zh-Hans"/>
+        </w:rPr>
+        <w:t>、</w:t>
+      </w:r>
+      <w:r>
+        <w:rPr>
+          <w:rFonts w:hint="default"/>
+          <w:lang w:eastAsia="zh-Hans"/>
+        </w:rPr>
+        <w:t>HashMap&lt;String,String&gt;</w:t>
+      </w:r>
+      <w:r>
+        <w:rPr>
+          <w:rFonts w:hint="eastAsia"/>
+          <w:lang w:val="en-US" w:eastAsia="zh-Hans"/>
+        </w:rPr>
+        <w:t>等等，我们只有在声明一个新的集合类的时候，才会确定这个集合类中元素的类型</w:t>
+      </w:r>
+    </w:p>
+    <w:p>
+      <w:pPr>
+        <w:pStyle w:val="9"/>
+        <w:keepNext w:val="0"/>
+        <w:keepLines w:val="0"/>
+        <w:widowControl/>
+        <w:suppressLineNumbers w:val="0"/>
+        <w:rPr>
+          <w:rFonts w:hint="eastAsia"/>
+          <w:lang w:val="en-US" w:eastAsia="zh-Hans"/>
+        </w:rPr>
+      </w:pPr>
+    </w:p>
+    <w:p>
+      <w:pPr>
+        <w:pStyle w:val="9"/>
+        <w:keepNext w:val="0"/>
+        <w:keepLines w:val="0"/>
+        <w:widowControl/>
+        <w:suppressLineNumbers w:val="0"/>
+        <w:rPr>
+          <w:rFonts w:hint="eastAsia"/>
+          <w:lang w:val="en-US" w:eastAsia="zh-Hans"/>
+        </w:rPr>
+      </w:pPr>
+    </w:p>
+    <w:p>
+      <w:pPr>
+        <w:pStyle w:val="3"/>
         <w:bidi w:val="0"/>
         <w:rPr>
-          <w:rFonts w:hint="eastAsia" w:eastAsia="Helvetica Neue"/>
-          <w:lang w:val="en-US" w:eastAsia="zh-Hans"/>
-        </w:rPr>
-      </w:pPr>
-      <w:r>
-        <w:rPr>
-          <w:rFonts w:hint="eastAsia"/>
-          <w:lang w:val="en-US" w:eastAsia="zh-Hans"/>
-        </w:rPr>
-        <w:t>Gen</w:t>
-      </w:r>
-      <w:r>
-        <w:rPr>
-          <w:rFonts w:hint="default"/>
-          <w:lang w:eastAsia="zh-Hans"/>
-        </w:rPr>
-        <w:t>erics</w:t>
-      </w:r>
-    </w:p>
-    <w:p>
-      <w:pPr>
-        <w:pStyle w:val="9"/>
-        <w:keepNext w:val="0"/>
-        <w:keepLines w:val="0"/>
-        <w:widowControl/>
-        <w:suppressLineNumbers w:val="0"/>
-      </w:pPr>
-    </w:p>
-    <w:p>
-      <w:pPr>
-        <w:pStyle w:val="9"/>
-        <w:keepNext w:val="0"/>
-        <w:keepLines w:val="0"/>
-        <w:widowControl/>
-        <w:suppressLineNumbers w:val="0"/>
-        <w:ind w:firstLine="520" w:firstLineChars="200"/>
-        <w:rPr>
-          <w:rFonts w:hint="eastAsia"/>
-          <w:lang w:val="en-US" w:eastAsia="zh-Hans"/>
-        </w:rPr>
-      </w:pPr>
-      <w:r>
-        <w:rPr>
-          <w:rFonts w:hint="eastAsia"/>
-          <w:lang w:val="en-US" w:eastAsia="zh-Hans"/>
-        </w:rPr>
-        <w:t>这章主要介绍泛型。在开始学习实践泛型前，我们先了解一下泛型的应用场景。</w:t>
-      </w:r>
-    </w:p>
-    <w:p>
-      <w:pPr>
-        <w:pStyle w:val="9"/>
-        <w:keepNext w:val="0"/>
-        <w:keepLines w:val="0"/>
-        <w:widowControl/>
-        <w:suppressLineNumbers w:val="0"/>
-        <w:rPr>
-          <w:rFonts w:hint="eastAsia"/>
-          <w:lang w:val="en-US" w:eastAsia="zh-Hans"/>
-        </w:rPr>
-      </w:pPr>
-    </w:p>
-    <w:p>
-      <w:pPr>
-        <w:pStyle w:val="9"/>
-        <w:keepNext w:val="0"/>
-        <w:keepLines w:val="0"/>
-        <w:widowControl/>
-        <w:suppressLineNumbers w:val="0"/>
-        <w:rPr>
-          <w:rFonts w:hint="eastAsia"/>
-          <w:lang w:val="en-US" w:eastAsia="zh-Hans"/>
-        </w:rPr>
-      </w:pPr>
-      <w:r>
-        <w:rPr>
-          <w:rFonts w:hint="eastAsia"/>
-          <w:lang w:val="en-US" w:eastAsia="zh-Hans"/>
-        </w:rPr>
-        <w:t>场景</w:t>
-      </w:r>
-      <w:r>
-        <w:rPr>
-          <w:rFonts w:hint="default"/>
-          <w:lang w:eastAsia="zh-Hans"/>
-        </w:rPr>
-        <w:t xml:space="preserve">1 </w:t>
-      </w:r>
-      <w:r>
-        <w:rPr>
-          <w:rFonts w:hint="eastAsia"/>
-          <w:lang w:val="en-US" w:eastAsia="zh-Hans"/>
-        </w:rPr>
-        <w:t>集合类</w:t>
-      </w:r>
-    </w:p>
-    <w:p>
-      <w:pPr>
-        <w:pStyle w:val="9"/>
-        <w:keepNext w:val="0"/>
-        <w:keepLines w:val="0"/>
-        <w:widowControl/>
-        <w:suppressLineNumbers w:val="0"/>
-        <w:ind w:firstLine="520" w:firstLineChars="200"/>
-        <w:rPr>
-          <w:rFonts w:hint="eastAsia"/>
-          <w:lang w:val="en-US" w:eastAsia="zh-Hans"/>
-        </w:rPr>
-      </w:pPr>
-      <w:r>
-        <w:rPr>
-          <w:rFonts w:hint="eastAsia"/>
-          <w:lang w:val="en-US" w:eastAsia="zh-Hans"/>
-        </w:rPr>
-        <w:t>常用的集合类，几乎都用到了泛型，因为集合类中某个元素的类型，是不确定的</w:t>
-      </w:r>
-    </w:p>
-    <w:p>
-      <w:pPr>
-        <w:pStyle w:val="9"/>
-        <w:keepNext w:val="0"/>
-        <w:keepLines w:val="0"/>
-        <w:widowControl/>
-        <w:suppressLineNumbers w:val="0"/>
-        <w:rPr>
-          <w:rFonts w:hint="eastAsia"/>
-          <w:lang w:val="en-US" w:eastAsia="zh-Hans"/>
-        </w:rPr>
-      </w:pPr>
-      <w:r>
-        <w:rPr>
-          <w:rFonts w:hint="eastAsia"/>
-          <w:lang w:val="en-US" w:eastAsia="zh-Hans"/>
-        </w:rPr>
-        <w:t>比如</w:t>
-      </w:r>
-      <w:r>
-        <w:rPr>
-          <w:rFonts w:hint="default"/>
-          <w:lang w:eastAsia="zh-Hans"/>
-        </w:rPr>
-        <w:t>LinkedList&lt;String&gt;</w:t>
-      </w:r>
-      <w:r>
-        <w:rPr>
-          <w:rFonts w:hint="eastAsia"/>
-          <w:lang w:eastAsia="zh-Hans"/>
-        </w:rPr>
-        <w:t>、</w:t>
-      </w:r>
-      <w:r>
-        <w:rPr>
-          <w:rFonts w:hint="default"/>
-          <w:lang w:eastAsia="zh-Hans"/>
-        </w:rPr>
-        <w:t>HashMap&lt;String,String&gt;</w:t>
-      </w:r>
-      <w:r>
-        <w:rPr>
-          <w:rFonts w:hint="eastAsia"/>
-          <w:lang w:val="en-US" w:eastAsia="zh-Hans"/>
-        </w:rPr>
-        <w:t>等等，我们只有在声明一个新的集合类的时候，才会确定这个集合类中元素的类型</w:t>
-      </w:r>
+          <w:rFonts w:hint="default"/>
+          <w:lang w:eastAsia="zh-Hans"/>
+        </w:rPr>
+      </w:pPr>
+      <w:r>
+        <w:rPr>
+          <w:rFonts w:hint="default"/>
+          <w:lang w:eastAsia="zh-Hans"/>
+        </w:rPr>
+        <w:t>Simple generics</w:t>
+      </w:r>
+    </w:p>
+    <w:p>
+      <w:pPr>
+        <w:pStyle w:val="9"/>
+        <w:keepNext w:val="0"/>
+        <w:keepLines w:val="0"/>
+        <w:widowControl/>
+        <w:suppressLineNumbers w:val="0"/>
+        <w:rPr>
+          <w:rFonts w:hint="default"/>
+          <w:lang w:eastAsia="zh-Hans"/>
+        </w:rPr>
+      </w:pPr>
+    </w:p>
+    <w:p>
+      <w:pPr>
+        <w:pStyle w:val="9"/>
+        <w:keepNext w:val="0"/>
+        <w:keepLines w:val="0"/>
+        <w:widowControl/>
+        <w:suppressLineNumbers w:val="0"/>
+        <w:rPr>
+          <w:rFonts w:hint="eastAsia"/>
+          <w:lang w:val="en-US" w:eastAsia="zh-Hans"/>
+        </w:rPr>
+      </w:pPr>
+      <w:r>
+        <w:rPr>
+          <w:rFonts w:hint="eastAsia"/>
+          <w:lang w:val="en-US" w:eastAsia="zh-Hans"/>
+        </w:rPr>
+        <w:t>代码</w:t>
+      </w:r>
+    </w:p>
+    <w:tbl>
+      <w:tblPr>
+        <w:tblStyle w:val="7"/>
+        <w:tblW w:w="0" w:type="auto"/>
+        <w:tblInd w:w="0" w:type="dxa"/>
+        <w:tblBorders>
+          <w:top w:val="single" w:color="auto" w:sz="4" w:space="0"/>
+          <w:left w:val="single" w:color="auto" w:sz="4" w:space="0"/>
+          <w:bottom w:val="single" w:color="auto" w:sz="4" w:space="0"/>
+          <w:right w:val="single" w:color="auto" w:sz="4" w:space="0"/>
+          <w:insideH w:val="single" w:color="auto" w:sz="4" w:space="0"/>
+          <w:insideV w:val="single" w:color="auto" w:sz="4" w:space="0"/>
+        </w:tblBorders>
+        <w:tblLayout w:type="autofit"/>
+        <w:tblCellMar>
+          <w:left w:w="108" w:type="dxa"/>
+          <w:right w:w="108" w:type="dxa"/>
+        </w:tblCellMar>
+      </w:tblPr>
+      <w:tblGrid>
+        <w:gridCol w:w="8522"/>
+      </w:tblGrid>
+      <w:tr>
+        <w:tblPrEx>
+          <w:tblBorders>
+            <w:top w:val="single" w:color="auto" w:sz="4" w:space="0"/>
+            <w:left w:val="single" w:color="auto" w:sz="4" w:space="0"/>
+            <w:bottom w:val="single" w:color="auto" w:sz="4" w:space="0"/>
+            <w:right w:val="single" w:color="auto" w:sz="4" w:space="0"/>
+            <w:insideH w:val="single" w:color="auto" w:sz="4" w:space="0"/>
+            <w:insideV w:val="single" w:color="auto" w:sz="4" w:space="0"/>
+          </w:tblBorders>
+        </w:tblPrEx>
+        <w:tc>
+          <w:tcPr>
+            <w:tcW w:w="8522" w:type="dxa"/>
+          </w:tcPr>
+          <w:p>
+            <w:pPr>
+              <w:bidi w:val="0"/>
+              <w:rPr>
+                <w:rFonts w:hint="default"/>
+              </w:rPr>
+            </w:pPr>
+            <w:r>
+              <w:rPr>
+                <w:rFonts w:hint="default"/>
+              </w:rPr>
+              <w:t>Holder1</w:t>
+            </w:r>
+            <w:r>
+              <w:rPr>
+                <w:rFonts w:hint="default"/>
+              </w:rPr>
+              <w:t>.java</w:t>
+            </w:r>
+          </w:p>
+          <w:p>
+            <w:pPr>
+              <w:bidi w:val="0"/>
+              <w:rPr>
+                <w:rFonts w:hint="default"/>
+              </w:rPr>
+            </w:pPr>
+            <w:r>
+              <w:rPr>
+                <w:rFonts w:hint="default"/>
+              </w:rPr>
+              <w:t>LinkedStack</w:t>
+            </w:r>
+            <w:r>
+              <w:rPr>
+                <w:rFonts w:hint="default"/>
+              </w:rPr>
+              <w:t>.java</w:t>
+            </w:r>
+          </w:p>
+          <w:p>
+            <w:pPr>
+              <w:bidi w:val="0"/>
+              <w:rPr>
+                <w:rFonts w:hint="default"/>
+              </w:rPr>
+            </w:pPr>
+            <w:r>
+              <w:rPr>
+                <w:rFonts w:hint="default"/>
+              </w:rPr>
+              <w:t>RandomList</w:t>
+            </w:r>
+            <w:r>
+              <w:rPr>
+                <w:rFonts w:hint="default"/>
+              </w:rPr>
+              <w:t>.java</w:t>
+            </w:r>
+          </w:p>
+          <w:p>
+            <w:pPr>
+              <w:bidi w:val="0"/>
+              <w:rPr>
+                <w:rFonts w:hint="default" w:ascii="Menlo" w:hAnsi="Menlo" w:eastAsia="Menlo" w:cs="Menlo"/>
+                <w:color w:val="A9B7C6"/>
+                <w:szCs w:val="27"/>
+                <w:shd w:val="clear" w:fill="2B2B2B"/>
+                <w:lang w:val="en-US" w:eastAsia="zh-Hans"/>
+              </w:rPr>
+            </w:pPr>
+            <w:r>
+              <w:rPr>
+                <w:rFonts w:hint="default"/>
+              </w:rPr>
+              <w:t>TwoTuple</w:t>
+            </w:r>
+            <w:r>
+              <w:rPr>
+                <w:rFonts w:hint="default"/>
+              </w:rPr>
+              <w:t>.java</w:t>
+            </w:r>
+          </w:p>
+        </w:tc>
+      </w:tr>
+    </w:tbl>
+    <w:p>
+      <w:pPr>
+        <w:pStyle w:val="9"/>
+        <w:keepNext w:val="0"/>
+        <w:keepLines w:val="0"/>
+        <w:widowControl/>
+        <w:suppressLineNumbers w:val="0"/>
+        <w:rPr>
+          <w:rFonts w:hint="default"/>
+          <w:lang w:val="en-US" w:eastAsia="zh-Hans"/>
+        </w:rPr>
+      </w:pPr>
+    </w:p>
+    <w:p>
+      <w:pPr>
+        <w:pStyle w:val="9"/>
+        <w:keepNext w:val="0"/>
+        <w:keepLines w:val="0"/>
+        <w:widowControl/>
+        <w:suppressLineNumbers w:val="0"/>
+        <w:rPr>
+          <w:rFonts w:hint="default"/>
+          <w:lang w:eastAsia="zh-Hans"/>
+        </w:rPr>
+      </w:pPr>
+    </w:p>
+    <w:p>
+      <w:pPr>
+        <w:pStyle w:val="9"/>
+        <w:keepNext w:val="0"/>
+        <w:keepLines w:val="0"/>
+        <w:widowControl/>
+        <w:suppressLineNumbers w:val="0"/>
+        <w:rPr>
+          <w:rFonts w:hint="default"/>
+          <w:lang w:eastAsia="zh-Hans"/>
+        </w:rPr>
+      </w:pPr>
       <w:bookmarkStart w:id="0" w:name="_GoBack"/>
       <w:bookmarkEnd w:id="0"/>
     </w:p>
     <w:p>
       <w:pPr>
-        <w:pStyle w:val="9"/>
-        <w:keepNext w:val="0"/>
-        <w:keepLines w:val="0"/>
-        <w:widowControl/>
-        <w:suppressLineNumbers w:val="0"/>
-        <w:rPr>
-          <w:rFonts w:hint="eastAsia"/>
-          <w:lang w:val="en-US" w:eastAsia="zh-Hans"/>
-        </w:rPr>
-      </w:pPr>
-    </w:p>
-    <w:p>
-      <w:pPr>
-        <w:pStyle w:val="9"/>
-        <w:keepNext w:val="0"/>
-        <w:keepLines w:val="0"/>
-        <w:widowControl/>
-        <w:suppressLineNumbers w:val="0"/>
-        <w:rPr>
-          <w:rFonts w:hint="eastAsia"/>
-          <w:lang w:val="en-US" w:eastAsia="zh-Hans"/>
-        </w:rPr>
-      </w:pPr>
-    </w:p>
-    <w:p>
-      <w:pPr>
-        <w:pStyle w:val="9"/>
-        <w:keepNext w:val="0"/>
-        <w:keepLines w:val="0"/>
-        <w:widowControl/>
-        <w:suppressLineNumbers w:val="0"/>
-        <w:rPr>
-          <w:rFonts w:hint="eastAsia"/>
-          <w:lang w:val="en-US" w:eastAsia="zh-Hans"/>
+        <w:pStyle w:val="3"/>
+        <w:bidi w:val="0"/>
+        <w:rPr>
+          <w:rFonts w:hint="default"/>
+          <w:lang w:eastAsia="zh-Hans"/>
+        </w:rPr>
+      </w:pPr>
+      <w:r>
+        <w:rPr>
+          <w:rFonts w:hint="default"/>
+          <w:lang w:eastAsia="zh-Hans"/>
+        </w:rPr>
+        <w:t>Generic interfaces</w:t>
+      </w:r>
+    </w:p>
+    <w:p>
+      <w:pPr>
+        <w:pStyle w:val="9"/>
+        <w:keepNext w:val="0"/>
+        <w:keepLines w:val="0"/>
+        <w:widowControl/>
+        <w:suppressLineNumbers w:val="0"/>
+        <w:rPr>
+          <w:rFonts w:hint="default"/>
+          <w:lang w:eastAsia="zh-Hans"/>
+        </w:rPr>
+      </w:pPr>
+    </w:p>
+    <w:p>
+      <w:pPr>
+        <w:pStyle w:val="9"/>
+        <w:keepNext w:val="0"/>
+        <w:keepLines w:val="0"/>
+        <w:widowControl/>
+        <w:suppressLineNumbers w:val="0"/>
+        <w:rPr>
+          <w:rFonts w:hint="default"/>
+          <w:lang w:eastAsia="zh-Hans"/>
+        </w:rPr>
+      </w:pPr>
+    </w:p>
+    <w:p>
+      <w:pPr>
+        <w:pStyle w:val="9"/>
+        <w:keepNext w:val="0"/>
+        <w:keepLines w:val="0"/>
+        <w:widowControl/>
+        <w:suppressLineNumbers w:val="0"/>
+        <w:rPr>
+          <w:rFonts w:hint="default"/>
+          <w:lang w:eastAsia="zh-Hans"/>
+        </w:rPr>
+      </w:pPr>
+    </w:p>
+    <w:p>
+      <w:pPr>
+        <w:pStyle w:val="3"/>
+        <w:bidi w:val="0"/>
+        <w:rPr>
+          <w:rFonts w:hint="eastAsia"/>
+          <w:lang w:eastAsia="zh-Hans"/>
+        </w:rPr>
+      </w:pPr>
+      <w:r>
+        <w:rPr>
+          <w:rFonts w:hint="default"/>
+          <w:lang w:eastAsia="zh-Hans"/>
+        </w:rPr>
+        <w:t>Generic methods</w:t>
+      </w:r>
+    </w:p>
+    <w:p>
+      <w:pPr>
+        <w:pStyle w:val="9"/>
+        <w:keepNext w:val="0"/>
+        <w:keepLines w:val="0"/>
+        <w:widowControl/>
+        <w:suppressLineNumbers w:val="0"/>
+        <w:rPr>
+          <w:rFonts w:hint="eastAsia"/>
+          <w:lang w:val="en-US" w:eastAsia="zh-Hans"/>
+        </w:rPr>
+      </w:pPr>
+      <w:r>
+        <w:rPr>
+          <w:rFonts w:hint="eastAsia"/>
+          <w:lang w:val="en-US" w:eastAsia="zh-Hans"/>
+        </w:rPr>
+        <w:t>泛型方法</w:t>
+      </w:r>
+    </w:p>
+    <w:p>
+      <w:pPr>
+        <w:pStyle w:val="9"/>
+        <w:keepNext w:val="0"/>
+        <w:keepLines w:val="0"/>
+        <w:widowControl/>
+        <w:suppressLineNumbers w:val="0"/>
+        <w:rPr>
+          <w:rFonts w:hint="eastAsia"/>
+          <w:lang w:val="en-US" w:eastAsia="zh-Hans"/>
+        </w:rPr>
+      </w:pPr>
+    </w:p>
+    <w:p>
+      <w:pPr>
+        <w:pStyle w:val="9"/>
+        <w:keepNext w:val="0"/>
+        <w:keepLines w:val="0"/>
+        <w:widowControl/>
+        <w:suppressLineNumbers w:val="0"/>
+        <w:rPr>
+          <w:rFonts w:hint="eastAsia"/>
+          <w:lang w:val="en-US" w:eastAsia="zh-Hans"/>
+        </w:rPr>
+      </w:pPr>
+    </w:p>
+    <w:p>
+      <w:pPr>
+        <w:pStyle w:val="3"/>
+        <w:bidi w:val="0"/>
+        <w:rPr>
+          <w:rFonts w:hint="default"/>
+          <w:lang w:eastAsia="zh-Hans"/>
+        </w:rPr>
+      </w:pPr>
+      <w:r>
+        <w:rPr>
+          <w:rFonts w:hint="eastAsia"/>
+          <w:lang w:val="en-US" w:eastAsia="zh-Hans"/>
+        </w:rPr>
+        <w:t>Anonymous</w:t>
+      </w:r>
+      <w:r>
+        <w:rPr>
+          <w:rFonts w:hint="default"/>
+          <w:lang w:eastAsia="zh-Hans"/>
+        </w:rPr>
+        <w:t xml:space="preserve"> inner classes</w:t>
+      </w:r>
+    </w:p>
+    <w:p>
+      <w:pPr>
+        <w:pStyle w:val="9"/>
+        <w:keepNext w:val="0"/>
+        <w:keepLines w:val="0"/>
+        <w:widowControl/>
+        <w:suppressLineNumbers w:val="0"/>
+        <w:rPr>
+          <w:rFonts w:hint="default"/>
+          <w:lang w:eastAsia="zh-Hans"/>
+        </w:rPr>
+      </w:pPr>
+    </w:p>
+    <w:p>
+      <w:pPr>
+        <w:pStyle w:val="9"/>
+        <w:keepNext w:val="0"/>
+        <w:keepLines w:val="0"/>
+        <w:widowControl/>
+        <w:suppressLineNumbers w:val="0"/>
+        <w:rPr>
+          <w:rFonts w:hint="default"/>
+          <w:lang w:eastAsia="zh-Hans"/>
+        </w:rPr>
+      </w:pPr>
+    </w:p>
+    <w:p>
+      <w:pPr>
+        <w:pStyle w:val="9"/>
+        <w:keepNext w:val="0"/>
+        <w:keepLines w:val="0"/>
+        <w:widowControl/>
+        <w:suppressLineNumbers w:val="0"/>
+        <w:rPr>
+          <w:rFonts w:hint="default"/>
+          <w:lang w:eastAsia="zh-Hans"/>
+        </w:rPr>
+      </w:pPr>
+    </w:p>
+    <w:p>
+      <w:pPr>
+        <w:pStyle w:val="9"/>
+        <w:keepNext w:val="0"/>
+        <w:keepLines w:val="0"/>
+        <w:widowControl/>
+        <w:suppressLineNumbers w:val="0"/>
+        <w:rPr>
+          <w:rFonts w:hint="default"/>
+          <w:lang w:eastAsia="zh-Hans"/>
+        </w:rPr>
+      </w:pPr>
+    </w:p>
+    <w:p>
+      <w:pPr>
+        <w:pStyle w:val="9"/>
+        <w:keepNext w:val="0"/>
+        <w:keepLines w:val="0"/>
+        <w:widowControl/>
+        <w:suppressLineNumbers w:val="0"/>
+        <w:rPr>
+          <w:rFonts w:hint="default"/>
+          <w:lang w:eastAsia="zh-Hans"/>
+        </w:rPr>
+      </w:pPr>
+    </w:p>
+    <w:p>
+      <w:pPr>
+        <w:pStyle w:val="3"/>
+        <w:bidi w:val="0"/>
+        <w:rPr>
+          <w:rFonts w:hint="default"/>
+          <w:lang w:eastAsia="zh-Hans"/>
+        </w:rPr>
+      </w:pPr>
+      <w:r>
+        <w:rPr>
+          <w:rFonts w:hint="default"/>
+          <w:lang w:eastAsia="zh-Hans"/>
+        </w:rPr>
+        <w:t>Building complex models</w:t>
+      </w:r>
+    </w:p>
+    <w:p>
+      <w:pPr>
+        <w:pStyle w:val="9"/>
+        <w:keepNext w:val="0"/>
+        <w:keepLines w:val="0"/>
+        <w:widowControl/>
+        <w:suppressLineNumbers w:val="0"/>
+        <w:rPr>
+          <w:rFonts w:hint="default"/>
+          <w:lang w:eastAsia="zh-Hans"/>
+        </w:rPr>
+      </w:pPr>
+    </w:p>
+    <w:p>
+      <w:pPr>
+        <w:pStyle w:val="9"/>
+        <w:keepNext w:val="0"/>
+        <w:keepLines w:val="0"/>
+        <w:widowControl/>
+        <w:suppressLineNumbers w:val="0"/>
+        <w:rPr>
+          <w:rFonts w:hint="default"/>
+          <w:lang w:eastAsia="zh-Hans"/>
+        </w:rPr>
+      </w:pPr>
+    </w:p>
+    <w:p>
+      <w:pPr>
+        <w:pStyle w:val="9"/>
+        <w:keepNext w:val="0"/>
+        <w:keepLines w:val="0"/>
+        <w:widowControl/>
+        <w:suppressLineNumbers w:val="0"/>
+        <w:rPr>
+          <w:rFonts w:hint="default"/>
+          <w:lang w:eastAsia="zh-Hans"/>
+        </w:rPr>
+      </w:pPr>
+    </w:p>
+    <w:p>
+      <w:pPr>
+        <w:pStyle w:val="9"/>
+        <w:keepNext w:val="0"/>
+        <w:keepLines w:val="0"/>
+        <w:widowControl/>
+        <w:suppressLineNumbers w:val="0"/>
+        <w:rPr>
+          <w:rFonts w:hint="default"/>
+          <w:lang w:eastAsia="zh-Hans"/>
+        </w:rPr>
+      </w:pPr>
+    </w:p>
+    <w:p>
+      <w:pPr>
+        <w:pStyle w:val="3"/>
+        <w:bidi w:val="0"/>
+        <w:rPr>
+          <w:rFonts w:hint="default"/>
+          <w:lang w:eastAsia="zh-Hans"/>
+        </w:rPr>
+      </w:pPr>
+      <w:r>
+        <w:rPr>
+          <w:rFonts w:hint="default"/>
+          <w:lang w:eastAsia="zh-Hans"/>
+        </w:rPr>
+        <w:t>Compensating for erasure</w:t>
+      </w:r>
+    </w:p>
+    <w:p>
+      <w:pPr>
+        <w:pStyle w:val="9"/>
+        <w:keepNext w:val="0"/>
+        <w:keepLines w:val="0"/>
+        <w:widowControl/>
+        <w:suppressLineNumbers w:val="0"/>
+        <w:rPr>
+          <w:rFonts w:hint="default"/>
+          <w:lang w:eastAsia="zh-Hans"/>
+        </w:rPr>
+      </w:pPr>
+    </w:p>
+    <w:p>
+      <w:pPr>
+        <w:pStyle w:val="9"/>
+        <w:keepNext w:val="0"/>
+        <w:keepLines w:val="0"/>
+        <w:widowControl/>
+        <w:suppressLineNumbers w:val="0"/>
+        <w:rPr>
+          <w:rFonts w:hint="default"/>
+          <w:lang w:eastAsia="zh-Hans"/>
+        </w:rPr>
+      </w:pPr>
+    </w:p>
+    <w:p>
+      <w:pPr>
+        <w:pStyle w:val="9"/>
+        <w:keepNext w:val="0"/>
+        <w:keepLines w:val="0"/>
+        <w:widowControl/>
+        <w:suppressLineNumbers w:val="0"/>
+        <w:rPr>
+          <w:rFonts w:hint="eastAsia"/>
+          <w:lang w:eastAsia="zh-Hans"/>
         </w:rPr>
       </w:pPr>
     </w:p>

</xml_diff>

<commit_message>
1.新增generic used in interface; 2.新增UML文件
</commit_message>
<xml_diff>
--- a/ThinkingInJava/doc/Thinking in java.docx
+++ b/ThinkingInJava/doc/Thinking in java.docx
@@ -811,38 +811,120 @@
           <w:lang w:eastAsia="zh-Hans"/>
         </w:rPr>
       </w:pPr>
+    </w:p>
+    <w:p>
+      <w:pPr>
+        <w:pStyle w:val="3"/>
+        <w:bidi w:val="0"/>
+        <w:rPr>
+          <w:rFonts w:hint="default"/>
+          <w:lang w:eastAsia="zh-Hans"/>
+        </w:rPr>
+      </w:pPr>
+      <w:r>
+        <w:rPr>
+          <w:rFonts w:hint="default"/>
+          <w:lang w:eastAsia="zh-Hans"/>
+        </w:rPr>
+        <w:t>Generic interfaces</w:t>
+      </w:r>
+    </w:p>
+    <w:p>
+      <w:pPr>
+        <w:pStyle w:val="9"/>
+        <w:keepNext w:val="0"/>
+        <w:keepLines w:val="0"/>
+        <w:widowControl/>
+        <w:suppressLineNumbers w:val="0"/>
+        <w:rPr>
+          <w:rFonts w:hint="eastAsia"/>
+          <w:lang w:val="en-US" w:eastAsia="zh-Hans"/>
+        </w:rPr>
+      </w:pPr>
+      <w:r>
+        <w:rPr>
+          <w:rFonts w:hint="eastAsia"/>
+          <w:lang w:val="en-US" w:eastAsia="zh-Hans"/>
+        </w:rPr>
+        <w:t>泛型在interfa</w:t>
+      </w:r>
+      <w:r>
+        <w:rPr>
+          <w:rFonts w:hint="default"/>
+          <w:lang w:eastAsia="zh-Hans"/>
+        </w:rPr>
+        <w:t>ce</w:t>
+      </w:r>
+      <w:r>
+        <w:rPr>
+          <w:rFonts w:hint="eastAsia"/>
+          <w:lang w:val="en-US" w:eastAsia="zh-Hans"/>
+        </w:rPr>
+        <w:t>中的用法，就是在</w:t>
+      </w:r>
+      <w:r>
+        <w:rPr>
+          <w:rFonts w:hint="default"/>
+          <w:lang w:eastAsia="zh-Hans"/>
+        </w:rPr>
+        <w:t xml:space="preserve">java </w:t>
+      </w:r>
+      <w:r>
+        <w:rPr>
+          <w:rFonts w:hint="eastAsia"/>
+          <w:lang w:val="en-US" w:eastAsia="zh-Hans"/>
+        </w:rPr>
+        <w:t>集合类中大量的用法：</w:t>
+      </w:r>
+    </w:p>
+    <w:p>
+      <w:pPr>
+        <w:pStyle w:val="9"/>
+        <w:keepNext w:val="0"/>
+        <w:keepLines w:val="0"/>
+        <w:widowControl/>
+        <w:suppressLineNumbers w:val="0"/>
+        <w:rPr>
+          <w:rFonts w:hint="eastAsia"/>
+          <w:lang w:val="en-US" w:eastAsia="zh-Hans"/>
+        </w:rPr>
+      </w:pPr>
+      <w:r>
+        <w:rPr>
+          <w:rFonts w:hint="default"/>
+          <w:lang w:eastAsia="zh-Hans"/>
+        </w:rPr>
+        <w:t>List&lt;String&gt; list = ...</w:t>
+      </w:r>
+      <w:r>
+        <w:rPr>
+          <w:rFonts w:hint="eastAsia"/>
+          <w:lang w:val="en-US" w:eastAsia="zh-Hans"/>
+        </w:rPr>
+        <w:t>这种</w:t>
+      </w:r>
+    </w:p>
+    <w:p>
+      <w:pPr>
+        <w:pStyle w:val="9"/>
+        <w:keepNext w:val="0"/>
+        <w:keepLines w:val="0"/>
+        <w:widowControl/>
+        <w:suppressLineNumbers w:val="0"/>
+        <w:rPr>
+          <w:rFonts w:hint="default"/>
+          <w:lang w:val="en-US" w:eastAsia="zh-Hans"/>
+        </w:rPr>
+      </w:pPr>
+      <w:r>
+        <w:rPr>
+          <w:rFonts w:hint="eastAsia"/>
+          <w:lang w:val="en-US" w:eastAsia="zh-Hans"/>
+        </w:rPr>
+        <w:t>可以在集合类中放各种类型</w:t>
+      </w:r>
       <w:bookmarkStart w:id="0" w:name="_GoBack"/>
       <w:bookmarkEnd w:id="0"/>
-    </w:p>
-    <w:p>
-      <w:pPr>
-        <w:pStyle w:val="3"/>
-        <w:bidi w:val="0"/>
-        <w:rPr>
-          <w:rFonts w:hint="default"/>
-          <w:lang w:eastAsia="zh-Hans"/>
-        </w:rPr>
-      </w:pPr>
-      <w:r>
-        <w:rPr>
-          <w:rFonts w:hint="default"/>
-          <w:lang w:eastAsia="zh-Hans"/>
-        </w:rPr>
-        <w:t>Generic interfaces</w:t>
-      </w:r>
-    </w:p>
-    <w:p>
-      <w:pPr>
-        <w:pStyle w:val="9"/>
-        <w:keepNext w:val="0"/>
-        <w:keepLines w:val="0"/>
-        <w:widowControl/>
-        <w:suppressLineNumbers w:val="0"/>
-        <w:rPr>
-          <w:rFonts w:hint="default"/>
-          <w:lang w:eastAsia="zh-Hans"/>
-        </w:rPr>
-      </w:pPr>
     </w:p>
     <w:p>
       <w:pPr>

</xml_diff>

<commit_message>
add new code : GenericMethods.java 这个小例子说明了generic在method中是怎么使用的，
</commit_message>
<xml_diff>
--- a/ThinkingInJava/doc/Thinking in java.docx
+++ b/ThinkingInJava/doc/Thinking in java.docx
@@ -1221,11 +1221,69 @@
         <w:keepLines w:val="0"/>
         <w:widowControl/>
         <w:suppressLineNumbers w:val="0"/>
-        <w:rPr>
-          <w:rFonts w:hint="default"/>
-          <w:lang w:eastAsia="zh-Hans"/>
-        </w:rPr>
-      </w:pPr>
+        <w:ind w:firstLine="520" w:firstLineChars="200"/>
+        <w:rPr>
+          <w:rFonts w:hint="default"/>
+          <w:lang w:val="en-US" w:eastAsia="zh-Hans"/>
+        </w:rPr>
+      </w:pPr>
+      <w:r>
+        <w:rPr>
+          <w:rFonts w:hint="eastAsia"/>
+          <w:lang w:val="en-US" w:eastAsia="zh-Hans"/>
+        </w:rPr>
+        <w:t>代码</w:t>
+      </w:r>
+      <w:r>
+        <w:rPr>
+          <w:rFonts w:hint="default"/>
+          <w:lang w:eastAsia="zh-Hans"/>
+        </w:rPr>
+        <w:t xml:space="preserve">1 </w:t>
+      </w:r>
+      <w:r>
+        <w:rPr>
+          <w:rFonts w:hint="eastAsia"/>
+          <w:lang w:val="en-US" w:eastAsia="zh-Hans"/>
+        </w:rPr>
+        <w:t>这一套代码非常不错，高效、紧凑。后续如果有类似的场景，比如我们有一个对象的池，我们希望有一个</w:t>
+      </w:r>
+      <w:r>
+        <w:rPr>
+          <w:rFonts w:hint="default"/>
+          <w:lang w:eastAsia="zh-Hans"/>
+        </w:rPr>
+        <w:t>generator</w:t>
+      </w:r>
+      <w:r>
+        <w:rPr>
+          <w:rFonts w:hint="eastAsia"/>
+          <w:lang w:eastAsia="zh-Hans"/>
+        </w:rPr>
+        <w:t>，</w:t>
+      </w:r>
+      <w:r>
+        <w:rPr>
+          <w:rFonts w:hint="eastAsia"/>
+          <w:lang w:val="en-US" w:eastAsia="zh-Hans"/>
+        </w:rPr>
+        <w:t>能够生成随机对象，就可以用这个模型。</w:t>
+      </w:r>
+    </w:p>
+    <w:p>
+      <w:pPr>
+        <w:pStyle w:val="9"/>
+        <w:keepNext w:val="0"/>
+        <w:keepLines w:val="0"/>
+        <w:widowControl/>
+        <w:suppressLineNumbers w:val="0"/>
+        <w:rPr>
+          <w:rFonts w:hint="default"/>
+          <w:lang w:eastAsia="zh-Hans"/>
+        </w:rPr>
+      </w:pPr>
+      <w:bookmarkStart w:id="0" w:name="_GoBack"/>
+      <w:bookmarkEnd w:id="0"/>
     </w:p>
     <w:p>
       <w:pPr>
@@ -1306,12 +1364,7 @@
           </w:tcPr>
           <w:p>
             <w:pPr>
-              <w:pStyle w:val="4"/>
-              <w:keepNext w:val="0"/>
-              <w:keepLines w:val="0"/>
-              <w:widowControl/>
-              <w:suppressLineNumbers w:val="0"/>
-              <w:shd w:val="clear" w:fill="2B2B2B"/>
+              <w:bidi w:val="0"/>
               <w:rPr>
                 <w:rFonts w:hint="default"/>
                 <w:vertAlign w:val="baseline"/>
@@ -1320,26 +1373,16 @@
             </w:pPr>
             <w:r>
               <w:rPr>
-                <w:rFonts w:hint="default" w:ascii="Menlo" w:hAnsi="Menlo" w:eastAsia="Menlo" w:cs="Menlo"/>
-                <w:color w:val="A9B7C6"/>
-                <w:sz w:val="27"/>
-                <w:szCs w:val="27"/>
-                <w:shd w:val="clear" w:fill="2B2B2B"/>
+                <w:rFonts w:hint="default"/>
               </w:rPr>
               <w:t>Fibonacci</w:t>
             </w:r>
             <w:r>
               <w:rPr>
-                <w:rFonts w:hint="default" w:ascii="Menlo" w:hAnsi="Menlo" w:eastAsia="Menlo" w:cs="Menlo"/>
-                <w:color w:val="A9B7C6"/>
-                <w:sz w:val="27"/>
-                <w:szCs w:val="27"/>
-                <w:shd w:val="clear" w:fill="2B2B2B"/>
+                <w:rFonts w:hint="default"/>
               </w:rPr>
               <w:t>.java</w:t>
             </w:r>
-            <w:bookmarkStart w:id="0" w:name="_GoBack"/>
-            <w:bookmarkEnd w:id="0"/>
           </w:p>
         </w:tc>
       </w:tr>

</xml_diff>

<commit_message>
add new java code : GenericVars.java GenericVars的功能为，将array转化为list; 这是Generics 在methods中的应用场景2
</commit_message>
<xml_diff>
--- a/ThinkingInJava/doc/Thinking in java.docx
+++ b/ThinkingInJava/doc/Thinking in java.docx
@@ -1460,21 +1460,284 @@
         </w:rPr>
         <w:t>泛型在方法中的应用</w:t>
       </w:r>
+    </w:p>
+    <w:p>
+      <w:pPr>
+        <w:pStyle w:val="9"/>
+        <w:keepNext w:val="0"/>
+        <w:keepLines w:val="0"/>
+        <w:widowControl/>
+        <w:suppressLineNumbers w:val="0"/>
+        <w:rPr>
+          <w:rFonts w:hint="eastAsia"/>
+          <w:lang w:val="en-US" w:eastAsia="zh-Hans"/>
+        </w:rPr>
+      </w:pPr>
+    </w:p>
+    <w:p>
+      <w:pPr>
+        <w:bidi w:val="0"/>
+        <w:rPr>
+          <w:rFonts w:hint="eastAsia"/>
+          <w:lang w:val="en-US" w:eastAsia="zh-Hans"/>
+        </w:rPr>
+      </w:pPr>
+      <w:r>
+        <w:rPr>
+          <w:rFonts w:hint="eastAsia"/>
+          <w:lang w:val="en-US" w:eastAsia="zh-Hans"/>
+        </w:rPr>
+        <w:t>代码：</w:t>
+      </w:r>
+    </w:p>
+    <w:tbl>
+      <w:tblPr>
+        <w:tblStyle w:val="7"/>
+        <w:tblW w:w="0" w:type="auto"/>
+        <w:tblInd w:w="0" w:type="dxa"/>
+        <w:tblBorders>
+          <w:top w:val="single" w:color="auto" w:sz="4" w:space="0"/>
+          <w:left w:val="single" w:color="auto" w:sz="4" w:space="0"/>
+          <w:bottom w:val="single" w:color="auto" w:sz="4" w:space="0"/>
+          <w:right w:val="single" w:color="auto" w:sz="4" w:space="0"/>
+          <w:insideH w:val="single" w:color="auto" w:sz="4" w:space="0"/>
+          <w:insideV w:val="single" w:color="auto" w:sz="4" w:space="0"/>
+        </w:tblBorders>
+        <w:tblLayout w:type="autofit"/>
+        <w:tblCellMar>
+          <w:left w:w="108" w:type="dxa"/>
+          <w:right w:w="108" w:type="dxa"/>
+        </w:tblCellMar>
+      </w:tblPr>
+      <w:tblGrid>
+        <w:gridCol w:w="8522"/>
+      </w:tblGrid>
+      <w:tr>
+        <w:tblPrEx>
+          <w:tblBorders>
+            <w:top w:val="single" w:color="auto" w:sz="4" w:space="0"/>
+            <w:left w:val="single" w:color="auto" w:sz="4" w:space="0"/>
+            <w:bottom w:val="single" w:color="auto" w:sz="4" w:space="0"/>
+            <w:right w:val="single" w:color="auto" w:sz="4" w:space="0"/>
+            <w:insideH w:val="single" w:color="auto" w:sz="4" w:space="0"/>
+            <w:insideV w:val="single" w:color="auto" w:sz="4" w:space="0"/>
+          </w:tblBorders>
+        </w:tblPrEx>
+        <w:tc>
+          <w:tcPr>
+            <w:tcW w:w="8522" w:type="dxa"/>
+          </w:tcPr>
+          <w:p>
+            <w:pPr>
+              <w:bidi w:val="0"/>
+              <w:rPr>
+                <w:rFonts w:hint="eastAsia"/>
+                <w:lang w:val="en-US" w:eastAsia="zh-Hans"/>
+              </w:rPr>
+            </w:pPr>
+            <w:r>
+              <w:rPr>
+                <w:rFonts w:hint="default"/>
+              </w:rPr>
+              <w:t>Generators</w:t>
+            </w:r>
+            <w:r>
+              <w:rPr>
+                <w:rFonts w:hint="default"/>
+              </w:rPr>
+              <w:t>.java</w:t>
+            </w:r>
+          </w:p>
+        </w:tc>
+      </w:tr>
+    </w:tbl>
+    <w:p>
+      <w:pPr>
+        <w:bidi w:val="0"/>
+        <w:rPr>
+          <w:rFonts w:hint="eastAsia"/>
+          <w:lang w:val="en-US" w:eastAsia="zh-Hans"/>
+        </w:rPr>
+      </w:pPr>
+    </w:p>
+    <w:p>
+      <w:pPr>
+        <w:bidi w:val="0"/>
+        <w:rPr>
+          <w:rFonts w:hint="eastAsia"/>
+          <w:lang w:val="en-US" w:eastAsia="zh-Hans"/>
+        </w:rPr>
+      </w:pPr>
+    </w:p>
+    <w:p>
+      <w:pPr>
+        <w:bidi w:val="0"/>
+        <w:ind w:firstLine="420" w:firstLineChars="200"/>
+      </w:pPr>
       <w:bookmarkStart w:id="0" w:name="_GoBack"/>
       <w:bookmarkEnd w:id="0"/>
-    </w:p>
-    <w:p>
-      <w:pPr>
-        <w:pStyle w:val="9"/>
-        <w:keepNext w:val="0"/>
-        <w:keepLines w:val="0"/>
-        <w:widowControl/>
-        <w:suppressLineNumbers w:val="0"/>
-        <w:rPr>
-          <w:rFonts w:hint="eastAsia"/>
-          <w:lang w:val="en-US" w:eastAsia="zh-Hans"/>
-        </w:rPr>
-      </w:pPr>
+      <w:r>
+        <w:rPr>
+          <w:rFonts w:hint="eastAsia"/>
+          <w:lang w:val="en-US" w:eastAsia="zh-Hans"/>
+        </w:rPr>
+        <w:t>这个代码的功能：</w:t>
+      </w:r>
+      <w:r>
+        <w:rPr>
+          <w:rFonts w:hint="default"/>
+        </w:rPr>
+        <w:t>通过Generator.next()创建一个个元素，创建一个长度为n的集合</w:t>
+      </w:r>
+      <w:r>
+        <w:rPr>
+          <w:rFonts w:hint="eastAsia"/>
+          <w:lang w:val="en-US" w:eastAsia="zh-Hans"/>
+        </w:rPr>
+        <w:t>类。这个类</w:t>
+      </w:r>
+      <w:r>
+        <w:rPr>
+          <w:rFonts w:hint="default"/>
+        </w:rPr>
+        <w:t>通过fill()方法中应用泛型，最大限度保证了Generators的通用性</w:t>
+      </w:r>
+      <w:r>
+        <w:rPr>
+          <w:rFonts w:hint="eastAsia"/>
+          <w:lang w:eastAsia="zh-Hans"/>
+        </w:rPr>
+        <w:t>。</w:t>
+      </w:r>
+    </w:p>
+    <w:p>
+      <w:pPr>
+        <w:bidi w:val="0"/>
+        <w:rPr>
+          <w:rFonts w:hint="eastAsia"/>
+          <w:lang w:val="en-US" w:eastAsia="zh-Hans"/>
+        </w:rPr>
+      </w:pPr>
+    </w:p>
+    <w:p>
+      <w:pPr>
+        <w:bidi w:val="0"/>
+        <w:rPr>
+          <w:rFonts w:hint="eastAsia"/>
+          <w:lang w:val="en-US" w:eastAsia="zh-Hans"/>
+        </w:rPr>
+      </w:pPr>
+    </w:p>
+    <w:p>
+      <w:pPr>
+        <w:bidi w:val="0"/>
+        <w:rPr>
+          <w:rFonts w:hint="eastAsia"/>
+          <w:lang w:val="en-US" w:eastAsia="zh-Hans"/>
+        </w:rPr>
+      </w:pPr>
+    </w:p>
+    <w:p>
+      <w:pPr>
+        <w:bidi w:val="0"/>
+        <w:rPr>
+          <w:rFonts w:hint="eastAsia"/>
+          <w:lang w:val="en-US" w:eastAsia="zh-Hans"/>
+        </w:rPr>
+      </w:pPr>
+      <w:r>
+        <w:rPr>
+          <w:rFonts w:hint="eastAsia"/>
+          <w:lang w:val="en-US" w:eastAsia="zh-Hans"/>
+        </w:rPr>
+        <w:t>这个代码非常有用，后续我们如果要创建一个集合类，就可以用这个方法，两个步骤：</w:t>
+      </w:r>
+    </w:p>
+    <w:p>
+      <w:pPr>
+        <w:bidi w:val="0"/>
+        <w:rPr>
+          <w:rFonts w:hint="default"/>
+          <w:lang w:eastAsia="zh-Hans"/>
+        </w:rPr>
+      </w:pPr>
+      <w:r>
+        <w:rPr>
+          <w:rFonts w:hint="default"/>
+          <w:lang w:eastAsia="zh-Hans"/>
+        </w:rPr>
+        <w:t>1.</w:t>
+      </w:r>
+      <w:r>
+        <w:rPr>
+          <w:rFonts w:hint="eastAsia"/>
+          <w:lang w:val="en-US" w:eastAsia="zh-Hans"/>
+        </w:rPr>
+        <w:t>定义个</w:t>
+      </w:r>
+      <w:r>
+        <w:rPr>
+          <w:rFonts w:hint="default"/>
+          <w:lang w:eastAsia="zh-Hans"/>
+        </w:rPr>
+        <w:t>Genera</w:t>
+      </w:r>
+      <w:r>
+        <w:rPr>
+          <w:rFonts w:hint="eastAsia"/>
+          <w:lang w:val="en-US" w:eastAsia="zh-Hans"/>
+        </w:rPr>
+        <w:t>t</w:t>
+      </w:r>
+      <w:r>
+        <w:rPr>
+          <w:rFonts w:hint="default"/>
+          <w:lang w:eastAsia="zh-Hans"/>
+        </w:rPr>
+        <w:t>or</w:t>
+      </w:r>
+      <w:r>
+        <w:rPr>
+          <w:rFonts w:hint="eastAsia"/>
+          <w:lang w:val="en-US" w:eastAsia="zh-Hans"/>
+        </w:rPr>
+        <w:t>类，负责创建集合中一个个元素</w:t>
+      </w:r>
+    </w:p>
+    <w:p>
+      <w:pPr>
+        <w:bidi w:val="0"/>
+        <w:rPr>
+          <w:rFonts w:hint="eastAsia"/>
+          <w:lang w:eastAsia="zh-Hans"/>
+        </w:rPr>
+      </w:pPr>
+      <w:r>
+        <w:rPr>
+          <w:rFonts w:hint="default"/>
+          <w:lang w:eastAsia="zh-Hans"/>
+        </w:rPr>
+        <w:t>2.</w:t>
+      </w:r>
+      <w:r>
+        <w:rPr>
+          <w:rFonts w:hint="default"/>
+        </w:rPr>
+        <w:t>Generators</w:t>
+      </w:r>
+      <w:r>
+        <w:rPr>
+          <w:rFonts w:hint="default"/>
+        </w:rPr>
+        <w:t>.java</w:t>
+      </w:r>
+      <w:r>
+        <w:rPr>
+          <w:rFonts w:hint="eastAsia"/>
+          <w:lang w:val="en-US" w:eastAsia="zh-Hans"/>
+        </w:rPr>
+        <w:t>创建结合</w:t>
+      </w:r>
     </w:p>
     <w:p>
       <w:pPr>

</xml_diff>

<commit_message>
add new code : BankTeller.java，这个代码为了说明generic在inner class中的应用场景
</commit_message>
<xml_diff>
--- a/ThinkingInJava/doc/Thinking in java.docx
+++ b/ThinkingInJava/doc/Thinking in java.docx
@@ -1487,7 +1487,21 @@
           <w:rFonts w:hint="eastAsia"/>
           <w:lang w:val="en-US" w:eastAsia="zh-Hans"/>
         </w:rPr>
-        <w:t>代码：</w:t>
+        <w:t>代码</w:t>
+      </w:r>
+      <w:r>
+        <w:rPr>
+          <w:rFonts w:hint="default"/>
+          <w:lang w:eastAsia="zh-Hans"/>
+        </w:rPr>
+        <w:t>1</w:t>
+      </w:r>
+      <w:r>
+        <w:rPr>
+          <w:rFonts w:hint="eastAsia"/>
+          <w:lang w:val="en-US" w:eastAsia="zh-Hans"/>
+        </w:rPr>
+        <w:t>：</w:t>
       </w:r>
     </w:p>
     <w:tbl>
@@ -1574,6 +1588,301 @@
         <w:bidi w:val="0"/>
         <w:ind w:firstLine="420" w:firstLineChars="200"/>
       </w:pPr>
+      <w:r>
+        <w:rPr>
+          <w:rFonts w:hint="eastAsia"/>
+          <w:lang w:val="en-US" w:eastAsia="zh-Hans"/>
+        </w:rPr>
+        <w:t>这个代码的功能：</w:t>
+      </w:r>
+      <w:r>
+        <w:rPr>
+          <w:rFonts w:hint="default"/>
+        </w:rPr>
+        <w:t>通过Generator.next()创建一个个元素，创建一个长度为n的集合</w:t>
+      </w:r>
+      <w:r>
+        <w:rPr>
+          <w:rFonts w:hint="eastAsia"/>
+          <w:lang w:val="en-US" w:eastAsia="zh-Hans"/>
+        </w:rPr>
+        <w:t>类。这个类</w:t>
+      </w:r>
+      <w:r>
+        <w:rPr>
+          <w:rFonts w:hint="default"/>
+        </w:rPr>
+        <w:t>通过fill()方法中应用泛型，最大限度保证了Generators的通用性</w:t>
+      </w:r>
+      <w:r>
+        <w:rPr>
+          <w:rFonts w:hint="eastAsia"/>
+          <w:lang w:eastAsia="zh-Hans"/>
+        </w:rPr>
+        <w:t>。</w:t>
+      </w:r>
+    </w:p>
+    <w:p>
+      <w:pPr>
+        <w:bidi w:val="0"/>
+        <w:rPr>
+          <w:rFonts w:hint="eastAsia"/>
+          <w:lang w:val="en-US" w:eastAsia="zh-Hans"/>
+        </w:rPr>
+      </w:pPr>
+    </w:p>
+    <w:p>
+      <w:pPr>
+        <w:bidi w:val="0"/>
+        <w:rPr>
+          <w:rFonts w:hint="eastAsia"/>
+          <w:lang w:val="en-US" w:eastAsia="zh-Hans"/>
+        </w:rPr>
+      </w:pPr>
+    </w:p>
+    <w:p>
+      <w:pPr>
+        <w:bidi w:val="0"/>
+        <w:rPr>
+          <w:rFonts w:hint="eastAsia"/>
+          <w:lang w:val="en-US" w:eastAsia="zh-Hans"/>
+        </w:rPr>
+      </w:pPr>
+    </w:p>
+    <w:p>
+      <w:pPr>
+        <w:bidi w:val="0"/>
+        <w:rPr>
+          <w:rFonts w:hint="eastAsia"/>
+          <w:lang w:val="en-US" w:eastAsia="zh-Hans"/>
+        </w:rPr>
+      </w:pPr>
+      <w:r>
+        <w:rPr>
+          <w:rFonts w:hint="eastAsia"/>
+          <w:lang w:val="en-US" w:eastAsia="zh-Hans"/>
+        </w:rPr>
+        <w:t>这个代码非常有用，后续我们如果要创建一个集合类，就可以用这个方法，两个步骤：</w:t>
+      </w:r>
+    </w:p>
+    <w:p>
+      <w:pPr>
+        <w:bidi w:val="0"/>
+        <w:rPr>
+          <w:rFonts w:hint="default"/>
+          <w:lang w:eastAsia="zh-Hans"/>
+        </w:rPr>
+      </w:pPr>
+      <w:r>
+        <w:rPr>
+          <w:rFonts w:hint="default"/>
+          <w:lang w:eastAsia="zh-Hans"/>
+        </w:rPr>
+        <w:t>1.</w:t>
+      </w:r>
+      <w:r>
+        <w:rPr>
+          <w:rFonts w:hint="eastAsia"/>
+          <w:lang w:val="en-US" w:eastAsia="zh-Hans"/>
+        </w:rPr>
+        <w:t>定义个</w:t>
+      </w:r>
+      <w:r>
+        <w:rPr>
+          <w:rFonts w:hint="default"/>
+          <w:lang w:eastAsia="zh-Hans"/>
+        </w:rPr>
+        <w:t>Genera</w:t>
+      </w:r>
+      <w:r>
+        <w:rPr>
+          <w:rFonts w:hint="eastAsia"/>
+          <w:lang w:val="en-US" w:eastAsia="zh-Hans"/>
+        </w:rPr>
+        <w:t>t</w:t>
+      </w:r>
+      <w:r>
+        <w:rPr>
+          <w:rFonts w:hint="default"/>
+          <w:lang w:eastAsia="zh-Hans"/>
+        </w:rPr>
+        <w:t>or</w:t>
+      </w:r>
+      <w:r>
+        <w:rPr>
+          <w:rFonts w:hint="eastAsia"/>
+          <w:lang w:val="en-US" w:eastAsia="zh-Hans"/>
+        </w:rPr>
+        <w:t>类，负责创建集合中一个个元素</w:t>
+      </w:r>
+    </w:p>
+    <w:p>
+      <w:pPr>
+        <w:bidi w:val="0"/>
+        <w:rPr>
+          <w:rFonts w:hint="eastAsia"/>
+          <w:lang w:eastAsia="zh-Hans"/>
+        </w:rPr>
+      </w:pPr>
+      <w:r>
+        <w:rPr>
+          <w:rFonts w:hint="default"/>
+          <w:lang w:eastAsia="zh-Hans"/>
+        </w:rPr>
+        <w:t>2.</w:t>
+      </w:r>
+      <w:r>
+        <w:rPr>
+          <w:rFonts w:hint="default"/>
+        </w:rPr>
+        <w:t>Generators</w:t>
+      </w:r>
+      <w:r>
+        <w:rPr>
+          <w:rFonts w:hint="default"/>
+        </w:rPr>
+        <w:t>.java</w:t>
+      </w:r>
+      <w:r>
+        <w:rPr>
+          <w:rFonts w:hint="eastAsia"/>
+          <w:lang w:val="en-US" w:eastAsia="zh-Hans"/>
+        </w:rPr>
+        <w:t>创建结合</w:t>
+      </w:r>
+    </w:p>
+    <w:p>
+      <w:pPr>
+        <w:bidi w:val="0"/>
+        <w:rPr>
+          <w:rFonts w:hint="eastAsia"/>
+          <w:lang w:val="en-US" w:eastAsia="zh-Hans"/>
+        </w:rPr>
+      </w:pPr>
+    </w:p>
+    <w:p>
+      <w:pPr>
+        <w:bidi w:val="0"/>
+        <w:rPr>
+          <w:rFonts w:hint="eastAsia"/>
+          <w:lang w:eastAsia="zh-Hans"/>
+        </w:rPr>
+      </w:pPr>
+    </w:p>
+    <w:p>
+      <w:pPr>
+        <w:bidi w:val="0"/>
+        <w:rPr>
+          <w:rFonts w:hint="default"/>
+          <w:lang w:eastAsia="zh-Hans"/>
+        </w:rPr>
+      </w:pPr>
+      <w:r>
+        <w:rPr>
+          <w:rFonts w:hint="eastAsia"/>
+          <w:lang w:val="en-US" w:eastAsia="zh-Hans"/>
+        </w:rPr>
+        <w:t>代码</w:t>
+      </w:r>
+      <w:r>
+        <w:rPr>
+          <w:rFonts w:hint="default"/>
+          <w:lang w:eastAsia="zh-Hans"/>
+        </w:rPr>
+        <w:t>2</w:t>
+      </w:r>
+    </w:p>
+    <w:tbl>
+      <w:tblPr>
+        <w:tblStyle w:val="7"/>
+        <w:tblW w:w="0" w:type="auto"/>
+        <w:tblInd w:w="0" w:type="dxa"/>
+        <w:tblBorders>
+          <w:top w:val="single" w:color="auto" w:sz="4" w:space="0"/>
+          <w:left w:val="single" w:color="auto" w:sz="4" w:space="0"/>
+          <w:bottom w:val="single" w:color="auto" w:sz="4" w:space="0"/>
+          <w:right w:val="single" w:color="auto" w:sz="4" w:space="0"/>
+          <w:insideH w:val="single" w:color="auto" w:sz="4" w:space="0"/>
+          <w:insideV w:val="single" w:color="auto" w:sz="4" w:space="0"/>
+        </w:tblBorders>
+        <w:tblLayout w:type="autofit"/>
+        <w:tblCellMar>
+          <w:left w:w="108" w:type="dxa"/>
+          <w:right w:w="108" w:type="dxa"/>
+        </w:tblCellMar>
+      </w:tblPr>
+      <w:tblGrid>
+        <w:gridCol w:w="8522"/>
+      </w:tblGrid>
+      <w:tr>
+        <w:tblPrEx>
+          <w:tblBorders>
+            <w:top w:val="single" w:color="auto" w:sz="4" w:space="0"/>
+            <w:left w:val="single" w:color="auto" w:sz="4" w:space="0"/>
+            <w:bottom w:val="single" w:color="auto" w:sz="4" w:space="0"/>
+            <w:right w:val="single" w:color="auto" w:sz="4" w:space="0"/>
+            <w:insideH w:val="single" w:color="auto" w:sz="4" w:space="0"/>
+            <w:insideV w:val="single" w:color="auto" w:sz="4" w:space="0"/>
+          </w:tblBorders>
+        </w:tblPrEx>
+        <w:tc>
+          <w:tcPr>
+            <w:tcW w:w="8522" w:type="dxa"/>
+          </w:tcPr>
+          <w:p>
+            <w:pPr>
+              <w:bidi w:val="0"/>
+              <w:rPr>
+                <w:rFonts w:hint="eastAsia"/>
+                <w:lang w:val="en-US" w:eastAsia="zh-Hans"/>
+              </w:rPr>
+            </w:pPr>
+            <w:r>
+              <w:rPr>
+                <w:rFonts w:hint="default"/>
+              </w:rPr>
+              <w:t>GenericVars</w:t>
+            </w:r>
+            <w:r>
+              <w:rPr>
+                <w:rFonts w:hint="default"/>
+              </w:rPr>
+              <w:t>.</w:t>
+            </w:r>
+            <w:r>
+              <w:rPr>
+                <w:rFonts w:hint="eastAsia"/>
+                <w:lang w:val="en-US" w:eastAsia="zh-Hans"/>
+              </w:rPr>
+              <w:t>java</w:t>
+            </w:r>
+          </w:p>
+        </w:tc>
+      </w:tr>
+    </w:tbl>
+    <w:p>
+      <w:pPr>
+        <w:bidi w:val="0"/>
+        <w:rPr>
+          <w:rFonts w:hint="eastAsia"/>
+          <w:lang w:val="en-US" w:eastAsia="zh-Hans"/>
+        </w:rPr>
+      </w:pPr>
+    </w:p>
+    <w:p>
+      <w:pPr>
+        <w:bidi w:val="0"/>
+        <w:rPr>
+          <w:rFonts w:hint="eastAsia"/>
+          <w:lang w:val="en-US" w:eastAsia="zh-Hans"/>
+        </w:rPr>
+      </w:pPr>
+    </w:p>
+    <w:p>
+      <w:pPr>
+        <w:bidi w:val="0"/>
+        <w:ind w:firstLine="420" w:firstLineChars="200"/>
+      </w:pPr>
       <w:bookmarkStart w:id="0" w:name="_GoBack"/>
       <w:bookmarkEnd w:id="0"/>
       <w:r>
@@ -1581,26 +1890,26 @@
           <w:rFonts w:hint="eastAsia"/>
           <w:lang w:val="en-US" w:eastAsia="zh-Hans"/>
         </w:rPr>
-        <w:t>这个代码的功能：</w:t>
-      </w:r>
-      <w:r>
-        <w:rPr>
-          <w:rFonts w:hint="default"/>
-        </w:rPr>
-        <w:t>通过Generator.next()创建一个个元素，创建一个长度为n的集合</w:t>
-      </w:r>
-      <w:r>
-        <w:rPr>
-          <w:rFonts w:hint="eastAsia"/>
-          <w:lang w:val="en-US" w:eastAsia="zh-Hans"/>
-        </w:rPr>
-        <w:t>类。这个类</w:t>
-      </w:r>
-      <w:r>
-        <w:rPr>
-          <w:rFonts w:hint="default"/>
-        </w:rPr>
-        <w:t>通过fill()方法中应用泛型，最大限度保证了Generators的通用性</w:t>
+        <w:t>这个代码是</w:t>
+      </w:r>
+      <w:r>
+        <w:rPr>
+          <w:rFonts w:hint="default"/>
+        </w:rPr>
+        <w:t>Generics 在methods中的应用场景2</w:t>
+      </w:r>
+      <w:r>
+        <w:rPr>
+          <w:rFonts w:hint="eastAsia"/>
+          <w:lang w:eastAsia="zh-Hans"/>
+        </w:rPr>
+        <w:t>，</w:t>
+      </w:r>
+      <w:r>
+        <w:rPr>
+          <w:rFonts w:hint="default"/>
+        </w:rPr>
+        <w:t>GenericVars的功能为，将array转化为list</w:t>
       </w:r>
       <w:r>
         <w:rPr>
@@ -1609,134 +1918,11 @@
         </w:rPr>
         <w:t>。</w:t>
       </w:r>
-    </w:p>
-    <w:p>
-      <w:pPr>
-        <w:bidi w:val="0"/>
-        <w:rPr>
-          <w:rFonts w:hint="eastAsia"/>
-          <w:lang w:val="en-US" w:eastAsia="zh-Hans"/>
-        </w:rPr>
-      </w:pPr>
-    </w:p>
-    <w:p>
-      <w:pPr>
-        <w:bidi w:val="0"/>
-        <w:rPr>
-          <w:rFonts w:hint="eastAsia"/>
-          <w:lang w:val="en-US" w:eastAsia="zh-Hans"/>
-        </w:rPr>
-      </w:pPr>
-    </w:p>
-    <w:p>
-      <w:pPr>
-        <w:bidi w:val="0"/>
-        <w:rPr>
-          <w:rFonts w:hint="eastAsia"/>
-          <w:lang w:val="en-US" w:eastAsia="zh-Hans"/>
-        </w:rPr>
-      </w:pPr>
-    </w:p>
-    <w:p>
-      <w:pPr>
-        <w:bidi w:val="0"/>
-        <w:rPr>
-          <w:rFonts w:hint="eastAsia"/>
-          <w:lang w:val="en-US" w:eastAsia="zh-Hans"/>
-        </w:rPr>
-      </w:pPr>
-      <w:r>
-        <w:rPr>
-          <w:rFonts w:hint="eastAsia"/>
-          <w:lang w:val="en-US" w:eastAsia="zh-Hans"/>
-        </w:rPr>
-        <w:t>这个代码非常有用，后续我们如果要创建一个集合类，就可以用这个方法，两个步骤：</w:t>
-      </w:r>
-    </w:p>
-    <w:p>
-      <w:pPr>
-        <w:bidi w:val="0"/>
-        <w:rPr>
-          <w:rFonts w:hint="default"/>
-          <w:lang w:eastAsia="zh-Hans"/>
-        </w:rPr>
-      </w:pPr>
-      <w:r>
-        <w:rPr>
-          <w:rFonts w:hint="default"/>
-          <w:lang w:eastAsia="zh-Hans"/>
-        </w:rPr>
-        <w:t>1.</w:t>
-      </w:r>
-      <w:r>
-        <w:rPr>
-          <w:rFonts w:hint="eastAsia"/>
-          <w:lang w:val="en-US" w:eastAsia="zh-Hans"/>
-        </w:rPr>
-        <w:t>定义个</w:t>
-      </w:r>
-      <w:r>
-        <w:rPr>
-          <w:rFonts w:hint="default"/>
-          <w:lang w:eastAsia="zh-Hans"/>
-        </w:rPr>
-        <w:t>Genera</w:t>
-      </w:r>
-      <w:r>
-        <w:rPr>
-          <w:rFonts w:hint="eastAsia"/>
-          <w:lang w:val="en-US" w:eastAsia="zh-Hans"/>
-        </w:rPr>
-        <w:t>t</w:t>
-      </w:r>
-      <w:r>
-        <w:rPr>
-          <w:rFonts w:hint="default"/>
-          <w:lang w:eastAsia="zh-Hans"/>
-        </w:rPr>
-        <w:t>or</w:t>
-      </w:r>
-      <w:r>
-        <w:rPr>
-          <w:rFonts w:hint="eastAsia"/>
-          <w:lang w:val="en-US" w:eastAsia="zh-Hans"/>
-        </w:rPr>
-        <w:t>类，负责创建集合中一个个元素</w:t>
-      </w:r>
-    </w:p>
-    <w:p>
-      <w:pPr>
-        <w:bidi w:val="0"/>
-        <w:rPr>
-          <w:rFonts w:hint="eastAsia"/>
-          <w:lang w:eastAsia="zh-Hans"/>
-        </w:rPr>
-      </w:pPr>
-      <w:r>
-        <w:rPr>
-          <w:rFonts w:hint="default"/>
-          <w:lang w:eastAsia="zh-Hans"/>
-        </w:rPr>
-        <w:t>2.</w:t>
-      </w:r>
-      <w:r>
-        <w:rPr>
-          <w:rFonts w:hint="default"/>
-        </w:rPr>
-        <w:t>Generators</w:t>
-      </w:r>
-      <w:r>
-        <w:rPr>
-          <w:rFonts w:hint="default"/>
-        </w:rPr>
-        <w:t>.java</w:t>
-      </w:r>
-      <w:r>
-        <w:rPr>
-          <w:rFonts w:hint="eastAsia"/>
-          <w:lang w:val="en-US" w:eastAsia="zh-Hans"/>
-        </w:rPr>
-        <w:t>创建结合</w:t>
+      <w:r>
+        <w:rPr>
+          <w:rFonts w:hint="default"/>
+        </w:rPr>
+        <w:t>泛型的使用，使得这个功能最大限度做到了通用性</w:t>
       </w:r>
     </w:p>
     <w:p>

</xml_diff>

<commit_message>
add comment to Store.java
</commit_message>
<xml_diff>
--- a/ThinkingInJava/doc/Thinking in java.docx
+++ b/ThinkingInJava/doc/Thinking in java.docx
@@ -343,10 +343,7 @@
         <w:bidi w:val="0"/>
       </w:pPr>
       <w:r>
-        <w:t>1</w:t>
-      </w:r>
-      <w:r>
-        <w:t>.代码非常丰富</w:t>
+        <w:t>1.代码非常丰富</w:t>
       </w:r>
     </w:p>
     <w:p>
@@ -401,10 +398,7 @@
         <w:bidi w:val="0"/>
       </w:pPr>
       <w:r>
-        <w:t>3</w:t>
-      </w:r>
-      <w:r>
-        <w:t>.每个主题之间互不关联。</w:t>
+        <w:t>3.每个主题之间互不关联。</w:t>
       </w:r>
     </w:p>
     <w:p>
@@ -1123,6 +1117,1484 @@
           <w:lang w:val="en-US" w:eastAsia="zh-Hans"/>
         </w:rPr>
         <w:t>代码</w:t>
+      </w:r>
+    </w:p>
+    <w:tbl>
+      <w:tblPr>
+        <w:tblStyle w:val="8"/>
+        <w:tblW w:w="0" w:type="auto"/>
+        <w:tblInd w:w="0" w:type="dxa"/>
+        <w:tblBorders>
+          <w:top w:val="single" w:color="auto" w:sz="4" w:space="0"/>
+          <w:left w:val="single" w:color="auto" w:sz="4" w:space="0"/>
+          <w:bottom w:val="single" w:color="auto" w:sz="4" w:space="0"/>
+          <w:right w:val="single" w:color="auto" w:sz="4" w:space="0"/>
+          <w:insideH w:val="single" w:color="auto" w:sz="4" w:space="0"/>
+          <w:insideV w:val="single" w:color="auto" w:sz="4" w:space="0"/>
+        </w:tblBorders>
+        <w:tblLayout w:type="autofit"/>
+        <w:tblCellMar>
+          <w:top w:w="0" w:type="dxa"/>
+          <w:left w:w="108" w:type="dxa"/>
+          <w:bottom w:w="0" w:type="dxa"/>
+          <w:right w:w="108" w:type="dxa"/>
+        </w:tblCellMar>
+      </w:tblPr>
+      <w:tblGrid>
+        <w:gridCol w:w="8522"/>
+      </w:tblGrid>
+      <w:tr>
+        <w:tblPrEx>
+          <w:tblBorders>
+            <w:top w:val="single" w:color="auto" w:sz="4" w:space="0"/>
+            <w:left w:val="single" w:color="auto" w:sz="4" w:space="0"/>
+            <w:bottom w:val="single" w:color="auto" w:sz="4" w:space="0"/>
+            <w:right w:val="single" w:color="auto" w:sz="4" w:space="0"/>
+            <w:insideH w:val="single" w:color="auto" w:sz="4" w:space="0"/>
+            <w:insideV w:val="single" w:color="auto" w:sz="4" w:space="0"/>
+          </w:tblBorders>
+        </w:tblPrEx>
+        <w:tc>
+          <w:tcPr>
+            <w:tcW w:w="8522" w:type="dxa"/>
+          </w:tcPr>
+          <w:p>
+            <w:pPr>
+              <w:bidi w:val="0"/>
+              <w:rPr>
+                <w:rFonts w:hint="default"/>
+              </w:rPr>
+            </w:pPr>
+            <w:r>
+              <w:rPr>
+                <w:rFonts w:hint="default"/>
+              </w:rPr>
+              <w:t>Holder1.java</w:t>
+            </w:r>
+          </w:p>
+          <w:p>
+            <w:pPr>
+              <w:bidi w:val="0"/>
+              <w:rPr>
+                <w:rFonts w:hint="default"/>
+              </w:rPr>
+            </w:pPr>
+            <w:r>
+              <w:rPr>
+                <w:rFonts w:hint="default"/>
+              </w:rPr>
+              <w:t>LinkedStack.java</w:t>
+            </w:r>
+          </w:p>
+          <w:p>
+            <w:pPr>
+              <w:bidi w:val="0"/>
+              <w:rPr>
+                <w:rFonts w:hint="default"/>
+              </w:rPr>
+            </w:pPr>
+            <w:r>
+              <w:rPr>
+                <w:rFonts w:hint="default"/>
+              </w:rPr>
+              <w:t>RandomList.java</w:t>
+            </w:r>
+          </w:p>
+          <w:p>
+            <w:pPr>
+              <w:bidi w:val="0"/>
+              <w:rPr>
+                <w:rFonts w:hint="default" w:ascii="Menlo" w:hAnsi="Menlo" w:eastAsia="Menlo" w:cs="Menlo"/>
+                <w:color w:val="A9B7C6"/>
+                <w:szCs w:val="27"/>
+                <w:shd w:val="clear" w:fill="2B2B2B"/>
+                <w:lang w:val="en-US" w:eastAsia="zh-Hans"/>
+              </w:rPr>
+            </w:pPr>
+            <w:r>
+              <w:rPr>
+                <w:rFonts w:hint="default"/>
+              </w:rPr>
+              <w:t>TwoTuple.java</w:t>
+            </w:r>
+          </w:p>
+        </w:tc>
+      </w:tr>
+    </w:tbl>
+    <w:p>
+      <w:pPr>
+        <w:pStyle w:val="10"/>
+        <w:keepNext w:val="0"/>
+        <w:keepLines w:val="0"/>
+        <w:widowControl/>
+        <w:suppressLineNumbers w:val="0"/>
+        <w:rPr>
+          <w:rFonts w:hint="default"/>
+          <w:lang w:val="en-US" w:eastAsia="zh-Hans"/>
+        </w:rPr>
+      </w:pPr>
+    </w:p>
+    <w:p>
+      <w:pPr>
+        <w:pStyle w:val="10"/>
+        <w:keepNext w:val="0"/>
+        <w:keepLines w:val="0"/>
+        <w:widowControl/>
+        <w:suppressLineNumbers w:val="0"/>
+        <w:rPr>
+          <w:rFonts w:hint="default"/>
+          <w:lang w:eastAsia="zh-Hans"/>
+        </w:rPr>
+      </w:pPr>
+    </w:p>
+    <w:p>
+      <w:pPr>
+        <w:pStyle w:val="10"/>
+        <w:keepNext w:val="0"/>
+        <w:keepLines w:val="0"/>
+        <w:widowControl/>
+        <w:suppressLineNumbers w:val="0"/>
+        <w:rPr>
+          <w:rFonts w:hint="default"/>
+          <w:lang w:eastAsia="zh-Hans"/>
+        </w:rPr>
+      </w:pPr>
+    </w:p>
+    <w:p>
+      <w:pPr>
+        <w:pStyle w:val="3"/>
+        <w:bidi w:val="0"/>
+        <w:rPr>
+          <w:rFonts w:hint="default"/>
+          <w:lang w:eastAsia="zh-Hans"/>
+        </w:rPr>
+      </w:pPr>
+      <w:r>
+        <w:rPr>
+          <w:rFonts w:hint="default"/>
+          <w:lang w:eastAsia="zh-Hans"/>
+        </w:rPr>
+        <w:t>Generic interfaces</w:t>
+      </w:r>
+    </w:p>
+    <w:p>
+      <w:pPr>
+        <w:pStyle w:val="10"/>
+        <w:keepNext w:val="0"/>
+        <w:keepLines w:val="0"/>
+        <w:widowControl/>
+        <w:suppressLineNumbers w:val="0"/>
+        <w:rPr>
+          <w:rFonts w:hint="eastAsia"/>
+          <w:lang w:val="en-US" w:eastAsia="zh-Hans"/>
+        </w:rPr>
+      </w:pPr>
+      <w:r>
+        <w:rPr>
+          <w:rFonts w:hint="eastAsia"/>
+          <w:lang w:val="en-US" w:eastAsia="zh-Hans"/>
+        </w:rPr>
+        <w:t>泛型在interfa</w:t>
+      </w:r>
+      <w:r>
+        <w:rPr>
+          <w:rFonts w:hint="default"/>
+          <w:lang w:eastAsia="zh-Hans"/>
+        </w:rPr>
+        <w:t>ce</w:t>
+      </w:r>
+      <w:r>
+        <w:rPr>
+          <w:rFonts w:hint="eastAsia"/>
+          <w:lang w:val="en-US" w:eastAsia="zh-Hans"/>
+        </w:rPr>
+        <w:t>中的用法，就是在</w:t>
+      </w:r>
+      <w:r>
+        <w:rPr>
+          <w:rFonts w:hint="default"/>
+          <w:lang w:eastAsia="zh-Hans"/>
+        </w:rPr>
+        <w:t xml:space="preserve">java </w:t>
+      </w:r>
+      <w:r>
+        <w:rPr>
+          <w:rFonts w:hint="eastAsia"/>
+          <w:lang w:val="en-US" w:eastAsia="zh-Hans"/>
+        </w:rPr>
+        <w:t>集合类中大量的用法：</w:t>
+      </w:r>
+    </w:p>
+    <w:p>
+      <w:pPr>
+        <w:pStyle w:val="10"/>
+        <w:keepNext w:val="0"/>
+        <w:keepLines w:val="0"/>
+        <w:widowControl/>
+        <w:suppressLineNumbers w:val="0"/>
+        <w:rPr>
+          <w:rFonts w:hint="eastAsia"/>
+          <w:lang w:val="en-US" w:eastAsia="zh-Hans"/>
+        </w:rPr>
+      </w:pPr>
+      <w:r>
+        <w:rPr>
+          <w:rFonts w:hint="default"/>
+          <w:lang w:eastAsia="zh-Hans"/>
+        </w:rPr>
+        <w:t>List&lt;String&gt; list = ...</w:t>
+      </w:r>
+      <w:r>
+        <w:rPr>
+          <w:rFonts w:hint="eastAsia"/>
+          <w:lang w:val="en-US" w:eastAsia="zh-Hans"/>
+        </w:rPr>
+        <w:t>这种</w:t>
+      </w:r>
+    </w:p>
+    <w:p>
+      <w:pPr>
+        <w:pStyle w:val="10"/>
+        <w:keepNext w:val="0"/>
+        <w:keepLines w:val="0"/>
+        <w:widowControl/>
+        <w:suppressLineNumbers w:val="0"/>
+        <w:rPr>
+          <w:rFonts w:hint="eastAsia"/>
+          <w:lang w:val="en-US" w:eastAsia="zh-Hans"/>
+        </w:rPr>
+      </w:pPr>
+      <w:r>
+        <w:rPr>
+          <w:rFonts w:hint="eastAsia"/>
+          <w:lang w:val="en-US" w:eastAsia="zh-Hans"/>
+        </w:rPr>
+        <w:t>可以在集合类中放各种类型</w:t>
+      </w:r>
+    </w:p>
+    <w:p>
+      <w:pPr>
+        <w:pStyle w:val="10"/>
+        <w:keepNext w:val="0"/>
+        <w:keepLines w:val="0"/>
+        <w:widowControl/>
+        <w:suppressLineNumbers w:val="0"/>
+        <w:rPr>
+          <w:rFonts w:hint="eastAsia"/>
+          <w:lang w:val="en-US" w:eastAsia="zh-Hans"/>
+        </w:rPr>
+      </w:pPr>
+    </w:p>
+    <w:p>
+      <w:pPr>
+        <w:pStyle w:val="10"/>
+        <w:keepNext w:val="0"/>
+        <w:keepLines w:val="0"/>
+        <w:widowControl/>
+        <w:suppressLineNumbers w:val="0"/>
+        <w:rPr>
+          <w:rFonts w:hint="default"/>
+          <w:lang w:eastAsia="zh-Hans"/>
+        </w:rPr>
+      </w:pPr>
+      <w:r>
+        <w:rPr>
+          <w:rFonts w:hint="eastAsia"/>
+          <w:lang w:val="en-US" w:eastAsia="zh-Hans"/>
+        </w:rPr>
+        <w:t>代码</w:t>
+      </w:r>
+      <w:r>
+        <w:rPr>
+          <w:rFonts w:hint="default"/>
+          <w:lang w:eastAsia="zh-Hans"/>
+        </w:rPr>
+        <w:t>1 CoffeeGenerator.java</w:t>
+      </w:r>
+    </w:p>
+    <w:p>
+      <w:pPr>
+        <w:pStyle w:val="10"/>
+        <w:keepNext w:val="0"/>
+        <w:keepLines w:val="0"/>
+        <w:widowControl/>
+        <w:suppressLineNumbers w:val="0"/>
+        <w:rPr>
+          <w:rFonts w:hint="eastAsia"/>
+          <w:lang w:val="en-US" w:eastAsia="zh-Hans"/>
+        </w:rPr>
+      </w:pPr>
+      <w:r>
+        <w:rPr>
+          <w:rFonts w:hint="default"/>
+          <w:lang w:eastAsia="zh-Hans"/>
+        </w:rPr>
+        <w:t>(</w:t>
+      </w:r>
+      <w:r>
+        <w:rPr>
+          <w:rFonts w:hint="default"/>
+          <w:vertAlign w:val="baseline"/>
+          <w:lang w:eastAsia="zh-Hans"/>
+        </w:rPr>
+        <w:t>Generics/</w:t>
+      </w:r>
+      <w:r>
+        <w:rPr>
+          <w:rFonts w:hint="eastAsia"/>
+          <w:vertAlign w:val="baseline"/>
+          <w:lang w:val="en-US" w:eastAsia="zh-Hans"/>
+        </w:rPr>
+        <w:t>inter</w:t>
+      </w:r>
+      <w:r>
+        <w:rPr>
+          <w:rFonts w:hint="default"/>
+          <w:vertAlign w:val="baseline"/>
+          <w:lang w:eastAsia="zh-Hans"/>
+        </w:rPr>
+        <w:t xml:space="preserve">face </w:t>
+      </w:r>
+      <w:r>
+        <w:rPr>
+          <w:rFonts w:hint="eastAsia"/>
+          <w:vertAlign w:val="baseline"/>
+          <w:lang w:val="en-US" w:eastAsia="zh-Hans"/>
+        </w:rPr>
+        <w:t>包下的各个代码</w:t>
+      </w:r>
+      <w:r>
+        <w:rPr>
+          <w:rFonts w:hint="default"/>
+          <w:lang w:eastAsia="zh-Hans"/>
+        </w:rPr>
+        <w:t>)</w:t>
+      </w:r>
+      <w:r>
+        <w:rPr>
+          <w:rFonts w:hint="eastAsia"/>
+          <w:lang w:val="en-US" w:eastAsia="zh-Hans"/>
+        </w:rPr>
+        <w:t>：</w:t>
+      </w:r>
+    </w:p>
+    <w:p>
+      <w:pPr>
+        <w:pStyle w:val="10"/>
+        <w:keepNext w:val="0"/>
+        <w:keepLines w:val="0"/>
+        <w:widowControl/>
+        <w:suppressLineNumbers w:val="0"/>
+        <w:rPr>
+          <w:rFonts w:hint="default"/>
+          <w:lang w:val="en-US" w:eastAsia="zh-Hans"/>
+        </w:rPr>
+      </w:pPr>
+    </w:p>
+    <w:p>
+      <w:pPr>
+        <w:pStyle w:val="10"/>
+        <w:keepNext w:val="0"/>
+        <w:keepLines w:val="0"/>
+        <w:widowControl/>
+        <w:suppressLineNumbers w:val="0"/>
+        <w:rPr>
+          <w:rFonts w:hint="default"/>
+          <w:lang w:eastAsia="zh-Hans"/>
+        </w:rPr>
+      </w:pPr>
+      <w:r>
+        <w:rPr>
+          <w:rFonts w:hint="default"/>
+          <w:lang w:eastAsia="zh-Hans"/>
+        </w:rPr>
+        <w:drawing>
+          <wp:inline distT="0" distB="0" distL="114300" distR="114300">
+            <wp:extent cx="3276600" cy="2908300"/>
+            <wp:effectExtent l="0" t="0" r="0" b="12700"/>
+            <wp:docPr id="2" name="图片 2" descr="截屏2022-07-02 下午4.13.15"/>
+            <wp:cNvGraphicFramePr>
+              <a:graphicFrameLocks xmlns:a="http://schemas.openxmlformats.org/drawingml/2006/main" noChangeAspect="1"/>
+            </wp:cNvGraphicFramePr>
+            <a:graphic xmlns:a="http://schemas.openxmlformats.org/drawingml/2006/main">
+              <a:graphicData uri="http://schemas.openxmlformats.org/drawingml/2006/picture">
+                <pic:pic xmlns:pic="http://schemas.openxmlformats.org/drawingml/2006/picture">
+                  <pic:nvPicPr>
+                    <pic:cNvPr id="2" name="图片 2" descr="截屏2022-07-02 下午4.13.15"/>
+                    <pic:cNvPicPr>
+                      <a:picLocks noChangeAspect="1"/>
+                    </pic:cNvPicPr>
+                  </pic:nvPicPr>
+                  <pic:blipFill>
+                    <a:blip r:embed="rId5"/>
+                    <a:stretch>
+                      <a:fillRect/>
+                    </a:stretch>
+                  </pic:blipFill>
+                  <pic:spPr>
+                    <a:xfrm>
+                      <a:off x="0" y="0"/>
+                      <a:ext cx="3276600" cy="2908300"/>
+                    </a:xfrm>
+                    <a:prstGeom prst="rect">
+                      <a:avLst/>
+                    </a:prstGeom>
+                  </pic:spPr>
+                </pic:pic>
+              </a:graphicData>
+            </a:graphic>
+          </wp:inline>
+        </w:drawing>
+      </w:r>
+    </w:p>
+    <w:p>
+      <w:pPr>
+        <w:pStyle w:val="10"/>
+        <w:keepNext w:val="0"/>
+        <w:keepLines w:val="0"/>
+        <w:widowControl/>
+        <w:suppressLineNumbers w:val="0"/>
+        <w:rPr>
+          <w:rFonts w:hint="default"/>
+          <w:lang w:val="en-US" w:eastAsia="zh-Hans"/>
+        </w:rPr>
+      </w:pPr>
+    </w:p>
+    <w:p>
+      <w:pPr>
+        <w:pStyle w:val="10"/>
+        <w:keepNext w:val="0"/>
+        <w:keepLines w:val="0"/>
+        <w:widowControl/>
+        <w:suppressLineNumbers w:val="0"/>
+        <w:rPr>
+          <w:rFonts w:hint="eastAsia"/>
+          <w:lang w:val="en-US" w:eastAsia="zh-Hans"/>
+        </w:rPr>
+      </w:pPr>
+      <w:r>
+        <w:rPr>
+          <w:rFonts w:hint="eastAsia"/>
+          <w:lang w:val="en-US" w:eastAsia="zh-Hans"/>
+        </w:rPr>
+        <w:t>整体架构如下：</w:t>
+      </w:r>
+    </w:p>
+    <w:p>
+      <w:pPr>
+        <w:pStyle w:val="10"/>
+        <w:keepNext w:val="0"/>
+        <w:keepLines w:val="0"/>
+        <w:widowControl/>
+        <w:suppressLineNumbers w:val="0"/>
+        <w:rPr>
+          <w:rFonts w:hint="default"/>
+          <w:lang w:val="en-US" w:eastAsia="zh-Hans"/>
+        </w:rPr>
+      </w:pPr>
+    </w:p>
+    <w:p>
+      <w:pPr>
+        <w:pStyle w:val="10"/>
+        <w:keepNext w:val="0"/>
+        <w:keepLines w:val="0"/>
+        <w:widowControl/>
+        <w:suppressLineNumbers w:val="0"/>
+        <w:rPr>
+          <w:rFonts w:hint="default"/>
+          <w:lang w:eastAsia="zh-Hans"/>
+        </w:rPr>
+      </w:pPr>
+      <w:r>
+        <w:rPr>
+          <w:rFonts w:hint="default"/>
+          <w:lang w:eastAsia="zh-Hans"/>
+        </w:rPr>
+        <w:drawing>
+          <wp:inline distT="0" distB="0" distL="114300" distR="114300">
+            <wp:extent cx="5269865" cy="3913505"/>
+            <wp:effectExtent l="0" t="0" r="13335" b="23495"/>
+            <wp:docPr id="1" name="图片 1" descr="截屏2022-07-02 下午4.11.31"/>
+            <wp:cNvGraphicFramePr>
+              <a:graphicFrameLocks xmlns:a="http://schemas.openxmlformats.org/drawingml/2006/main" noChangeAspect="1"/>
+            </wp:cNvGraphicFramePr>
+            <a:graphic xmlns:a="http://schemas.openxmlformats.org/drawingml/2006/main">
+              <a:graphicData uri="http://schemas.openxmlformats.org/drawingml/2006/picture">
+                <pic:pic xmlns:pic="http://schemas.openxmlformats.org/drawingml/2006/picture">
+                  <pic:nvPicPr>
+                    <pic:cNvPr id="1" name="图片 1" descr="截屏2022-07-02 下午4.11.31"/>
+                    <pic:cNvPicPr>
+                      <a:picLocks noChangeAspect="1"/>
+                    </pic:cNvPicPr>
+                  </pic:nvPicPr>
+                  <pic:blipFill>
+                    <a:blip r:embed="rId6"/>
+                    <a:stretch>
+                      <a:fillRect/>
+                    </a:stretch>
+                  </pic:blipFill>
+                  <pic:spPr>
+                    <a:xfrm>
+                      <a:off x="0" y="0"/>
+                      <a:ext cx="5269865" cy="3913505"/>
+                    </a:xfrm>
+                    <a:prstGeom prst="rect">
+                      <a:avLst/>
+                    </a:prstGeom>
+                  </pic:spPr>
+                </pic:pic>
+              </a:graphicData>
+            </a:graphic>
+          </wp:inline>
+        </w:drawing>
+      </w:r>
+    </w:p>
+    <w:p>
+      <w:pPr>
+        <w:pStyle w:val="10"/>
+        <w:keepNext w:val="0"/>
+        <w:keepLines w:val="0"/>
+        <w:widowControl/>
+        <w:suppressLineNumbers w:val="0"/>
+        <w:rPr>
+          <w:rFonts w:hint="default"/>
+          <w:lang w:eastAsia="zh-Hans"/>
+        </w:rPr>
+      </w:pPr>
+    </w:p>
+    <w:p>
+      <w:pPr>
+        <w:pStyle w:val="10"/>
+        <w:keepNext w:val="0"/>
+        <w:keepLines w:val="0"/>
+        <w:widowControl/>
+        <w:suppressLineNumbers w:val="0"/>
+        <w:ind w:firstLine="520" w:firstLineChars="200"/>
+        <w:rPr>
+          <w:rFonts w:hint="default"/>
+          <w:lang w:val="en-US" w:eastAsia="zh-Hans"/>
+        </w:rPr>
+      </w:pPr>
+      <w:r>
+        <w:rPr>
+          <w:rFonts w:hint="eastAsia"/>
+          <w:lang w:val="en-US" w:eastAsia="zh-Hans"/>
+        </w:rPr>
+        <w:t>代码</w:t>
+      </w:r>
+      <w:r>
+        <w:rPr>
+          <w:rFonts w:hint="default"/>
+          <w:lang w:eastAsia="zh-Hans"/>
+        </w:rPr>
+        <w:t xml:space="preserve">1 </w:t>
+      </w:r>
+      <w:r>
+        <w:rPr>
+          <w:rFonts w:hint="eastAsia"/>
+          <w:lang w:val="en-US" w:eastAsia="zh-Hans"/>
+        </w:rPr>
+        <w:t>这一套代码非常不错，高效、紧凑。后续如果有类似的场景，比如我们有一个对象的池，我们希望有一个</w:t>
+      </w:r>
+      <w:r>
+        <w:rPr>
+          <w:rFonts w:hint="default"/>
+          <w:lang w:eastAsia="zh-Hans"/>
+        </w:rPr>
+        <w:t>generator</w:t>
+      </w:r>
+      <w:r>
+        <w:rPr>
+          <w:rFonts w:hint="eastAsia"/>
+          <w:lang w:eastAsia="zh-Hans"/>
+        </w:rPr>
+        <w:t>，</w:t>
+      </w:r>
+      <w:r>
+        <w:rPr>
+          <w:rFonts w:hint="eastAsia"/>
+          <w:lang w:val="en-US" w:eastAsia="zh-Hans"/>
+        </w:rPr>
+        <w:t>能够生成随机对象，就可以用这个模型。</w:t>
+      </w:r>
+    </w:p>
+    <w:p>
+      <w:pPr>
+        <w:pStyle w:val="10"/>
+        <w:keepNext w:val="0"/>
+        <w:keepLines w:val="0"/>
+        <w:widowControl/>
+        <w:suppressLineNumbers w:val="0"/>
+        <w:rPr>
+          <w:rFonts w:hint="default"/>
+          <w:lang w:eastAsia="zh-Hans"/>
+        </w:rPr>
+      </w:pPr>
+    </w:p>
+    <w:p>
+      <w:pPr>
+        <w:pStyle w:val="10"/>
+        <w:keepNext w:val="0"/>
+        <w:keepLines w:val="0"/>
+        <w:widowControl/>
+        <w:suppressLineNumbers w:val="0"/>
+        <w:rPr>
+          <w:rFonts w:hint="default"/>
+          <w:lang w:eastAsia="zh-Hans"/>
+        </w:rPr>
+      </w:pPr>
+    </w:p>
+    <w:p>
+      <w:pPr>
+        <w:pStyle w:val="10"/>
+        <w:keepNext w:val="0"/>
+        <w:keepLines w:val="0"/>
+        <w:widowControl/>
+        <w:suppressLineNumbers w:val="0"/>
+        <w:rPr>
+          <w:rFonts w:hint="default"/>
+          <w:lang w:eastAsia="zh-Hans"/>
+        </w:rPr>
+      </w:pPr>
+      <w:r>
+        <w:rPr>
+          <w:rFonts w:hint="eastAsia"/>
+          <w:lang w:val="en-US" w:eastAsia="zh-Hans"/>
+        </w:rPr>
+        <w:t>代码</w:t>
+      </w:r>
+      <w:r>
+        <w:rPr>
+          <w:rFonts w:hint="default"/>
+          <w:lang w:eastAsia="zh-Hans"/>
+        </w:rPr>
+        <w:t>2</w:t>
+      </w:r>
+    </w:p>
+    <w:tbl>
+      <w:tblPr>
+        <w:tblStyle w:val="8"/>
+        <w:tblW w:w="0" w:type="auto"/>
+        <w:tblInd w:w="0" w:type="dxa"/>
+        <w:tblBorders>
+          <w:top w:val="single" w:color="auto" w:sz="4" w:space="0"/>
+          <w:left w:val="single" w:color="auto" w:sz="4" w:space="0"/>
+          <w:bottom w:val="single" w:color="auto" w:sz="4" w:space="0"/>
+          <w:right w:val="single" w:color="auto" w:sz="4" w:space="0"/>
+          <w:insideH w:val="single" w:color="auto" w:sz="4" w:space="0"/>
+          <w:insideV w:val="single" w:color="auto" w:sz="4" w:space="0"/>
+        </w:tblBorders>
+        <w:tblLayout w:type="autofit"/>
+        <w:tblCellMar>
+          <w:top w:w="0" w:type="dxa"/>
+          <w:left w:w="108" w:type="dxa"/>
+          <w:bottom w:w="0" w:type="dxa"/>
+          <w:right w:w="108" w:type="dxa"/>
+        </w:tblCellMar>
+      </w:tblPr>
+      <w:tblGrid>
+        <w:gridCol w:w="8522"/>
+      </w:tblGrid>
+      <w:tr>
+        <w:tblPrEx>
+          <w:tblBorders>
+            <w:top w:val="single" w:color="auto" w:sz="4" w:space="0"/>
+            <w:left w:val="single" w:color="auto" w:sz="4" w:space="0"/>
+            <w:bottom w:val="single" w:color="auto" w:sz="4" w:space="0"/>
+            <w:right w:val="single" w:color="auto" w:sz="4" w:space="0"/>
+            <w:insideH w:val="single" w:color="auto" w:sz="4" w:space="0"/>
+            <w:insideV w:val="single" w:color="auto" w:sz="4" w:space="0"/>
+          </w:tblBorders>
+        </w:tblPrEx>
+        <w:tc>
+          <w:tcPr>
+            <w:tcW w:w="8522" w:type="dxa"/>
+          </w:tcPr>
+          <w:p>
+            <w:pPr>
+              <w:bidi w:val="0"/>
+              <w:rPr>
+                <w:rFonts w:hint="default"/>
+                <w:vertAlign w:val="baseline"/>
+                <w:lang w:val="en-US" w:eastAsia="zh-Hans"/>
+              </w:rPr>
+            </w:pPr>
+            <w:r>
+              <w:rPr>
+                <w:rFonts w:hint="default"/>
+              </w:rPr>
+              <w:t>Fibonacci.java</w:t>
+            </w:r>
+          </w:p>
+        </w:tc>
+      </w:tr>
+    </w:tbl>
+    <w:p>
+      <w:pPr>
+        <w:pStyle w:val="10"/>
+        <w:keepNext w:val="0"/>
+        <w:keepLines w:val="0"/>
+        <w:widowControl/>
+        <w:suppressLineNumbers w:val="0"/>
+        <w:rPr>
+          <w:rFonts w:hint="default"/>
+          <w:lang w:val="en-US" w:eastAsia="zh-Hans"/>
+        </w:rPr>
+      </w:pPr>
+    </w:p>
+    <w:p>
+      <w:pPr>
+        <w:pStyle w:val="10"/>
+        <w:keepNext w:val="0"/>
+        <w:keepLines w:val="0"/>
+        <w:widowControl/>
+        <w:suppressLineNumbers w:val="0"/>
+        <w:rPr>
+          <w:rFonts w:hint="default"/>
+          <w:lang w:eastAsia="zh-Hans"/>
+        </w:rPr>
+      </w:pPr>
+    </w:p>
+    <w:p>
+      <w:pPr>
+        <w:pStyle w:val="10"/>
+        <w:keepNext w:val="0"/>
+        <w:keepLines w:val="0"/>
+        <w:widowControl/>
+        <w:suppressLineNumbers w:val="0"/>
+        <w:rPr>
+          <w:rFonts w:hint="default"/>
+          <w:lang w:eastAsia="zh-Hans"/>
+        </w:rPr>
+      </w:pPr>
+    </w:p>
+    <w:p>
+      <w:pPr>
+        <w:pStyle w:val="3"/>
+        <w:bidi w:val="0"/>
+        <w:rPr>
+          <w:rFonts w:hint="eastAsia"/>
+          <w:lang w:eastAsia="zh-Hans"/>
+        </w:rPr>
+      </w:pPr>
+      <w:r>
+        <w:rPr>
+          <w:rFonts w:hint="default"/>
+          <w:lang w:eastAsia="zh-Hans"/>
+        </w:rPr>
+        <w:t>Generic methods</w:t>
+      </w:r>
+    </w:p>
+    <w:p>
+      <w:pPr>
+        <w:pStyle w:val="10"/>
+        <w:keepNext w:val="0"/>
+        <w:keepLines w:val="0"/>
+        <w:widowControl/>
+        <w:suppressLineNumbers w:val="0"/>
+        <w:rPr>
+          <w:rFonts w:hint="eastAsia"/>
+          <w:lang w:val="en-US" w:eastAsia="zh-Hans"/>
+        </w:rPr>
+      </w:pPr>
+      <w:r>
+        <w:rPr>
+          <w:rFonts w:hint="eastAsia"/>
+          <w:lang w:val="en-US" w:eastAsia="zh-Hans"/>
+        </w:rPr>
+        <w:t>泛型在方法中的应用</w:t>
+      </w:r>
+    </w:p>
+    <w:p>
+      <w:pPr>
+        <w:pStyle w:val="10"/>
+        <w:keepNext w:val="0"/>
+        <w:keepLines w:val="0"/>
+        <w:widowControl/>
+        <w:suppressLineNumbers w:val="0"/>
+        <w:rPr>
+          <w:rFonts w:hint="eastAsia"/>
+          <w:lang w:val="en-US" w:eastAsia="zh-Hans"/>
+        </w:rPr>
+      </w:pPr>
+    </w:p>
+    <w:p>
+      <w:pPr>
+        <w:bidi w:val="0"/>
+        <w:rPr>
+          <w:rFonts w:hint="eastAsia"/>
+          <w:lang w:val="en-US" w:eastAsia="zh-Hans"/>
+        </w:rPr>
+      </w:pPr>
+      <w:r>
+        <w:rPr>
+          <w:rFonts w:hint="eastAsia"/>
+          <w:lang w:val="en-US" w:eastAsia="zh-Hans"/>
+        </w:rPr>
+        <w:t>代码</w:t>
+      </w:r>
+      <w:r>
+        <w:rPr>
+          <w:rFonts w:hint="default"/>
+          <w:lang w:eastAsia="zh-Hans"/>
+        </w:rPr>
+        <w:t>1</w:t>
+      </w:r>
+      <w:r>
+        <w:rPr>
+          <w:rFonts w:hint="eastAsia"/>
+          <w:lang w:val="en-US" w:eastAsia="zh-Hans"/>
+        </w:rPr>
+        <w:t>：</w:t>
+      </w:r>
+    </w:p>
+    <w:tbl>
+      <w:tblPr>
+        <w:tblStyle w:val="8"/>
+        <w:tblW w:w="0" w:type="auto"/>
+        <w:tblInd w:w="0" w:type="dxa"/>
+        <w:tblBorders>
+          <w:top w:val="single" w:color="auto" w:sz="4" w:space="0"/>
+          <w:left w:val="single" w:color="auto" w:sz="4" w:space="0"/>
+          <w:bottom w:val="single" w:color="auto" w:sz="4" w:space="0"/>
+          <w:right w:val="single" w:color="auto" w:sz="4" w:space="0"/>
+          <w:insideH w:val="single" w:color="auto" w:sz="4" w:space="0"/>
+          <w:insideV w:val="single" w:color="auto" w:sz="4" w:space="0"/>
+        </w:tblBorders>
+        <w:tblLayout w:type="autofit"/>
+        <w:tblCellMar>
+          <w:top w:w="0" w:type="dxa"/>
+          <w:left w:w="108" w:type="dxa"/>
+          <w:bottom w:w="0" w:type="dxa"/>
+          <w:right w:w="108" w:type="dxa"/>
+        </w:tblCellMar>
+      </w:tblPr>
+      <w:tblGrid>
+        <w:gridCol w:w="8522"/>
+      </w:tblGrid>
+      <w:tr>
+        <w:tc>
+          <w:tcPr>
+            <w:tcW w:w="8522" w:type="dxa"/>
+          </w:tcPr>
+          <w:p>
+            <w:pPr>
+              <w:bidi w:val="0"/>
+              <w:rPr>
+                <w:rFonts w:hint="eastAsia"/>
+                <w:lang w:val="en-US" w:eastAsia="zh-Hans"/>
+              </w:rPr>
+            </w:pPr>
+            <w:r>
+              <w:rPr>
+                <w:rFonts w:hint="default"/>
+              </w:rPr>
+              <w:t>Generators.java</w:t>
+            </w:r>
+          </w:p>
+        </w:tc>
+      </w:tr>
+    </w:tbl>
+    <w:p>
+      <w:pPr>
+        <w:bidi w:val="0"/>
+        <w:rPr>
+          <w:rFonts w:hint="eastAsia"/>
+          <w:lang w:val="en-US" w:eastAsia="zh-Hans"/>
+        </w:rPr>
+      </w:pPr>
+    </w:p>
+    <w:p>
+      <w:pPr>
+        <w:bidi w:val="0"/>
+        <w:rPr>
+          <w:rFonts w:hint="eastAsia"/>
+          <w:lang w:val="en-US" w:eastAsia="zh-Hans"/>
+        </w:rPr>
+      </w:pPr>
+    </w:p>
+    <w:p>
+      <w:pPr>
+        <w:bidi w:val="0"/>
+        <w:ind w:firstLine="420" w:firstLineChars="200"/>
+      </w:pPr>
+      <w:r>
+        <w:rPr>
+          <w:rFonts w:hint="eastAsia"/>
+          <w:lang w:val="en-US" w:eastAsia="zh-Hans"/>
+        </w:rPr>
+        <w:t>这个代码的功能：</w:t>
+      </w:r>
+      <w:r>
+        <w:rPr>
+          <w:rFonts w:hint="default"/>
+        </w:rPr>
+        <w:t>通过Generator.next()创建一个个元素，创建一个长度为n的集合</w:t>
+      </w:r>
+      <w:r>
+        <w:rPr>
+          <w:rFonts w:hint="eastAsia"/>
+          <w:lang w:val="en-US" w:eastAsia="zh-Hans"/>
+        </w:rPr>
+        <w:t>类。这个类</w:t>
+      </w:r>
+      <w:r>
+        <w:rPr>
+          <w:rFonts w:hint="default"/>
+        </w:rPr>
+        <w:t>通过fill()方法中应用泛型，最大限度保证了Generators的通用性</w:t>
+      </w:r>
+      <w:r>
+        <w:rPr>
+          <w:rFonts w:hint="eastAsia"/>
+          <w:lang w:eastAsia="zh-Hans"/>
+        </w:rPr>
+        <w:t>。</w:t>
+      </w:r>
+    </w:p>
+    <w:p>
+      <w:pPr>
+        <w:bidi w:val="0"/>
+        <w:rPr>
+          <w:rFonts w:hint="eastAsia"/>
+          <w:lang w:val="en-US" w:eastAsia="zh-Hans"/>
+        </w:rPr>
+      </w:pPr>
+    </w:p>
+    <w:p>
+      <w:pPr>
+        <w:bidi w:val="0"/>
+        <w:rPr>
+          <w:rFonts w:hint="eastAsia"/>
+          <w:lang w:val="en-US" w:eastAsia="zh-Hans"/>
+        </w:rPr>
+      </w:pPr>
+    </w:p>
+    <w:p>
+      <w:pPr>
+        <w:bidi w:val="0"/>
+        <w:rPr>
+          <w:rFonts w:hint="eastAsia"/>
+          <w:lang w:val="en-US" w:eastAsia="zh-Hans"/>
+        </w:rPr>
+      </w:pPr>
+    </w:p>
+    <w:p>
+      <w:pPr>
+        <w:bidi w:val="0"/>
+        <w:rPr>
+          <w:rFonts w:hint="eastAsia"/>
+          <w:lang w:val="en-US" w:eastAsia="zh-Hans"/>
+        </w:rPr>
+      </w:pPr>
+      <w:r>
+        <w:rPr>
+          <w:rFonts w:hint="eastAsia"/>
+          <w:lang w:val="en-US" w:eastAsia="zh-Hans"/>
+        </w:rPr>
+        <w:t>这个代码非常有用，后续我们如果要创建一个集合类，就可以用这个方法，两个步骤：</w:t>
+      </w:r>
+    </w:p>
+    <w:p>
+      <w:pPr>
+        <w:bidi w:val="0"/>
+        <w:rPr>
+          <w:rFonts w:hint="default"/>
+          <w:lang w:eastAsia="zh-Hans"/>
+        </w:rPr>
+      </w:pPr>
+      <w:r>
+        <w:rPr>
+          <w:rFonts w:hint="default"/>
+          <w:lang w:eastAsia="zh-Hans"/>
+        </w:rPr>
+        <w:t>1.</w:t>
+      </w:r>
+      <w:r>
+        <w:rPr>
+          <w:rFonts w:hint="eastAsia"/>
+          <w:lang w:val="en-US" w:eastAsia="zh-Hans"/>
+        </w:rPr>
+        <w:t>定义个</w:t>
+      </w:r>
+      <w:r>
+        <w:rPr>
+          <w:rFonts w:hint="default"/>
+          <w:lang w:eastAsia="zh-Hans"/>
+        </w:rPr>
+        <w:t>Genera</w:t>
+      </w:r>
+      <w:r>
+        <w:rPr>
+          <w:rFonts w:hint="eastAsia"/>
+          <w:lang w:val="en-US" w:eastAsia="zh-Hans"/>
+        </w:rPr>
+        <w:t>t</w:t>
+      </w:r>
+      <w:r>
+        <w:rPr>
+          <w:rFonts w:hint="default"/>
+          <w:lang w:eastAsia="zh-Hans"/>
+        </w:rPr>
+        <w:t>or</w:t>
+      </w:r>
+      <w:r>
+        <w:rPr>
+          <w:rFonts w:hint="eastAsia"/>
+          <w:lang w:val="en-US" w:eastAsia="zh-Hans"/>
+        </w:rPr>
+        <w:t>类，负责创建集合中一个个元素</w:t>
+      </w:r>
+    </w:p>
+    <w:p>
+      <w:pPr>
+        <w:bidi w:val="0"/>
+        <w:rPr>
+          <w:rFonts w:hint="eastAsia"/>
+          <w:lang w:eastAsia="zh-Hans"/>
+        </w:rPr>
+      </w:pPr>
+      <w:r>
+        <w:rPr>
+          <w:rFonts w:hint="default"/>
+          <w:lang w:eastAsia="zh-Hans"/>
+        </w:rPr>
+        <w:t>2.</w:t>
+      </w:r>
+      <w:r>
+        <w:rPr>
+          <w:rFonts w:hint="default"/>
+        </w:rPr>
+        <w:t>Generators.java</w:t>
+      </w:r>
+      <w:r>
+        <w:rPr>
+          <w:rFonts w:hint="eastAsia"/>
+          <w:lang w:val="en-US" w:eastAsia="zh-Hans"/>
+        </w:rPr>
+        <w:t>创建结合</w:t>
+      </w:r>
+    </w:p>
+    <w:p>
+      <w:pPr>
+        <w:bidi w:val="0"/>
+        <w:rPr>
+          <w:rFonts w:hint="eastAsia"/>
+          <w:lang w:val="en-US" w:eastAsia="zh-Hans"/>
+        </w:rPr>
+      </w:pPr>
+    </w:p>
+    <w:p>
+      <w:pPr>
+        <w:bidi w:val="0"/>
+        <w:rPr>
+          <w:rFonts w:hint="eastAsia"/>
+          <w:lang w:eastAsia="zh-Hans"/>
+        </w:rPr>
+      </w:pPr>
+    </w:p>
+    <w:p>
+      <w:pPr>
+        <w:bidi w:val="0"/>
+        <w:rPr>
+          <w:rFonts w:hint="default"/>
+          <w:lang w:eastAsia="zh-Hans"/>
+        </w:rPr>
+      </w:pPr>
+      <w:r>
+        <w:rPr>
+          <w:rFonts w:hint="eastAsia"/>
+          <w:lang w:val="en-US" w:eastAsia="zh-Hans"/>
+        </w:rPr>
+        <w:t>代码</w:t>
+      </w:r>
+      <w:r>
+        <w:rPr>
+          <w:rFonts w:hint="default"/>
+          <w:lang w:eastAsia="zh-Hans"/>
+        </w:rPr>
+        <w:t>2</w:t>
+      </w:r>
+    </w:p>
+    <w:tbl>
+      <w:tblPr>
+        <w:tblStyle w:val="8"/>
+        <w:tblW w:w="0" w:type="auto"/>
+        <w:tblInd w:w="0" w:type="dxa"/>
+        <w:tblBorders>
+          <w:top w:val="single" w:color="auto" w:sz="4" w:space="0"/>
+          <w:left w:val="single" w:color="auto" w:sz="4" w:space="0"/>
+          <w:bottom w:val="single" w:color="auto" w:sz="4" w:space="0"/>
+          <w:right w:val="single" w:color="auto" w:sz="4" w:space="0"/>
+          <w:insideH w:val="single" w:color="auto" w:sz="4" w:space="0"/>
+          <w:insideV w:val="single" w:color="auto" w:sz="4" w:space="0"/>
+        </w:tblBorders>
+        <w:tblLayout w:type="autofit"/>
+        <w:tblCellMar>
+          <w:top w:w="0" w:type="dxa"/>
+          <w:left w:w="108" w:type="dxa"/>
+          <w:bottom w:w="0" w:type="dxa"/>
+          <w:right w:w="108" w:type="dxa"/>
+        </w:tblCellMar>
+      </w:tblPr>
+      <w:tblGrid>
+        <w:gridCol w:w="8522"/>
+      </w:tblGrid>
+      <w:tr>
+        <w:tc>
+          <w:tcPr>
+            <w:tcW w:w="8522" w:type="dxa"/>
+          </w:tcPr>
+          <w:p>
+            <w:pPr>
+              <w:bidi w:val="0"/>
+              <w:rPr>
+                <w:rFonts w:hint="eastAsia"/>
+                <w:lang w:val="en-US" w:eastAsia="zh-Hans"/>
+              </w:rPr>
+            </w:pPr>
+            <w:r>
+              <w:rPr>
+                <w:rFonts w:hint="default"/>
+              </w:rPr>
+              <w:t>GenericVars.</w:t>
+            </w:r>
+            <w:r>
+              <w:rPr>
+                <w:rFonts w:hint="eastAsia"/>
+                <w:lang w:val="en-US" w:eastAsia="zh-Hans"/>
+              </w:rPr>
+              <w:t>java</w:t>
+            </w:r>
+          </w:p>
+        </w:tc>
+      </w:tr>
+    </w:tbl>
+    <w:p>
+      <w:pPr>
+        <w:bidi w:val="0"/>
+        <w:rPr>
+          <w:rFonts w:hint="eastAsia"/>
+          <w:lang w:val="en-US" w:eastAsia="zh-Hans"/>
+        </w:rPr>
+      </w:pPr>
+    </w:p>
+    <w:p>
+      <w:pPr>
+        <w:bidi w:val="0"/>
+        <w:rPr>
+          <w:rFonts w:hint="eastAsia"/>
+          <w:lang w:val="en-US" w:eastAsia="zh-Hans"/>
+        </w:rPr>
+      </w:pPr>
+    </w:p>
+    <w:p>
+      <w:pPr>
+        <w:bidi w:val="0"/>
+        <w:ind w:firstLine="420" w:firstLineChars="200"/>
+      </w:pPr>
+      <w:r>
+        <w:rPr>
+          <w:rFonts w:hint="eastAsia"/>
+          <w:lang w:val="en-US" w:eastAsia="zh-Hans"/>
+        </w:rPr>
+        <w:t>这个代码是</w:t>
+      </w:r>
+      <w:r>
+        <w:rPr>
+          <w:rFonts w:hint="default"/>
+        </w:rPr>
+        <w:t>Generics 在methods中的应用场景2</w:t>
+      </w:r>
+      <w:r>
+        <w:rPr>
+          <w:rFonts w:hint="eastAsia"/>
+          <w:lang w:eastAsia="zh-Hans"/>
+        </w:rPr>
+        <w:t>，</w:t>
+      </w:r>
+      <w:r>
+        <w:rPr>
+          <w:rFonts w:hint="default"/>
+        </w:rPr>
+        <w:t>GenericVars的功能为，将array转化为list</w:t>
+      </w:r>
+      <w:r>
+        <w:rPr>
+          <w:rFonts w:hint="eastAsia"/>
+          <w:lang w:eastAsia="zh-Hans"/>
+        </w:rPr>
+        <w:t>。</w:t>
+      </w:r>
+      <w:r>
+        <w:rPr>
+          <w:rFonts w:hint="default"/>
+        </w:rPr>
+        <w:t>泛型的使用，使得这个功能最大限度做到了通用性</w:t>
+      </w:r>
+    </w:p>
+    <w:p>
+      <w:pPr>
+        <w:pStyle w:val="10"/>
+        <w:keepNext w:val="0"/>
+        <w:keepLines w:val="0"/>
+        <w:widowControl/>
+        <w:suppressLineNumbers w:val="0"/>
+        <w:rPr>
+          <w:rFonts w:hint="eastAsia"/>
+          <w:lang w:val="en-US" w:eastAsia="zh-Hans"/>
+        </w:rPr>
+      </w:pPr>
+    </w:p>
+    <w:p>
+      <w:pPr>
+        <w:pStyle w:val="3"/>
+        <w:bidi w:val="0"/>
+        <w:rPr>
+          <w:rFonts w:hint="default"/>
+          <w:lang w:eastAsia="zh-Hans"/>
+        </w:rPr>
+      </w:pPr>
+      <w:r>
+        <w:rPr>
+          <w:rFonts w:hint="eastAsia"/>
+          <w:lang w:val="en-US" w:eastAsia="zh-Hans"/>
+        </w:rPr>
+        <w:t>Anonymous</w:t>
+      </w:r>
+      <w:r>
+        <w:rPr>
+          <w:rFonts w:hint="default"/>
+          <w:lang w:eastAsia="zh-Hans"/>
+        </w:rPr>
+        <w:t xml:space="preserve"> inner classes</w:t>
+      </w:r>
+    </w:p>
+    <w:p>
+      <w:pPr>
+        <w:pStyle w:val="10"/>
+        <w:keepNext w:val="0"/>
+        <w:keepLines w:val="0"/>
+        <w:widowControl/>
+        <w:suppressLineNumbers w:val="0"/>
+        <w:rPr>
+          <w:rFonts w:hint="default"/>
+          <w:lang w:eastAsia="zh-Hans"/>
+        </w:rPr>
+      </w:pPr>
+    </w:p>
+    <w:p>
+      <w:pPr>
+        <w:pStyle w:val="10"/>
+        <w:keepNext w:val="0"/>
+        <w:keepLines w:val="0"/>
+        <w:widowControl/>
+        <w:suppressLineNumbers w:val="0"/>
+        <w:rPr>
+          <w:rFonts w:hint="default"/>
+          <w:lang w:eastAsia="zh-Hans"/>
+        </w:rPr>
+      </w:pPr>
+    </w:p>
+    <w:p>
+      <w:pPr>
+        <w:pStyle w:val="10"/>
+        <w:keepNext w:val="0"/>
+        <w:keepLines w:val="0"/>
+        <w:widowControl/>
+        <w:suppressLineNumbers w:val="0"/>
+        <w:rPr>
+          <w:rFonts w:hint="eastAsia"/>
+          <w:lang w:val="en-US" w:eastAsia="zh-Hans"/>
+        </w:rPr>
+      </w:pPr>
+      <w:r>
+        <w:rPr>
+          <w:rFonts w:hint="eastAsia"/>
+          <w:lang w:val="en-US" w:eastAsia="zh-Hans"/>
+        </w:rPr>
+        <w:t>代码：</w:t>
+      </w:r>
+    </w:p>
+    <w:tbl>
+      <w:tblPr>
+        <w:tblStyle w:val="8"/>
+        <w:tblW w:w="0" w:type="auto"/>
+        <w:tblInd w:w="0" w:type="dxa"/>
+        <w:tblBorders>
+          <w:top w:val="single" w:color="auto" w:sz="4" w:space="0"/>
+          <w:left w:val="single" w:color="auto" w:sz="4" w:space="0"/>
+          <w:bottom w:val="single" w:color="auto" w:sz="4" w:space="0"/>
+          <w:right w:val="single" w:color="auto" w:sz="4" w:space="0"/>
+          <w:insideH w:val="single" w:color="auto" w:sz="4" w:space="0"/>
+          <w:insideV w:val="single" w:color="auto" w:sz="4" w:space="0"/>
+        </w:tblBorders>
+        <w:tblLayout w:type="autofit"/>
+        <w:tblCellMar>
+          <w:top w:w="0" w:type="dxa"/>
+          <w:left w:w="108" w:type="dxa"/>
+          <w:bottom w:w="0" w:type="dxa"/>
+          <w:right w:w="108" w:type="dxa"/>
+        </w:tblCellMar>
+      </w:tblPr>
+      <w:tblGrid>
+        <w:gridCol w:w="8522"/>
+      </w:tblGrid>
+      <w:tr>
+        <w:tblPrEx>
+          <w:tblBorders>
+            <w:top w:val="single" w:color="auto" w:sz="4" w:space="0"/>
+            <w:left w:val="single" w:color="auto" w:sz="4" w:space="0"/>
+            <w:bottom w:val="single" w:color="auto" w:sz="4" w:space="0"/>
+            <w:right w:val="single" w:color="auto" w:sz="4" w:space="0"/>
+            <w:insideH w:val="single" w:color="auto" w:sz="4" w:space="0"/>
+            <w:insideV w:val="single" w:color="auto" w:sz="4" w:space="0"/>
+          </w:tblBorders>
+        </w:tblPrEx>
+        <w:tc>
+          <w:tcPr>
+            <w:tcW w:w="8522" w:type="dxa"/>
+          </w:tcPr>
+          <w:p>
+            <w:pPr>
+              <w:bidi w:val="0"/>
+              <w:rPr>
+                <w:rFonts w:hint="default"/>
+                <w:vertAlign w:val="baseline"/>
+                <w:lang w:val="en-US" w:eastAsia="zh-Hans"/>
+              </w:rPr>
+            </w:pPr>
+            <w:r>
+              <w:rPr>
+                <w:rFonts w:hint="default"/>
+              </w:rPr>
+              <w:t>BankTeller.java</w:t>
+            </w:r>
+          </w:p>
+        </w:tc>
+      </w:tr>
+    </w:tbl>
+    <w:p>
+      <w:pPr>
+        <w:pStyle w:val="10"/>
+        <w:keepNext w:val="0"/>
+        <w:keepLines w:val="0"/>
+        <w:widowControl/>
+        <w:suppressLineNumbers w:val="0"/>
+        <w:rPr>
+          <w:rFonts w:hint="default"/>
+          <w:lang w:val="en-US" w:eastAsia="zh-Hans"/>
+        </w:rPr>
+      </w:pPr>
+    </w:p>
+    <w:p>
+      <w:pPr>
+        <w:pStyle w:val="10"/>
+        <w:keepNext w:val="0"/>
+        <w:keepLines w:val="0"/>
+        <w:widowControl/>
+        <w:suppressLineNumbers w:val="0"/>
+        <w:rPr>
+          <w:rFonts w:hint="default"/>
+          <w:lang w:val="en-US" w:eastAsia="zh-Hans"/>
+        </w:rPr>
+      </w:pPr>
+      <w:r>
+        <w:rPr>
+          <w:rFonts w:hint="eastAsia"/>
+          <w:lang w:val="en-US" w:eastAsia="zh-Hans"/>
+        </w:rPr>
+        <w:t>这段代码和银行大厅的场景非常像，很有意思。后续如果有</w:t>
+      </w:r>
+      <w:r>
+        <w:rPr>
+          <w:rFonts w:hint="default"/>
+          <w:lang w:eastAsia="zh-Hans"/>
+        </w:rPr>
+        <w:t>customer-server</w:t>
+      </w:r>
+      <w:r>
+        <w:rPr>
+          <w:rFonts w:hint="eastAsia"/>
+          <w:lang w:val="en-US" w:eastAsia="zh-Hans"/>
+        </w:rPr>
+        <w:t>模式的场景，可以套用这个代码</w:t>
+      </w:r>
+    </w:p>
+    <w:p>
+      <w:pPr>
+        <w:pStyle w:val="10"/>
+        <w:keepNext w:val="0"/>
+        <w:keepLines w:val="0"/>
+        <w:widowControl/>
+        <w:suppressLineNumbers w:val="0"/>
+        <w:rPr>
+          <w:rFonts w:hint="default"/>
+          <w:lang w:eastAsia="zh-Hans"/>
+        </w:rPr>
+      </w:pPr>
+    </w:p>
+    <w:p>
+      <w:pPr>
+        <w:pStyle w:val="10"/>
+        <w:keepNext w:val="0"/>
+        <w:keepLines w:val="0"/>
+        <w:widowControl/>
+        <w:suppressLineNumbers w:val="0"/>
+        <w:rPr>
+          <w:rFonts w:hint="default"/>
+          <w:lang w:eastAsia="zh-Hans"/>
+        </w:rPr>
+      </w:pPr>
+    </w:p>
+    <w:p>
+      <w:pPr>
+        <w:pStyle w:val="3"/>
+        <w:bidi w:val="0"/>
+        <w:rPr>
+          <w:rFonts w:hint="default"/>
+          <w:lang w:eastAsia="zh-Hans"/>
+        </w:rPr>
+      </w:pPr>
+      <w:r>
+        <w:rPr>
+          <w:rFonts w:hint="default"/>
+          <w:lang w:eastAsia="zh-Hans"/>
+        </w:rPr>
+        <w:t>Building complex models</w:t>
+      </w:r>
+    </w:p>
+    <w:p>
+      <w:pPr>
+        <w:pStyle w:val="10"/>
+        <w:keepNext w:val="0"/>
+        <w:keepLines w:val="0"/>
+        <w:widowControl/>
+        <w:suppressLineNumbers w:val="0"/>
+        <w:rPr>
+          <w:rFonts w:hint="default"/>
+          <w:lang w:eastAsia="zh-Hans"/>
+        </w:rPr>
+      </w:pPr>
+    </w:p>
+    <w:p>
+      <w:pPr>
+        <w:pStyle w:val="10"/>
+        <w:keepNext w:val="0"/>
+        <w:keepLines w:val="0"/>
+        <w:widowControl/>
+        <w:suppressLineNumbers w:val="0"/>
+        <w:rPr>
+          <w:rFonts w:hint="eastAsia"/>
+          <w:lang w:val="en-US" w:eastAsia="zh-Hans"/>
+        </w:rPr>
+      </w:pPr>
+      <w:r>
+        <w:rPr>
+          <w:rFonts w:hint="eastAsia"/>
+          <w:lang w:val="en-US" w:eastAsia="zh-Hans"/>
+        </w:rPr>
+        <w:t>代码：</w:t>
       </w:r>
     </w:p>
     <w:tbl>
@@ -1164,86 +2636,23 @@
           </w:tcPr>
           <w:p>
             <w:pPr>
-              <w:bidi w:val="0"/>
+              <w:pStyle w:val="10"/>
+              <w:keepNext w:val="0"/>
+              <w:keepLines w:val="0"/>
+              <w:widowControl/>
+              <w:suppressLineNumbers w:val="0"/>
               <w:rPr>
                 <w:rFonts w:hint="default"/>
+                <w:vertAlign w:val="baseline"/>
+                <w:lang w:eastAsia="zh-Hans"/>
               </w:rPr>
             </w:pPr>
             <w:r>
               <w:rPr>
                 <w:rFonts w:hint="default"/>
+                <w:lang w:eastAsia="zh-Hans"/>
               </w:rPr>
-              <w:t>Holder1</w:t>
-            </w:r>
-            <w:r>
-              <w:rPr>
-                <w:rFonts w:hint="default"/>
-              </w:rPr>
-              <w:t>.java</w:t>
-            </w:r>
-          </w:p>
-          <w:p>
-            <w:pPr>
-              <w:bidi w:val="0"/>
-              <w:rPr>
-                <w:rFonts w:hint="default"/>
-              </w:rPr>
-            </w:pPr>
-            <w:r>
-              <w:rPr>
-                <w:rFonts w:hint="default"/>
-              </w:rPr>
-              <w:t>LinkedStack</w:t>
-            </w:r>
-            <w:r>
-              <w:rPr>
-                <w:rFonts w:hint="default"/>
-              </w:rPr>
-              <w:t>.java</w:t>
-            </w:r>
-          </w:p>
-          <w:p>
-            <w:pPr>
-              <w:bidi w:val="0"/>
-              <w:rPr>
-                <w:rFonts w:hint="default"/>
-              </w:rPr>
-            </w:pPr>
-            <w:r>
-              <w:rPr>
-                <w:rFonts w:hint="default"/>
-              </w:rPr>
-              <w:t>RandomList</w:t>
-            </w:r>
-            <w:r>
-              <w:rPr>
-                <w:rFonts w:hint="default"/>
-              </w:rPr>
-              <w:t>.java</w:t>
-            </w:r>
-          </w:p>
-          <w:p>
-            <w:pPr>
-              <w:bidi w:val="0"/>
-              <w:rPr>
-                <w:rFonts w:hint="default" w:ascii="Menlo" w:hAnsi="Menlo" w:eastAsia="Menlo" w:cs="Menlo"/>
-                <w:color w:val="A9B7C6"/>
-                <w:szCs w:val="27"/>
-                <w:shd w:val="clear" w:fill="2B2B2B"/>
-                <w:lang w:val="en-US" w:eastAsia="zh-Hans"/>
-              </w:rPr>
-            </w:pPr>
-            <w:r>
-              <w:rPr>
-                <w:rFonts w:hint="default"/>
-              </w:rPr>
-              <w:t>TwoTuple</w:t>
-            </w:r>
-            <w:r>
-              <w:rPr>
-                <w:rFonts w:hint="default"/>
-              </w:rPr>
-              <w:t>.java</w:t>
+              <w:t>Store.java</w:t>
             </w:r>
           </w:p>
         </w:tc>
@@ -1261,6 +2670,22 @@
           <w:lang w:val="en-US" w:eastAsia="zh-Hans"/>
         </w:rPr>
       </w:pPr>
+      <w:r>
+        <w:rPr>
+          <w:rFonts w:hint="eastAsia"/>
+          <w:lang w:val="en-US" w:eastAsia="zh-Hans"/>
+        </w:rPr>
+        <w:t>这段代码非常有意思，后续如果有那种对象</w:t>
+      </w:r>
+      <w:bookmarkStart w:id="0" w:name="_GoBack"/>
+      <w:bookmarkEnd w:id="0"/>
+      <w:r>
+        <w:rPr>
+          <w:rFonts w:hint="eastAsia"/>
+          <w:lang w:val="en-US" w:eastAsia="zh-Hans"/>
+        </w:rPr>
+        <w:t>层层嵌套的场景，就能套用这个代码。</w:t>
+      </w:r>
     </w:p>
     <w:p>
       <w:pPr>
@@ -1302,600 +2727,44 @@
           <w:rFonts w:hint="default"/>
           <w:lang w:eastAsia="zh-Hans"/>
         </w:rPr>
-        <w:t>Generic interfaces</w:t>
-      </w:r>
-    </w:p>
-    <w:p>
-      <w:pPr>
-        <w:pStyle w:val="10"/>
-        <w:keepNext w:val="0"/>
-        <w:keepLines w:val="0"/>
-        <w:widowControl/>
-        <w:suppressLineNumbers w:val="0"/>
-        <w:rPr>
-          <w:rFonts w:hint="eastAsia"/>
-          <w:lang w:val="en-US" w:eastAsia="zh-Hans"/>
-        </w:rPr>
-      </w:pPr>
-      <w:r>
-        <w:rPr>
-          <w:rFonts w:hint="eastAsia"/>
-          <w:lang w:val="en-US" w:eastAsia="zh-Hans"/>
-        </w:rPr>
-        <w:t>泛型在interfa</w:t>
-      </w:r>
-      <w:r>
-        <w:rPr>
-          <w:rFonts w:hint="default"/>
-          <w:lang w:eastAsia="zh-Hans"/>
-        </w:rPr>
-        <w:t>ce</w:t>
-      </w:r>
-      <w:r>
-        <w:rPr>
-          <w:rFonts w:hint="eastAsia"/>
-          <w:lang w:val="en-US" w:eastAsia="zh-Hans"/>
-        </w:rPr>
-        <w:t>中的用法，就是在</w:t>
-      </w:r>
-      <w:r>
-        <w:rPr>
-          <w:rFonts w:hint="default"/>
-          <w:lang w:eastAsia="zh-Hans"/>
-        </w:rPr>
-        <w:t xml:space="preserve">java </w:t>
-      </w:r>
-      <w:r>
-        <w:rPr>
-          <w:rFonts w:hint="eastAsia"/>
-          <w:lang w:val="en-US" w:eastAsia="zh-Hans"/>
-        </w:rPr>
-        <w:t>集合类中大量的用法：</w:t>
-      </w:r>
-    </w:p>
-    <w:p>
-      <w:pPr>
-        <w:pStyle w:val="10"/>
-        <w:keepNext w:val="0"/>
-        <w:keepLines w:val="0"/>
-        <w:widowControl/>
-        <w:suppressLineNumbers w:val="0"/>
-        <w:rPr>
-          <w:rFonts w:hint="eastAsia"/>
-          <w:lang w:val="en-US" w:eastAsia="zh-Hans"/>
-        </w:rPr>
-      </w:pPr>
-      <w:r>
-        <w:rPr>
-          <w:rFonts w:hint="default"/>
-          <w:lang w:eastAsia="zh-Hans"/>
-        </w:rPr>
-        <w:t>List&lt;String&gt; list = ...</w:t>
-      </w:r>
-      <w:r>
-        <w:rPr>
-          <w:rFonts w:hint="eastAsia"/>
-          <w:lang w:val="en-US" w:eastAsia="zh-Hans"/>
-        </w:rPr>
-        <w:t>这种</w:t>
-      </w:r>
-    </w:p>
-    <w:p>
-      <w:pPr>
-        <w:pStyle w:val="10"/>
-        <w:keepNext w:val="0"/>
-        <w:keepLines w:val="0"/>
-        <w:widowControl/>
-        <w:suppressLineNumbers w:val="0"/>
-        <w:rPr>
-          <w:rFonts w:hint="eastAsia"/>
-          <w:lang w:val="en-US" w:eastAsia="zh-Hans"/>
-        </w:rPr>
-      </w:pPr>
-      <w:r>
-        <w:rPr>
-          <w:rFonts w:hint="eastAsia"/>
-          <w:lang w:val="en-US" w:eastAsia="zh-Hans"/>
-        </w:rPr>
-        <w:t>可以在集合类中放各种类型</w:t>
-      </w:r>
-    </w:p>
-    <w:p>
-      <w:pPr>
-        <w:pStyle w:val="10"/>
-        <w:keepNext w:val="0"/>
-        <w:keepLines w:val="0"/>
-        <w:widowControl/>
-        <w:suppressLineNumbers w:val="0"/>
-        <w:rPr>
-          <w:rFonts w:hint="eastAsia"/>
-          <w:lang w:val="en-US" w:eastAsia="zh-Hans"/>
-        </w:rPr>
-      </w:pPr>
-    </w:p>
-    <w:p>
-      <w:pPr>
-        <w:pStyle w:val="10"/>
-        <w:keepNext w:val="0"/>
-        <w:keepLines w:val="0"/>
-        <w:widowControl/>
-        <w:suppressLineNumbers w:val="0"/>
-        <w:rPr>
-          <w:rFonts w:hint="default"/>
-          <w:lang w:eastAsia="zh-Hans"/>
-        </w:rPr>
-      </w:pPr>
-      <w:r>
-        <w:rPr>
-          <w:rFonts w:hint="eastAsia"/>
-          <w:lang w:val="en-US" w:eastAsia="zh-Hans"/>
-        </w:rPr>
-        <w:t>代码</w:t>
-      </w:r>
-      <w:r>
-        <w:rPr>
-          <w:rFonts w:hint="default"/>
-          <w:lang w:eastAsia="zh-Hans"/>
-        </w:rPr>
-        <w:t>1 CoffeeGenerator.java</w:t>
-      </w:r>
-    </w:p>
-    <w:p>
-      <w:pPr>
-        <w:pStyle w:val="10"/>
-        <w:keepNext w:val="0"/>
-        <w:keepLines w:val="0"/>
-        <w:widowControl/>
-        <w:suppressLineNumbers w:val="0"/>
-        <w:rPr>
-          <w:rFonts w:hint="eastAsia"/>
-          <w:lang w:val="en-US" w:eastAsia="zh-Hans"/>
-        </w:rPr>
-      </w:pPr>
-      <w:r>
-        <w:rPr>
-          <w:rFonts w:hint="default"/>
-          <w:lang w:eastAsia="zh-Hans"/>
-        </w:rPr>
-        <w:t>(</w:t>
-      </w:r>
-      <w:r>
-        <w:rPr>
-          <w:rFonts w:hint="default"/>
-          <w:vertAlign w:val="baseline"/>
-          <w:lang w:eastAsia="zh-Hans"/>
-        </w:rPr>
-        <w:t>Generics/</w:t>
-      </w:r>
-      <w:r>
-        <w:rPr>
-          <w:rFonts w:hint="eastAsia"/>
-          <w:vertAlign w:val="baseline"/>
-          <w:lang w:val="en-US" w:eastAsia="zh-Hans"/>
-        </w:rPr>
-        <w:t>inter</w:t>
-      </w:r>
-      <w:r>
-        <w:rPr>
-          <w:rFonts w:hint="default"/>
-          <w:vertAlign w:val="baseline"/>
-          <w:lang w:eastAsia="zh-Hans"/>
-        </w:rPr>
-        <w:t xml:space="preserve">face </w:t>
-      </w:r>
-      <w:r>
-        <w:rPr>
-          <w:rFonts w:hint="eastAsia"/>
-          <w:vertAlign w:val="baseline"/>
-          <w:lang w:val="en-US" w:eastAsia="zh-Hans"/>
-        </w:rPr>
-        <w:t>包下的各个代码</w:t>
-      </w:r>
-      <w:r>
-        <w:rPr>
-          <w:rFonts w:hint="default"/>
-          <w:lang w:eastAsia="zh-Hans"/>
-        </w:rPr>
-        <w:t>)</w:t>
-      </w:r>
-      <w:r>
-        <w:rPr>
-          <w:rFonts w:hint="eastAsia"/>
-          <w:lang w:val="en-US" w:eastAsia="zh-Hans"/>
-        </w:rPr>
-        <w:t>：</w:t>
-      </w:r>
-    </w:p>
-    <w:p>
-      <w:pPr>
-        <w:pStyle w:val="10"/>
-        <w:keepNext w:val="0"/>
-        <w:keepLines w:val="0"/>
-        <w:widowControl/>
-        <w:suppressLineNumbers w:val="0"/>
-        <w:rPr>
-          <w:rFonts w:hint="default"/>
-          <w:lang w:val="en-US" w:eastAsia="zh-Hans"/>
-        </w:rPr>
-      </w:pPr>
-    </w:p>
-    <w:p>
-      <w:pPr>
-        <w:pStyle w:val="10"/>
-        <w:keepNext w:val="0"/>
-        <w:keepLines w:val="0"/>
-        <w:widowControl/>
-        <w:suppressLineNumbers w:val="0"/>
-        <w:rPr>
-          <w:rFonts w:hint="default"/>
-          <w:lang w:eastAsia="zh-Hans"/>
-        </w:rPr>
-      </w:pPr>
-      <w:r>
-        <w:rPr>
-          <w:rFonts w:hint="default"/>
-          <w:lang w:eastAsia="zh-Hans"/>
-        </w:rPr>
-        <w:drawing>
-          <wp:inline distT="0" distB="0" distL="114300" distR="114300">
-            <wp:extent cx="3276600" cy="2908300"/>
-            <wp:effectExtent l="0" t="0" r="0" b="12700"/>
-            <wp:docPr id="2" name="图片 2" descr="截屏2022-07-02 下午4.13.15"/>
-            <wp:cNvGraphicFramePr>
-              <a:graphicFrameLocks xmlns:a="http://schemas.openxmlformats.org/drawingml/2006/main" noChangeAspect="1"/>
-            </wp:cNvGraphicFramePr>
-            <a:graphic xmlns:a="http://schemas.openxmlformats.org/drawingml/2006/main">
-              <a:graphicData uri="http://schemas.openxmlformats.org/drawingml/2006/picture">
-                <pic:pic xmlns:pic="http://schemas.openxmlformats.org/drawingml/2006/picture">
-                  <pic:nvPicPr>
-                    <pic:cNvPr id="2" name="图片 2" descr="截屏2022-07-02 下午4.13.15"/>
-                    <pic:cNvPicPr>
-                      <a:picLocks noChangeAspect="1"/>
-                    </pic:cNvPicPr>
-                  </pic:nvPicPr>
-                  <pic:blipFill>
-                    <a:blip r:embed="rId5"/>
-                    <a:stretch>
-                      <a:fillRect/>
-                    </a:stretch>
-                  </pic:blipFill>
-                  <pic:spPr>
-                    <a:xfrm>
-                      <a:off x="0" y="0"/>
-                      <a:ext cx="3276600" cy="2908300"/>
-                    </a:xfrm>
-                    <a:prstGeom prst="rect">
-                      <a:avLst/>
-                    </a:prstGeom>
-                  </pic:spPr>
-                </pic:pic>
-              </a:graphicData>
-            </a:graphic>
-          </wp:inline>
-        </w:drawing>
-      </w:r>
-    </w:p>
-    <w:p>
-      <w:pPr>
-        <w:pStyle w:val="10"/>
-        <w:keepNext w:val="0"/>
-        <w:keepLines w:val="0"/>
-        <w:widowControl/>
-        <w:suppressLineNumbers w:val="0"/>
-        <w:rPr>
-          <w:rFonts w:hint="default"/>
-          <w:lang w:val="en-US" w:eastAsia="zh-Hans"/>
-        </w:rPr>
-      </w:pPr>
-    </w:p>
-    <w:p>
-      <w:pPr>
-        <w:pStyle w:val="10"/>
-        <w:keepNext w:val="0"/>
-        <w:keepLines w:val="0"/>
-        <w:widowControl/>
-        <w:suppressLineNumbers w:val="0"/>
-        <w:rPr>
-          <w:rFonts w:hint="eastAsia"/>
-          <w:lang w:val="en-US" w:eastAsia="zh-Hans"/>
-        </w:rPr>
-      </w:pPr>
-      <w:r>
-        <w:rPr>
-          <w:rFonts w:hint="eastAsia"/>
-          <w:lang w:val="en-US" w:eastAsia="zh-Hans"/>
-        </w:rPr>
-        <w:t>整体架构如下：</w:t>
-      </w:r>
-    </w:p>
-    <w:p>
-      <w:pPr>
-        <w:pStyle w:val="10"/>
-        <w:keepNext w:val="0"/>
-        <w:keepLines w:val="0"/>
-        <w:widowControl/>
-        <w:suppressLineNumbers w:val="0"/>
-        <w:rPr>
-          <w:rFonts w:hint="default"/>
-          <w:lang w:val="en-US" w:eastAsia="zh-Hans"/>
-        </w:rPr>
-      </w:pPr>
-    </w:p>
-    <w:p>
-      <w:pPr>
-        <w:pStyle w:val="10"/>
-        <w:keepNext w:val="0"/>
-        <w:keepLines w:val="0"/>
-        <w:widowControl/>
-        <w:suppressLineNumbers w:val="0"/>
-        <w:rPr>
-          <w:rFonts w:hint="default"/>
-          <w:lang w:eastAsia="zh-Hans"/>
-        </w:rPr>
-      </w:pPr>
-      <w:r>
-        <w:rPr>
-          <w:rFonts w:hint="default"/>
-          <w:lang w:eastAsia="zh-Hans"/>
-        </w:rPr>
-        <w:drawing>
-          <wp:inline distT="0" distB="0" distL="114300" distR="114300">
-            <wp:extent cx="5269865" cy="3913505"/>
-            <wp:effectExtent l="0" t="0" r="13335" b="23495"/>
-            <wp:docPr id="1" name="图片 1" descr="截屏2022-07-02 下午4.11.31"/>
-            <wp:cNvGraphicFramePr>
-              <a:graphicFrameLocks xmlns:a="http://schemas.openxmlformats.org/drawingml/2006/main" noChangeAspect="1"/>
-            </wp:cNvGraphicFramePr>
-            <a:graphic xmlns:a="http://schemas.openxmlformats.org/drawingml/2006/main">
-              <a:graphicData uri="http://schemas.openxmlformats.org/drawingml/2006/picture">
-                <pic:pic xmlns:pic="http://schemas.openxmlformats.org/drawingml/2006/picture">
-                  <pic:nvPicPr>
-                    <pic:cNvPr id="1" name="图片 1" descr="截屏2022-07-02 下午4.11.31"/>
-                    <pic:cNvPicPr>
-                      <a:picLocks noChangeAspect="1"/>
-                    </pic:cNvPicPr>
-                  </pic:nvPicPr>
-                  <pic:blipFill>
-                    <a:blip r:embed="rId6"/>
-                    <a:stretch>
-                      <a:fillRect/>
-                    </a:stretch>
-                  </pic:blipFill>
-                  <pic:spPr>
-                    <a:xfrm>
-                      <a:off x="0" y="0"/>
-                      <a:ext cx="5269865" cy="3913505"/>
-                    </a:xfrm>
-                    <a:prstGeom prst="rect">
-                      <a:avLst/>
-                    </a:prstGeom>
-                  </pic:spPr>
-                </pic:pic>
-              </a:graphicData>
-            </a:graphic>
-          </wp:inline>
-        </w:drawing>
-      </w:r>
-    </w:p>
-    <w:p>
-      <w:pPr>
-        <w:pStyle w:val="10"/>
-        <w:keepNext w:val="0"/>
-        <w:keepLines w:val="0"/>
-        <w:widowControl/>
-        <w:suppressLineNumbers w:val="0"/>
-        <w:rPr>
-          <w:rFonts w:hint="default"/>
-          <w:lang w:eastAsia="zh-Hans"/>
-        </w:rPr>
-      </w:pPr>
-    </w:p>
-    <w:p>
-      <w:pPr>
-        <w:pStyle w:val="10"/>
-        <w:keepNext w:val="0"/>
-        <w:keepLines w:val="0"/>
-        <w:widowControl/>
-        <w:suppressLineNumbers w:val="0"/>
-        <w:ind w:firstLine="520" w:firstLineChars="200"/>
-        <w:rPr>
-          <w:rFonts w:hint="default"/>
-          <w:lang w:val="en-US" w:eastAsia="zh-Hans"/>
-        </w:rPr>
-      </w:pPr>
-      <w:r>
-        <w:rPr>
-          <w:rFonts w:hint="eastAsia"/>
-          <w:lang w:val="en-US" w:eastAsia="zh-Hans"/>
-        </w:rPr>
-        <w:t>代码</w:t>
-      </w:r>
-      <w:r>
-        <w:rPr>
-          <w:rFonts w:hint="default"/>
-          <w:lang w:eastAsia="zh-Hans"/>
-        </w:rPr>
-        <w:t xml:space="preserve">1 </w:t>
-      </w:r>
-      <w:r>
-        <w:rPr>
-          <w:rFonts w:hint="eastAsia"/>
-          <w:lang w:val="en-US" w:eastAsia="zh-Hans"/>
-        </w:rPr>
-        <w:t>这一套代码非常不错，高效、紧凑。后续如果有类似的场景，比如我们有一个对象的池，我们希望有一个</w:t>
-      </w:r>
-      <w:r>
-        <w:rPr>
-          <w:rFonts w:hint="default"/>
-          <w:lang w:eastAsia="zh-Hans"/>
-        </w:rPr>
-        <w:t>generator</w:t>
-      </w:r>
-      <w:r>
-        <w:rPr>
-          <w:rFonts w:hint="eastAsia"/>
-          <w:lang w:eastAsia="zh-Hans"/>
-        </w:rPr>
-        <w:t>，</w:t>
-      </w:r>
-      <w:r>
-        <w:rPr>
-          <w:rFonts w:hint="eastAsia"/>
-          <w:lang w:val="en-US" w:eastAsia="zh-Hans"/>
-        </w:rPr>
-        <w:t>能够生成随机对象，就可以用这个模型。</w:t>
-      </w:r>
-    </w:p>
-    <w:p>
-      <w:pPr>
-        <w:pStyle w:val="10"/>
-        <w:keepNext w:val="0"/>
-        <w:keepLines w:val="0"/>
-        <w:widowControl/>
-        <w:suppressLineNumbers w:val="0"/>
-        <w:rPr>
-          <w:rFonts w:hint="default"/>
-          <w:lang w:eastAsia="zh-Hans"/>
-        </w:rPr>
-      </w:pPr>
-    </w:p>
-    <w:p>
-      <w:pPr>
-        <w:pStyle w:val="10"/>
-        <w:keepNext w:val="0"/>
-        <w:keepLines w:val="0"/>
-        <w:widowControl/>
-        <w:suppressLineNumbers w:val="0"/>
-        <w:rPr>
-          <w:rFonts w:hint="default"/>
-          <w:lang w:eastAsia="zh-Hans"/>
-        </w:rPr>
-      </w:pPr>
-    </w:p>
-    <w:p>
-      <w:pPr>
-        <w:pStyle w:val="10"/>
-        <w:keepNext w:val="0"/>
-        <w:keepLines w:val="0"/>
-        <w:widowControl/>
-        <w:suppressLineNumbers w:val="0"/>
-        <w:rPr>
-          <w:rFonts w:hint="default"/>
-          <w:lang w:eastAsia="zh-Hans"/>
-        </w:rPr>
-      </w:pPr>
-      <w:r>
-        <w:rPr>
-          <w:rFonts w:hint="eastAsia"/>
-          <w:lang w:val="en-US" w:eastAsia="zh-Hans"/>
-        </w:rPr>
-        <w:t>代码</w:t>
-      </w:r>
-      <w:r>
-        <w:rPr>
-          <w:rFonts w:hint="default"/>
-          <w:lang w:eastAsia="zh-Hans"/>
-        </w:rPr>
-        <w:t>2</w:t>
-      </w:r>
-    </w:p>
-    <w:tbl>
-      <w:tblPr>
-        <w:tblStyle w:val="8"/>
-        <w:tblW w:w="0" w:type="auto"/>
-        <w:tblInd w:w="0" w:type="dxa"/>
-        <w:tblBorders>
-          <w:top w:val="single" w:color="auto" w:sz="4" w:space="0"/>
-          <w:left w:val="single" w:color="auto" w:sz="4" w:space="0"/>
-          <w:bottom w:val="single" w:color="auto" w:sz="4" w:space="0"/>
-          <w:right w:val="single" w:color="auto" w:sz="4" w:space="0"/>
-          <w:insideH w:val="single" w:color="auto" w:sz="4" w:space="0"/>
-          <w:insideV w:val="single" w:color="auto" w:sz="4" w:space="0"/>
-        </w:tblBorders>
-        <w:tblLayout w:type="autofit"/>
-        <w:tblCellMar>
-          <w:left w:w="108" w:type="dxa"/>
-          <w:right w:w="108" w:type="dxa"/>
-        </w:tblCellMar>
-      </w:tblPr>
-      <w:tblGrid>
-        <w:gridCol w:w="8522"/>
-      </w:tblGrid>
-      <w:tr>
-        <w:tblPrEx>
-          <w:tblBorders>
-            <w:top w:val="single" w:color="auto" w:sz="4" w:space="0"/>
-            <w:left w:val="single" w:color="auto" w:sz="4" w:space="0"/>
-            <w:bottom w:val="single" w:color="auto" w:sz="4" w:space="0"/>
-            <w:right w:val="single" w:color="auto" w:sz="4" w:space="0"/>
-            <w:insideH w:val="single" w:color="auto" w:sz="4" w:space="0"/>
-            <w:insideV w:val="single" w:color="auto" w:sz="4" w:space="0"/>
-          </w:tblBorders>
-        </w:tblPrEx>
-        <w:tc>
-          <w:tcPr>
-            <w:tcW w:w="8522" w:type="dxa"/>
-          </w:tcPr>
-          <w:p>
-            <w:pPr>
-              <w:bidi w:val="0"/>
-              <w:rPr>
-                <w:rFonts w:hint="default"/>
-                <w:vertAlign w:val="baseline"/>
-                <w:lang w:val="en-US" w:eastAsia="zh-Hans"/>
-              </w:rPr>
-            </w:pPr>
-            <w:r>
-              <w:rPr>
-                <w:rFonts w:hint="default"/>
-              </w:rPr>
-              <w:t>Fibonacci</w:t>
-            </w:r>
-            <w:r>
-              <w:rPr>
-                <w:rFonts w:hint="default"/>
-              </w:rPr>
-              <w:t>.java</w:t>
-            </w:r>
-          </w:p>
-        </w:tc>
-      </w:tr>
-    </w:tbl>
-    <w:p>
-      <w:pPr>
-        <w:pStyle w:val="10"/>
-        <w:keepNext w:val="0"/>
-        <w:keepLines w:val="0"/>
-        <w:widowControl/>
-        <w:suppressLineNumbers w:val="0"/>
-        <w:rPr>
-          <w:rFonts w:hint="default"/>
-          <w:lang w:val="en-US" w:eastAsia="zh-Hans"/>
-        </w:rPr>
-      </w:pPr>
-    </w:p>
-    <w:p>
-      <w:pPr>
-        <w:pStyle w:val="10"/>
-        <w:keepNext w:val="0"/>
-        <w:keepLines w:val="0"/>
-        <w:widowControl/>
-        <w:suppressLineNumbers w:val="0"/>
-        <w:rPr>
-          <w:rFonts w:hint="default"/>
-          <w:lang w:eastAsia="zh-Hans"/>
-        </w:rPr>
-      </w:pPr>
-    </w:p>
-    <w:p>
-      <w:pPr>
-        <w:pStyle w:val="10"/>
-        <w:keepNext w:val="0"/>
-        <w:keepLines w:val="0"/>
-        <w:widowControl/>
-        <w:suppressLineNumbers w:val="0"/>
-        <w:rPr>
-          <w:rFonts w:hint="default"/>
+        <w:t>Compensating for erasure</w:t>
+      </w:r>
+    </w:p>
+    <w:p>
+      <w:pPr>
+        <w:pStyle w:val="10"/>
+        <w:keepNext w:val="0"/>
+        <w:keepLines w:val="0"/>
+        <w:widowControl/>
+        <w:suppressLineNumbers w:val="0"/>
+        <w:rPr>
+          <w:rFonts w:hint="default"/>
+          <w:lang w:eastAsia="zh-Hans"/>
+        </w:rPr>
+      </w:pPr>
+    </w:p>
+    <w:p>
+      <w:pPr>
+        <w:pStyle w:val="10"/>
+        <w:keepNext w:val="0"/>
+        <w:keepLines w:val="0"/>
+        <w:widowControl/>
+        <w:suppressLineNumbers w:val="0"/>
+        <w:rPr>
+          <w:rFonts w:hint="default"/>
+          <w:lang w:eastAsia="zh-Hans"/>
+        </w:rPr>
+      </w:pPr>
+    </w:p>
+    <w:p>
+      <w:pPr>
+        <w:pStyle w:val="10"/>
+        <w:keepNext w:val="0"/>
+        <w:keepLines w:val="0"/>
+        <w:widowControl/>
+        <w:suppressLineNumbers w:val="0"/>
+        <w:rPr>
+          <w:rFonts w:hint="eastAsia"/>
           <w:lang w:eastAsia="zh-Hans"/>
         </w:rPr>
       </w:pPr>
@@ -1905,510 +2774,74 @@
         <w:pStyle w:val="3"/>
         <w:bidi w:val="0"/>
         <w:rPr>
-          <w:rFonts w:hint="eastAsia"/>
-          <w:lang w:eastAsia="zh-Hans"/>
-        </w:rPr>
-      </w:pPr>
-      <w:r>
-        <w:rPr>
-          <w:rFonts w:hint="default"/>
-          <w:lang w:eastAsia="zh-Hans"/>
-        </w:rPr>
-        <w:t>Generic methods</w:t>
-      </w:r>
-    </w:p>
-    <w:p>
-      <w:pPr>
-        <w:pStyle w:val="10"/>
-        <w:keepNext w:val="0"/>
-        <w:keepLines w:val="0"/>
-        <w:widowControl/>
-        <w:suppressLineNumbers w:val="0"/>
-        <w:rPr>
-          <w:rFonts w:hint="eastAsia"/>
-          <w:lang w:val="en-US" w:eastAsia="zh-Hans"/>
-        </w:rPr>
-      </w:pPr>
-      <w:r>
-        <w:rPr>
-          <w:rFonts w:hint="eastAsia"/>
-          <w:lang w:val="en-US" w:eastAsia="zh-Hans"/>
-        </w:rPr>
-        <w:t>泛型在方法中的应用</w:t>
-      </w:r>
-    </w:p>
-    <w:p>
-      <w:pPr>
-        <w:pStyle w:val="10"/>
-        <w:keepNext w:val="0"/>
-        <w:keepLines w:val="0"/>
-        <w:widowControl/>
-        <w:suppressLineNumbers w:val="0"/>
-        <w:rPr>
-          <w:rFonts w:hint="eastAsia"/>
-          <w:lang w:val="en-US" w:eastAsia="zh-Hans"/>
-        </w:rPr>
-      </w:pPr>
-    </w:p>
-    <w:p>
-      <w:pPr>
-        <w:bidi w:val="0"/>
-        <w:rPr>
-          <w:rFonts w:hint="eastAsia"/>
-          <w:lang w:val="en-US" w:eastAsia="zh-Hans"/>
-        </w:rPr>
-      </w:pPr>
-      <w:r>
-        <w:rPr>
-          <w:rFonts w:hint="eastAsia"/>
-          <w:lang w:val="en-US" w:eastAsia="zh-Hans"/>
-        </w:rPr>
-        <w:t>代码</w:t>
-      </w:r>
-      <w:r>
-        <w:rPr>
-          <w:rFonts w:hint="default"/>
-          <w:lang w:eastAsia="zh-Hans"/>
-        </w:rPr>
-        <w:t>1</w:t>
-      </w:r>
-      <w:r>
-        <w:rPr>
-          <w:rFonts w:hint="eastAsia"/>
-          <w:lang w:val="en-US" w:eastAsia="zh-Hans"/>
-        </w:rPr>
-        <w:t>：</w:t>
-      </w:r>
-    </w:p>
-    <w:tbl>
-      <w:tblPr>
-        <w:tblStyle w:val="8"/>
-        <w:tblW w:w="0" w:type="auto"/>
-        <w:tblInd w:w="0" w:type="dxa"/>
-        <w:tblBorders>
-          <w:top w:val="single" w:color="auto" w:sz="4" w:space="0"/>
-          <w:left w:val="single" w:color="auto" w:sz="4" w:space="0"/>
-          <w:bottom w:val="single" w:color="auto" w:sz="4" w:space="0"/>
-          <w:right w:val="single" w:color="auto" w:sz="4" w:space="0"/>
-          <w:insideH w:val="single" w:color="auto" w:sz="4" w:space="0"/>
-          <w:insideV w:val="single" w:color="auto" w:sz="4" w:space="0"/>
-        </w:tblBorders>
-        <w:tblLayout w:type="autofit"/>
-        <w:tblCellMar>
-          <w:left w:w="108" w:type="dxa"/>
-          <w:right w:w="108" w:type="dxa"/>
-        </w:tblCellMar>
-      </w:tblPr>
-      <w:tblGrid>
-        <w:gridCol w:w="8522"/>
-      </w:tblGrid>
-      <w:tr>
-        <w:tblPrEx>
-          <w:tblBorders>
-            <w:top w:val="single" w:color="auto" w:sz="4" w:space="0"/>
-            <w:left w:val="single" w:color="auto" w:sz="4" w:space="0"/>
-            <w:bottom w:val="single" w:color="auto" w:sz="4" w:space="0"/>
-            <w:right w:val="single" w:color="auto" w:sz="4" w:space="0"/>
-            <w:insideH w:val="single" w:color="auto" w:sz="4" w:space="0"/>
-            <w:insideV w:val="single" w:color="auto" w:sz="4" w:space="0"/>
-          </w:tblBorders>
-        </w:tblPrEx>
-        <w:tc>
-          <w:tcPr>
-            <w:tcW w:w="8522" w:type="dxa"/>
-          </w:tcPr>
-          <w:p>
-            <w:pPr>
-              <w:bidi w:val="0"/>
-              <w:rPr>
-                <w:rFonts w:hint="eastAsia"/>
-                <w:lang w:val="en-US" w:eastAsia="zh-Hans"/>
-              </w:rPr>
-            </w:pPr>
-            <w:r>
-              <w:rPr>
-                <w:rFonts w:hint="default"/>
-              </w:rPr>
-              <w:t>Generators</w:t>
-            </w:r>
-            <w:r>
-              <w:rPr>
-                <w:rFonts w:hint="default"/>
-              </w:rPr>
-              <w:t>.java</w:t>
-            </w:r>
-          </w:p>
-        </w:tc>
-      </w:tr>
-    </w:tbl>
-    <w:p>
-      <w:pPr>
-        <w:bidi w:val="0"/>
-        <w:rPr>
-          <w:rFonts w:hint="eastAsia"/>
-          <w:lang w:val="en-US" w:eastAsia="zh-Hans"/>
-        </w:rPr>
-      </w:pPr>
-    </w:p>
-    <w:p>
-      <w:pPr>
-        <w:bidi w:val="0"/>
-        <w:rPr>
-          <w:rFonts w:hint="eastAsia"/>
-          <w:lang w:val="en-US" w:eastAsia="zh-Hans"/>
-        </w:rPr>
-      </w:pPr>
-    </w:p>
-    <w:p>
-      <w:pPr>
-        <w:bidi w:val="0"/>
-        <w:ind w:firstLine="420" w:firstLineChars="200"/>
-      </w:pPr>
-      <w:r>
-        <w:rPr>
-          <w:rFonts w:hint="eastAsia"/>
-          <w:lang w:val="en-US" w:eastAsia="zh-Hans"/>
-        </w:rPr>
-        <w:t>这个代码的功能：</w:t>
-      </w:r>
-      <w:r>
-        <w:rPr>
-          <w:rFonts w:hint="default"/>
-        </w:rPr>
-        <w:t>通过Generator.next()创建一个个元素，创建一个长度为n的集合</w:t>
-      </w:r>
-      <w:r>
-        <w:rPr>
-          <w:rFonts w:hint="eastAsia"/>
-          <w:lang w:val="en-US" w:eastAsia="zh-Hans"/>
-        </w:rPr>
-        <w:t>类。这个类</w:t>
-      </w:r>
-      <w:r>
-        <w:rPr>
-          <w:rFonts w:hint="default"/>
-        </w:rPr>
-        <w:t>通过fill()方法中应用泛型，最大限度保证了Generators的通用性</w:t>
-      </w:r>
-      <w:r>
-        <w:rPr>
-          <w:rFonts w:hint="eastAsia"/>
-          <w:lang w:eastAsia="zh-Hans"/>
-        </w:rPr>
-        <w:t>。</w:t>
-      </w:r>
-    </w:p>
-    <w:p>
-      <w:pPr>
-        <w:bidi w:val="0"/>
-        <w:rPr>
-          <w:rFonts w:hint="eastAsia"/>
-          <w:lang w:val="en-US" w:eastAsia="zh-Hans"/>
-        </w:rPr>
-      </w:pPr>
-    </w:p>
-    <w:p>
-      <w:pPr>
-        <w:bidi w:val="0"/>
-        <w:rPr>
-          <w:rFonts w:hint="eastAsia"/>
-          <w:lang w:val="en-US" w:eastAsia="zh-Hans"/>
-        </w:rPr>
-      </w:pPr>
-    </w:p>
-    <w:p>
-      <w:pPr>
-        <w:bidi w:val="0"/>
-        <w:rPr>
-          <w:rFonts w:hint="eastAsia"/>
-          <w:lang w:val="en-US" w:eastAsia="zh-Hans"/>
-        </w:rPr>
-      </w:pPr>
-    </w:p>
-    <w:p>
-      <w:pPr>
-        <w:bidi w:val="0"/>
-        <w:rPr>
-          <w:rFonts w:hint="eastAsia"/>
-          <w:lang w:val="en-US" w:eastAsia="zh-Hans"/>
-        </w:rPr>
-      </w:pPr>
-      <w:r>
-        <w:rPr>
-          <w:rFonts w:hint="eastAsia"/>
-          <w:lang w:val="en-US" w:eastAsia="zh-Hans"/>
-        </w:rPr>
-        <w:t>这个代码非常有用，后续我们如果要创建一个集合类，就可以用这个方法，两个步骤：</w:t>
-      </w:r>
-    </w:p>
-    <w:p>
-      <w:pPr>
-        <w:bidi w:val="0"/>
-        <w:rPr>
-          <w:rFonts w:hint="default"/>
-          <w:lang w:eastAsia="zh-Hans"/>
-        </w:rPr>
-      </w:pPr>
-      <w:r>
-        <w:rPr>
-          <w:rFonts w:hint="default"/>
-          <w:lang w:eastAsia="zh-Hans"/>
-        </w:rPr>
-        <w:t>1.</w:t>
-      </w:r>
-      <w:r>
-        <w:rPr>
-          <w:rFonts w:hint="eastAsia"/>
-          <w:lang w:val="en-US" w:eastAsia="zh-Hans"/>
-        </w:rPr>
-        <w:t>定义个</w:t>
-      </w:r>
-      <w:r>
-        <w:rPr>
-          <w:rFonts w:hint="default"/>
-          <w:lang w:eastAsia="zh-Hans"/>
-        </w:rPr>
-        <w:t>Genera</w:t>
-      </w:r>
-      <w:r>
-        <w:rPr>
-          <w:rFonts w:hint="eastAsia"/>
-          <w:lang w:val="en-US" w:eastAsia="zh-Hans"/>
-        </w:rPr>
-        <w:t>t</w:t>
-      </w:r>
-      <w:r>
-        <w:rPr>
-          <w:rFonts w:hint="default"/>
-          <w:lang w:eastAsia="zh-Hans"/>
-        </w:rPr>
-        <w:t>or</w:t>
-      </w:r>
-      <w:r>
-        <w:rPr>
-          <w:rFonts w:hint="eastAsia"/>
-          <w:lang w:val="en-US" w:eastAsia="zh-Hans"/>
-        </w:rPr>
-        <w:t>类，负责创建集合中一个个元素</w:t>
-      </w:r>
-    </w:p>
-    <w:p>
-      <w:pPr>
-        <w:bidi w:val="0"/>
-        <w:rPr>
-          <w:rFonts w:hint="eastAsia"/>
-          <w:lang w:eastAsia="zh-Hans"/>
-        </w:rPr>
-      </w:pPr>
-      <w:r>
-        <w:rPr>
-          <w:rFonts w:hint="default"/>
-          <w:lang w:eastAsia="zh-Hans"/>
-        </w:rPr>
-        <w:t>2.</w:t>
-      </w:r>
-      <w:r>
-        <w:rPr>
-          <w:rFonts w:hint="default"/>
-        </w:rPr>
-        <w:t>Generators</w:t>
-      </w:r>
-      <w:r>
-        <w:rPr>
-          <w:rFonts w:hint="default"/>
-        </w:rPr>
-        <w:t>.java</w:t>
-      </w:r>
-      <w:r>
-        <w:rPr>
-          <w:rFonts w:hint="eastAsia"/>
-          <w:lang w:val="en-US" w:eastAsia="zh-Hans"/>
-        </w:rPr>
-        <w:t>创建结合</w:t>
-      </w:r>
-    </w:p>
-    <w:p>
-      <w:pPr>
-        <w:bidi w:val="0"/>
-        <w:rPr>
-          <w:rFonts w:hint="eastAsia"/>
-          <w:lang w:val="en-US" w:eastAsia="zh-Hans"/>
-        </w:rPr>
-      </w:pPr>
-    </w:p>
-    <w:p>
-      <w:pPr>
-        <w:bidi w:val="0"/>
-        <w:rPr>
-          <w:rFonts w:hint="eastAsia"/>
-          <w:lang w:eastAsia="zh-Hans"/>
-        </w:rPr>
-      </w:pPr>
-    </w:p>
-    <w:p>
-      <w:pPr>
-        <w:bidi w:val="0"/>
-        <w:rPr>
-          <w:rFonts w:hint="default"/>
-          <w:lang w:eastAsia="zh-Hans"/>
-        </w:rPr>
-      </w:pPr>
-      <w:r>
-        <w:rPr>
-          <w:rFonts w:hint="eastAsia"/>
-          <w:lang w:val="en-US" w:eastAsia="zh-Hans"/>
-        </w:rPr>
-        <w:t>代码</w:t>
-      </w:r>
-      <w:r>
-        <w:rPr>
-          <w:rFonts w:hint="default"/>
-          <w:lang w:eastAsia="zh-Hans"/>
-        </w:rPr>
-        <w:t>2</w:t>
-      </w:r>
-    </w:p>
-    <w:tbl>
-      <w:tblPr>
-        <w:tblStyle w:val="8"/>
-        <w:tblW w:w="0" w:type="auto"/>
-        <w:tblInd w:w="0" w:type="dxa"/>
-        <w:tblBorders>
-          <w:top w:val="single" w:color="auto" w:sz="4" w:space="0"/>
-          <w:left w:val="single" w:color="auto" w:sz="4" w:space="0"/>
-          <w:bottom w:val="single" w:color="auto" w:sz="4" w:space="0"/>
-          <w:right w:val="single" w:color="auto" w:sz="4" w:space="0"/>
-          <w:insideH w:val="single" w:color="auto" w:sz="4" w:space="0"/>
-          <w:insideV w:val="single" w:color="auto" w:sz="4" w:space="0"/>
-        </w:tblBorders>
-        <w:tblLayout w:type="autofit"/>
-        <w:tblCellMar>
-          <w:left w:w="108" w:type="dxa"/>
-          <w:right w:w="108" w:type="dxa"/>
-        </w:tblCellMar>
-      </w:tblPr>
-      <w:tblGrid>
-        <w:gridCol w:w="8522"/>
-      </w:tblGrid>
-      <w:tr>
-        <w:tblPrEx>
-          <w:tblBorders>
-            <w:top w:val="single" w:color="auto" w:sz="4" w:space="0"/>
-            <w:left w:val="single" w:color="auto" w:sz="4" w:space="0"/>
-            <w:bottom w:val="single" w:color="auto" w:sz="4" w:space="0"/>
-            <w:right w:val="single" w:color="auto" w:sz="4" w:space="0"/>
-            <w:insideH w:val="single" w:color="auto" w:sz="4" w:space="0"/>
-            <w:insideV w:val="single" w:color="auto" w:sz="4" w:space="0"/>
-          </w:tblBorders>
-        </w:tblPrEx>
-        <w:tc>
-          <w:tcPr>
-            <w:tcW w:w="8522" w:type="dxa"/>
-          </w:tcPr>
-          <w:p>
-            <w:pPr>
-              <w:bidi w:val="0"/>
-              <w:rPr>
-                <w:rFonts w:hint="eastAsia"/>
-                <w:lang w:val="en-US" w:eastAsia="zh-Hans"/>
-              </w:rPr>
-            </w:pPr>
-            <w:r>
-              <w:rPr>
-                <w:rFonts w:hint="default"/>
-              </w:rPr>
-              <w:t>GenericVars</w:t>
-            </w:r>
-            <w:r>
-              <w:rPr>
-                <w:rFonts w:hint="default"/>
-              </w:rPr>
-              <w:t>.</w:t>
-            </w:r>
-            <w:r>
-              <w:rPr>
-                <w:rFonts w:hint="eastAsia"/>
-                <w:lang w:val="en-US" w:eastAsia="zh-Hans"/>
-              </w:rPr>
-              <w:t>java</w:t>
-            </w:r>
-          </w:p>
-        </w:tc>
-      </w:tr>
-    </w:tbl>
-    <w:p>
-      <w:pPr>
-        <w:bidi w:val="0"/>
-        <w:rPr>
-          <w:rFonts w:hint="eastAsia"/>
-          <w:lang w:val="en-US" w:eastAsia="zh-Hans"/>
-        </w:rPr>
-      </w:pPr>
-    </w:p>
-    <w:p>
-      <w:pPr>
-        <w:bidi w:val="0"/>
-        <w:rPr>
-          <w:rFonts w:hint="eastAsia"/>
-          <w:lang w:val="en-US" w:eastAsia="zh-Hans"/>
-        </w:rPr>
-      </w:pPr>
-    </w:p>
-    <w:p>
-      <w:pPr>
-        <w:bidi w:val="0"/>
-        <w:ind w:firstLine="420" w:firstLineChars="200"/>
-      </w:pPr>
-      <w:r>
-        <w:rPr>
-          <w:rFonts w:hint="eastAsia"/>
-          <w:lang w:val="en-US" w:eastAsia="zh-Hans"/>
-        </w:rPr>
-        <w:t>这个代码是</w:t>
-      </w:r>
-      <w:r>
-        <w:rPr>
-          <w:rFonts w:hint="default"/>
-        </w:rPr>
-        <w:t>Generics 在methods中的应用场景2</w:t>
-      </w:r>
-      <w:r>
-        <w:rPr>
-          <w:rFonts w:hint="eastAsia"/>
-          <w:lang w:eastAsia="zh-Hans"/>
-        </w:rPr>
-        <w:t>，</w:t>
-      </w:r>
-      <w:r>
-        <w:rPr>
-          <w:rFonts w:hint="default"/>
-        </w:rPr>
-        <w:t>GenericVars的功能为，将array转化为list</w:t>
-      </w:r>
-      <w:r>
-        <w:rPr>
-          <w:rFonts w:hint="eastAsia"/>
-          <w:lang w:eastAsia="zh-Hans"/>
-        </w:rPr>
-        <w:t>。</w:t>
-      </w:r>
-      <w:r>
-        <w:rPr>
-          <w:rFonts w:hint="default"/>
-        </w:rPr>
-        <w:t>泛型的使用，使得这个功能最大限度做到了通用性</w:t>
-      </w:r>
-    </w:p>
-    <w:p>
-      <w:pPr>
-        <w:pStyle w:val="10"/>
-        <w:keepNext w:val="0"/>
-        <w:keepLines w:val="0"/>
-        <w:widowControl/>
-        <w:suppressLineNumbers w:val="0"/>
-        <w:rPr>
-          <w:rFonts w:hint="eastAsia"/>
-          <w:lang w:val="en-US" w:eastAsia="zh-Hans"/>
+          <w:rFonts w:hint="default"/>
+          <w:lang w:eastAsia="zh-Hans"/>
+        </w:rPr>
+      </w:pPr>
+      <w:r>
+        <w:rPr>
+          <w:rFonts w:hint="eastAsia"/>
+          <w:lang w:val="en-US" w:eastAsia="zh-Hans"/>
+        </w:rPr>
+        <w:t>Bou</w:t>
+      </w:r>
+      <w:r>
+        <w:rPr>
+          <w:rFonts w:hint="default"/>
+          <w:lang w:eastAsia="zh-Hans"/>
+        </w:rPr>
+        <w:t>nds</w:t>
+      </w:r>
+    </w:p>
+    <w:p>
+      <w:pPr>
+        <w:pStyle w:val="10"/>
+        <w:keepNext w:val="0"/>
+        <w:keepLines w:val="0"/>
+        <w:widowControl/>
+        <w:suppressLineNumbers w:val="0"/>
+        <w:rPr>
+          <w:rFonts w:hint="default"/>
+          <w:lang w:eastAsia="zh-Hans"/>
+        </w:rPr>
+      </w:pPr>
+    </w:p>
+    <w:p>
+      <w:pPr>
+        <w:pStyle w:val="10"/>
+        <w:keepNext w:val="0"/>
+        <w:keepLines w:val="0"/>
+        <w:widowControl/>
+        <w:suppressLineNumbers w:val="0"/>
+        <w:rPr>
+          <w:rFonts w:hint="default"/>
+          <w:lang w:eastAsia="zh-Hans"/>
+        </w:rPr>
+      </w:pPr>
+    </w:p>
+    <w:p>
+      <w:pPr>
+        <w:pStyle w:val="10"/>
+        <w:keepNext w:val="0"/>
+        <w:keepLines w:val="0"/>
+        <w:widowControl/>
+        <w:suppressLineNumbers w:val="0"/>
+        <w:rPr>
+          <w:rFonts w:hint="default"/>
+          <w:lang w:eastAsia="zh-Hans"/>
+        </w:rPr>
+      </w:pPr>
+    </w:p>
+    <w:p>
+      <w:pPr>
+        <w:pStyle w:val="10"/>
+        <w:keepNext w:val="0"/>
+        <w:keepLines w:val="0"/>
+        <w:widowControl/>
+        <w:suppressLineNumbers w:val="0"/>
+        <w:rPr>
+          <w:rFonts w:hint="default"/>
+          <w:lang w:eastAsia="zh-Hans"/>
         </w:rPr>
       </w:pPr>
     </w:p>
@@ -2423,152 +2856,11 @@
       </w:pPr>
       <w:r>
         <w:rPr>
-          <w:rFonts w:hint="eastAsia"/>
-          <w:lang w:val="en-US" w:eastAsia="zh-Hans"/>
-        </w:rPr>
-        <w:t>Anonymous</w:t>
-      </w:r>
-      <w:r>
-        <w:rPr>
-          <w:rFonts w:hint="default"/>
-          <w:lang w:eastAsia="zh-Hans"/>
-        </w:rPr>
-        <w:t xml:space="preserve"> inner classes</w:t>
-      </w:r>
-    </w:p>
-    <w:p>
-      <w:pPr>
-        <w:pStyle w:val="10"/>
-        <w:keepNext w:val="0"/>
-        <w:keepLines w:val="0"/>
-        <w:widowControl/>
-        <w:suppressLineNumbers w:val="0"/>
-        <w:rPr>
-          <w:rFonts w:hint="default"/>
-          <w:lang w:eastAsia="zh-Hans"/>
-        </w:rPr>
-      </w:pPr>
-    </w:p>
-    <w:p>
-      <w:pPr>
-        <w:pStyle w:val="10"/>
-        <w:keepNext w:val="0"/>
-        <w:keepLines w:val="0"/>
-        <w:widowControl/>
-        <w:suppressLineNumbers w:val="0"/>
-        <w:rPr>
-          <w:rFonts w:hint="default"/>
-          <w:lang w:eastAsia="zh-Hans"/>
-        </w:rPr>
-      </w:pPr>
-    </w:p>
-    <w:p>
-      <w:pPr>
-        <w:pStyle w:val="10"/>
-        <w:keepNext w:val="0"/>
-        <w:keepLines w:val="0"/>
-        <w:widowControl/>
-        <w:suppressLineNumbers w:val="0"/>
-        <w:rPr>
-          <w:rFonts w:hint="eastAsia"/>
-          <w:lang w:val="en-US" w:eastAsia="zh-Hans"/>
-        </w:rPr>
-      </w:pPr>
-      <w:r>
-        <w:rPr>
-          <w:rFonts w:hint="eastAsia"/>
-          <w:lang w:val="en-US" w:eastAsia="zh-Hans"/>
-        </w:rPr>
-        <w:t>代码：</w:t>
-      </w:r>
-    </w:p>
-    <w:tbl>
-      <w:tblPr>
-        <w:tblStyle w:val="8"/>
-        <w:tblW w:w="0" w:type="auto"/>
-        <w:tblInd w:w="0" w:type="dxa"/>
-        <w:tblBorders>
-          <w:top w:val="single" w:color="auto" w:sz="4" w:space="0"/>
-          <w:left w:val="single" w:color="auto" w:sz="4" w:space="0"/>
-          <w:bottom w:val="single" w:color="auto" w:sz="4" w:space="0"/>
-          <w:right w:val="single" w:color="auto" w:sz="4" w:space="0"/>
-          <w:insideH w:val="single" w:color="auto" w:sz="4" w:space="0"/>
-          <w:insideV w:val="single" w:color="auto" w:sz="4" w:space="0"/>
-        </w:tblBorders>
-        <w:tblLayout w:type="autofit"/>
-        <w:tblCellMar>
-          <w:left w:w="108" w:type="dxa"/>
-          <w:right w:w="108" w:type="dxa"/>
-        </w:tblCellMar>
-      </w:tblPr>
-      <w:tblGrid>
-        <w:gridCol w:w="8522"/>
-      </w:tblGrid>
-      <w:tr>
-        <w:tblPrEx>
-          <w:tblBorders>
-            <w:top w:val="single" w:color="auto" w:sz="4" w:space="0"/>
-            <w:left w:val="single" w:color="auto" w:sz="4" w:space="0"/>
-            <w:bottom w:val="single" w:color="auto" w:sz="4" w:space="0"/>
-            <w:right w:val="single" w:color="auto" w:sz="4" w:space="0"/>
-            <w:insideH w:val="single" w:color="auto" w:sz="4" w:space="0"/>
-            <w:insideV w:val="single" w:color="auto" w:sz="4" w:space="0"/>
-          </w:tblBorders>
-        </w:tblPrEx>
-        <w:tc>
-          <w:tcPr>
-            <w:tcW w:w="8522" w:type="dxa"/>
-          </w:tcPr>
-          <w:p>
-            <w:pPr>
-              <w:bidi w:val="0"/>
-              <w:rPr>
-                <w:rFonts w:hint="default"/>
-                <w:vertAlign w:val="baseline"/>
-                <w:lang w:val="en-US" w:eastAsia="zh-Hans"/>
-              </w:rPr>
-            </w:pPr>
-            <w:r>
-              <w:rPr>
-                <w:rFonts w:hint="default"/>
-              </w:rPr>
-              <w:t>BankTeller</w:t>
-            </w:r>
-            <w:r>
-              <w:rPr>
-                <w:rFonts w:hint="default"/>
-              </w:rPr>
-              <w:t>.java</w:t>
-            </w:r>
-          </w:p>
-        </w:tc>
-      </w:tr>
-    </w:tbl>
-    <w:p>
-      <w:pPr>
-        <w:pStyle w:val="10"/>
-        <w:keepNext w:val="0"/>
-        <w:keepLines w:val="0"/>
-        <w:widowControl/>
-        <w:suppressLineNumbers w:val="0"/>
-        <w:rPr>
-          <w:rFonts w:hint="default"/>
-          <w:lang w:val="en-US" w:eastAsia="zh-Hans"/>
-        </w:rPr>
-      </w:pPr>
-    </w:p>
-    <w:p>
-      <w:pPr>
-        <w:pStyle w:val="10"/>
-        <w:keepNext w:val="0"/>
-        <w:keepLines w:val="0"/>
-        <w:widowControl/>
-        <w:suppressLineNumbers w:val="0"/>
-        <w:rPr>
-          <w:rFonts w:hint="default"/>
-          <w:lang w:eastAsia="zh-Hans"/>
-        </w:rPr>
-      </w:pPr>
+          <w:rFonts w:hint="default"/>
+          <w:lang w:eastAsia="zh-Hans"/>
+        </w:rPr>
+        <w:t>Wildcards</w:t>
+      </w:r>
     </w:p>
     <w:p>
       <w:pPr>
@@ -2610,8 +2902,21 @@
           <w:rFonts w:hint="default"/>
           <w:lang w:eastAsia="zh-Hans"/>
         </w:rPr>
-        <w:t>Building complex models</w:t>
-      </w:r>
+        <w:t>Issues</w:t>
+      </w:r>
+    </w:p>
+    <w:p>
+      <w:pPr>
+        <w:pStyle w:val="10"/>
+        <w:keepNext w:val="0"/>
+        <w:keepLines w:val="0"/>
+        <w:widowControl/>
+        <w:suppressLineNumbers w:val="0"/>
+        <w:rPr>
+          <w:rFonts w:hint="default"/>
+          <w:lang w:eastAsia="zh-Hans"/>
+        </w:rPr>
+      </w:pPr>
     </w:p>
     <w:p>
       <w:pPr>
@@ -2679,44 +2984,44 @@
           <w:rFonts w:hint="default"/>
           <w:lang w:eastAsia="zh-Hans"/>
         </w:rPr>
-        <w:t>Compensating for erasure</w:t>
-      </w:r>
-    </w:p>
-    <w:p>
-      <w:pPr>
-        <w:pStyle w:val="10"/>
-        <w:keepNext w:val="0"/>
-        <w:keepLines w:val="0"/>
-        <w:widowControl/>
-        <w:suppressLineNumbers w:val="0"/>
-        <w:rPr>
-          <w:rFonts w:hint="default"/>
-          <w:lang w:eastAsia="zh-Hans"/>
-        </w:rPr>
-      </w:pPr>
-    </w:p>
-    <w:p>
-      <w:pPr>
-        <w:pStyle w:val="10"/>
-        <w:keepNext w:val="0"/>
-        <w:keepLines w:val="0"/>
-        <w:widowControl/>
-        <w:suppressLineNumbers w:val="0"/>
-        <w:rPr>
-          <w:rFonts w:hint="default"/>
-          <w:lang w:eastAsia="zh-Hans"/>
-        </w:rPr>
-      </w:pPr>
-    </w:p>
-    <w:p>
-      <w:pPr>
-        <w:pStyle w:val="10"/>
-        <w:keepNext w:val="0"/>
-        <w:keepLines w:val="0"/>
-        <w:widowControl/>
-        <w:suppressLineNumbers w:val="0"/>
-        <w:rPr>
-          <w:rFonts w:hint="eastAsia"/>
+        <w:t>Self-bounded Types</w:t>
+      </w:r>
+    </w:p>
+    <w:p>
+      <w:pPr>
+        <w:pStyle w:val="10"/>
+        <w:keepNext w:val="0"/>
+        <w:keepLines w:val="0"/>
+        <w:widowControl/>
+        <w:suppressLineNumbers w:val="0"/>
+        <w:rPr>
+          <w:rFonts w:hint="default"/>
+          <w:lang w:eastAsia="zh-Hans"/>
+        </w:rPr>
+      </w:pPr>
+    </w:p>
+    <w:p>
+      <w:pPr>
+        <w:pStyle w:val="10"/>
+        <w:keepNext w:val="0"/>
+        <w:keepLines w:val="0"/>
+        <w:widowControl/>
+        <w:suppressLineNumbers w:val="0"/>
+        <w:rPr>
+          <w:rFonts w:hint="default"/>
+          <w:lang w:eastAsia="zh-Hans"/>
+        </w:rPr>
+      </w:pPr>
+    </w:p>
+    <w:p>
+      <w:pPr>
+        <w:pStyle w:val="10"/>
+        <w:keepNext w:val="0"/>
+        <w:keepLines w:val="0"/>
+        <w:widowControl/>
+        <w:suppressLineNumbers w:val="0"/>
+        <w:rPr>
+          <w:rFonts w:hint="default"/>
           <w:lang w:eastAsia="zh-Hans"/>
         </w:rPr>
       </w:pPr>
@@ -2732,44 +3037,11 @@
       </w:pPr>
       <w:r>
         <w:rPr>
-          <w:rFonts w:hint="eastAsia"/>
-          <w:lang w:val="en-US" w:eastAsia="zh-Hans"/>
-        </w:rPr>
-        <w:t>Bou</w:t>
-      </w:r>
-      <w:r>
-        <w:rPr>
-          <w:rFonts w:hint="default"/>
-          <w:lang w:eastAsia="zh-Hans"/>
-        </w:rPr>
-        <w:t>nds</w:t>
-      </w:r>
-    </w:p>
-    <w:p>
-      <w:pPr>
-        <w:pStyle w:val="10"/>
-        <w:keepNext w:val="0"/>
-        <w:keepLines w:val="0"/>
-        <w:widowControl/>
-        <w:suppressLineNumbers w:val="0"/>
-        <w:rPr>
-          <w:rFonts w:hint="default"/>
-          <w:lang w:eastAsia="zh-Hans"/>
-        </w:rPr>
-      </w:pPr>
-    </w:p>
-    <w:p>
-      <w:pPr>
-        <w:pStyle w:val="10"/>
-        <w:keepNext w:val="0"/>
-        <w:keepLines w:val="0"/>
-        <w:widowControl/>
-        <w:suppressLineNumbers w:val="0"/>
-        <w:rPr>
-          <w:rFonts w:hint="default"/>
-          <w:lang w:eastAsia="zh-Hans"/>
-        </w:rPr>
-      </w:pPr>
+          <w:rFonts w:hint="default"/>
+          <w:lang w:eastAsia="zh-Hans"/>
+        </w:rPr>
+        <w:t>Dynamic type safety Exceptions</w:t>
+      </w:r>
     </w:p>
     <w:p>
       <w:pPr>
@@ -2811,115 +3083,94 @@
           <w:rFonts w:hint="default"/>
           <w:lang w:eastAsia="zh-Hans"/>
         </w:rPr>
-        <w:t>Wildcards</w:t>
-      </w:r>
-    </w:p>
-    <w:p>
-      <w:pPr>
-        <w:pStyle w:val="10"/>
-        <w:keepNext w:val="0"/>
-        <w:keepLines w:val="0"/>
-        <w:widowControl/>
-        <w:suppressLineNumbers w:val="0"/>
-        <w:rPr>
-          <w:rFonts w:hint="default"/>
-          <w:lang w:eastAsia="zh-Hans"/>
-        </w:rPr>
-      </w:pPr>
-    </w:p>
-    <w:p>
-      <w:pPr>
-        <w:pStyle w:val="10"/>
-        <w:keepNext w:val="0"/>
-        <w:keepLines w:val="0"/>
-        <w:widowControl/>
-        <w:suppressLineNumbers w:val="0"/>
-        <w:rPr>
-          <w:rFonts w:hint="default"/>
-          <w:lang w:eastAsia="zh-Hans"/>
-        </w:rPr>
+        <w:t>Mixins</w:t>
+      </w:r>
+    </w:p>
+    <w:p>
+      <w:pPr>
+        <w:pStyle w:val="10"/>
+        <w:keepNext w:val="0"/>
+        <w:keepLines w:val="0"/>
+        <w:widowControl/>
+        <w:suppressLineNumbers w:val="0"/>
+        <w:rPr>
+          <w:rFonts w:hint="default"/>
+          <w:lang w:eastAsia="zh-Hans"/>
+        </w:rPr>
+      </w:pPr>
+    </w:p>
+    <w:p>
+      <w:pPr>
+        <w:pStyle w:val="10"/>
+        <w:keepNext w:val="0"/>
+        <w:keepLines w:val="0"/>
+        <w:widowControl/>
+        <w:suppressLineNumbers w:val="0"/>
+        <w:rPr>
+          <w:rFonts w:hint="eastAsia"/>
+          <w:lang w:eastAsia="zh-Hans"/>
+        </w:rPr>
+      </w:pPr>
+    </w:p>
+    <w:p>
+      <w:pPr>
+        <w:pStyle w:val="10"/>
+        <w:keepNext w:val="0"/>
+        <w:keepLines w:val="0"/>
+        <w:widowControl/>
+        <w:suppressLineNumbers w:val="0"/>
       </w:pPr>
     </w:p>
     <w:p>
       <w:pPr>
         <w:pStyle w:val="3"/>
         <w:bidi w:val="0"/>
-        <w:rPr>
-          <w:rFonts w:hint="default"/>
-          <w:lang w:eastAsia="zh-Hans"/>
-        </w:rPr>
-      </w:pPr>
-      <w:r>
-        <w:rPr>
-          <w:rFonts w:hint="default"/>
-          <w:lang w:eastAsia="zh-Hans"/>
-        </w:rPr>
-        <w:t>Issues</w:t>
-      </w:r>
-    </w:p>
-    <w:p>
-      <w:pPr>
-        <w:pStyle w:val="10"/>
-        <w:keepNext w:val="0"/>
-        <w:keepLines w:val="0"/>
-        <w:widowControl/>
-        <w:suppressLineNumbers w:val="0"/>
-        <w:rPr>
-          <w:rFonts w:hint="default"/>
-          <w:lang w:eastAsia="zh-Hans"/>
-        </w:rPr>
-      </w:pPr>
-    </w:p>
-    <w:p>
-      <w:pPr>
-        <w:pStyle w:val="10"/>
-        <w:keepNext w:val="0"/>
-        <w:keepLines w:val="0"/>
-        <w:widowControl/>
-        <w:suppressLineNumbers w:val="0"/>
-        <w:rPr>
-          <w:rFonts w:hint="default"/>
-          <w:lang w:eastAsia="zh-Hans"/>
-        </w:rPr>
-      </w:pPr>
-    </w:p>
-    <w:p>
-      <w:pPr>
-        <w:pStyle w:val="10"/>
-        <w:keepNext w:val="0"/>
-        <w:keepLines w:val="0"/>
-        <w:widowControl/>
-        <w:suppressLineNumbers w:val="0"/>
-        <w:rPr>
-          <w:rFonts w:hint="default"/>
-          <w:lang w:eastAsia="zh-Hans"/>
-        </w:rPr>
-      </w:pPr>
-    </w:p>
-    <w:p>
-      <w:pPr>
-        <w:pStyle w:val="10"/>
-        <w:keepNext w:val="0"/>
-        <w:keepLines w:val="0"/>
-        <w:widowControl/>
-        <w:suppressLineNumbers w:val="0"/>
-        <w:rPr>
-          <w:rFonts w:hint="default"/>
-          <w:lang w:eastAsia="zh-Hans"/>
-        </w:rPr>
-      </w:pPr>
-    </w:p>
-    <w:p>
-      <w:pPr>
-        <w:pStyle w:val="10"/>
-        <w:keepNext w:val="0"/>
-        <w:keepLines w:val="0"/>
-        <w:widowControl/>
-        <w:suppressLineNumbers w:val="0"/>
-        <w:rPr>
-          <w:rFonts w:hint="default"/>
-          <w:lang w:eastAsia="zh-Hans"/>
-        </w:rPr>
+      </w:pPr>
+      <w:r>
+        <w:rPr>
+          <w:rFonts w:hint="default"/>
+          <w:lang w:eastAsia="zh-Hans"/>
+        </w:rPr>
+        <w:t xml:space="preserve">Latent </w:t>
+      </w:r>
+      <w:r>
+        <w:t>typing</w:t>
+      </w:r>
+    </w:p>
+    <w:p>
+      <w:pPr>
+        <w:pStyle w:val="10"/>
+        <w:keepNext w:val="0"/>
+        <w:keepLines w:val="0"/>
+        <w:widowControl/>
+        <w:suppressLineNumbers w:val="0"/>
+      </w:pPr>
+    </w:p>
+    <w:p>
+      <w:pPr>
+        <w:pStyle w:val="10"/>
+        <w:keepNext w:val="0"/>
+        <w:keepLines w:val="0"/>
+        <w:widowControl/>
+        <w:suppressLineNumbers w:val="0"/>
+      </w:pPr>
+    </w:p>
+    <w:p>
+      <w:pPr>
+        <w:pStyle w:val="10"/>
+        <w:keepNext w:val="0"/>
+        <w:keepLines w:val="0"/>
+        <w:widowControl/>
+        <w:suppressLineNumbers w:val="0"/>
+      </w:pPr>
+    </w:p>
+    <w:p>
+      <w:pPr>
+        <w:pStyle w:val="10"/>
+        <w:keepNext w:val="0"/>
+        <w:keepLines w:val="0"/>
+        <w:widowControl/>
+        <w:suppressLineNumbers w:val="0"/>
       </w:pPr>
     </w:p>
     <w:p>
@@ -2936,7 +3187,7 @@
           <w:rFonts w:hint="default"/>
           <w:lang w:eastAsia="zh-Hans"/>
         </w:rPr>
-        <w:t>Self-bounded Types</w:t>
+        <w:t>Compensating for the lack of latent typing</w:t>
       </w:r>
     </w:p>
     <w:p>
@@ -2992,8 +3243,21 @@
           <w:rFonts w:hint="default"/>
           <w:lang w:eastAsia="zh-Hans"/>
         </w:rPr>
-        <w:t>Dynamic type safety Exceptions</w:t>
-      </w:r>
+        <w:t>Using function objects as strategies</w:t>
+      </w:r>
+    </w:p>
+    <w:p>
+      <w:pPr>
+        <w:pStyle w:val="10"/>
+        <w:keepNext w:val="0"/>
+        <w:keepLines w:val="0"/>
+        <w:widowControl/>
+        <w:suppressLineNumbers w:val="0"/>
+        <w:rPr>
+          <w:rFonts w:hint="default"/>
+          <w:lang w:eastAsia="zh-Hans"/>
+        </w:rPr>
+      </w:pPr>
     </w:p>
     <w:p>
       <w:pPr>
@@ -3035,239 +3299,7 @@
           <w:rFonts w:hint="default"/>
           <w:lang w:eastAsia="zh-Hans"/>
         </w:rPr>
-        <w:t>Mixins</w:t>
-      </w:r>
-    </w:p>
-    <w:p>
-      <w:pPr>
-        <w:pStyle w:val="10"/>
-        <w:keepNext w:val="0"/>
-        <w:keepLines w:val="0"/>
-        <w:widowControl/>
-        <w:suppressLineNumbers w:val="0"/>
-        <w:rPr>
-          <w:rFonts w:hint="default"/>
-          <w:lang w:eastAsia="zh-Hans"/>
-        </w:rPr>
-      </w:pPr>
-    </w:p>
-    <w:p>
-      <w:pPr>
-        <w:pStyle w:val="10"/>
-        <w:keepNext w:val="0"/>
-        <w:keepLines w:val="0"/>
-        <w:widowControl/>
-        <w:suppressLineNumbers w:val="0"/>
-        <w:rPr>
-          <w:rFonts w:hint="eastAsia"/>
-          <w:lang w:eastAsia="zh-Hans"/>
-        </w:rPr>
-      </w:pPr>
-    </w:p>
-    <w:p>
-      <w:pPr>
-        <w:pStyle w:val="10"/>
-        <w:keepNext w:val="0"/>
-        <w:keepLines w:val="0"/>
-        <w:widowControl/>
-        <w:suppressLineNumbers w:val="0"/>
-      </w:pPr>
-    </w:p>
-    <w:p>
-      <w:pPr>
-        <w:pStyle w:val="3"/>
-        <w:bidi w:val="0"/>
-      </w:pPr>
-      <w:r>
-        <w:rPr>
-          <w:rFonts w:hint="default"/>
-          <w:lang w:eastAsia="zh-Hans"/>
-        </w:rPr>
-        <w:t xml:space="preserve">Latent </w:t>
-      </w:r>
-      <w:r>
-        <w:t>typing</w:t>
-      </w:r>
-    </w:p>
-    <w:p>
-      <w:pPr>
-        <w:pStyle w:val="10"/>
-        <w:keepNext w:val="0"/>
-        <w:keepLines w:val="0"/>
-        <w:widowControl/>
-        <w:suppressLineNumbers w:val="0"/>
-      </w:pPr>
-    </w:p>
-    <w:p>
-      <w:pPr>
-        <w:pStyle w:val="10"/>
-        <w:keepNext w:val="0"/>
-        <w:keepLines w:val="0"/>
-        <w:widowControl/>
-        <w:suppressLineNumbers w:val="0"/>
-      </w:pPr>
-    </w:p>
-    <w:p>
-      <w:pPr>
-        <w:pStyle w:val="10"/>
-        <w:keepNext w:val="0"/>
-        <w:keepLines w:val="0"/>
-        <w:widowControl/>
-        <w:suppressLineNumbers w:val="0"/>
-      </w:pPr>
-    </w:p>
-    <w:p>
-      <w:pPr>
-        <w:pStyle w:val="10"/>
-        <w:keepNext w:val="0"/>
-        <w:keepLines w:val="0"/>
-        <w:widowControl/>
-        <w:suppressLineNumbers w:val="0"/>
-      </w:pPr>
-    </w:p>
-    <w:p>
-      <w:pPr>
-        <w:pStyle w:val="3"/>
-        <w:bidi w:val="0"/>
-        <w:rPr>
-          <w:rFonts w:hint="default"/>
-          <w:lang w:eastAsia="zh-Hans"/>
-        </w:rPr>
-      </w:pPr>
-      <w:r>
-        <w:rPr>
-          <w:rFonts w:hint="default"/>
-          <w:lang w:eastAsia="zh-Hans"/>
-        </w:rPr>
-        <w:t xml:space="preserve">Compensating </w:t>
-      </w:r>
-      <w:r>
-        <w:rPr>
-          <w:rFonts w:hint="default"/>
-          <w:lang w:eastAsia="zh-Hans"/>
-        </w:rPr>
-        <w:t>for the lack of latent typing</w:t>
-      </w:r>
-    </w:p>
-    <w:p>
-      <w:pPr>
-        <w:pStyle w:val="10"/>
-        <w:keepNext w:val="0"/>
-        <w:keepLines w:val="0"/>
-        <w:widowControl/>
-        <w:suppressLineNumbers w:val="0"/>
-        <w:rPr>
-          <w:rFonts w:hint="default"/>
-          <w:lang w:eastAsia="zh-Hans"/>
-        </w:rPr>
-      </w:pPr>
-    </w:p>
-    <w:p>
-      <w:pPr>
-        <w:pStyle w:val="10"/>
-        <w:keepNext w:val="0"/>
-        <w:keepLines w:val="0"/>
-        <w:widowControl/>
-        <w:suppressLineNumbers w:val="0"/>
-        <w:rPr>
-          <w:rFonts w:hint="default"/>
-          <w:lang w:eastAsia="zh-Hans"/>
-        </w:rPr>
-      </w:pPr>
-    </w:p>
-    <w:p>
-      <w:pPr>
-        <w:pStyle w:val="10"/>
-        <w:keepNext w:val="0"/>
-        <w:keepLines w:val="0"/>
-        <w:widowControl/>
-        <w:suppressLineNumbers w:val="0"/>
-        <w:rPr>
-          <w:rFonts w:hint="default"/>
-          <w:lang w:eastAsia="zh-Hans"/>
-        </w:rPr>
-      </w:pPr>
-    </w:p>
-    <w:p>
-      <w:pPr>
-        <w:pStyle w:val="3"/>
-        <w:bidi w:val="0"/>
-        <w:rPr>
-          <w:rFonts w:hint="default"/>
-          <w:lang w:eastAsia="zh-Hans"/>
-        </w:rPr>
-      </w:pPr>
-      <w:r>
-        <w:rPr>
-          <w:rFonts w:hint="default"/>
-          <w:lang w:eastAsia="zh-Hans"/>
-        </w:rPr>
-        <w:t>Using function objects as strategies</w:t>
-      </w:r>
-    </w:p>
-    <w:p>
-      <w:pPr>
-        <w:pStyle w:val="10"/>
-        <w:keepNext w:val="0"/>
-        <w:keepLines w:val="0"/>
-        <w:widowControl/>
-        <w:suppressLineNumbers w:val="0"/>
-        <w:rPr>
-          <w:rFonts w:hint="default"/>
-          <w:lang w:eastAsia="zh-Hans"/>
-        </w:rPr>
-      </w:pPr>
-    </w:p>
-    <w:p>
-      <w:pPr>
-        <w:pStyle w:val="10"/>
-        <w:keepNext w:val="0"/>
-        <w:keepLines w:val="0"/>
-        <w:widowControl/>
-        <w:suppressLineNumbers w:val="0"/>
-        <w:rPr>
-          <w:rFonts w:hint="default"/>
-          <w:lang w:eastAsia="zh-Hans"/>
-        </w:rPr>
-      </w:pPr>
-    </w:p>
-    <w:p>
-      <w:pPr>
-        <w:pStyle w:val="10"/>
-        <w:keepNext w:val="0"/>
-        <w:keepLines w:val="0"/>
-        <w:widowControl/>
-        <w:suppressLineNumbers w:val="0"/>
-        <w:rPr>
-          <w:rFonts w:hint="default"/>
-          <w:lang w:eastAsia="zh-Hans"/>
-        </w:rPr>
-      </w:pPr>
-    </w:p>
-    <w:p>
-      <w:pPr>
-        <w:pStyle w:val="3"/>
-        <w:bidi w:val="0"/>
-        <w:rPr>
-          <w:rFonts w:hint="default"/>
-          <w:lang w:eastAsia="zh-Hans"/>
-        </w:rPr>
-      </w:pPr>
-      <w:r>
-        <w:rPr>
-          <w:rFonts w:hint="default"/>
-          <w:lang w:eastAsia="zh-Hans"/>
-        </w:rPr>
-        <w:t>Summ</w:t>
-      </w:r>
-      <w:bookmarkStart w:id="0" w:name="_GoBack"/>
-      <w:bookmarkEnd w:id="0"/>
-      <w:r>
-        <w:rPr>
-          <w:rFonts w:hint="default"/>
-          <w:lang w:eastAsia="zh-Hans"/>
-        </w:rPr>
-        <w:t>ary</w:t>
+        <w:t>Summary</w:t>
       </w:r>
     </w:p>
     <w:p>

</xml_diff>

<commit_message>
Array: array utilities examples...
</commit_message>
<xml_diff>
--- a/ThinkingInJava/doc/Thinking in java.docx
+++ b/ThinkingInJava/doc/Thinking in java.docx
@@ -746,8 +746,6 @@
         </w:rPr>
         <w:t>Holding your objects</w:t>
       </w:r>
-      <w:bookmarkStart w:id="0" w:name="_GoBack"/>
-      <w:bookmarkEnd w:id="0"/>
     </w:p>
     <w:p>
       <w:pPr>
@@ -1352,648 +1350,6 @@
           <w:lang w:val="en-US" w:eastAsia="zh-Hans"/>
         </w:rPr>
         <w:t>代码</w:t>
-      </w:r>
-    </w:p>
-    <w:tbl>
-      <w:tblPr>
-        <w:tblStyle w:val="8"/>
-        <w:tblW w:w="0" w:type="auto"/>
-        <w:tblInd w:w="0" w:type="dxa"/>
-        <w:tblBorders>
-          <w:top w:val="single" w:color="auto" w:sz="4" w:space="0"/>
-          <w:left w:val="single" w:color="auto" w:sz="4" w:space="0"/>
-          <w:bottom w:val="single" w:color="auto" w:sz="4" w:space="0"/>
-          <w:right w:val="single" w:color="auto" w:sz="4" w:space="0"/>
-          <w:insideH w:val="single" w:color="auto" w:sz="4" w:space="0"/>
-          <w:insideV w:val="single" w:color="auto" w:sz="4" w:space="0"/>
-        </w:tblBorders>
-        <w:tblLayout w:type="autofit"/>
-        <w:tblCellMar>
-          <w:top w:w="0" w:type="dxa"/>
-          <w:left w:w="108" w:type="dxa"/>
-          <w:bottom w:w="0" w:type="dxa"/>
-          <w:right w:w="108" w:type="dxa"/>
-        </w:tblCellMar>
-      </w:tblPr>
-      <w:tblGrid>
-        <w:gridCol w:w="8522"/>
-      </w:tblGrid>
-      <w:tr>
-        <w:tc>
-          <w:tcPr>
-            <w:tcW w:w="8522" w:type="dxa"/>
-          </w:tcPr>
-          <w:p>
-            <w:pPr>
-              <w:bidi w:val="0"/>
-              <w:rPr>
-                <w:rFonts w:hint="default"/>
-              </w:rPr>
-            </w:pPr>
-            <w:r>
-              <w:rPr>
-                <w:rFonts w:hint="default"/>
-              </w:rPr>
-              <w:t>Holder1.java</w:t>
-            </w:r>
-          </w:p>
-          <w:p>
-            <w:pPr>
-              <w:bidi w:val="0"/>
-              <w:rPr>
-                <w:rFonts w:hint="default"/>
-              </w:rPr>
-            </w:pPr>
-            <w:r>
-              <w:rPr>
-                <w:rFonts w:hint="default"/>
-              </w:rPr>
-              <w:t>LinkedStack.java</w:t>
-            </w:r>
-          </w:p>
-          <w:p>
-            <w:pPr>
-              <w:bidi w:val="0"/>
-              <w:rPr>
-                <w:rFonts w:hint="default"/>
-              </w:rPr>
-            </w:pPr>
-            <w:r>
-              <w:rPr>
-                <w:rFonts w:hint="default"/>
-              </w:rPr>
-              <w:t>RandomList.java</w:t>
-            </w:r>
-          </w:p>
-          <w:p>
-            <w:pPr>
-              <w:bidi w:val="0"/>
-              <w:rPr>
-                <w:rFonts w:hint="default" w:ascii="Menlo" w:hAnsi="Menlo" w:eastAsia="Menlo" w:cs="Menlo"/>
-                <w:color w:val="A9B7C6"/>
-                <w:szCs w:val="27"/>
-                <w:shd w:val="clear" w:fill="2B2B2B"/>
-                <w:lang w:val="en-US" w:eastAsia="zh-Hans"/>
-              </w:rPr>
-            </w:pPr>
-            <w:r>
-              <w:rPr>
-                <w:rFonts w:hint="default"/>
-              </w:rPr>
-              <w:t>TwoTuple.java</w:t>
-            </w:r>
-          </w:p>
-        </w:tc>
-      </w:tr>
-    </w:tbl>
-    <w:p>
-      <w:pPr>
-        <w:pStyle w:val="10"/>
-        <w:keepNext w:val="0"/>
-        <w:keepLines w:val="0"/>
-        <w:widowControl/>
-        <w:suppressLineNumbers w:val="0"/>
-        <w:rPr>
-          <w:rFonts w:hint="default"/>
-          <w:lang w:val="en-US" w:eastAsia="zh-Hans"/>
-        </w:rPr>
-      </w:pPr>
-    </w:p>
-    <w:p>
-      <w:pPr>
-        <w:pStyle w:val="10"/>
-        <w:keepNext w:val="0"/>
-        <w:keepLines w:val="0"/>
-        <w:widowControl/>
-        <w:suppressLineNumbers w:val="0"/>
-        <w:rPr>
-          <w:rFonts w:hint="default"/>
-          <w:lang w:eastAsia="zh-Hans"/>
-        </w:rPr>
-      </w:pPr>
-    </w:p>
-    <w:p>
-      <w:pPr>
-        <w:pStyle w:val="10"/>
-        <w:keepNext w:val="0"/>
-        <w:keepLines w:val="0"/>
-        <w:widowControl/>
-        <w:suppressLineNumbers w:val="0"/>
-        <w:rPr>
-          <w:rFonts w:hint="default"/>
-          <w:lang w:eastAsia="zh-Hans"/>
-        </w:rPr>
-      </w:pPr>
-    </w:p>
-    <w:p>
-      <w:pPr>
-        <w:pStyle w:val="3"/>
-        <w:bidi w:val="0"/>
-        <w:rPr>
-          <w:rFonts w:hint="default"/>
-          <w:lang w:eastAsia="zh-Hans"/>
-        </w:rPr>
-      </w:pPr>
-      <w:r>
-        <w:rPr>
-          <w:rFonts w:hint="default"/>
-          <w:lang w:eastAsia="zh-Hans"/>
-        </w:rPr>
-        <w:t>Generic interfaces</w:t>
-      </w:r>
-    </w:p>
-    <w:p>
-      <w:pPr>
-        <w:pStyle w:val="10"/>
-        <w:keepNext w:val="0"/>
-        <w:keepLines w:val="0"/>
-        <w:widowControl/>
-        <w:suppressLineNumbers w:val="0"/>
-        <w:rPr>
-          <w:rFonts w:hint="eastAsia"/>
-          <w:lang w:val="en-US" w:eastAsia="zh-Hans"/>
-        </w:rPr>
-      </w:pPr>
-      <w:r>
-        <w:rPr>
-          <w:rFonts w:hint="eastAsia"/>
-          <w:lang w:val="en-US" w:eastAsia="zh-Hans"/>
-        </w:rPr>
-        <w:t>泛型在interfa</w:t>
-      </w:r>
-      <w:r>
-        <w:rPr>
-          <w:rFonts w:hint="default"/>
-          <w:lang w:eastAsia="zh-Hans"/>
-        </w:rPr>
-        <w:t>ce</w:t>
-      </w:r>
-      <w:r>
-        <w:rPr>
-          <w:rFonts w:hint="eastAsia"/>
-          <w:lang w:val="en-US" w:eastAsia="zh-Hans"/>
-        </w:rPr>
-        <w:t>中的用法，就是在</w:t>
-      </w:r>
-      <w:r>
-        <w:rPr>
-          <w:rFonts w:hint="default"/>
-          <w:lang w:eastAsia="zh-Hans"/>
-        </w:rPr>
-        <w:t xml:space="preserve">java </w:t>
-      </w:r>
-      <w:r>
-        <w:rPr>
-          <w:rFonts w:hint="eastAsia"/>
-          <w:lang w:val="en-US" w:eastAsia="zh-Hans"/>
-        </w:rPr>
-        <w:t>集合类中大量的用法：</w:t>
-      </w:r>
-    </w:p>
-    <w:p>
-      <w:pPr>
-        <w:pStyle w:val="10"/>
-        <w:keepNext w:val="0"/>
-        <w:keepLines w:val="0"/>
-        <w:widowControl/>
-        <w:suppressLineNumbers w:val="0"/>
-        <w:rPr>
-          <w:rFonts w:hint="eastAsia"/>
-          <w:lang w:val="en-US" w:eastAsia="zh-Hans"/>
-        </w:rPr>
-      </w:pPr>
-      <w:r>
-        <w:rPr>
-          <w:rFonts w:hint="default"/>
-          <w:lang w:eastAsia="zh-Hans"/>
-        </w:rPr>
-        <w:t>List&lt;String&gt; list = ...</w:t>
-      </w:r>
-      <w:r>
-        <w:rPr>
-          <w:rFonts w:hint="eastAsia"/>
-          <w:lang w:val="en-US" w:eastAsia="zh-Hans"/>
-        </w:rPr>
-        <w:t>这种</w:t>
-      </w:r>
-    </w:p>
-    <w:p>
-      <w:pPr>
-        <w:pStyle w:val="10"/>
-        <w:keepNext w:val="0"/>
-        <w:keepLines w:val="0"/>
-        <w:widowControl/>
-        <w:suppressLineNumbers w:val="0"/>
-        <w:rPr>
-          <w:rFonts w:hint="eastAsia"/>
-          <w:lang w:val="en-US" w:eastAsia="zh-Hans"/>
-        </w:rPr>
-      </w:pPr>
-      <w:r>
-        <w:rPr>
-          <w:rFonts w:hint="eastAsia"/>
-          <w:lang w:val="en-US" w:eastAsia="zh-Hans"/>
-        </w:rPr>
-        <w:t>可以在集合类中放各种类型</w:t>
-      </w:r>
-    </w:p>
-    <w:p>
-      <w:pPr>
-        <w:pStyle w:val="10"/>
-        <w:keepNext w:val="0"/>
-        <w:keepLines w:val="0"/>
-        <w:widowControl/>
-        <w:suppressLineNumbers w:val="0"/>
-        <w:rPr>
-          <w:rFonts w:hint="eastAsia"/>
-          <w:lang w:val="en-US" w:eastAsia="zh-Hans"/>
-        </w:rPr>
-      </w:pPr>
-    </w:p>
-    <w:p>
-      <w:pPr>
-        <w:pStyle w:val="10"/>
-        <w:keepNext w:val="0"/>
-        <w:keepLines w:val="0"/>
-        <w:widowControl/>
-        <w:suppressLineNumbers w:val="0"/>
-        <w:rPr>
-          <w:rFonts w:hint="default"/>
-          <w:lang w:eastAsia="zh-Hans"/>
-        </w:rPr>
-      </w:pPr>
-      <w:r>
-        <w:rPr>
-          <w:rFonts w:hint="eastAsia"/>
-          <w:lang w:val="en-US" w:eastAsia="zh-Hans"/>
-        </w:rPr>
-        <w:t>代码</w:t>
-      </w:r>
-      <w:r>
-        <w:rPr>
-          <w:rFonts w:hint="default"/>
-          <w:lang w:eastAsia="zh-Hans"/>
-        </w:rPr>
-        <w:t>1 CoffeeGenerator.java</w:t>
-      </w:r>
-    </w:p>
-    <w:p>
-      <w:pPr>
-        <w:pStyle w:val="10"/>
-        <w:keepNext w:val="0"/>
-        <w:keepLines w:val="0"/>
-        <w:widowControl/>
-        <w:suppressLineNumbers w:val="0"/>
-        <w:rPr>
-          <w:rFonts w:hint="eastAsia"/>
-          <w:lang w:val="en-US" w:eastAsia="zh-Hans"/>
-        </w:rPr>
-      </w:pPr>
-      <w:r>
-        <w:rPr>
-          <w:rFonts w:hint="default"/>
-          <w:lang w:eastAsia="zh-Hans"/>
-        </w:rPr>
-        <w:t>(</w:t>
-      </w:r>
-      <w:r>
-        <w:rPr>
-          <w:rFonts w:hint="default"/>
-          <w:vertAlign w:val="baseline"/>
-          <w:lang w:eastAsia="zh-Hans"/>
-        </w:rPr>
-        <w:t>Generics/</w:t>
-      </w:r>
-      <w:r>
-        <w:rPr>
-          <w:rFonts w:hint="eastAsia"/>
-          <w:vertAlign w:val="baseline"/>
-          <w:lang w:val="en-US" w:eastAsia="zh-Hans"/>
-        </w:rPr>
-        <w:t>inter</w:t>
-      </w:r>
-      <w:r>
-        <w:rPr>
-          <w:rFonts w:hint="default"/>
-          <w:vertAlign w:val="baseline"/>
-          <w:lang w:eastAsia="zh-Hans"/>
-        </w:rPr>
-        <w:t xml:space="preserve">face </w:t>
-      </w:r>
-      <w:r>
-        <w:rPr>
-          <w:rFonts w:hint="eastAsia"/>
-          <w:vertAlign w:val="baseline"/>
-          <w:lang w:val="en-US" w:eastAsia="zh-Hans"/>
-        </w:rPr>
-        <w:t>包下的各个代码</w:t>
-      </w:r>
-      <w:r>
-        <w:rPr>
-          <w:rFonts w:hint="default"/>
-          <w:lang w:eastAsia="zh-Hans"/>
-        </w:rPr>
-        <w:t>)</w:t>
-      </w:r>
-      <w:r>
-        <w:rPr>
-          <w:rFonts w:hint="eastAsia"/>
-          <w:lang w:val="en-US" w:eastAsia="zh-Hans"/>
-        </w:rPr>
-        <w:t>：</w:t>
-      </w:r>
-    </w:p>
-    <w:p>
-      <w:pPr>
-        <w:pStyle w:val="10"/>
-        <w:keepNext w:val="0"/>
-        <w:keepLines w:val="0"/>
-        <w:widowControl/>
-        <w:suppressLineNumbers w:val="0"/>
-        <w:rPr>
-          <w:rFonts w:hint="default"/>
-          <w:lang w:val="en-US" w:eastAsia="zh-Hans"/>
-        </w:rPr>
-      </w:pPr>
-    </w:p>
-    <w:p>
-      <w:pPr>
-        <w:pStyle w:val="10"/>
-        <w:keepNext w:val="0"/>
-        <w:keepLines w:val="0"/>
-        <w:widowControl/>
-        <w:suppressLineNumbers w:val="0"/>
-        <w:rPr>
-          <w:rFonts w:hint="default"/>
-          <w:lang w:eastAsia="zh-Hans"/>
-        </w:rPr>
-      </w:pPr>
-      <w:r>
-        <w:rPr>
-          <w:rFonts w:hint="default"/>
-          <w:lang w:eastAsia="zh-Hans"/>
-        </w:rPr>
-        <w:drawing>
-          <wp:inline distT="0" distB="0" distL="114300" distR="114300">
-            <wp:extent cx="3276600" cy="2908300"/>
-            <wp:effectExtent l="0" t="0" r="0" b="12700"/>
-            <wp:docPr id="2" name="图片 2" descr="截屏2022-07-02 下午4.13.15"/>
-            <wp:cNvGraphicFramePr>
-              <a:graphicFrameLocks xmlns:a="http://schemas.openxmlformats.org/drawingml/2006/main" noChangeAspect="1"/>
-            </wp:cNvGraphicFramePr>
-            <a:graphic xmlns:a="http://schemas.openxmlformats.org/drawingml/2006/main">
-              <a:graphicData uri="http://schemas.openxmlformats.org/drawingml/2006/picture">
-                <pic:pic xmlns:pic="http://schemas.openxmlformats.org/drawingml/2006/picture">
-                  <pic:nvPicPr>
-                    <pic:cNvPr id="2" name="图片 2" descr="截屏2022-07-02 下午4.13.15"/>
-                    <pic:cNvPicPr>
-                      <a:picLocks noChangeAspect="1"/>
-                    </pic:cNvPicPr>
-                  </pic:nvPicPr>
-                  <pic:blipFill>
-                    <a:blip r:embed="rId5"/>
-                    <a:stretch>
-                      <a:fillRect/>
-                    </a:stretch>
-                  </pic:blipFill>
-                  <pic:spPr>
-                    <a:xfrm>
-                      <a:off x="0" y="0"/>
-                      <a:ext cx="3276600" cy="2908300"/>
-                    </a:xfrm>
-                    <a:prstGeom prst="rect">
-                      <a:avLst/>
-                    </a:prstGeom>
-                  </pic:spPr>
-                </pic:pic>
-              </a:graphicData>
-            </a:graphic>
-          </wp:inline>
-        </w:drawing>
-      </w:r>
-    </w:p>
-    <w:p>
-      <w:pPr>
-        <w:pStyle w:val="10"/>
-        <w:keepNext w:val="0"/>
-        <w:keepLines w:val="0"/>
-        <w:widowControl/>
-        <w:suppressLineNumbers w:val="0"/>
-        <w:rPr>
-          <w:rFonts w:hint="default"/>
-          <w:lang w:val="en-US" w:eastAsia="zh-Hans"/>
-        </w:rPr>
-      </w:pPr>
-    </w:p>
-    <w:p>
-      <w:pPr>
-        <w:pStyle w:val="10"/>
-        <w:keepNext w:val="0"/>
-        <w:keepLines w:val="0"/>
-        <w:widowControl/>
-        <w:suppressLineNumbers w:val="0"/>
-        <w:rPr>
-          <w:rFonts w:hint="eastAsia"/>
-          <w:lang w:val="en-US" w:eastAsia="zh-Hans"/>
-        </w:rPr>
-      </w:pPr>
-      <w:r>
-        <w:rPr>
-          <w:rFonts w:hint="eastAsia"/>
-          <w:lang w:val="en-US" w:eastAsia="zh-Hans"/>
-        </w:rPr>
-        <w:t>整体架构如下：</w:t>
-      </w:r>
-    </w:p>
-    <w:p>
-      <w:pPr>
-        <w:pStyle w:val="10"/>
-        <w:keepNext w:val="0"/>
-        <w:keepLines w:val="0"/>
-        <w:widowControl/>
-        <w:suppressLineNumbers w:val="0"/>
-        <w:rPr>
-          <w:rFonts w:hint="default"/>
-          <w:lang w:val="en-US" w:eastAsia="zh-Hans"/>
-        </w:rPr>
-      </w:pPr>
-    </w:p>
-    <w:p>
-      <w:pPr>
-        <w:pStyle w:val="10"/>
-        <w:keepNext w:val="0"/>
-        <w:keepLines w:val="0"/>
-        <w:widowControl/>
-        <w:suppressLineNumbers w:val="0"/>
-        <w:rPr>
-          <w:rFonts w:hint="default"/>
-          <w:lang w:eastAsia="zh-Hans"/>
-        </w:rPr>
-      </w:pPr>
-      <w:r>
-        <w:rPr>
-          <w:rFonts w:hint="default"/>
-          <w:lang w:eastAsia="zh-Hans"/>
-        </w:rPr>
-        <w:drawing>
-          <wp:inline distT="0" distB="0" distL="114300" distR="114300">
-            <wp:extent cx="5269865" cy="3913505"/>
-            <wp:effectExtent l="0" t="0" r="13335" b="23495"/>
-            <wp:docPr id="1" name="图片 1" descr="截屏2022-07-02 下午4.11.31"/>
-            <wp:cNvGraphicFramePr>
-              <a:graphicFrameLocks xmlns:a="http://schemas.openxmlformats.org/drawingml/2006/main" noChangeAspect="1"/>
-            </wp:cNvGraphicFramePr>
-            <a:graphic xmlns:a="http://schemas.openxmlformats.org/drawingml/2006/main">
-              <a:graphicData uri="http://schemas.openxmlformats.org/drawingml/2006/picture">
-                <pic:pic xmlns:pic="http://schemas.openxmlformats.org/drawingml/2006/picture">
-                  <pic:nvPicPr>
-                    <pic:cNvPr id="1" name="图片 1" descr="截屏2022-07-02 下午4.11.31"/>
-                    <pic:cNvPicPr>
-                      <a:picLocks noChangeAspect="1"/>
-                    </pic:cNvPicPr>
-                  </pic:nvPicPr>
-                  <pic:blipFill>
-                    <a:blip r:embed="rId6"/>
-                    <a:stretch>
-                      <a:fillRect/>
-                    </a:stretch>
-                  </pic:blipFill>
-                  <pic:spPr>
-                    <a:xfrm>
-                      <a:off x="0" y="0"/>
-                      <a:ext cx="5269865" cy="3913505"/>
-                    </a:xfrm>
-                    <a:prstGeom prst="rect">
-                      <a:avLst/>
-                    </a:prstGeom>
-                  </pic:spPr>
-                </pic:pic>
-              </a:graphicData>
-            </a:graphic>
-          </wp:inline>
-        </w:drawing>
-      </w:r>
-    </w:p>
-    <w:p>
-      <w:pPr>
-        <w:pStyle w:val="10"/>
-        <w:keepNext w:val="0"/>
-        <w:keepLines w:val="0"/>
-        <w:widowControl/>
-        <w:suppressLineNumbers w:val="0"/>
-        <w:rPr>
-          <w:rFonts w:hint="default"/>
-          <w:lang w:eastAsia="zh-Hans"/>
-        </w:rPr>
-      </w:pPr>
-    </w:p>
-    <w:p>
-      <w:pPr>
-        <w:pStyle w:val="10"/>
-        <w:keepNext w:val="0"/>
-        <w:keepLines w:val="0"/>
-        <w:widowControl/>
-        <w:suppressLineNumbers w:val="0"/>
-        <w:ind w:firstLine="520" w:firstLineChars="200"/>
-        <w:rPr>
-          <w:rFonts w:hint="default"/>
-          <w:lang w:val="en-US" w:eastAsia="zh-Hans"/>
-        </w:rPr>
-      </w:pPr>
-      <w:r>
-        <w:rPr>
-          <w:rFonts w:hint="eastAsia"/>
-          <w:lang w:val="en-US" w:eastAsia="zh-Hans"/>
-        </w:rPr>
-        <w:t>代码</w:t>
-      </w:r>
-      <w:r>
-        <w:rPr>
-          <w:rFonts w:hint="default"/>
-          <w:lang w:eastAsia="zh-Hans"/>
-        </w:rPr>
-        <w:t xml:space="preserve">1 </w:t>
-      </w:r>
-      <w:r>
-        <w:rPr>
-          <w:rFonts w:hint="eastAsia"/>
-          <w:lang w:val="en-US" w:eastAsia="zh-Hans"/>
-        </w:rPr>
-        <w:t>这一套代码非常不错，高效、紧凑。后续如果有类似的场景，比如我们有一个对象的池，我们希望有一个</w:t>
-      </w:r>
-      <w:r>
-        <w:rPr>
-          <w:rFonts w:hint="default"/>
-          <w:lang w:eastAsia="zh-Hans"/>
-        </w:rPr>
-        <w:t>generator</w:t>
-      </w:r>
-      <w:r>
-        <w:rPr>
-          <w:rFonts w:hint="eastAsia"/>
-          <w:lang w:eastAsia="zh-Hans"/>
-        </w:rPr>
-        <w:t>，</w:t>
-      </w:r>
-      <w:r>
-        <w:rPr>
-          <w:rFonts w:hint="eastAsia"/>
-          <w:lang w:val="en-US" w:eastAsia="zh-Hans"/>
-        </w:rPr>
-        <w:t>能够生成随机对象，就可以用这个模型。</w:t>
-      </w:r>
-    </w:p>
-    <w:p>
-      <w:pPr>
-        <w:pStyle w:val="10"/>
-        <w:keepNext w:val="0"/>
-        <w:keepLines w:val="0"/>
-        <w:widowControl/>
-        <w:suppressLineNumbers w:val="0"/>
-        <w:rPr>
-          <w:rFonts w:hint="default"/>
-          <w:lang w:eastAsia="zh-Hans"/>
-        </w:rPr>
-      </w:pPr>
-    </w:p>
-    <w:p>
-      <w:pPr>
-        <w:pStyle w:val="10"/>
-        <w:keepNext w:val="0"/>
-        <w:keepLines w:val="0"/>
-        <w:widowControl/>
-        <w:suppressLineNumbers w:val="0"/>
-        <w:rPr>
-          <w:rFonts w:hint="default"/>
-          <w:lang w:eastAsia="zh-Hans"/>
-        </w:rPr>
-      </w:pPr>
-    </w:p>
-    <w:p>
-      <w:pPr>
-        <w:pStyle w:val="10"/>
-        <w:keepNext w:val="0"/>
-        <w:keepLines w:val="0"/>
-        <w:widowControl/>
-        <w:suppressLineNumbers w:val="0"/>
-        <w:rPr>
-          <w:rFonts w:hint="default"/>
-          <w:lang w:eastAsia="zh-Hans"/>
-        </w:rPr>
-      </w:pPr>
-      <w:r>
-        <w:rPr>
-          <w:rFonts w:hint="eastAsia"/>
-          <w:lang w:val="en-US" w:eastAsia="zh-Hans"/>
-        </w:rPr>
-        <w:t>代码</w:t>
-      </w:r>
-      <w:r>
-        <w:rPr>
-          <w:rFonts w:hint="default"/>
-          <w:lang w:eastAsia="zh-Hans"/>
-        </w:rPr>
-        <w:t>2</w:t>
       </w:r>
     </w:p>
     <w:tbl>
@@ -2040,15 +1396,59 @@
               <w:bidi w:val="0"/>
               <w:rPr>
                 <w:rFonts w:hint="default"/>
-                <w:vertAlign w:val="baseline"/>
-                <w:lang w:val="en-US" w:eastAsia="zh-Hans"/>
               </w:rPr>
             </w:pPr>
             <w:r>
               <w:rPr>
                 <w:rFonts w:hint="default"/>
               </w:rPr>
-              <w:t>Fibonacci.java</w:t>
+              <w:t>Holder1.java</w:t>
+            </w:r>
+          </w:p>
+          <w:p>
+            <w:pPr>
+              <w:bidi w:val="0"/>
+              <w:rPr>
+                <w:rFonts w:hint="default"/>
+              </w:rPr>
+            </w:pPr>
+            <w:r>
+              <w:rPr>
+                <w:rFonts w:hint="default"/>
+              </w:rPr>
+              <w:t>LinkedStack.java</w:t>
+            </w:r>
+          </w:p>
+          <w:p>
+            <w:pPr>
+              <w:bidi w:val="0"/>
+              <w:rPr>
+                <w:rFonts w:hint="default"/>
+              </w:rPr>
+            </w:pPr>
+            <w:r>
+              <w:rPr>
+                <w:rFonts w:hint="default"/>
+              </w:rPr>
+              <w:t>RandomList.java</w:t>
+            </w:r>
+          </w:p>
+          <w:p>
+            <w:pPr>
+              <w:bidi w:val="0"/>
+              <w:rPr>
+                <w:rFonts w:hint="default" w:ascii="Menlo" w:hAnsi="Menlo" w:eastAsia="Menlo" w:cs="Menlo"/>
+                <w:color w:val="A9B7C6"/>
+                <w:szCs w:val="27"/>
+                <w:shd w:val="clear" w:fill="2B2B2B"/>
+                <w:lang w:val="en-US" w:eastAsia="zh-Hans"/>
+              </w:rPr>
+            </w:pPr>
+            <w:r>
+              <w:rPr>
+                <w:rFonts w:hint="default"/>
+              </w:rPr>
+              <w:t>TwoTuple.java</w:t>
             </w:r>
           </w:p>
         </w:tc>
@@ -2098,57 +1498,136 @@
         <w:pStyle w:val="3"/>
         <w:bidi w:val="0"/>
         <w:rPr>
-          <w:rFonts w:hint="eastAsia"/>
-          <w:lang w:eastAsia="zh-Hans"/>
-        </w:rPr>
-      </w:pPr>
-      <w:r>
-        <w:rPr>
-          <w:rFonts w:hint="default"/>
-          <w:lang w:eastAsia="zh-Hans"/>
-        </w:rPr>
-        <w:t>Generic methods</w:t>
-      </w:r>
-    </w:p>
-    <w:p>
-      <w:pPr>
-        <w:pStyle w:val="10"/>
-        <w:keepNext w:val="0"/>
-        <w:keepLines w:val="0"/>
-        <w:widowControl/>
-        <w:suppressLineNumbers w:val="0"/>
-        <w:rPr>
-          <w:rFonts w:hint="eastAsia"/>
-          <w:lang w:val="en-US" w:eastAsia="zh-Hans"/>
-        </w:rPr>
-      </w:pPr>
-      <w:r>
-        <w:rPr>
-          <w:rFonts w:hint="eastAsia"/>
-          <w:lang w:val="en-US" w:eastAsia="zh-Hans"/>
-        </w:rPr>
-        <w:t>泛型在方法中的应用</w:t>
-      </w:r>
-    </w:p>
-    <w:p>
-      <w:pPr>
-        <w:pStyle w:val="10"/>
-        <w:keepNext w:val="0"/>
-        <w:keepLines w:val="0"/>
-        <w:widowControl/>
-        <w:suppressLineNumbers w:val="0"/>
-        <w:rPr>
-          <w:rFonts w:hint="eastAsia"/>
-          <w:lang w:val="en-US" w:eastAsia="zh-Hans"/>
-        </w:rPr>
-      </w:pPr>
-    </w:p>
-    <w:p>
-      <w:pPr>
-        <w:bidi w:val="0"/>
-        <w:rPr>
-          <w:rFonts w:hint="eastAsia"/>
-          <w:lang w:val="en-US" w:eastAsia="zh-Hans"/>
+          <w:rFonts w:hint="default"/>
+          <w:lang w:eastAsia="zh-Hans"/>
+        </w:rPr>
+      </w:pPr>
+      <w:r>
+        <w:rPr>
+          <w:rFonts w:hint="default"/>
+          <w:lang w:eastAsia="zh-Hans"/>
+        </w:rPr>
+        <w:t>Generic interfaces</w:t>
+      </w:r>
+    </w:p>
+    <w:p>
+      <w:pPr>
+        <w:pStyle w:val="10"/>
+        <w:keepNext w:val="0"/>
+        <w:keepLines w:val="0"/>
+        <w:widowControl/>
+        <w:suppressLineNumbers w:val="0"/>
+        <w:rPr>
+          <w:rFonts w:hint="eastAsia"/>
+          <w:lang w:val="en-US" w:eastAsia="zh-Hans"/>
+        </w:rPr>
+      </w:pPr>
+      <w:r>
+        <w:rPr>
+          <w:rFonts w:hint="eastAsia"/>
+          <w:lang w:val="en-US" w:eastAsia="zh-Hans"/>
+        </w:rPr>
+        <w:t>泛型在interfa</w:t>
+      </w:r>
+      <w:r>
+        <w:rPr>
+          <w:rFonts w:hint="default"/>
+          <w:lang w:eastAsia="zh-Hans"/>
+        </w:rPr>
+        <w:t>ce</w:t>
+      </w:r>
+      <w:r>
+        <w:rPr>
+          <w:rFonts w:hint="eastAsia"/>
+          <w:lang w:val="en-US" w:eastAsia="zh-Hans"/>
+        </w:rPr>
+        <w:t>中的用法，就是在</w:t>
+      </w:r>
+      <w:r>
+        <w:rPr>
+          <w:rFonts w:hint="default"/>
+          <w:lang w:eastAsia="zh-Hans"/>
+        </w:rPr>
+        <w:t xml:space="preserve">java </w:t>
+      </w:r>
+      <w:r>
+        <w:rPr>
+          <w:rFonts w:hint="eastAsia"/>
+          <w:lang w:val="en-US" w:eastAsia="zh-Hans"/>
+        </w:rPr>
+        <w:t>集合类中大量的用法：</w:t>
+      </w:r>
+    </w:p>
+    <w:p>
+      <w:pPr>
+        <w:pStyle w:val="10"/>
+        <w:keepNext w:val="0"/>
+        <w:keepLines w:val="0"/>
+        <w:widowControl/>
+        <w:suppressLineNumbers w:val="0"/>
+        <w:rPr>
+          <w:rFonts w:hint="eastAsia"/>
+          <w:lang w:val="en-US" w:eastAsia="zh-Hans"/>
+        </w:rPr>
+      </w:pPr>
+      <w:r>
+        <w:rPr>
+          <w:rFonts w:hint="default"/>
+          <w:lang w:eastAsia="zh-Hans"/>
+        </w:rPr>
+        <w:t>List&lt;String&gt; list = ...</w:t>
+      </w:r>
+      <w:r>
+        <w:rPr>
+          <w:rFonts w:hint="eastAsia"/>
+          <w:lang w:val="en-US" w:eastAsia="zh-Hans"/>
+        </w:rPr>
+        <w:t>这种</w:t>
+      </w:r>
+    </w:p>
+    <w:p>
+      <w:pPr>
+        <w:pStyle w:val="10"/>
+        <w:keepNext w:val="0"/>
+        <w:keepLines w:val="0"/>
+        <w:widowControl/>
+        <w:suppressLineNumbers w:val="0"/>
+        <w:rPr>
+          <w:rFonts w:hint="eastAsia"/>
+          <w:lang w:val="en-US" w:eastAsia="zh-Hans"/>
+        </w:rPr>
+      </w:pPr>
+      <w:r>
+        <w:rPr>
+          <w:rFonts w:hint="eastAsia"/>
+          <w:lang w:val="en-US" w:eastAsia="zh-Hans"/>
+        </w:rPr>
+        <w:t>可以在集合类中放各种类型</w:t>
+      </w:r>
+    </w:p>
+    <w:p>
+      <w:pPr>
+        <w:pStyle w:val="10"/>
+        <w:keepNext w:val="0"/>
+        <w:keepLines w:val="0"/>
+        <w:widowControl/>
+        <w:suppressLineNumbers w:val="0"/>
+        <w:rPr>
+          <w:rFonts w:hint="eastAsia"/>
+          <w:lang w:val="en-US" w:eastAsia="zh-Hans"/>
+        </w:rPr>
+      </w:pPr>
+    </w:p>
+    <w:p>
+      <w:pPr>
+        <w:pStyle w:val="10"/>
+        <w:keepNext w:val="0"/>
+        <w:keepLines w:val="0"/>
+        <w:widowControl/>
+        <w:suppressLineNumbers w:val="0"/>
+        <w:rPr>
+          <w:rFonts w:hint="default"/>
+          <w:lang w:eastAsia="zh-Hans"/>
         </w:rPr>
       </w:pPr>
       <w:r>
@@ -2163,7 +1642,66 @@
           <w:rFonts w:hint="default"/>
           <w:lang w:eastAsia="zh-Hans"/>
         </w:rPr>
-        <w:t>1</w:t>
+        <w:t>1 CoffeeGenerator.java</w:t>
+      </w:r>
+    </w:p>
+    <w:p>
+      <w:pPr>
+        <w:pStyle w:val="10"/>
+        <w:keepNext w:val="0"/>
+        <w:keepLines w:val="0"/>
+        <w:widowControl/>
+        <w:suppressLineNumbers w:val="0"/>
+        <w:rPr>
+          <w:rFonts w:hint="eastAsia"/>
+          <w:lang w:val="en-US" w:eastAsia="zh-Hans"/>
+        </w:rPr>
+      </w:pPr>
+      <w:r>
+        <w:rPr>
+          <w:rFonts w:hint="default"/>
+          <w:lang w:eastAsia="zh-Hans"/>
+        </w:rPr>
+        <w:t>(</w:t>
+      </w:r>
+      <w:r>
+        <w:rPr>
+          <w:rFonts w:hint="default"/>
+          <w:vertAlign w:val="baseline"/>
+          <w:lang w:eastAsia="zh-Hans"/>
+        </w:rPr>
+        <w:t>Generics/</w:t>
+      </w:r>
+      <w:r>
+        <w:rPr>
+          <w:rFonts w:hint="eastAsia"/>
+          <w:vertAlign w:val="baseline"/>
+          <w:lang w:val="en-US" w:eastAsia="zh-Hans"/>
+        </w:rPr>
+        <w:t>inter</w:t>
+      </w:r>
+      <w:r>
+        <w:rPr>
+          <w:rFonts w:hint="default"/>
+          <w:vertAlign w:val="baseline"/>
+          <w:lang w:eastAsia="zh-Hans"/>
+        </w:rPr>
+        <w:t xml:space="preserve">face </w:t>
+      </w:r>
+      <w:r>
+        <w:rPr>
+          <w:rFonts w:hint="eastAsia"/>
+          <w:vertAlign w:val="baseline"/>
+          <w:lang w:val="en-US" w:eastAsia="zh-Hans"/>
+        </w:rPr>
+        <w:t>包下的各个代码</w:t>
+      </w:r>
+      <w:r>
+        <w:rPr>
+          <w:rFonts w:hint="default"/>
+          <w:lang w:eastAsia="zh-Hans"/>
+        </w:rPr>
+        <w:t>)</w:t>
       </w:r>
       <w:r>
         <w:rPr>
@@ -2171,6 +1709,299 @@
           <w:lang w:val="en-US" w:eastAsia="zh-Hans"/>
         </w:rPr>
         <w:t>：</w:t>
+      </w:r>
+    </w:p>
+    <w:p>
+      <w:pPr>
+        <w:pStyle w:val="10"/>
+        <w:keepNext w:val="0"/>
+        <w:keepLines w:val="0"/>
+        <w:widowControl/>
+        <w:suppressLineNumbers w:val="0"/>
+        <w:rPr>
+          <w:rFonts w:hint="default"/>
+          <w:lang w:val="en-US" w:eastAsia="zh-Hans"/>
+        </w:rPr>
+      </w:pPr>
+    </w:p>
+    <w:p>
+      <w:pPr>
+        <w:pStyle w:val="10"/>
+        <w:keepNext w:val="0"/>
+        <w:keepLines w:val="0"/>
+        <w:widowControl/>
+        <w:suppressLineNumbers w:val="0"/>
+        <w:rPr>
+          <w:rFonts w:hint="default"/>
+          <w:lang w:eastAsia="zh-Hans"/>
+        </w:rPr>
+      </w:pPr>
+      <w:r>
+        <w:rPr>
+          <w:rFonts w:hint="default"/>
+          <w:lang w:eastAsia="zh-Hans"/>
+        </w:rPr>
+        <w:drawing>
+          <wp:inline distT="0" distB="0" distL="114300" distR="114300">
+            <wp:extent cx="3276600" cy="2908300"/>
+            <wp:effectExtent l="0" t="0" r="0" b="12700"/>
+            <wp:docPr id="2" name="图片 2" descr="截屏2022-07-02 下午4.13.15"/>
+            <wp:cNvGraphicFramePr>
+              <a:graphicFrameLocks xmlns:a="http://schemas.openxmlformats.org/drawingml/2006/main" noChangeAspect="1"/>
+            </wp:cNvGraphicFramePr>
+            <a:graphic xmlns:a="http://schemas.openxmlformats.org/drawingml/2006/main">
+              <a:graphicData uri="http://schemas.openxmlformats.org/drawingml/2006/picture">
+                <pic:pic xmlns:pic="http://schemas.openxmlformats.org/drawingml/2006/picture">
+                  <pic:nvPicPr>
+                    <pic:cNvPr id="2" name="图片 2" descr="截屏2022-07-02 下午4.13.15"/>
+                    <pic:cNvPicPr>
+                      <a:picLocks noChangeAspect="1"/>
+                    </pic:cNvPicPr>
+                  </pic:nvPicPr>
+                  <pic:blipFill>
+                    <a:blip r:embed="rId5"/>
+                    <a:stretch>
+                      <a:fillRect/>
+                    </a:stretch>
+                  </pic:blipFill>
+                  <pic:spPr>
+                    <a:xfrm>
+                      <a:off x="0" y="0"/>
+                      <a:ext cx="3276600" cy="2908300"/>
+                    </a:xfrm>
+                    <a:prstGeom prst="rect">
+                      <a:avLst/>
+                    </a:prstGeom>
+                  </pic:spPr>
+                </pic:pic>
+              </a:graphicData>
+            </a:graphic>
+          </wp:inline>
+        </w:drawing>
+      </w:r>
+    </w:p>
+    <w:p>
+      <w:pPr>
+        <w:pStyle w:val="10"/>
+        <w:keepNext w:val="0"/>
+        <w:keepLines w:val="0"/>
+        <w:widowControl/>
+        <w:suppressLineNumbers w:val="0"/>
+        <w:rPr>
+          <w:rFonts w:hint="default"/>
+          <w:lang w:val="en-US" w:eastAsia="zh-Hans"/>
+        </w:rPr>
+      </w:pPr>
+    </w:p>
+    <w:p>
+      <w:pPr>
+        <w:pStyle w:val="10"/>
+        <w:keepNext w:val="0"/>
+        <w:keepLines w:val="0"/>
+        <w:widowControl/>
+        <w:suppressLineNumbers w:val="0"/>
+        <w:rPr>
+          <w:rFonts w:hint="eastAsia"/>
+          <w:lang w:val="en-US" w:eastAsia="zh-Hans"/>
+        </w:rPr>
+      </w:pPr>
+      <w:r>
+        <w:rPr>
+          <w:rFonts w:hint="eastAsia"/>
+          <w:lang w:val="en-US" w:eastAsia="zh-Hans"/>
+        </w:rPr>
+        <w:t>整体架构如下：</w:t>
+      </w:r>
+    </w:p>
+    <w:p>
+      <w:pPr>
+        <w:pStyle w:val="10"/>
+        <w:keepNext w:val="0"/>
+        <w:keepLines w:val="0"/>
+        <w:widowControl/>
+        <w:suppressLineNumbers w:val="0"/>
+        <w:rPr>
+          <w:rFonts w:hint="default"/>
+          <w:lang w:val="en-US" w:eastAsia="zh-Hans"/>
+        </w:rPr>
+      </w:pPr>
+    </w:p>
+    <w:p>
+      <w:pPr>
+        <w:pStyle w:val="10"/>
+        <w:keepNext w:val="0"/>
+        <w:keepLines w:val="0"/>
+        <w:widowControl/>
+        <w:suppressLineNumbers w:val="0"/>
+        <w:rPr>
+          <w:rFonts w:hint="default"/>
+          <w:lang w:eastAsia="zh-Hans"/>
+        </w:rPr>
+      </w:pPr>
+      <w:r>
+        <w:rPr>
+          <w:rFonts w:hint="default"/>
+          <w:lang w:eastAsia="zh-Hans"/>
+        </w:rPr>
+        <w:drawing>
+          <wp:inline distT="0" distB="0" distL="114300" distR="114300">
+            <wp:extent cx="5269865" cy="3913505"/>
+            <wp:effectExtent l="0" t="0" r="13335" b="23495"/>
+            <wp:docPr id="1" name="图片 1" descr="截屏2022-07-02 下午4.11.31"/>
+            <wp:cNvGraphicFramePr>
+              <a:graphicFrameLocks xmlns:a="http://schemas.openxmlformats.org/drawingml/2006/main" noChangeAspect="1"/>
+            </wp:cNvGraphicFramePr>
+            <a:graphic xmlns:a="http://schemas.openxmlformats.org/drawingml/2006/main">
+              <a:graphicData uri="http://schemas.openxmlformats.org/drawingml/2006/picture">
+                <pic:pic xmlns:pic="http://schemas.openxmlformats.org/drawingml/2006/picture">
+                  <pic:nvPicPr>
+                    <pic:cNvPr id="1" name="图片 1" descr="截屏2022-07-02 下午4.11.31"/>
+                    <pic:cNvPicPr>
+                      <a:picLocks noChangeAspect="1"/>
+                    </pic:cNvPicPr>
+                  </pic:nvPicPr>
+                  <pic:blipFill>
+                    <a:blip r:embed="rId6"/>
+                    <a:stretch>
+                      <a:fillRect/>
+                    </a:stretch>
+                  </pic:blipFill>
+                  <pic:spPr>
+                    <a:xfrm>
+                      <a:off x="0" y="0"/>
+                      <a:ext cx="5269865" cy="3913505"/>
+                    </a:xfrm>
+                    <a:prstGeom prst="rect">
+                      <a:avLst/>
+                    </a:prstGeom>
+                  </pic:spPr>
+                </pic:pic>
+              </a:graphicData>
+            </a:graphic>
+          </wp:inline>
+        </w:drawing>
+      </w:r>
+    </w:p>
+    <w:p>
+      <w:pPr>
+        <w:pStyle w:val="10"/>
+        <w:keepNext w:val="0"/>
+        <w:keepLines w:val="0"/>
+        <w:widowControl/>
+        <w:suppressLineNumbers w:val="0"/>
+        <w:rPr>
+          <w:rFonts w:hint="default"/>
+          <w:lang w:eastAsia="zh-Hans"/>
+        </w:rPr>
+      </w:pPr>
+    </w:p>
+    <w:p>
+      <w:pPr>
+        <w:pStyle w:val="10"/>
+        <w:keepNext w:val="0"/>
+        <w:keepLines w:val="0"/>
+        <w:widowControl/>
+        <w:suppressLineNumbers w:val="0"/>
+        <w:ind w:firstLine="520" w:firstLineChars="200"/>
+        <w:rPr>
+          <w:rFonts w:hint="default"/>
+          <w:lang w:val="en-US" w:eastAsia="zh-Hans"/>
+        </w:rPr>
+      </w:pPr>
+      <w:r>
+        <w:rPr>
+          <w:rFonts w:hint="eastAsia"/>
+          <w:lang w:val="en-US" w:eastAsia="zh-Hans"/>
+        </w:rPr>
+        <w:t>代码</w:t>
+      </w:r>
+      <w:r>
+        <w:rPr>
+          <w:rFonts w:hint="default"/>
+          <w:lang w:eastAsia="zh-Hans"/>
+        </w:rPr>
+        <w:t xml:space="preserve">1 </w:t>
+      </w:r>
+      <w:r>
+        <w:rPr>
+          <w:rFonts w:hint="eastAsia"/>
+          <w:lang w:val="en-US" w:eastAsia="zh-Hans"/>
+        </w:rPr>
+        <w:t>这一套代码非常不错，高效、紧凑。后续如果有类似的场景，比如我们有一个对象的池，我们希望有一个</w:t>
+      </w:r>
+      <w:r>
+        <w:rPr>
+          <w:rFonts w:hint="default"/>
+          <w:lang w:eastAsia="zh-Hans"/>
+        </w:rPr>
+        <w:t>generator</w:t>
+      </w:r>
+      <w:r>
+        <w:rPr>
+          <w:rFonts w:hint="eastAsia"/>
+          <w:lang w:eastAsia="zh-Hans"/>
+        </w:rPr>
+        <w:t>，</w:t>
+      </w:r>
+      <w:r>
+        <w:rPr>
+          <w:rFonts w:hint="eastAsia"/>
+          <w:lang w:val="en-US" w:eastAsia="zh-Hans"/>
+        </w:rPr>
+        <w:t>能够生成随机对象，就可以用这个模型。</w:t>
+      </w:r>
+    </w:p>
+    <w:p>
+      <w:pPr>
+        <w:pStyle w:val="10"/>
+        <w:keepNext w:val="0"/>
+        <w:keepLines w:val="0"/>
+        <w:widowControl/>
+        <w:suppressLineNumbers w:val="0"/>
+        <w:rPr>
+          <w:rFonts w:hint="default"/>
+          <w:lang w:eastAsia="zh-Hans"/>
+        </w:rPr>
+      </w:pPr>
+    </w:p>
+    <w:p>
+      <w:pPr>
+        <w:pStyle w:val="10"/>
+        <w:keepNext w:val="0"/>
+        <w:keepLines w:val="0"/>
+        <w:widowControl/>
+        <w:suppressLineNumbers w:val="0"/>
+        <w:rPr>
+          <w:rFonts w:hint="default"/>
+          <w:lang w:eastAsia="zh-Hans"/>
+        </w:rPr>
+      </w:pPr>
+    </w:p>
+    <w:p>
+      <w:pPr>
+        <w:pStyle w:val="10"/>
+        <w:keepNext w:val="0"/>
+        <w:keepLines w:val="0"/>
+        <w:widowControl/>
+        <w:suppressLineNumbers w:val="0"/>
+        <w:rPr>
+          <w:rFonts w:hint="default"/>
+          <w:lang w:eastAsia="zh-Hans"/>
+        </w:rPr>
+      </w:pPr>
+      <w:r>
+        <w:rPr>
+          <w:rFonts w:hint="eastAsia"/>
+          <w:lang w:val="en-US" w:eastAsia="zh-Hans"/>
+        </w:rPr>
+        <w:t>代码</w:t>
+      </w:r>
+      <w:r>
+        <w:rPr>
+          <w:rFonts w:hint="default"/>
+          <w:lang w:eastAsia="zh-Hans"/>
+        </w:rPr>
+        <w:t>2</w:t>
       </w:r>
     </w:p>
     <w:tbl>
@@ -2216,7 +2047,8 @@
             <w:pPr>
               <w:bidi w:val="0"/>
               <w:rPr>
-                <w:rFonts w:hint="eastAsia"/>
+                <w:rFonts w:hint="default"/>
+                <w:vertAlign w:val="baseline"/>
                 <w:lang w:val="en-US" w:eastAsia="zh-Hans"/>
               </w:rPr>
             </w:pPr>
@@ -2224,7 +2056,7 @@
               <w:rPr>
                 <w:rFonts w:hint="default"/>
               </w:rPr>
-              <w:t>Generators.java</w:t>
+              <w:t>Fibonacci.java</w:t>
             </w:r>
           </w:p>
         </w:tc>
@@ -2232,9 +2064,89 @@
     </w:tbl>
     <w:p>
       <w:pPr>
+        <w:pStyle w:val="10"/>
+        <w:keepNext w:val="0"/>
+        <w:keepLines w:val="0"/>
+        <w:widowControl/>
+        <w:suppressLineNumbers w:val="0"/>
+        <w:rPr>
+          <w:rFonts w:hint="default"/>
+          <w:lang w:val="en-US" w:eastAsia="zh-Hans"/>
+        </w:rPr>
+      </w:pPr>
+    </w:p>
+    <w:p>
+      <w:pPr>
+        <w:pStyle w:val="10"/>
+        <w:keepNext w:val="0"/>
+        <w:keepLines w:val="0"/>
+        <w:widowControl/>
+        <w:suppressLineNumbers w:val="0"/>
+        <w:rPr>
+          <w:rFonts w:hint="default"/>
+          <w:lang w:eastAsia="zh-Hans"/>
+        </w:rPr>
+      </w:pPr>
+    </w:p>
+    <w:p>
+      <w:pPr>
+        <w:pStyle w:val="10"/>
+        <w:keepNext w:val="0"/>
+        <w:keepLines w:val="0"/>
+        <w:widowControl/>
+        <w:suppressLineNumbers w:val="0"/>
+        <w:rPr>
+          <w:rFonts w:hint="default"/>
+          <w:lang w:eastAsia="zh-Hans"/>
+        </w:rPr>
+      </w:pPr>
+    </w:p>
+    <w:p>
+      <w:pPr>
+        <w:pStyle w:val="3"/>
         <w:bidi w:val="0"/>
         <w:rPr>
           <w:rFonts w:hint="eastAsia"/>
+          <w:lang w:eastAsia="zh-Hans"/>
+        </w:rPr>
+      </w:pPr>
+      <w:r>
+        <w:rPr>
+          <w:rFonts w:hint="default"/>
+          <w:lang w:eastAsia="zh-Hans"/>
+        </w:rPr>
+        <w:t>Generic methods</w:t>
+      </w:r>
+    </w:p>
+    <w:p>
+      <w:pPr>
+        <w:pStyle w:val="10"/>
+        <w:keepNext w:val="0"/>
+        <w:keepLines w:val="0"/>
+        <w:widowControl/>
+        <w:suppressLineNumbers w:val="0"/>
+        <w:rPr>
+          <w:rFonts w:hint="eastAsia"/>
+          <w:lang w:val="en-US" w:eastAsia="zh-Hans"/>
+        </w:rPr>
+      </w:pPr>
+      <w:r>
+        <w:rPr>
+          <w:rFonts w:hint="eastAsia"/>
+          <w:lang w:val="en-US" w:eastAsia="zh-Hans"/>
+        </w:rPr>
+        <w:t>泛型在方法中的应用</w:t>
+      </w:r>
+    </w:p>
+    <w:p>
+      <w:pPr>
+        <w:pStyle w:val="10"/>
+        <w:keepNext w:val="0"/>
+        <w:keepLines w:val="0"/>
+        <w:widowControl/>
+        <w:suppressLineNumbers w:val="0"/>
+        <w:rPr>
+          <w:rFonts w:hint="eastAsia"/>
           <w:lang w:val="en-US" w:eastAsia="zh-Hans"/>
         </w:rPr>
       </w:pPr>
@@ -2247,195 +2159,6 @@
           <w:lang w:val="en-US" w:eastAsia="zh-Hans"/>
         </w:rPr>
       </w:pPr>
-    </w:p>
-    <w:p>
-      <w:pPr>
-        <w:bidi w:val="0"/>
-        <w:ind w:firstLine="420" w:firstLineChars="200"/>
-      </w:pPr>
-      <w:r>
-        <w:rPr>
-          <w:rFonts w:hint="eastAsia"/>
-          <w:lang w:val="en-US" w:eastAsia="zh-Hans"/>
-        </w:rPr>
-        <w:t>这个代码的功能：</w:t>
-      </w:r>
-      <w:r>
-        <w:rPr>
-          <w:rFonts w:hint="default"/>
-        </w:rPr>
-        <w:t>通过Generator.next()创建一个个元素，创建一个长度为n的集合</w:t>
-      </w:r>
-      <w:r>
-        <w:rPr>
-          <w:rFonts w:hint="eastAsia"/>
-          <w:lang w:val="en-US" w:eastAsia="zh-Hans"/>
-        </w:rPr>
-        <w:t>类。这个类</w:t>
-      </w:r>
-      <w:r>
-        <w:rPr>
-          <w:rFonts w:hint="default"/>
-        </w:rPr>
-        <w:t>通过fill()方法中应用泛型，最大限度保证了Generators的通用性</w:t>
-      </w:r>
-      <w:r>
-        <w:rPr>
-          <w:rFonts w:hint="eastAsia"/>
-          <w:lang w:eastAsia="zh-Hans"/>
-        </w:rPr>
-        <w:t>。</w:t>
-      </w:r>
-    </w:p>
-    <w:p>
-      <w:pPr>
-        <w:bidi w:val="0"/>
-        <w:rPr>
-          <w:rFonts w:hint="eastAsia"/>
-          <w:lang w:val="en-US" w:eastAsia="zh-Hans"/>
-        </w:rPr>
-      </w:pPr>
-    </w:p>
-    <w:p>
-      <w:pPr>
-        <w:bidi w:val="0"/>
-        <w:rPr>
-          <w:rFonts w:hint="eastAsia"/>
-          <w:lang w:val="en-US" w:eastAsia="zh-Hans"/>
-        </w:rPr>
-      </w:pPr>
-    </w:p>
-    <w:p>
-      <w:pPr>
-        <w:bidi w:val="0"/>
-        <w:rPr>
-          <w:rFonts w:hint="eastAsia"/>
-          <w:lang w:val="en-US" w:eastAsia="zh-Hans"/>
-        </w:rPr>
-      </w:pPr>
-    </w:p>
-    <w:p>
-      <w:pPr>
-        <w:bidi w:val="0"/>
-        <w:rPr>
-          <w:rFonts w:hint="eastAsia"/>
-          <w:lang w:val="en-US" w:eastAsia="zh-Hans"/>
-        </w:rPr>
-      </w:pPr>
-      <w:r>
-        <w:rPr>
-          <w:rFonts w:hint="eastAsia"/>
-          <w:lang w:val="en-US" w:eastAsia="zh-Hans"/>
-        </w:rPr>
-        <w:t>这个代码非常有用，后续我们如果要创建一个集合类，就可以用这个方法，两个步骤：</w:t>
-      </w:r>
-    </w:p>
-    <w:p>
-      <w:pPr>
-        <w:bidi w:val="0"/>
-        <w:rPr>
-          <w:rFonts w:hint="default"/>
-          <w:lang w:eastAsia="zh-Hans"/>
-        </w:rPr>
-      </w:pPr>
-      <w:r>
-        <w:rPr>
-          <w:rFonts w:hint="default"/>
-          <w:lang w:eastAsia="zh-Hans"/>
-        </w:rPr>
-        <w:t>1.</w:t>
-      </w:r>
-      <w:r>
-        <w:rPr>
-          <w:rFonts w:hint="eastAsia"/>
-          <w:lang w:val="en-US" w:eastAsia="zh-Hans"/>
-        </w:rPr>
-        <w:t>定义个</w:t>
-      </w:r>
-      <w:r>
-        <w:rPr>
-          <w:rFonts w:hint="default"/>
-          <w:lang w:eastAsia="zh-Hans"/>
-        </w:rPr>
-        <w:t>Genera</w:t>
-      </w:r>
-      <w:r>
-        <w:rPr>
-          <w:rFonts w:hint="eastAsia"/>
-          <w:lang w:val="en-US" w:eastAsia="zh-Hans"/>
-        </w:rPr>
-        <w:t>t</w:t>
-      </w:r>
-      <w:r>
-        <w:rPr>
-          <w:rFonts w:hint="default"/>
-          <w:lang w:eastAsia="zh-Hans"/>
-        </w:rPr>
-        <w:t>or</w:t>
-      </w:r>
-      <w:r>
-        <w:rPr>
-          <w:rFonts w:hint="eastAsia"/>
-          <w:lang w:val="en-US" w:eastAsia="zh-Hans"/>
-        </w:rPr>
-        <w:t>类，负责创建集合中一个个元素</w:t>
-      </w:r>
-    </w:p>
-    <w:p>
-      <w:pPr>
-        <w:bidi w:val="0"/>
-        <w:rPr>
-          <w:rFonts w:hint="eastAsia"/>
-          <w:lang w:eastAsia="zh-Hans"/>
-        </w:rPr>
-      </w:pPr>
-      <w:r>
-        <w:rPr>
-          <w:rFonts w:hint="default"/>
-          <w:lang w:eastAsia="zh-Hans"/>
-        </w:rPr>
-        <w:t>2.</w:t>
-      </w:r>
-      <w:r>
-        <w:rPr>
-          <w:rFonts w:hint="default"/>
-        </w:rPr>
-        <w:t>Generators.java</w:t>
-      </w:r>
-      <w:r>
-        <w:rPr>
-          <w:rFonts w:hint="eastAsia"/>
-          <w:lang w:val="en-US" w:eastAsia="zh-Hans"/>
-        </w:rPr>
-        <w:t>创建结合</w:t>
-      </w:r>
-    </w:p>
-    <w:p>
-      <w:pPr>
-        <w:bidi w:val="0"/>
-        <w:rPr>
-          <w:rFonts w:hint="eastAsia"/>
-          <w:lang w:val="en-US" w:eastAsia="zh-Hans"/>
-        </w:rPr>
-      </w:pPr>
-    </w:p>
-    <w:p>
-      <w:pPr>
-        <w:bidi w:val="0"/>
-        <w:rPr>
-          <w:rFonts w:hint="eastAsia"/>
-          <w:lang w:eastAsia="zh-Hans"/>
-        </w:rPr>
-      </w:pPr>
-    </w:p>
-    <w:p>
-      <w:pPr>
-        <w:bidi w:val="0"/>
-        <w:rPr>
-          <w:rFonts w:hint="default"/>
-          <w:lang w:eastAsia="zh-Hans"/>
-        </w:rPr>
-      </w:pPr>
       <w:r>
         <w:rPr>
           <w:rFonts w:hint="eastAsia"/>
@@ -2448,7 +2171,14 @@
           <w:rFonts w:hint="default"/>
           <w:lang w:eastAsia="zh-Hans"/>
         </w:rPr>
-        <w:t>2</w:t>
+        <w:t>1</w:t>
+      </w:r>
+      <w:r>
+        <w:rPr>
+          <w:rFonts w:hint="eastAsia"/>
+          <w:lang w:val="en-US" w:eastAsia="zh-Hans"/>
+        </w:rPr>
+        <w:t>：</w:t>
       </w:r>
     </w:p>
     <w:tbl>
@@ -2486,6 +2216,274 @@
             <w:insideV w:val="single" w:color="auto" w:sz="4" w:space="0"/>
           </w:tblBorders>
         </w:tblPrEx>
+        <w:tc>
+          <w:tcPr>
+            <w:tcW w:w="8522" w:type="dxa"/>
+          </w:tcPr>
+          <w:p>
+            <w:pPr>
+              <w:bidi w:val="0"/>
+              <w:rPr>
+                <w:rFonts w:hint="eastAsia"/>
+                <w:lang w:val="en-US" w:eastAsia="zh-Hans"/>
+              </w:rPr>
+            </w:pPr>
+            <w:r>
+              <w:rPr>
+                <w:rFonts w:hint="default"/>
+              </w:rPr>
+              <w:t>Generators.java</w:t>
+            </w:r>
+          </w:p>
+        </w:tc>
+      </w:tr>
+    </w:tbl>
+    <w:p>
+      <w:pPr>
+        <w:bidi w:val="0"/>
+        <w:rPr>
+          <w:rFonts w:hint="eastAsia"/>
+          <w:lang w:val="en-US" w:eastAsia="zh-Hans"/>
+        </w:rPr>
+      </w:pPr>
+    </w:p>
+    <w:p>
+      <w:pPr>
+        <w:bidi w:val="0"/>
+        <w:rPr>
+          <w:rFonts w:hint="eastAsia"/>
+          <w:lang w:val="en-US" w:eastAsia="zh-Hans"/>
+        </w:rPr>
+      </w:pPr>
+    </w:p>
+    <w:p>
+      <w:pPr>
+        <w:bidi w:val="0"/>
+        <w:ind w:firstLine="420" w:firstLineChars="200"/>
+      </w:pPr>
+      <w:r>
+        <w:rPr>
+          <w:rFonts w:hint="eastAsia"/>
+          <w:lang w:val="en-US" w:eastAsia="zh-Hans"/>
+        </w:rPr>
+        <w:t>这个代码的功能：</w:t>
+      </w:r>
+      <w:r>
+        <w:rPr>
+          <w:rFonts w:hint="default"/>
+        </w:rPr>
+        <w:t>通过Generator.next()创建一个个元素，创建一个长度为n的集合</w:t>
+      </w:r>
+      <w:r>
+        <w:rPr>
+          <w:rFonts w:hint="eastAsia"/>
+          <w:lang w:val="en-US" w:eastAsia="zh-Hans"/>
+        </w:rPr>
+        <w:t>类。这个类</w:t>
+      </w:r>
+      <w:r>
+        <w:rPr>
+          <w:rFonts w:hint="default"/>
+        </w:rPr>
+        <w:t>通过fill()方法中应用泛型，最大限度保证了Generators的通用性</w:t>
+      </w:r>
+      <w:r>
+        <w:rPr>
+          <w:rFonts w:hint="eastAsia"/>
+          <w:lang w:eastAsia="zh-Hans"/>
+        </w:rPr>
+        <w:t>。</w:t>
+      </w:r>
+    </w:p>
+    <w:p>
+      <w:pPr>
+        <w:bidi w:val="0"/>
+        <w:rPr>
+          <w:rFonts w:hint="eastAsia"/>
+          <w:lang w:val="en-US" w:eastAsia="zh-Hans"/>
+        </w:rPr>
+      </w:pPr>
+    </w:p>
+    <w:p>
+      <w:pPr>
+        <w:bidi w:val="0"/>
+        <w:rPr>
+          <w:rFonts w:hint="eastAsia"/>
+          <w:lang w:val="en-US" w:eastAsia="zh-Hans"/>
+        </w:rPr>
+      </w:pPr>
+    </w:p>
+    <w:p>
+      <w:pPr>
+        <w:bidi w:val="0"/>
+        <w:rPr>
+          <w:rFonts w:hint="eastAsia"/>
+          <w:lang w:val="en-US" w:eastAsia="zh-Hans"/>
+        </w:rPr>
+      </w:pPr>
+    </w:p>
+    <w:p>
+      <w:pPr>
+        <w:bidi w:val="0"/>
+        <w:rPr>
+          <w:rFonts w:hint="eastAsia"/>
+          <w:lang w:val="en-US" w:eastAsia="zh-Hans"/>
+        </w:rPr>
+      </w:pPr>
+      <w:r>
+        <w:rPr>
+          <w:rFonts w:hint="eastAsia"/>
+          <w:lang w:val="en-US" w:eastAsia="zh-Hans"/>
+        </w:rPr>
+        <w:t>这个代码非常有用，后续我们如果要创建一个集合类，就可以用这个方法，两个步骤：</w:t>
+      </w:r>
+    </w:p>
+    <w:p>
+      <w:pPr>
+        <w:bidi w:val="0"/>
+        <w:rPr>
+          <w:rFonts w:hint="default"/>
+          <w:lang w:eastAsia="zh-Hans"/>
+        </w:rPr>
+      </w:pPr>
+      <w:r>
+        <w:rPr>
+          <w:rFonts w:hint="default"/>
+          <w:lang w:eastAsia="zh-Hans"/>
+        </w:rPr>
+        <w:t>1.</w:t>
+      </w:r>
+      <w:r>
+        <w:rPr>
+          <w:rFonts w:hint="eastAsia"/>
+          <w:lang w:val="en-US" w:eastAsia="zh-Hans"/>
+        </w:rPr>
+        <w:t>定义个</w:t>
+      </w:r>
+      <w:r>
+        <w:rPr>
+          <w:rFonts w:hint="default"/>
+          <w:lang w:eastAsia="zh-Hans"/>
+        </w:rPr>
+        <w:t>Genera</w:t>
+      </w:r>
+      <w:r>
+        <w:rPr>
+          <w:rFonts w:hint="eastAsia"/>
+          <w:lang w:val="en-US" w:eastAsia="zh-Hans"/>
+        </w:rPr>
+        <w:t>t</w:t>
+      </w:r>
+      <w:r>
+        <w:rPr>
+          <w:rFonts w:hint="default"/>
+          <w:lang w:eastAsia="zh-Hans"/>
+        </w:rPr>
+        <w:t>or</w:t>
+      </w:r>
+      <w:r>
+        <w:rPr>
+          <w:rFonts w:hint="eastAsia"/>
+          <w:lang w:val="en-US" w:eastAsia="zh-Hans"/>
+        </w:rPr>
+        <w:t>类，负责创建集合中一个个元素</w:t>
+      </w:r>
+    </w:p>
+    <w:p>
+      <w:pPr>
+        <w:bidi w:val="0"/>
+        <w:rPr>
+          <w:rFonts w:hint="eastAsia"/>
+          <w:lang w:eastAsia="zh-Hans"/>
+        </w:rPr>
+      </w:pPr>
+      <w:r>
+        <w:rPr>
+          <w:rFonts w:hint="default"/>
+          <w:lang w:eastAsia="zh-Hans"/>
+        </w:rPr>
+        <w:t>2.</w:t>
+      </w:r>
+      <w:r>
+        <w:rPr>
+          <w:rFonts w:hint="default"/>
+        </w:rPr>
+        <w:t>Generators.java</w:t>
+      </w:r>
+      <w:r>
+        <w:rPr>
+          <w:rFonts w:hint="eastAsia"/>
+          <w:lang w:val="en-US" w:eastAsia="zh-Hans"/>
+        </w:rPr>
+        <w:t>创建结合</w:t>
+      </w:r>
+    </w:p>
+    <w:p>
+      <w:pPr>
+        <w:bidi w:val="0"/>
+        <w:rPr>
+          <w:rFonts w:hint="eastAsia"/>
+          <w:lang w:val="en-US" w:eastAsia="zh-Hans"/>
+        </w:rPr>
+      </w:pPr>
+    </w:p>
+    <w:p>
+      <w:pPr>
+        <w:bidi w:val="0"/>
+        <w:rPr>
+          <w:rFonts w:hint="eastAsia"/>
+          <w:lang w:eastAsia="zh-Hans"/>
+        </w:rPr>
+      </w:pPr>
+    </w:p>
+    <w:p>
+      <w:pPr>
+        <w:bidi w:val="0"/>
+        <w:rPr>
+          <w:rFonts w:hint="default"/>
+          <w:lang w:eastAsia="zh-Hans"/>
+        </w:rPr>
+      </w:pPr>
+      <w:r>
+        <w:rPr>
+          <w:rFonts w:hint="eastAsia"/>
+          <w:lang w:val="en-US" w:eastAsia="zh-Hans"/>
+        </w:rPr>
+        <w:t>代码</w:t>
+      </w:r>
+      <w:r>
+        <w:rPr>
+          <w:rFonts w:hint="default"/>
+          <w:lang w:eastAsia="zh-Hans"/>
+        </w:rPr>
+        <w:t>2</w:t>
+      </w:r>
+    </w:p>
+    <w:tbl>
+      <w:tblPr>
+        <w:tblStyle w:val="8"/>
+        <w:tblW w:w="0" w:type="auto"/>
+        <w:tblInd w:w="0" w:type="dxa"/>
+        <w:tblBorders>
+          <w:top w:val="single" w:color="auto" w:sz="4" w:space="0"/>
+          <w:left w:val="single" w:color="auto" w:sz="4" w:space="0"/>
+          <w:bottom w:val="single" w:color="auto" w:sz="4" w:space="0"/>
+          <w:right w:val="single" w:color="auto" w:sz="4" w:space="0"/>
+          <w:insideH w:val="single" w:color="auto" w:sz="4" w:space="0"/>
+          <w:insideV w:val="single" w:color="auto" w:sz="4" w:space="0"/>
+        </w:tblBorders>
+        <w:tblLayout w:type="autofit"/>
+        <w:tblCellMar>
+          <w:top w:w="0" w:type="dxa"/>
+          <w:left w:w="108" w:type="dxa"/>
+          <w:bottom w:w="0" w:type="dxa"/>
+          <w:right w:w="108" w:type="dxa"/>
+        </w:tblCellMar>
+      </w:tblPr>
+      <w:tblGrid>
+        <w:gridCol w:w="8522"/>
+      </w:tblGrid>
+      <w:tr>
         <w:tc>
           <w:tcPr>
             <w:tcW w:w="8522" w:type="dxa"/>
@@ -4182,16 +4180,6 @@
         <w:gridCol w:w="8522"/>
       </w:tblGrid>
       <w:tr>
-        <w:tblPrEx>
-          <w:tblBorders>
-            <w:top w:val="single" w:color="auto" w:sz="4" w:space="0"/>
-            <w:left w:val="single" w:color="auto" w:sz="4" w:space="0"/>
-            <w:bottom w:val="single" w:color="auto" w:sz="4" w:space="0"/>
-            <w:right w:val="single" w:color="auto" w:sz="4" w:space="0"/>
-            <w:insideH w:val="single" w:color="auto" w:sz="4" w:space="0"/>
-            <w:insideV w:val="single" w:color="auto" w:sz="4" w:space="0"/>
-          </w:tblBorders>
-        </w:tblPrEx>
         <w:tc>
           <w:tcPr>
             <w:tcW w:w="8522" w:type="dxa"/>
@@ -5661,6 +5649,796 @@
         </w:rPr>
         <w:t>Arrays</w:t>
       </w:r>
+    </w:p>
+    <w:p>
+      <w:pPr>
+        <w:pStyle w:val="10"/>
+        <w:keepNext w:val="0"/>
+        <w:keepLines w:val="0"/>
+        <w:widowControl/>
+        <w:suppressLineNumbers w:val="0"/>
+        <w:rPr>
+          <w:rFonts w:hint="eastAsia"/>
+          <w:lang w:val="en-US" w:eastAsia="zh-Hans"/>
+        </w:rPr>
+      </w:pPr>
+    </w:p>
+    <w:p>
+      <w:pPr>
+        <w:pStyle w:val="10"/>
+        <w:keepNext w:val="0"/>
+        <w:keepLines w:val="0"/>
+        <w:widowControl/>
+        <w:suppressLineNumbers w:val="0"/>
+        <w:rPr>
+          <w:rFonts w:hint="eastAsia"/>
+          <w:lang w:val="en-US" w:eastAsia="zh-Hans"/>
+        </w:rPr>
+      </w:pPr>
+      <w:r>
+        <w:rPr>
+          <w:rFonts w:hint="eastAsia"/>
+          <w:lang w:val="en-US" w:eastAsia="zh-Hans"/>
+        </w:rPr>
+        <w:t>本章的代码如下：</w:t>
+      </w:r>
+    </w:p>
+    <w:p>
+      <w:pPr>
+        <w:pStyle w:val="10"/>
+        <w:keepNext w:val="0"/>
+        <w:keepLines w:val="0"/>
+        <w:widowControl/>
+        <w:suppressLineNumbers w:val="0"/>
+        <w:rPr>
+          <w:rFonts w:hint="eastAsia"/>
+          <w:lang w:val="en-US" w:eastAsia="zh-Hans"/>
+        </w:rPr>
+      </w:pPr>
+    </w:p>
+    <w:p>
+      <w:pPr>
+        <w:pStyle w:val="10"/>
+        <w:keepNext w:val="0"/>
+        <w:keepLines w:val="0"/>
+        <w:widowControl/>
+        <w:suppressLineNumbers w:val="0"/>
+        <w:rPr>
+          <w:rFonts w:hint="eastAsia"/>
+          <w:lang w:val="en-US" w:eastAsia="zh-Hans"/>
+        </w:rPr>
+      </w:pPr>
+    </w:p>
+    <w:tbl>
+      <w:tblPr>
+        <w:tblStyle w:val="8"/>
+        <w:tblW w:w="0" w:type="auto"/>
+        <w:tblInd w:w="0" w:type="dxa"/>
+        <w:tblBorders>
+          <w:top w:val="single" w:color="auto" w:sz="4" w:space="0"/>
+          <w:left w:val="single" w:color="auto" w:sz="4" w:space="0"/>
+          <w:bottom w:val="single" w:color="auto" w:sz="4" w:space="0"/>
+          <w:right w:val="single" w:color="auto" w:sz="4" w:space="0"/>
+          <w:insideH w:val="single" w:color="auto" w:sz="4" w:space="0"/>
+          <w:insideV w:val="single" w:color="auto" w:sz="4" w:space="0"/>
+        </w:tblBorders>
+        <w:tblLayout w:type="autofit"/>
+        <w:tblCellMar>
+          <w:top w:w="0" w:type="dxa"/>
+          <w:left w:w="108" w:type="dxa"/>
+          <w:bottom w:w="0" w:type="dxa"/>
+          <w:right w:w="108" w:type="dxa"/>
+        </w:tblCellMar>
+      </w:tblPr>
+      <w:tblGrid>
+        <w:gridCol w:w="8522"/>
+      </w:tblGrid>
+      <w:tr>
+        <w:tblPrEx>
+          <w:tblBorders>
+            <w:top w:val="single" w:color="auto" w:sz="4" w:space="0"/>
+            <w:left w:val="single" w:color="auto" w:sz="4" w:space="0"/>
+            <w:bottom w:val="single" w:color="auto" w:sz="4" w:space="0"/>
+            <w:right w:val="single" w:color="auto" w:sz="4" w:space="0"/>
+            <w:insideH w:val="single" w:color="auto" w:sz="4" w:space="0"/>
+            <w:insideV w:val="single" w:color="auto" w:sz="4" w:space="0"/>
+          </w:tblBorders>
+        </w:tblPrEx>
+        <w:tc>
+          <w:tcPr>
+            <w:tcW w:w="8522" w:type="dxa"/>
+          </w:tcPr>
+          <w:p>
+            <w:pPr>
+              <w:bidi w:val="0"/>
+              <w:rPr>
+                <w:rFonts w:hint="default"/>
+              </w:rPr>
+            </w:pPr>
+            <w:r>
+              <w:rPr>
+                <w:rFonts w:hint="default"/>
+              </w:rPr>
+              <w:t>ContianerComparision.java</w:t>
+            </w:r>
+          </w:p>
+          <w:p>
+            <w:pPr>
+              <w:bidi w:val="0"/>
+              <w:rPr>
+                <w:rFonts w:hint="default"/>
+              </w:rPr>
+            </w:pPr>
+            <w:r>
+              <w:rPr>
+                <w:rFonts w:hint="default"/>
+              </w:rPr>
+              <w:t>IceCream.java</w:t>
+            </w:r>
+          </w:p>
+          <w:p>
+            <w:pPr>
+              <w:bidi w:val="0"/>
+              <w:rPr>
+                <w:rFonts w:hint="default"/>
+              </w:rPr>
+            </w:pPr>
+            <w:r>
+              <w:rPr>
+                <w:rFonts w:hint="default"/>
+              </w:rPr>
+              <w:t>CountingGenerator.java</w:t>
+            </w:r>
+          </w:p>
+          <w:p>
+            <w:pPr>
+              <w:bidi w:val="0"/>
+              <w:rPr>
+                <w:rFonts w:hint="default"/>
+              </w:rPr>
+            </w:pPr>
+            <w:r>
+              <w:rPr>
+                <w:rFonts w:hint="default"/>
+              </w:rPr>
+              <w:t>RandomGenerator.java</w:t>
+            </w:r>
+          </w:p>
+          <w:p>
+            <w:pPr>
+              <w:bidi w:val="0"/>
+              <w:rPr>
+                <w:rFonts w:hint="default"/>
+              </w:rPr>
+            </w:pPr>
+            <w:r>
+              <w:rPr>
+                <w:rFonts w:hint="default"/>
+              </w:rPr>
+              <w:t>Generated.java</w:t>
+            </w:r>
+          </w:p>
+          <w:p>
+            <w:pPr>
+              <w:bidi w:val="0"/>
+              <w:rPr>
+                <w:rFonts w:hint="default"/>
+              </w:rPr>
+            </w:pPr>
+            <w:r>
+              <w:rPr>
+                <w:rFonts w:hint="default"/>
+              </w:rPr>
+              <w:t>ConvertTo.java</w:t>
+            </w:r>
+          </w:p>
+          <w:p>
+            <w:pPr>
+              <w:bidi w:val="0"/>
+              <w:rPr>
+                <w:rFonts w:hint="default"/>
+                <w:lang w:eastAsia="zh-Hans"/>
+              </w:rPr>
+            </w:pPr>
+            <w:r>
+              <w:rPr>
+                <w:rFonts w:hint="eastAsia"/>
+                <w:lang w:val="en-US" w:eastAsia="zh-Hans"/>
+              </w:rPr>
+              <w:t>CopyingArray</w:t>
+            </w:r>
+            <w:r>
+              <w:rPr>
+                <w:rFonts w:hint="default"/>
+                <w:lang w:eastAsia="zh-Hans"/>
+              </w:rPr>
+              <w:t>s.java</w:t>
+            </w:r>
+          </w:p>
+          <w:p>
+            <w:pPr>
+              <w:bidi w:val="0"/>
+              <w:rPr>
+                <w:rFonts w:hint="default"/>
+              </w:rPr>
+            </w:pPr>
+            <w:r>
+              <w:rPr>
+                <w:rFonts w:hint="default"/>
+              </w:rPr>
+              <w:t>ComparingArrays.java</w:t>
+            </w:r>
+          </w:p>
+          <w:p>
+            <w:pPr>
+              <w:bidi w:val="0"/>
+              <w:rPr>
+                <w:rFonts w:hint="default"/>
+              </w:rPr>
+            </w:pPr>
+            <w:r>
+              <w:rPr>
+                <w:rFonts w:hint="default"/>
+              </w:rPr>
+              <w:t>CompType.java</w:t>
+            </w:r>
+          </w:p>
+          <w:p>
+            <w:pPr>
+              <w:bidi w:val="0"/>
+              <w:rPr>
+                <w:rFonts w:hint="eastAsia" w:eastAsiaTheme="minorEastAsia"/>
+                <w:lang w:val="en-US" w:eastAsia="zh-Hans"/>
+              </w:rPr>
+            </w:pPr>
+            <w:r>
+              <w:rPr>
+                <w:rFonts w:hint="eastAsia"/>
+                <w:lang w:val="en-US" w:eastAsia="zh-Hans"/>
+              </w:rPr>
+              <w:t>Re</w:t>
+            </w:r>
+            <w:r>
+              <w:rPr>
+                <w:rFonts w:hint="default"/>
+                <w:lang w:eastAsia="zh-Hans"/>
+              </w:rPr>
+              <w:t>verse.java</w:t>
+            </w:r>
+            <w:bookmarkStart w:id="0" w:name="_GoBack"/>
+            <w:bookmarkEnd w:id="0"/>
+          </w:p>
+          <w:p>
+            <w:pPr>
+              <w:bidi w:val="0"/>
+              <w:rPr>
+                <w:rFonts w:hint="default"/>
+              </w:rPr>
+            </w:pPr>
+            <w:r>
+              <w:rPr>
+                <w:rFonts w:hint="default"/>
+              </w:rPr>
+              <w:t>StringSorting.java</w:t>
+            </w:r>
+          </w:p>
+          <w:p>
+            <w:pPr>
+              <w:bidi w:val="0"/>
+              <w:rPr>
+                <w:rFonts w:hint="default"/>
+              </w:rPr>
+            </w:pPr>
+            <w:r>
+              <w:rPr>
+                <w:rFonts w:hint="default"/>
+              </w:rPr>
+              <w:t>ArraySearching.java</w:t>
+            </w:r>
+          </w:p>
+          <w:p>
+            <w:pPr>
+              <w:bidi w:val="0"/>
+              <w:rPr>
+                <w:rFonts w:hint="eastAsia" w:ascii="Menlo" w:hAnsi="Menlo" w:eastAsia="Menlo" w:cs="Menlo"/>
+                <w:color w:val="A9B7C6"/>
+                <w:szCs w:val="30"/>
+                <w:shd w:val="clear" w:fill="2B2B2B"/>
+                <w:lang w:val="en-US" w:eastAsia="zh-Hans"/>
+              </w:rPr>
+            </w:pPr>
+            <w:r>
+              <w:rPr>
+                <w:rFonts w:hint="default"/>
+              </w:rPr>
+              <w:t>AlphabeticSearch.java</w:t>
+            </w:r>
+          </w:p>
+        </w:tc>
+      </w:tr>
+    </w:tbl>
+    <w:p>
+      <w:pPr>
+        <w:pStyle w:val="10"/>
+        <w:keepNext w:val="0"/>
+        <w:keepLines w:val="0"/>
+        <w:widowControl/>
+        <w:suppressLineNumbers w:val="0"/>
+        <w:rPr>
+          <w:rFonts w:hint="eastAsia"/>
+          <w:lang w:val="en-US" w:eastAsia="zh-Hans"/>
+        </w:rPr>
+      </w:pPr>
+    </w:p>
+    <w:p>
+      <w:pPr>
+        <w:pStyle w:val="10"/>
+        <w:keepNext w:val="0"/>
+        <w:keepLines w:val="0"/>
+        <w:widowControl/>
+        <w:suppressLineNumbers w:val="0"/>
+        <w:rPr>
+          <w:rFonts w:hint="eastAsia"/>
+          <w:lang w:val="en-US" w:eastAsia="zh-Hans"/>
+        </w:rPr>
+      </w:pPr>
+    </w:p>
+    <w:p>
+      <w:pPr>
+        <w:pStyle w:val="10"/>
+        <w:keepNext w:val="0"/>
+        <w:keepLines w:val="0"/>
+        <w:widowControl/>
+        <w:suppressLineNumbers w:val="0"/>
+        <w:rPr>
+          <w:rFonts w:hint="eastAsia"/>
+          <w:lang w:val="en-US" w:eastAsia="zh-Hans"/>
+        </w:rPr>
+      </w:pPr>
+    </w:p>
+    <w:p>
+      <w:pPr>
+        <w:pStyle w:val="3"/>
+        <w:bidi w:val="0"/>
+        <w:rPr>
+          <w:rFonts w:hint="eastAsia"/>
+          <w:lang w:eastAsia="zh-Hans"/>
+        </w:rPr>
+      </w:pPr>
+      <w:r>
+        <w:rPr>
+          <w:rFonts w:hint="default"/>
+          <w:lang w:eastAsia="zh-Hans"/>
+        </w:rPr>
+        <w:t>Create test data</w:t>
+      </w:r>
+    </w:p>
+    <w:p>
+      <w:pPr>
+        <w:pStyle w:val="10"/>
+        <w:keepNext w:val="0"/>
+        <w:keepLines w:val="0"/>
+        <w:widowControl/>
+        <w:suppressLineNumbers w:val="0"/>
+        <w:ind w:firstLine="520" w:firstLineChars="200"/>
+        <w:rPr>
+          <w:rFonts w:hint="eastAsia"/>
+          <w:lang w:val="en-US" w:eastAsia="zh-Hans"/>
+        </w:rPr>
+      </w:pPr>
+      <w:r>
+        <w:rPr>
+          <w:rFonts w:hint="eastAsia"/>
+          <w:lang w:val="en-US" w:eastAsia="zh-Hans"/>
+        </w:rPr>
+        <w:t>这个小节非常有意思，结合</w:t>
+      </w:r>
+      <w:r>
+        <w:rPr>
+          <w:rFonts w:hint="default"/>
+          <w:lang w:eastAsia="zh-Hans"/>
+        </w:rPr>
+        <w:t>generics</w:t>
+      </w:r>
+      <w:r>
+        <w:rPr>
+          <w:rFonts w:hint="eastAsia"/>
+          <w:lang w:eastAsia="zh-Hans"/>
+        </w:rPr>
+        <w:t>，</w:t>
+      </w:r>
+      <w:r>
+        <w:rPr>
+          <w:rFonts w:hint="eastAsia"/>
+          <w:lang w:val="en-US" w:eastAsia="zh-Hans"/>
+        </w:rPr>
+        <w:t>创建各种类型的数组，包含如下代码：</w:t>
+      </w:r>
+    </w:p>
+    <w:p>
+      <w:pPr>
+        <w:pStyle w:val="10"/>
+        <w:keepNext w:val="0"/>
+        <w:keepLines w:val="0"/>
+        <w:widowControl/>
+        <w:suppressLineNumbers w:val="0"/>
+        <w:rPr>
+          <w:rFonts w:hint="eastAsia"/>
+          <w:lang w:val="en-US" w:eastAsia="zh-Hans"/>
+        </w:rPr>
+      </w:pPr>
+    </w:p>
+    <w:tbl>
+      <w:tblPr>
+        <w:tblStyle w:val="8"/>
+        <w:tblW w:w="0" w:type="auto"/>
+        <w:tblInd w:w="0" w:type="dxa"/>
+        <w:tblBorders>
+          <w:top w:val="single" w:color="auto" w:sz="4" w:space="0"/>
+          <w:left w:val="single" w:color="auto" w:sz="4" w:space="0"/>
+          <w:bottom w:val="single" w:color="auto" w:sz="4" w:space="0"/>
+          <w:right w:val="single" w:color="auto" w:sz="4" w:space="0"/>
+          <w:insideH w:val="single" w:color="auto" w:sz="4" w:space="0"/>
+          <w:insideV w:val="single" w:color="auto" w:sz="4" w:space="0"/>
+        </w:tblBorders>
+        <w:tblLayout w:type="autofit"/>
+        <w:tblCellMar>
+          <w:top w:w="0" w:type="dxa"/>
+          <w:left w:w="108" w:type="dxa"/>
+          <w:bottom w:w="0" w:type="dxa"/>
+          <w:right w:w="108" w:type="dxa"/>
+        </w:tblCellMar>
+      </w:tblPr>
+      <w:tblGrid>
+        <w:gridCol w:w="8522"/>
+      </w:tblGrid>
+      <w:tr>
+        <w:tblPrEx>
+          <w:tblBorders>
+            <w:top w:val="single" w:color="auto" w:sz="4" w:space="0"/>
+            <w:left w:val="single" w:color="auto" w:sz="4" w:space="0"/>
+            <w:bottom w:val="single" w:color="auto" w:sz="4" w:space="0"/>
+            <w:right w:val="single" w:color="auto" w:sz="4" w:space="0"/>
+            <w:insideH w:val="single" w:color="auto" w:sz="4" w:space="0"/>
+            <w:insideV w:val="single" w:color="auto" w:sz="4" w:space="0"/>
+          </w:tblBorders>
+        </w:tblPrEx>
+        <w:tc>
+          <w:tcPr>
+            <w:tcW w:w="8522" w:type="dxa"/>
+          </w:tcPr>
+          <w:p>
+            <w:pPr>
+              <w:bidi w:val="0"/>
+              <w:rPr>
+                <w:rFonts w:hint="default"/>
+              </w:rPr>
+            </w:pPr>
+            <w:r>
+              <w:rPr>
+                <w:rFonts w:hint="default"/>
+              </w:rPr>
+              <w:t>CountingGenerator.java</w:t>
+            </w:r>
+          </w:p>
+          <w:p>
+            <w:pPr>
+              <w:bidi w:val="0"/>
+              <w:rPr>
+                <w:rFonts w:hint="default"/>
+              </w:rPr>
+            </w:pPr>
+            <w:r>
+              <w:rPr>
+                <w:rFonts w:hint="default"/>
+              </w:rPr>
+              <w:t>RandomGenerator.java</w:t>
+            </w:r>
+          </w:p>
+          <w:p>
+            <w:pPr>
+              <w:bidi w:val="0"/>
+              <w:rPr>
+                <w:rFonts w:hint="default"/>
+              </w:rPr>
+            </w:pPr>
+            <w:r>
+              <w:rPr>
+                <w:rFonts w:hint="default"/>
+              </w:rPr>
+              <w:t>Generated.java</w:t>
+            </w:r>
+          </w:p>
+          <w:p>
+            <w:pPr>
+              <w:bidi w:val="0"/>
+              <w:rPr>
+                <w:rFonts w:hint="eastAsia"/>
+                <w:vertAlign w:val="baseline"/>
+                <w:lang w:val="en-US" w:eastAsia="zh-Hans"/>
+              </w:rPr>
+            </w:pPr>
+            <w:r>
+              <w:rPr>
+                <w:rFonts w:hint="default"/>
+              </w:rPr>
+              <w:t>ConvertTo.java</w:t>
+            </w:r>
+          </w:p>
+        </w:tc>
+      </w:tr>
+    </w:tbl>
+    <w:p>
+      <w:pPr>
+        <w:pStyle w:val="10"/>
+        <w:keepNext w:val="0"/>
+        <w:keepLines w:val="0"/>
+        <w:widowControl/>
+        <w:suppressLineNumbers w:val="0"/>
+        <w:rPr>
+          <w:rFonts w:hint="eastAsia"/>
+          <w:lang w:val="en-US" w:eastAsia="zh-Hans"/>
+        </w:rPr>
+      </w:pPr>
+    </w:p>
+    <w:p>
+      <w:pPr>
+        <w:pStyle w:val="10"/>
+        <w:keepNext w:val="0"/>
+        <w:keepLines w:val="0"/>
+        <w:widowControl/>
+        <w:suppressLineNumbers w:val="0"/>
+        <w:rPr>
+          <w:rFonts w:hint="eastAsia"/>
+          <w:lang w:val="en-US" w:eastAsia="zh-Hans"/>
+        </w:rPr>
+      </w:pPr>
+    </w:p>
+    <w:p>
+      <w:pPr>
+        <w:pStyle w:val="3"/>
+        <w:bidi w:val="0"/>
+        <w:rPr>
+          <w:rFonts w:hint="eastAsia"/>
+          <w:lang w:eastAsia="zh-Hans"/>
+        </w:rPr>
+      </w:pPr>
+      <w:r>
+        <w:rPr>
+          <w:rFonts w:hint="default"/>
+          <w:lang w:eastAsia="zh-Hans"/>
+        </w:rPr>
+        <w:t>Array Utilities</w:t>
+      </w:r>
+    </w:p>
+    <w:p>
+      <w:pPr>
+        <w:pStyle w:val="10"/>
+        <w:keepNext w:val="0"/>
+        <w:keepLines w:val="0"/>
+        <w:widowControl/>
+        <w:suppressLineNumbers w:val="0"/>
+        <w:rPr>
+          <w:rFonts w:hint="eastAsia"/>
+          <w:lang w:val="en-US" w:eastAsia="zh-Hans"/>
+        </w:rPr>
+      </w:pPr>
+    </w:p>
+    <w:p>
+      <w:pPr>
+        <w:pStyle w:val="10"/>
+        <w:keepNext w:val="0"/>
+        <w:keepLines w:val="0"/>
+        <w:widowControl/>
+        <w:suppressLineNumbers w:val="0"/>
+        <w:rPr>
+          <w:rFonts w:hint="eastAsia"/>
+          <w:lang w:val="en-US" w:eastAsia="zh-Hans"/>
+        </w:rPr>
+      </w:pPr>
+      <w:r>
+        <w:rPr>
+          <w:rFonts w:hint="eastAsia"/>
+          <w:lang w:val="en-US" w:eastAsia="zh-Hans"/>
+        </w:rPr>
+        <w:t>这个小节介绍</w:t>
+      </w:r>
+      <w:r>
+        <w:rPr>
+          <w:rFonts w:hint="default"/>
+          <w:lang w:eastAsia="zh-Hans"/>
+        </w:rPr>
+        <w:t xml:space="preserve">array </w:t>
+      </w:r>
+      <w:r>
+        <w:rPr>
+          <w:rFonts w:hint="eastAsia"/>
+          <w:lang w:val="en-US" w:eastAsia="zh-Hans"/>
+        </w:rPr>
+        <w:t>各种</w:t>
+      </w:r>
+      <w:r>
+        <w:rPr>
+          <w:rFonts w:hint="default"/>
+          <w:lang w:eastAsia="zh-Hans"/>
+        </w:rPr>
+        <w:t>utilities</w:t>
+      </w:r>
+      <w:r>
+        <w:rPr>
+          <w:rFonts w:hint="eastAsia"/>
+          <w:lang w:val="en-US" w:eastAsia="zh-Hans"/>
+        </w:rPr>
+        <w:t>方法</w:t>
+      </w:r>
+      <w:r>
+        <w:rPr>
+          <w:rFonts w:hint="eastAsia"/>
+          <w:lang w:eastAsia="zh-Hans"/>
+        </w:rPr>
+        <w:t>，</w:t>
+      </w:r>
+      <w:r>
+        <w:rPr>
+          <w:rFonts w:hint="eastAsia"/>
+          <w:lang w:val="en-US" w:eastAsia="zh-Hans"/>
+        </w:rPr>
+        <w:t>包含如下代码：</w:t>
+      </w:r>
+    </w:p>
+    <w:tbl>
+      <w:tblPr>
+        <w:tblStyle w:val="8"/>
+        <w:tblW w:w="0" w:type="auto"/>
+        <w:tblInd w:w="0" w:type="dxa"/>
+        <w:tblBorders>
+          <w:top w:val="single" w:color="auto" w:sz="4" w:space="0"/>
+          <w:left w:val="single" w:color="auto" w:sz="4" w:space="0"/>
+          <w:bottom w:val="single" w:color="auto" w:sz="4" w:space="0"/>
+          <w:right w:val="single" w:color="auto" w:sz="4" w:space="0"/>
+          <w:insideH w:val="single" w:color="auto" w:sz="4" w:space="0"/>
+          <w:insideV w:val="single" w:color="auto" w:sz="4" w:space="0"/>
+        </w:tblBorders>
+        <w:tblLayout w:type="autofit"/>
+        <w:tblCellMar>
+          <w:top w:w="0" w:type="dxa"/>
+          <w:left w:w="108" w:type="dxa"/>
+          <w:bottom w:w="0" w:type="dxa"/>
+          <w:right w:w="108" w:type="dxa"/>
+        </w:tblCellMar>
+      </w:tblPr>
+      <w:tblGrid>
+        <w:gridCol w:w="8522"/>
+      </w:tblGrid>
+      <w:tr>
+        <w:tblPrEx>
+          <w:tblBorders>
+            <w:top w:val="single" w:color="auto" w:sz="4" w:space="0"/>
+            <w:left w:val="single" w:color="auto" w:sz="4" w:space="0"/>
+            <w:bottom w:val="single" w:color="auto" w:sz="4" w:space="0"/>
+            <w:right w:val="single" w:color="auto" w:sz="4" w:space="0"/>
+            <w:insideH w:val="single" w:color="auto" w:sz="4" w:space="0"/>
+            <w:insideV w:val="single" w:color="auto" w:sz="4" w:space="0"/>
+          </w:tblBorders>
+        </w:tblPrEx>
+        <w:tc>
+          <w:tcPr>
+            <w:tcW w:w="8522" w:type="dxa"/>
+          </w:tcPr>
+          <w:p>
+            <w:pPr>
+              <w:bidi w:val="0"/>
+              <w:rPr>
+                <w:rFonts w:hint="default"/>
+                <w:lang w:eastAsia="zh-Hans"/>
+              </w:rPr>
+            </w:pPr>
+            <w:r>
+              <w:rPr>
+                <w:rFonts w:hint="eastAsia"/>
+                <w:lang w:val="en-US" w:eastAsia="zh-Hans"/>
+              </w:rPr>
+              <w:t>CopyingArray</w:t>
+            </w:r>
+            <w:r>
+              <w:rPr>
+                <w:rFonts w:hint="default"/>
+                <w:lang w:eastAsia="zh-Hans"/>
+              </w:rPr>
+              <w:t>s.java</w:t>
+            </w:r>
+          </w:p>
+          <w:p>
+            <w:pPr>
+              <w:bidi w:val="0"/>
+              <w:rPr>
+                <w:rFonts w:hint="default"/>
+              </w:rPr>
+            </w:pPr>
+            <w:r>
+              <w:rPr>
+                <w:rFonts w:hint="default"/>
+              </w:rPr>
+              <w:t>ComparingArrays.java</w:t>
+            </w:r>
+          </w:p>
+          <w:p>
+            <w:pPr>
+              <w:bidi w:val="0"/>
+              <w:rPr>
+                <w:rFonts w:hint="default"/>
+              </w:rPr>
+            </w:pPr>
+            <w:r>
+              <w:rPr>
+                <w:rFonts w:hint="default"/>
+              </w:rPr>
+              <w:t>CompType.java</w:t>
+            </w:r>
+          </w:p>
+          <w:p>
+            <w:pPr>
+              <w:bidi w:val="0"/>
+              <w:rPr>
+                <w:rFonts w:hint="default"/>
+              </w:rPr>
+            </w:pPr>
+            <w:r>
+              <w:rPr>
+                <w:rFonts w:hint="default"/>
+              </w:rPr>
+              <w:t>StringSorting.java</w:t>
+            </w:r>
+          </w:p>
+          <w:p>
+            <w:pPr>
+              <w:bidi w:val="0"/>
+              <w:rPr>
+                <w:rFonts w:hint="default"/>
+              </w:rPr>
+            </w:pPr>
+            <w:r>
+              <w:rPr>
+                <w:rFonts w:hint="default"/>
+              </w:rPr>
+              <w:t>ArraySearching.java</w:t>
+            </w:r>
+          </w:p>
+          <w:p>
+            <w:pPr>
+              <w:pStyle w:val="10"/>
+              <w:keepNext w:val="0"/>
+              <w:keepLines w:val="0"/>
+              <w:widowControl/>
+              <w:suppressLineNumbers w:val="0"/>
+              <w:rPr>
+                <w:rFonts w:hint="eastAsia"/>
+                <w:vertAlign w:val="baseline"/>
+                <w:lang w:val="en-US" w:eastAsia="zh-Hans"/>
+              </w:rPr>
+            </w:pPr>
+            <w:r>
+              <w:rPr>
+                <w:rFonts w:hint="default"/>
+              </w:rPr>
+              <w:t>AlphabeticSearch.java</w:t>
+            </w:r>
+          </w:p>
+        </w:tc>
+      </w:tr>
+    </w:tbl>
+    <w:p>
+      <w:pPr>
+        <w:pStyle w:val="10"/>
+        <w:keepNext w:val="0"/>
+        <w:keepLines w:val="0"/>
+        <w:widowControl/>
+        <w:suppressLineNumbers w:val="0"/>
+        <w:rPr>
+          <w:rFonts w:hint="eastAsia"/>
+          <w:lang w:val="en-US" w:eastAsia="zh-Hans"/>
+        </w:rPr>
+      </w:pPr>
     </w:p>
     <w:p>
       <w:pPr>

</xml_diff>

<commit_message>
IO相关内容 ： 1.Standard IO; 2.Process control ...
</commit_message>
<xml_diff>
--- a/ThinkingInJava/doc/Thinking in java.docx
+++ b/ThinkingInJava/doc/Thinking in java.docx
@@ -1644,6 +1644,16 @@
         <w:gridCol w:w="8522"/>
       </w:tblGrid>
       <w:tr>
+        <w:tblPrEx>
+          <w:tblBorders>
+            <w:top w:val="single" w:color="auto" w:sz="4" w:space="0"/>
+            <w:left w:val="single" w:color="auto" w:sz="4" w:space="0"/>
+            <w:bottom w:val="single" w:color="auto" w:sz="4" w:space="0"/>
+            <w:right w:val="single" w:color="auto" w:sz="4" w:space="0"/>
+            <w:insideH w:val="single" w:color="auto" w:sz="4" w:space="0"/>
+            <w:insideV w:val="single" w:color="auto" w:sz="4" w:space="0"/>
+          </w:tblBorders>
+        </w:tblPrEx>
         <w:tc>
           <w:tcPr>
             <w:tcW w:w="8522" w:type="dxa"/>
@@ -1912,6 +1922,16 @@
         <w:gridCol w:w="8522"/>
       </w:tblGrid>
       <w:tr>
+        <w:tblPrEx>
+          <w:tblBorders>
+            <w:top w:val="single" w:color="auto" w:sz="4" w:space="0"/>
+            <w:left w:val="single" w:color="auto" w:sz="4" w:space="0"/>
+            <w:bottom w:val="single" w:color="auto" w:sz="4" w:space="0"/>
+            <w:right w:val="single" w:color="auto" w:sz="4" w:space="0"/>
+            <w:insideH w:val="single" w:color="auto" w:sz="4" w:space="0"/>
+            <w:insideV w:val="single" w:color="auto" w:sz="4" w:space="0"/>
+          </w:tblBorders>
+        </w:tblPrEx>
         <w:tc>
           <w:tcPr>
             <w:tcW w:w="8522" w:type="dxa"/>
@@ -6673,6 +6693,1850 @@
         </w:tblBorders>
         <w:tblLayout w:type="autofit"/>
         <w:tblCellMar>
+          <w:top w:w="0" w:type="dxa"/>
+          <w:left w:w="108" w:type="dxa"/>
+          <w:bottom w:w="0" w:type="dxa"/>
+          <w:right w:w="108" w:type="dxa"/>
+        </w:tblCellMar>
+      </w:tblPr>
+      <w:tblGrid>
+        <w:gridCol w:w="8522"/>
+      </w:tblGrid>
+      <w:tr>
+        <w:tblPrEx>
+          <w:tblBorders>
+            <w:top w:val="single" w:color="auto" w:sz="4" w:space="0"/>
+            <w:left w:val="single" w:color="auto" w:sz="4" w:space="0"/>
+            <w:bottom w:val="single" w:color="auto" w:sz="4" w:space="0"/>
+            <w:right w:val="single" w:color="auto" w:sz="4" w:space="0"/>
+            <w:insideH w:val="single" w:color="auto" w:sz="4" w:space="0"/>
+            <w:insideV w:val="single" w:color="auto" w:sz="4" w:space="0"/>
+          </w:tblBorders>
+        </w:tblPrEx>
+        <w:tc>
+          <w:tcPr>
+            <w:tcW w:w="8522" w:type="dxa"/>
+          </w:tcPr>
+          <w:p>
+            <w:pPr>
+              <w:bidi w:val="0"/>
+              <w:rPr>
+                <w:rFonts w:hint="default"/>
+              </w:rPr>
+            </w:pPr>
+            <w:r>
+              <w:rPr>
+                <w:rFonts w:hint="default"/>
+              </w:rPr>
+              <w:t>DirList.java</w:t>
+            </w:r>
+          </w:p>
+          <w:p>
+            <w:pPr>
+              <w:bidi w:val="0"/>
+              <w:rPr>
+                <w:rFonts w:hint="default"/>
+              </w:rPr>
+            </w:pPr>
+            <w:r>
+              <w:rPr>
+                <w:rFonts w:hint="default"/>
+              </w:rPr>
+              <w:t>DirList2.java</w:t>
+            </w:r>
+          </w:p>
+          <w:p>
+            <w:pPr>
+              <w:bidi w:val="0"/>
+              <w:rPr>
+                <w:rFonts w:hint="default"/>
+              </w:rPr>
+            </w:pPr>
+            <w:r>
+              <w:rPr>
+                <w:rFonts w:hint="default"/>
+              </w:rPr>
+              <w:t>DirList3.java</w:t>
+            </w:r>
+          </w:p>
+          <w:p>
+            <w:pPr>
+              <w:bidi w:val="0"/>
+              <w:rPr>
+                <w:rFonts w:hint="default"/>
+              </w:rPr>
+            </w:pPr>
+            <w:r>
+              <w:rPr>
+                <w:rFonts w:hint="default"/>
+              </w:rPr>
+              <w:t>Directory.java</w:t>
+            </w:r>
+          </w:p>
+          <w:p>
+            <w:pPr>
+              <w:bidi w:val="0"/>
+              <w:rPr>
+                <w:rFonts w:hint="default"/>
+              </w:rPr>
+            </w:pPr>
+            <w:r>
+              <w:rPr>
+                <w:rFonts w:hint="default"/>
+              </w:rPr>
+              <w:t>PPrint.java</w:t>
+            </w:r>
+          </w:p>
+          <w:p>
+            <w:pPr>
+              <w:bidi w:val="0"/>
+              <w:rPr>
+                <w:rFonts w:hint="default"/>
+              </w:rPr>
+            </w:pPr>
+            <w:r>
+              <w:rPr>
+                <w:rFonts w:hint="default"/>
+              </w:rPr>
+              <w:t>ProcessFiles.java</w:t>
+            </w:r>
+          </w:p>
+          <w:p>
+            <w:pPr>
+              <w:bidi w:val="0"/>
+              <w:rPr>
+                <w:rFonts w:hint="default"/>
+              </w:rPr>
+            </w:pPr>
+            <w:r>
+              <w:rPr>
+                <w:rFonts w:hint="default"/>
+              </w:rPr>
+              <w:t>MakingDirectories.java</w:t>
+            </w:r>
+          </w:p>
+          <w:p>
+            <w:pPr>
+              <w:bidi w:val="0"/>
+              <w:rPr>
+                <w:rFonts w:hint="default"/>
+              </w:rPr>
+            </w:pPr>
+            <w:r>
+              <w:rPr>
+                <w:rFonts w:hint="default"/>
+              </w:rPr>
+              <w:t>BufferedInputFiles.java</w:t>
+            </w:r>
+          </w:p>
+          <w:p>
+            <w:pPr>
+              <w:bidi w:val="0"/>
+              <w:rPr>
+                <w:rFonts w:hint="default"/>
+              </w:rPr>
+            </w:pPr>
+            <w:r>
+              <w:rPr>
+                <w:rFonts w:hint="default"/>
+              </w:rPr>
+              <w:t>MemoryInput.java</w:t>
+            </w:r>
+          </w:p>
+          <w:p>
+            <w:pPr>
+              <w:bidi w:val="0"/>
+              <w:rPr>
+                <w:rFonts w:hint="default"/>
+              </w:rPr>
+            </w:pPr>
+            <w:r>
+              <w:rPr>
+                <w:rFonts w:hint="default"/>
+              </w:rPr>
+              <w:t>FileOutputShortcut.java</w:t>
+            </w:r>
+          </w:p>
+          <w:p>
+            <w:pPr>
+              <w:bidi w:val="0"/>
+              <w:rPr>
+                <w:rFonts w:hint="default"/>
+              </w:rPr>
+            </w:pPr>
+            <w:r>
+              <w:rPr>
+                <w:rFonts w:hint="default"/>
+              </w:rPr>
+              <w:t>StoringAndRecoveringData.java</w:t>
+            </w:r>
+          </w:p>
+          <w:p>
+            <w:pPr>
+              <w:bidi w:val="0"/>
+              <w:rPr>
+                <w:rFonts w:hint="default"/>
+              </w:rPr>
+            </w:pPr>
+            <w:r>
+              <w:rPr>
+                <w:rFonts w:hint="default"/>
+              </w:rPr>
+              <w:t>UsingRandomAccessFile.java</w:t>
+            </w:r>
+          </w:p>
+          <w:p>
+            <w:pPr>
+              <w:bidi w:val="0"/>
+              <w:rPr>
+                <w:rFonts w:hint="default"/>
+              </w:rPr>
+            </w:pPr>
+            <w:r>
+              <w:rPr>
+                <w:rFonts w:hint="default"/>
+              </w:rPr>
+              <w:t>TextFile.java</w:t>
+            </w:r>
+          </w:p>
+          <w:p>
+            <w:pPr>
+              <w:bidi w:val="0"/>
+              <w:rPr>
+                <w:rFonts w:hint="default"/>
+              </w:rPr>
+            </w:pPr>
+            <w:r>
+              <w:rPr>
+                <w:rFonts w:hint="default"/>
+              </w:rPr>
+              <w:t>BinaryFile.java</w:t>
+            </w:r>
+          </w:p>
+          <w:p>
+            <w:pPr>
+              <w:bidi w:val="0"/>
+              <w:rPr>
+                <w:rFonts w:hint="default"/>
+              </w:rPr>
+            </w:pPr>
+            <w:r>
+              <w:rPr>
+                <w:rFonts w:hint="default"/>
+              </w:rPr>
+              <w:t>Echo.java</w:t>
+            </w:r>
+          </w:p>
+          <w:p>
+            <w:pPr>
+              <w:bidi w:val="0"/>
+              <w:rPr>
+                <w:rFonts w:hint="default"/>
+              </w:rPr>
+            </w:pPr>
+            <w:r>
+              <w:rPr>
+                <w:rFonts w:hint="default"/>
+              </w:rPr>
+              <w:t>OSExecute.java</w:t>
+            </w:r>
+          </w:p>
+          <w:p>
+            <w:pPr>
+              <w:bidi w:val="0"/>
+              <w:rPr>
+                <w:rFonts w:hint="default"/>
+              </w:rPr>
+            </w:pPr>
+            <w:r>
+              <w:rPr>
+                <w:rFonts w:hint="default"/>
+              </w:rPr>
+              <w:t>GetChannel.java</w:t>
+            </w:r>
+          </w:p>
+          <w:p>
+            <w:pPr>
+              <w:bidi w:val="0"/>
+              <w:rPr>
+                <w:rFonts w:hint="default"/>
+              </w:rPr>
+            </w:pPr>
+            <w:r>
+              <w:rPr>
+                <w:rFonts w:hint="default"/>
+              </w:rPr>
+              <w:t>BufferToText.java</w:t>
+            </w:r>
+          </w:p>
+          <w:p>
+            <w:pPr>
+              <w:bidi w:val="0"/>
+              <w:rPr>
+                <w:rFonts w:hint="default"/>
+              </w:rPr>
+            </w:pPr>
+            <w:r>
+              <w:rPr>
+                <w:rFonts w:hint="default"/>
+              </w:rPr>
+              <w:t>AvailableCharSet.java</w:t>
+            </w:r>
+          </w:p>
+          <w:p>
+            <w:pPr>
+              <w:bidi w:val="0"/>
+            </w:pPr>
+            <w:r>
+              <w:rPr>
+                <w:rFonts w:hint="default"/>
+              </w:rPr>
+              <w:t>IntBufferDemo.java</w:t>
+            </w:r>
+          </w:p>
+          <w:p>
+            <w:pPr>
+              <w:bidi w:val="0"/>
+              <w:rPr>
+                <w:rFonts w:hint="default"/>
+              </w:rPr>
+            </w:pPr>
+            <w:r>
+              <w:rPr>
+                <w:rFonts w:hint="default"/>
+              </w:rPr>
+              <w:t>ViewBuffer.java</w:t>
+            </w:r>
+          </w:p>
+          <w:p>
+            <w:pPr>
+              <w:bidi w:val="0"/>
+              <w:rPr>
+                <w:rFonts w:hint="default"/>
+              </w:rPr>
+            </w:pPr>
+            <w:r>
+              <w:rPr>
+                <w:rFonts w:hint="default"/>
+              </w:rPr>
+              <w:t>UsingBuffers.java</w:t>
+            </w:r>
+          </w:p>
+          <w:p>
+            <w:pPr>
+              <w:bidi w:val="0"/>
+              <w:rPr>
+                <w:rFonts w:hint="default"/>
+              </w:rPr>
+            </w:pPr>
+            <w:r>
+              <w:rPr>
+                <w:rFonts w:hint="default"/>
+              </w:rPr>
+              <w:t>LargeMappedFiles.java</w:t>
+            </w:r>
+          </w:p>
+          <w:p>
+            <w:pPr>
+              <w:bidi w:val="0"/>
+            </w:pPr>
+            <w:r>
+              <w:rPr>
+                <w:rFonts w:hint="default"/>
+              </w:rPr>
+              <w:t>MappedIO.java</w:t>
+            </w:r>
+          </w:p>
+          <w:p>
+            <w:pPr>
+              <w:bidi w:val="0"/>
+            </w:pPr>
+            <w:r>
+              <w:rPr>
+                <w:rFonts w:hint="default"/>
+              </w:rPr>
+              <w:t>LockingMappedFiles.java</w:t>
+            </w:r>
+          </w:p>
+          <w:p>
+            <w:pPr>
+              <w:bidi w:val="0"/>
+              <w:rPr>
+                <w:rFonts w:hint="default"/>
+              </w:rPr>
+            </w:pPr>
+            <w:r>
+              <w:rPr>
+                <w:rFonts w:hint="default"/>
+              </w:rPr>
+              <w:t>FileLocking.java</w:t>
+            </w:r>
+          </w:p>
+          <w:p>
+            <w:pPr>
+              <w:bidi w:val="0"/>
+              <w:rPr>
+                <w:rFonts w:hint="default"/>
+              </w:rPr>
+            </w:pPr>
+            <w:r>
+              <w:rPr>
+                <w:rFonts w:hint="default"/>
+              </w:rPr>
+              <w:t>GZIPcompress.java</w:t>
+            </w:r>
+          </w:p>
+          <w:p>
+            <w:pPr>
+              <w:bidi w:val="0"/>
+              <w:rPr>
+                <w:rFonts w:hint="default"/>
+              </w:rPr>
+            </w:pPr>
+            <w:r>
+              <w:rPr>
+                <w:rFonts w:hint="default"/>
+              </w:rPr>
+              <w:t>ZipCompress.jva</w:t>
+            </w:r>
+          </w:p>
+          <w:p>
+            <w:pPr>
+              <w:bidi w:val="0"/>
+              <w:rPr>
+                <w:rFonts w:hint="default"/>
+              </w:rPr>
+            </w:pPr>
+            <w:r>
+              <w:rPr>
+                <w:rFonts w:hint="default"/>
+              </w:rPr>
+              <w:t>Worm.java</w:t>
+            </w:r>
+          </w:p>
+          <w:p>
+            <w:pPr>
+              <w:bidi w:val="0"/>
+              <w:rPr>
+                <w:rFonts w:hint="default"/>
+              </w:rPr>
+            </w:pPr>
+            <w:r>
+              <w:rPr>
+                <w:rFonts w:hint="default"/>
+              </w:rPr>
+              <w:t>Alien.java</w:t>
+            </w:r>
+          </w:p>
+          <w:p>
+            <w:pPr>
+              <w:bidi w:val="0"/>
+            </w:pPr>
+            <w:r>
+              <w:rPr>
+                <w:rFonts w:hint="default"/>
+              </w:rPr>
+              <w:t>FreezeAlien.java</w:t>
+            </w:r>
+          </w:p>
+          <w:p>
+            <w:pPr>
+              <w:bidi w:val="0"/>
+              <w:rPr>
+                <w:rFonts w:hint="default"/>
+              </w:rPr>
+            </w:pPr>
+            <w:r>
+              <w:rPr>
+                <w:rFonts w:hint="default"/>
+              </w:rPr>
+              <w:t>ThawAlient.java</w:t>
+            </w:r>
+          </w:p>
+          <w:p>
+            <w:pPr>
+              <w:bidi w:val="0"/>
+              <w:rPr>
+                <w:rFonts w:hint="default"/>
+              </w:rPr>
+            </w:pPr>
+            <w:r>
+              <w:rPr>
+                <w:rFonts w:hint="default"/>
+              </w:rPr>
+              <w:t>Blips.java</w:t>
+            </w:r>
+          </w:p>
+          <w:p>
+            <w:pPr>
+              <w:bidi w:val="0"/>
+              <w:rPr>
+                <w:rFonts w:hint="default"/>
+              </w:rPr>
+            </w:pPr>
+            <w:r>
+              <w:rPr>
+                <w:rFonts w:hint="default"/>
+              </w:rPr>
+              <w:t>Logon.java</w:t>
+            </w:r>
+          </w:p>
+          <w:p>
+            <w:pPr>
+              <w:bidi w:val="0"/>
+              <w:rPr>
+                <w:rFonts w:hint="default"/>
+              </w:rPr>
+            </w:pPr>
+            <w:r>
+              <w:rPr>
+                <w:rFonts w:hint="default"/>
+              </w:rPr>
+              <w:t>SerialCtl.java</w:t>
+            </w:r>
+          </w:p>
+          <w:p>
+            <w:pPr>
+              <w:bidi w:val="0"/>
+              <w:rPr>
+                <w:rFonts w:hint="default"/>
+              </w:rPr>
+            </w:pPr>
+            <w:r>
+              <w:rPr>
+                <w:rFonts w:hint="default"/>
+              </w:rPr>
+              <w:t>MyWorld.java</w:t>
+            </w:r>
+          </w:p>
+          <w:p>
+            <w:pPr>
+              <w:bidi w:val="0"/>
+              <w:rPr>
+                <w:rFonts w:hint="default"/>
+              </w:rPr>
+            </w:pPr>
+            <w:r>
+              <w:rPr>
+                <w:rFonts w:hint="default"/>
+              </w:rPr>
+              <w:t>StoreCADState.java</w:t>
+            </w:r>
+          </w:p>
+          <w:p>
+            <w:pPr>
+              <w:bidi w:val="0"/>
+              <w:rPr>
+                <w:rFonts w:hint="default"/>
+              </w:rPr>
+            </w:pPr>
+            <w:r>
+              <w:rPr>
+                <w:rFonts w:hint="default"/>
+              </w:rPr>
+              <w:t>RecoverCADState.java</w:t>
+            </w:r>
+          </w:p>
+          <w:p>
+            <w:pPr>
+              <w:bidi w:val="0"/>
+              <w:rPr>
+                <w:rFonts w:hint="default"/>
+              </w:rPr>
+            </w:pPr>
+            <w:r>
+              <w:rPr>
+                <w:rFonts w:hint="default"/>
+              </w:rPr>
+              <w:t>People.java</w:t>
+            </w:r>
+          </w:p>
+          <w:p>
+            <w:pPr>
+              <w:bidi w:val="0"/>
+              <w:rPr>
+                <w:rFonts w:hint="default"/>
+              </w:rPr>
+            </w:pPr>
+            <w:r>
+              <w:rPr>
+                <w:rFonts w:hint="default"/>
+              </w:rPr>
+              <w:t>Person.java</w:t>
+            </w:r>
+          </w:p>
+          <w:p>
+            <w:pPr>
+              <w:bidi w:val="0"/>
+              <w:rPr>
+                <w:rFonts w:hint="eastAsia" w:ascii="Menlo" w:hAnsi="Menlo" w:eastAsia="Menlo" w:cs="Menlo"/>
+                <w:color w:val="A9B7C6"/>
+                <w:szCs w:val="30"/>
+                <w:shd w:val="clear" w:fill="2B2B2B"/>
+                <w:lang w:eastAsia="zh-Hans"/>
+              </w:rPr>
+            </w:pPr>
+            <w:r>
+              <w:rPr>
+                <w:rFonts w:hint="default"/>
+              </w:rPr>
+              <w:t>PreferenceDemo.java</w:t>
+            </w:r>
+          </w:p>
+        </w:tc>
+      </w:tr>
+    </w:tbl>
+    <w:p>
+      <w:pPr>
+        <w:pStyle w:val="10"/>
+        <w:keepNext w:val="0"/>
+        <w:keepLines w:val="0"/>
+        <w:widowControl/>
+        <w:suppressLineNumbers w:val="0"/>
+        <w:rPr>
+          <w:rFonts w:hint="eastAsia"/>
+          <w:lang w:val="en-US" w:eastAsia="zh-Hans"/>
+        </w:rPr>
+      </w:pPr>
+    </w:p>
+    <w:p>
+      <w:pPr>
+        <w:pStyle w:val="10"/>
+        <w:keepNext w:val="0"/>
+        <w:keepLines w:val="0"/>
+        <w:widowControl/>
+        <w:suppressLineNumbers w:val="0"/>
+        <w:rPr>
+          <w:rFonts w:hint="eastAsia"/>
+          <w:lang w:val="en-US" w:eastAsia="zh-Hans"/>
+        </w:rPr>
+      </w:pPr>
+    </w:p>
+    <w:p>
+      <w:pPr>
+        <w:pStyle w:val="10"/>
+        <w:keepNext w:val="0"/>
+        <w:keepLines w:val="0"/>
+        <w:widowControl/>
+        <w:suppressLineNumbers w:val="0"/>
+        <w:ind w:firstLine="420" w:firstLineChars="0"/>
+        <w:rPr>
+          <w:rFonts w:hint="eastAsia"/>
+          <w:lang w:val="en-US" w:eastAsia="zh-Hans"/>
+        </w:rPr>
+      </w:pPr>
+      <w:r>
+        <w:rPr>
+          <w:rFonts w:hint="eastAsia"/>
+          <w:lang w:val="en-US" w:eastAsia="zh-Hans"/>
+        </w:rPr>
+        <w:t>可以看到，整体IO相关的代码还是非常多的。涉及非常多的内容。我们分门别类实践一下各个</w:t>
+      </w:r>
+      <w:r>
+        <w:rPr>
+          <w:rFonts w:hint="default"/>
+          <w:lang w:eastAsia="zh-Hans"/>
+        </w:rPr>
+        <w:t>demo</w:t>
+      </w:r>
+      <w:r>
+        <w:rPr>
+          <w:rFonts w:hint="eastAsia"/>
+          <w:lang w:eastAsia="zh-Hans"/>
+        </w:rPr>
+        <w:t>。</w:t>
+      </w:r>
+    </w:p>
+    <w:p>
+      <w:pPr>
+        <w:pStyle w:val="10"/>
+        <w:keepNext w:val="0"/>
+        <w:keepLines w:val="0"/>
+        <w:widowControl/>
+        <w:suppressLineNumbers w:val="0"/>
+        <w:rPr>
+          <w:rFonts w:hint="eastAsia"/>
+          <w:lang w:val="en-US" w:eastAsia="zh-Hans"/>
+        </w:rPr>
+      </w:pPr>
+    </w:p>
+    <w:p>
+      <w:pPr>
+        <w:pStyle w:val="10"/>
+        <w:keepNext w:val="0"/>
+        <w:keepLines w:val="0"/>
+        <w:widowControl/>
+        <w:suppressLineNumbers w:val="0"/>
+        <w:rPr>
+          <w:rFonts w:hint="eastAsia"/>
+          <w:lang w:val="en-US" w:eastAsia="zh-Hans"/>
+        </w:rPr>
+      </w:pPr>
+    </w:p>
+    <w:p>
+      <w:pPr>
+        <w:pStyle w:val="3"/>
+        <w:bidi w:val="0"/>
+        <w:rPr>
+          <w:rFonts w:hint="eastAsia"/>
+          <w:lang w:eastAsia="zh-Hans"/>
+        </w:rPr>
+      </w:pPr>
+      <w:r>
+        <w:rPr>
+          <w:rFonts w:hint="default"/>
+          <w:lang w:eastAsia="zh-Hans"/>
+        </w:rPr>
+        <w:t>The File Class</w:t>
+      </w:r>
+    </w:p>
+    <w:p>
+      <w:pPr>
+        <w:pStyle w:val="10"/>
+        <w:keepNext w:val="0"/>
+        <w:keepLines w:val="0"/>
+        <w:widowControl/>
+        <w:suppressLineNumbers w:val="0"/>
+        <w:rPr>
+          <w:rFonts w:hint="eastAsia"/>
+          <w:lang w:val="en-US" w:eastAsia="zh-Hans"/>
+        </w:rPr>
+      </w:pPr>
+    </w:p>
+    <w:p>
+      <w:pPr>
+        <w:pStyle w:val="10"/>
+        <w:keepNext w:val="0"/>
+        <w:keepLines w:val="0"/>
+        <w:widowControl/>
+        <w:suppressLineNumbers w:val="0"/>
+        <w:rPr>
+          <w:rFonts w:hint="eastAsia"/>
+          <w:lang w:val="en-US" w:eastAsia="zh-Hans"/>
+        </w:rPr>
+      </w:pPr>
+    </w:p>
+    <w:tbl>
+      <w:tblPr>
+        <w:tblStyle w:val="8"/>
+        <w:tblW w:w="0" w:type="auto"/>
+        <w:tblInd w:w="0" w:type="dxa"/>
+        <w:tblBorders>
+          <w:top w:val="single" w:color="auto" w:sz="4" w:space="0"/>
+          <w:left w:val="single" w:color="auto" w:sz="4" w:space="0"/>
+          <w:bottom w:val="single" w:color="auto" w:sz="4" w:space="0"/>
+          <w:right w:val="single" w:color="auto" w:sz="4" w:space="0"/>
+          <w:insideH w:val="single" w:color="auto" w:sz="4" w:space="0"/>
+          <w:insideV w:val="single" w:color="auto" w:sz="4" w:space="0"/>
+        </w:tblBorders>
+        <w:tblLayout w:type="autofit"/>
+        <w:tblCellMar>
+          <w:top w:w="0" w:type="dxa"/>
+          <w:left w:w="108" w:type="dxa"/>
+          <w:bottom w:w="0" w:type="dxa"/>
+          <w:right w:w="108" w:type="dxa"/>
+        </w:tblCellMar>
+      </w:tblPr>
+      <w:tblGrid>
+        <w:gridCol w:w="8522"/>
+      </w:tblGrid>
+      <w:tr>
+        <w:tc>
+          <w:tcPr>
+            <w:tcW w:w="8522" w:type="dxa"/>
+          </w:tcPr>
+          <w:p>
+            <w:pPr>
+              <w:bidi w:val="0"/>
+              <w:rPr>
+                <w:rFonts w:hint="default"/>
+              </w:rPr>
+            </w:pPr>
+            <w:r>
+              <w:rPr>
+                <w:rFonts w:hint="default"/>
+              </w:rPr>
+              <w:t>DirList.java</w:t>
+            </w:r>
+          </w:p>
+          <w:p>
+            <w:pPr>
+              <w:bidi w:val="0"/>
+              <w:rPr>
+                <w:rFonts w:hint="default"/>
+              </w:rPr>
+            </w:pPr>
+            <w:r>
+              <w:rPr>
+                <w:rFonts w:hint="default"/>
+              </w:rPr>
+              <w:t>DirList2.java</w:t>
+            </w:r>
+          </w:p>
+          <w:p>
+            <w:pPr>
+              <w:bidi w:val="0"/>
+              <w:rPr>
+                <w:rFonts w:hint="default"/>
+              </w:rPr>
+            </w:pPr>
+            <w:r>
+              <w:rPr>
+                <w:rFonts w:hint="default"/>
+              </w:rPr>
+              <w:t>DirList3.java</w:t>
+            </w:r>
+          </w:p>
+          <w:p>
+            <w:pPr>
+              <w:bidi w:val="0"/>
+              <w:rPr>
+                <w:rFonts w:hint="default"/>
+              </w:rPr>
+            </w:pPr>
+            <w:r>
+              <w:rPr>
+                <w:rFonts w:hint="default"/>
+              </w:rPr>
+              <w:t>Directory.java</w:t>
+            </w:r>
+          </w:p>
+          <w:p>
+            <w:pPr>
+              <w:bidi w:val="0"/>
+              <w:rPr>
+                <w:rFonts w:hint="default"/>
+              </w:rPr>
+            </w:pPr>
+            <w:r>
+              <w:rPr>
+                <w:rFonts w:hint="default"/>
+              </w:rPr>
+              <w:t>PPrint.java</w:t>
+            </w:r>
+          </w:p>
+          <w:p>
+            <w:pPr>
+              <w:bidi w:val="0"/>
+              <w:rPr>
+                <w:rFonts w:hint="default"/>
+              </w:rPr>
+            </w:pPr>
+            <w:r>
+              <w:rPr>
+                <w:rFonts w:hint="default"/>
+              </w:rPr>
+              <w:t>ProcessFiles.java</w:t>
+            </w:r>
+          </w:p>
+          <w:p>
+            <w:pPr>
+              <w:bidi w:val="0"/>
+              <w:rPr>
+                <w:rFonts w:hint="default"/>
+              </w:rPr>
+            </w:pPr>
+            <w:r>
+              <w:rPr>
+                <w:rFonts w:hint="default"/>
+              </w:rPr>
+              <w:t>MakingDirectories.java</w:t>
+            </w:r>
+          </w:p>
+          <w:p>
+            <w:pPr>
+              <w:bidi w:val="0"/>
+              <w:rPr>
+                <w:rFonts w:hint="default"/>
+              </w:rPr>
+            </w:pPr>
+            <w:r>
+              <w:rPr>
+                <w:rFonts w:hint="default"/>
+              </w:rPr>
+              <w:t>BufferedInputFiles.java</w:t>
+            </w:r>
+          </w:p>
+          <w:p>
+            <w:pPr>
+              <w:bidi w:val="0"/>
+              <w:rPr>
+                <w:rFonts w:hint="eastAsia"/>
+                <w:lang w:val="en-US" w:eastAsia="zh-Hans"/>
+              </w:rPr>
+            </w:pPr>
+          </w:p>
+        </w:tc>
+      </w:tr>
+    </w:tbl>
+    <w:p>
+      <w:pPr>
+        <w:pStyle w:val="10"/>
+        <w:keepNext w:val="0"/>
+        <w:keepLines w:val="0"/>
+        <w:widowControl/>
+        <w:suppressLineNumbers w:val="0"/>
+        <w:rPr>
+          <w:rFonts w:hint="eastAsia"/>
+          <w:lang w:val="en-US" w:eastAsia="zh-Hans"/>
+        </w:rPr>
+      </w:pPr>
+    </w:p>
+    <w:p>
+      <w:pPr>
+        <w:bidi w:val="0"/>
+        <w:ind w:firstLine="420" w:firstLineChars="0"/>
+        <w:rPr>
+          <w:rFonts w:hint="eastAsia"/>
+          <w:lang w:val="en-US" w:eastAsia="zh-Hans"/>
+        </w:rPr>
+      </w:pPr>
+      <w:r>
+        <w:rPr>
+          <w:rFonts w:hint="eastAsia"/>
+          <w:lang w:val="en-US" w:eastAsia="zh-Hans"/>
+        </w:rPr>
+        <w:t>其中，</w:t>
+      </w:r>
+      <w:r>
+        <w:rPr>
+          <w:rFonts w:hint="default"/>
+          <w:lang w:eastAsia="zh-Hans"/>
+        </w:rPr>
+        <w:t>DirList.java/</w:t>
+      </w:r>
+      <w:r>
+        <w:rPr>
+          <w:rFonts w:hint="default"/>
+        </w:rPr>
+        <w:t>DirList2.java/DirList3.java</w:t>
+      </w:r>
+      <w:r>
+        <w:rPr>
+          <w:rFonts w:hint="eastAsia"/>
+          <w:lang w:val="en-US" w:eastAsia="zh-Hans"/>
+        </w:rPr>
+        <w:t>三个代码都是</w:t>
+      </w:r>
+      <w:r>
+        <w:rPr>
+          <w:rFonts w:hint="default"/>
+        </w:rPr>
+        <w:t>说明如何通过File.list()方法,列出某个目录下的所有文件/目录</w:t>
+      </w:r>
+      <w:r>
+        <w:rPr>
+          <w:rFonts w:hint="eastAsia"/>
+          <w:lang w:eastAsia="zh-Hans"/>
+        </w:rPr>
+        <w:t>，</w:t>
+      </w:r>
+      <w:r>
+        <w:rPr>
+          <w:rFonts w:hint="eastAsia"/>
+          <w:lang w:val="en-US" w:eastAsia="zh-Hans"/>
+        </w:rPr>
+        <w:t>分别通过定义</w:t>
+      </w:r>
+      <w:r>
+        <w:rPr>
+          <w:rFonts w:hint="default"/>
+        </w:rPr>
+        <w:t>DirFilter</w:t>
+      </w:r>
+      <w:r>
+        <w:rPr>
+          <w:rFonts w:hint="eastAsia"/>
+          <w:lang w:val="en-US" w:eastAsia="zh-Hans"/>
+        </w:rPr>
+        <w:t>实现类、内部类、匿名内部类的方式，实现Filen</w:t>
+      </w:r>
+      <w:r>
+        <w:rPr>
+          <w:rFonts w:hint="default"/>
+          <w:lang w:eastAsia="zh-Hans"/>
+        </w:rPr>
+        <w:t>ame</w:t>
+      </w:r>
+      <w:r>
+        <w:rPr>
+          <w:rFonts w:hint="eastAsia"/>
+          <w:lang w:val="en-US" w:eastAsia="zh-Hans"/>
+        </w:rPr>
+        <w:t>的正则表达式过滤。</w:t>
+      </w:r>
+    </w:p>
+    <w:p>
+      <w:pPr>
+        <w:bidi w:val="0"/>
+        <w:rPr>
+          <w:rFonts w:hint="eastAsia"/>
+          <w:lang w:eastAsia="zh-Hans"/>
+        </w:rPr>
+      </w:pPr>
+    </w:p>
+    <w:p>
+      <w:pPr>
+        <w:pStyle w:val="10"/>
+        <w:keepNext w:val="0"/>
+        <w:keepLines w:val="0"/>
+        <w:widowControl/>
+        <w:suppressLineNumbers w:val="0"/>
+        <w:rPr>
+          <w:rFonts w:hint="eastAsia"/>
+          <w:lang w:val="en-US" w:eastAsia="zh-Hans"/>
+        </w:rPr>
+      </w:pPr>
+    </w:p>
+    <w:p>
+      <w:pPr>
+        <w:pStyle w:val="3"/>
+        <w:bidi w:val="0"/>
+        <w:rPr>
+          <w:rFonts w:hint="eastAsia"/>
+          <w:lang w:eastAsia="zh-Hans"/>
+        </w:rPr>
+      </w:pPr>
+      <w:r>
+        <w:rPr>
+          <w:rFonts w:hint="default"/>
+          <w:lang w:eastAsia="zh-Hans"/>
+        </w:rPr>
+        <w:t>Input and Output</w:t>
+      </w:r>
+    </w:p>
+    <w:p>
+      <w:pPr>
+        <w:pStyle w:val="10"/>
+        <w:keepNext w:val="0"/>
+        <w:keepLines w:val="0"/>
+        <w:widowControl/>
+        <w:suppressLineNumbers w:val="0"/>
+        <w:rPr>
+          <w:rFonts w:hint="eastAsia"/>
+          <w:lang w:val="en-US" w:eastAsia="zh-Hans"/>
+        </w:rPr>
+      </w:pPr>
+    </w:p>
+    <w:p>
+      <w:pPr>
+        <w:pStyle w:val="10"/>
+        <w:keepNext w:val="0"/>
+        <w:keepLines w:val="0"/>
+        <w:widowControl/>
+        <w:suppressLineNumbers w:val="0"/>
+        <w:rPr>
+          <w:rFonts w:hint="eastAsia"/>
+          <w:lang w:val="en-US" w:eastAsia="zh-Hans"/>
+        </w:rPr>
+      </w:pPr>
+    </w:p>
+    <w:p>
+      <w:pPr>
+        <w:pStyle w:val="10"/>
+        <w:keepNext w:val="0"/>
+        <w:keepLines w:val="0"/>
+        <w:widowControl/>
+        <w:suppressLineNumbers w:val="0"/>
+        <w:rPr>
+          <w:rFonts w:hint="eastAsia"/>
+          <w:lang w:eastAsia="zh-Hans"/>
+        </w:rPr>
+      </w:pPr>
+    </w:p>
+    <w:p>
+      <w:pPr>
+        <w:pStyle w:val="10"/>
+        <w:keepNext w:val="0"/>
+        <w:keepLines w:val="0"/>
+        <w:widowControl/>
+        <w:suppressLineNumbers w:val="0"/>
+        <w:rPr>
+          <w:rFonts w:hint="eastAsia"/>
+          <w:lang w:val="en-US" w:eastAsia="zh-Hans"/>
+        </w:rPr>
+      </w:pPr>
+    </w:p>
+    <w:p>
+      <w:pPr>
+        <w:pStyle w:val="3"/>
+        <w:bidi w:val="0"/>
+        <w:rPr>
+          <w:rFonts w:hint="default"/>
+          <w:lang w:eastAsia="zh-Hans"/>
+        </w:rPr>
+      </w:pPr>
+      <w:r>
+        <w:rPr>
+          <w:rFonts w:hint="default"/>
+          <w:lang w:eastAsia="zh-Hans"/>
+        </w:rPr>
+        <w:t xml:space="preserve">Readers and Writers </w:t>
+      </w:r>
+    </w:p>
+    <w:p>
+      <w:pPr>
+        <w:pStyle w:val="10"/>
+        <w:keepNext w:val="0"/>
+        <w:keepLines w:val="0"/>
+        <w:widowControl/>
+        <w:suppressLineNumbers w:val="0"/>
+        <w:rPr>
+          <w:rFonts w:hint="default"/>
+          <w:lang w:eastAsia="zh-Hans"/>
+        </w:rPr>
+      </w:pPr>
+    </w:p>
+    <w:p>
+      <w:pPr>
+        <w:pStyle w:val="10"/>
+        <w:keepNext w:val="0"/>
+        <w:keepLines w:val="0"/>
+        <w:widowControl/>
+        <w:suppressLineNumbers w:val="0"/>
+        <w:rPr>
+          <w:rFonts w:hint="default"/>
+          <w:lang w:eastAsia="zh-Hans"/>
+        </w:rPr>
+      </w:pPr>
+    </w:p>
+    <w:p>
+      <w:pPr>
+        <w:pStyle w:val="10"/>
+        <w:keepNext w:val="0"/>
+        <w:keepLines w:val="0"/>
+        <w:widowControl/>
+        <w:suppressLineNumbers w:val="0"/>
+        <w:rPr>
+          <w:rFonts w:hint="default"/>
+          <w:lang w:eastAsia="zh-Hans"/>
+        </w:rPr>
+      </w:pPr>
+    </w:p>
+    <w:p>
+      <w:pPr>
+        <w:pStyle w:val="3"/>
+        <w:bidi w:val="0"/>
+        <w:rPr>
+          <w:rFonts w:hint="default"/>
+          <w:lang w:eastAsia="zh-Hans"/>
+        </w:rPr>
+      </w:pPr>
+      <w:r>
+        <w:rPr>
+          <w:rFonts w:hint="default"/>
+          <w:lang w:eastAsia="zh-Hans"/>
+        </w:rPr>
+        <w:t>I/O Streams</w:t>
+      </w:r>
+    </w:p>
+    <w:p>
+      <w:pPr>
+        <w:pStyle w:val="10"/>
+        <w:keepNext w:val="0"/>
+        <w:keepLines w:val="0"/>
+        <w:widowControl/>
+        <w:suppressLineNumbers w:val="0"/>
+        <w:rPr>
+          <w:rFonts w:hint="default"/>
+          <w:lang w:eastAsia="zh-Hans"/>
+        </w:rPr>
+      </w:pPr>
+    </w:p>
+    <w:p>
+      <w:pPr>
+        <w:pStyle w:val="10"/>
+        <w:keepNext w:val="0"/>
+        <w:keepLines w:val="0"/>
+        <w:widowControl/>
+        <w:suppressLineNumbers w:val="0"/>
+        <w:rPr>
+          <w:rFonts w:hint="eastAsia"/>
+          <w:lang w:val="en-US" w:eastAsia="zh-Hans"/>
+        </w:rPr>
+      </w:pPr>
+      <w:r>
+        <w:rPr>
+          <w:rFonts w:hint="eastAsia"/>
+          <w:lang w:val="en-US" w:eastAsia="zh-Hans"/>
+        </w:rPr>
+        <w:t>相关代码包括：</w:t>
+      </w:r>
+    </w:p>
+    <w:tbl>
+      <w:tblPr>
+        <w:tblStyle w:val="8"/>
+        <w:tblW w:w="0" w:type="auto"/>
+        <w:tblInd w:w="0" w:type="dxa"/>
+        <w:tblBorders>
+          <w:top w:val="single" w:color="auto" w:sz="4" w:space="0"/>
+          <w:left w:val="single" w:color="auto" w:sz="4" w:space="0"/>
+          <w:bottom w:val="single" w:color="auto" w:sz="4" w:space="0"/>
+          <w:right w:val="single" w:color="auto" w:sz="4" w:space="0"/>
+          <w:insideH w:val="single" w:color="auto" w:sz="4" w:space="0"/>
+          <w:insideV w:val="single" w:color="auto" w:sz="4" w:space="0"/>
+        </w:tblBorders>
+        <w:tblLayout w:type="autofit"/>
+        <w:tblCellMar>
+          <w:top w:w="0" w:type="dxa"/>
+          <w:left w:w="108" w:type="dxa"/>
+          <w:bottom w:w="0" w:type="dxa"/>
+          <w:right w:w="108" w:type="dxa"/>
+        </w:tblCellMar>
+      </w:tblPr>
+      <w:tblGrid>
+        <w:gridCol w:w="8522"/>
+      </w:tblGrid>
+      <w:tr>
+        <w:tblPrEx>
+          <w:tblBorders>
+            <w:top w:val="single" w:color="auto" w:sz="4" w:space="0"/>
+            <w:left w:val="single" w:color="auto" w:sz="4" w:space="0"/>
+            <w:bottom w:val="single" w:color="auto" w:sz="4" w:space="0"/>
+            <w:right w:val="single" w:color="auto" w:sz="4" w:space="0"/>
+            <w:insideH w:val="single" w:color="auto" w:sz="4" w:space="0"/>
+            <w:insideV w:val="single" w:color="auto" w:sz="4" w:space="0"/>
+          </w:tblBorders>
+        </w:tblPrEx>
+        <w:tc>
+          <w:tcPr>
+            <w:tcW w:w="8522" w:type="dxa"/>
+          </w:tcPr>
+          <w:p>
+            <w:pPr>
+              <w:bidi w:val="0"/>
+              <w:rPr>
+                <w:rFonts w:hint="default"/>
+                <w:lang w:val="en-US" w:eastAsia="zh-Hans"/>
+              </w:rPr>
+            </w:pPr>
+            <w:r>
+              <w:rPr>
+                <w:rFonts w:hint="default"/>
+                <w:lang w:val="en-US" w:eastAsia="zh-Hans"/>
+              </w:rPr>
+              <w:t>以下代码作为一组，说明如何读取file</w:t>
+            </w:r>
+          </w:p>
+          <w:p>
+            <w:pPr>
+              <w:bidi w:val="0"/>
+              <w:rPr>
+                <w:rFonts w:hint="default"/>
+                <w:lang w:val="en-US" w:eastAsia="zh-Hans"/>
+              </w:rPr>
+            </w:pPr>
+            <w:r>
+              <w:rPr>
+                <w:rFonts w:hint="default"/>
+                <w:lang w:val="en-US" w:eastAsia="zh-Hans"/>
+              </w:rPr>
+              <w:t>BufferedInputFile.java</w:t>
+            </w:r>
+          </w:p>
+          <w:p>
+            <w:pPr>
+              <w:bidi w:val="0"/>
+              <w:rPr>
+                <w:rFonts w:hint="default"/>
+                <w:lang w:val="en-US" w:eastAsia="zh-Hans"/>
+              </w:rPr>
+            </w:pPr>
+            <w:r>
+              <w:rPr>
+                <w:rFonts w:hint="default"/>
+                <w:lang w:val="en-US" w:eastAsia="zh-Hans"/>
+              </w:rPr>
+              <w:t>MemoryInput.java</w:t>
+            </w:r>
+          </w:p>
+          <w:p>
+            <w:pPr>
+              <w:bidi w:val="0"/>
+              <w:rPr>
+                <w:rFonts w:hint="default"/>
+                <w:lang w:val="en-US" w:eastAsia="zh-Hans"/>
+              </w:rPr>
+            </w:pPr>
+            <w:r>
+              <w:rPr>
+                <w:rFonts w:hint="default"/>
+                <w:lang w:val="en-US" w:eastAsia="zh-Hans"/>
+              </w:rPr>
+              <w:t>FormattedMemoryInput.java</w:t>
+            </w:r>
+          </w:p>
+          <w:p>
+            <w:pPr>
+              <w:bidi w:val="0"/>
+              <w:rPr>
+                <w:rFonts w:hint="default"/>
+                <w:lang w:val="en-US" w:eastAsia="zh-Hans"/>
+              </w:rPr>
+            </w:pPr>
+            <w:r>
+              <w:rPr>
+                <w:rFonts w:hint="default"/>
+                <w:lang w:val="en-US" w:eastAsia="zh-Hans"/>
+              </w:rPr>
+              <w:t>TestEOF.java</w:t>
+            </w:r>
+          </w:p>
+          <w:p>
+            <w:pPr>
+              <w:bidi w:val="0"/>
+              <w:rPr>
+                <w:rFonts w:hint="default"/>
+                <w:lang w:val="en-US" w:eastAsia="zh-Hans"/>
+              </w:rPr>
+            </w:pPr>
+          </w:p>
+          <w:p>
+            <w:pPr>
+              <w:bidi w:val="0"/>
+              <w:rPr>
+                <w:rFonts w:hint="default"/>
+                <w:lang w:val="en-US" w:eastAsia="zh-Hans"/>
+              </w:rPr>
+            </w:pPr>
+            <w:r>
+              <w:rPr>
+                <w:rFonts w:hint="default"/>
+                <w:lang w:val="en-US" w:eastAsia="zh-Hans"/>
+              </w:rPr>
+              <w:t>输出file</w:t>
+            </w:r>
+          </w:p>
+          <w:p>
+            <w:pPr>
+              <w:bidi w:val="0"/>
+              <w:rPr>
+                <w:rFonts w:hint="default"/>
+                <w:lang w:val="en-US" w:eastAsia="zh-Hans"/>
+              </w:rPr>
+            </w:pPr>
+            <w:r>
+              <w:rPr>
+                <w:rFonts w:hint="default"/>
+                <w:lang w:val="en-US" w:eastAsia="zh-Hans"/>
+              </w:rPr>
+              <w:t>BasicFileOutput.java</w:t>
+            </w:r>
+          </w:p>
+          <w:p>
+            <w:pPr>
+              <w:bidi w:val="0"/>
+              <w:rPr>
+                <w:rFonts w:hint="default"/>
+                <w:lang w:val="en-US" w:eastAsia="zh-Hans"/>
+              </w:rPr>
+            </w:pPr>
+          </w:p>
+          <w:p>
+            <w:pPr>
+              <w:bidi w:val="0"/>
+              <w:rPr>
+                <w:rFonts w:hint="default"/>
+                <w:lang w:val="en-US" w:eastAsia="zh-Hans"/>
+              </w:rPr>
+            </w:pPr>
+            <w:r>
+              <w:rPr>
+                <w:rFonts w:hint="default"/>
+                <w:lang w:val="en-US" w:eastAsia="zh-Hans"/>
+              </w:rPr>
+              <w:t>读写文件</w:t>
+            </w:r>
+          </w:p>
+          <w:p>
+            <w:pPr>
+              <w:bidi w:val="0"/>
+              <w:rPr>
+                <w:rFonts w:hint="default"/>
+                <w:lang w:val="en-US" w:eastAsia="zh-Hans"/>
+              </w:rPr>
+            </w:pPr>
+            <w:r>
+              <w:rPr>
+                <w:rFonts w:hint="default"/>
+                <w:lang w:val="en-US" w:eastAsia="zh-Hans"/>
+              </w:rPr>
+              <w:t>StoringAndRestoringData.java</w:t>
+            </w:r>
+          </w:p>
+          <w:p>
+            <w:pPr>
+              <w:bidi w:val="0"/>
+              <w:rPr>
+                <w:rFonts w:hint="default"/>
+              </w:rPr>
+            </w:pPr>
+            <w:r>
+              <w:rPr>
+                <w:rFonts w:hint="default"/>
+              </w:rPr>
+              <w:t>UsingRandomAccessFile.java</w:t>
+            </w:r>
+          </w:p>
+          <w:p>
+            <w:pPr>
+              <w:pStyle w:val="10"/>
+              <w:keepNext w:val="0"/>
+              <w:keepLines w:val="0"/>
+              <w:widowControl/>
+              <w:suppressLineNumbers w:val="0"/>
+              <w:rPr>
+                <w:rFonts w:hint="default"/>
+                <w:vertAlign w:val="baseline"/>
+                <w:lang w:val="en-US" w:eastAsia="zh-Hans"/>
+              </w:rPr>
+            </w:pPr>
+          </w:p>
+        </w:tc>
+      </w:tr>
+    </w:tbl>
+    <w:p>
+      <w:pPr>
+        <w:pStyle w:val="10"/>
+        <w:keepNext w:val="0"/>
+        <w:keepLines w:val="0"/>
+        <w:widowControl/>
+        <w:suppressLineNumbers w:val="0"/>
+        <w:rPr>
+          <w:rFonts w:hint="default"/>
+          <w:lang w:val="en-US" w:eastAsia="zh-Hans"/>
+        </w:rPr>
+      </w:pPr>
+    </w:p>
+    <w:p>
+      <w:pPr>
+        <w:pStyle w:val="10"/>
+        <w:keepNext w:val="0"/>
+        <w:keepLines w:val="0"/>
+        <w:widowControl/>
+        <w:suppressLineNumbers w:val="0"/>
+        <w:rPr>
+          <w:rFonts w:hint="eastAsia"/>
+          <w:lang w:eastAsia="zh-Hans"/>
+        </w:rPr>
+      </w:pPr>
+    </w:p>
+    <w:p>
+      <w:pPr>
+        <w:pStyle w:val="3"/>
+        <w:bidi w:val="0"/>
+        <w:rPr>
+          <w:rFonts w:hint="default"/>
+          <w:lang w:eastAsia="zh-Hans"/>
+        </w:rPr>
+      </w:pPr>
+      <w:r>
+        <w:rPr>
+          <w:rFonts w:hint="eastAsia"/>
+          <w:lang w:val="en-US" w:eastAsia="zh-Hans"/>
+        </w:rPr>
+        <w:t>File</w:t>
+      </w:r>
+      <w:r>
+        <w:rPr>
+          <w:rFonts w:hint="default"/>
+          <w:lang w:eastAsia="zh-Hans"/>
+        </w:rPr>
+        <w:t xml:space="preserve"> </w:t>
+      </w:r>
+      <w:r>
+        <w:rPr>
+          <w:rFonts w:hint="eastAsia"/>
+          <w:lang w:val="en-US" w:eastAsia="zh-Hans"/>
+        </w:rPr>
+        <w:t>re</w:t>
+      </w:r>
+      <w:r>
+        <w:rPr>
+          <w:rFonts w:hint="default"/>
+          <w:lang w:eastAsia="zh-Hans"/>
+        </w:rPr>
+        <w:t>ading and writing utilities</w:t>
+      </w:r>
+    </w:p>
+    <w:p>
+      <w:pPr>
+        <w:pStyle w:val="10"/>
+        <w:keepNext w:val="0"/>
+        <w:keepLines w:val="0"/>
+        <w:widowControl/>
+        <w:suppressLineNumbers w:val="0"/>
+        <w:rPr>
+          <w:rFonts w:hint="default"/>
+          <w:lang w:eastAsia="zh-Hans"/>
+        </w:rPr>
+      </w:pPr>
+    </w:p>
+    <w:p>
+      <w:pPr>
+        <w:pStyle w:val="10"/>
+        <w:keepNext w:val="0"/>
+        <w:keepLines w:val="0"/>
+        <w:widowControl/>
+        <w:suppressLineNumbers w:val="0"/>
+        <w:rPr>
+          <w:rFonts w:hint="default"/>
+          <w:lang w:eastAsia="zh-Hans"/>
+        </w:rPr>
+      </w:pPr>
+    </w:p>
+    <w:p>
+      <w:pPr>
+        <w:pStyle w:val="10"/>
+        <w:keepNext w:val="0"/>
+        <w:keepLines w:val="0"/>
+        <w:widowControl/>
+        <w:suppressLineNumbers w:val="0"/>
+        <w:rPr>
+          <w:rFonts w:hint="eastAsia"/>
+          <w:lang w:val="en-US" w:eastAsia="zh-Hans"/>
+        </w:rPr>
+      </w:pPr>
+      <w:r>
+        <w:rPr>
+          <w:rFonts w:hint="eastAsia"/>
+          <w:lang w:val="en-US" w:eastAsia="zh-Hans"/>
+        </w:rPr>
+        <w:t>代码包括：</w:t>
+      </w:r>
+    </w:p>
+    <w:tbl>
+      <w:tblPr>
+        <w:tblStyle w:val="8"/>
+        <w:tblW w:w="0" w:type="auto"/>
+        <w:tblInd w:w="0" w:type="dxa"/>
+        <w:tblBorders>
+          <w:top w:val="single" w:color="auto" w:sz="4" w:space="0"/>
+          <w:left w:val="single" w:color="auto" w:sz="4" w:space="0"/>
+          <w:bottom w:val="single" w:color="auto" w:sz="4" w:space="0"/>
+          <w:right w:val="single" w:color="auto" w:sz="4" w:space="0"/>
+          <w:insideH w:val="single" w:color="auto" w:sz="4" w:space="0"/>
+          <w:insideV w:val="single" w:color="auto" w:sz="4" w:space="0"/>
+        </w:tblBorders>
+        <w:tblLayout w:type="autofit"/>
+        <w:tblCellMar>
+          <w:top w:w="0" w:type="dxa"/>
+          <w:left w:w="108" w:type="dxa"/>
+          <w:bottom w:w="0" w:type="dxa"/>
+          <w:right w:w="108" w:type="dxa"/>
+        </w:tblCellMar>
+      </w:tblPr>
+      <w:tblGrid>
+        <w:gridCol w:w="8522"/>
+      </w:tblGrid>
+      <w:tr>
+        <w:tblPrEx>
+          <w:tblBorders>
+            <w:top w:val="single" w:color="auto" w:sz="4" w:space="0"/>
+            <w:left w:val="single" w:color="auto" w:sz="4" w:space="0"/>
+            <w:bottom w:val="single" w:color="auto" w:sz="4" w:space="0"/>
+            <w:right w:val="single" w:color="auto" w:sz="4" w:space="0"/>
+            <w:insideH w:val="single" w:color="auto" w:sz="4" w:space="0"/>
+            <w:insideV w:val="single" w:color="auto" w:sz="4" w:space="0"/>
+          </w:tblBorders>
+        </w:tblPrEx>
+        <w:tc>
+          <w:tcPr>
+            <w:tcW w:w="8522" w:type="dxa"/>
+          </w:tcPr>
+          <w:p>
+            <w:pPr>
+              <w:pStyle w:val="10"/>
+              <w:keepNext w:val="0"/>
+              <w:keepLines w:val="0"/>
+              <w:widowControl/>
+              <w:suppressLineNumbers w:val="0"/>
+              <w:rPr>
+                <w:rFonts w:hint="eastAsia"/>
+                <w:vertAlign w:val="baseline"/>
+                <w:lang w:eastAsia="zh-Hans"/>
+              </w:rPr>
+            </w:pPr>
+            <w:r>
+              <w:rPr>
+                <w:rFonts w:hint="default"/>
+                <w:vertAlign w:val="baseline"/>
+                <w:lang w:eastAsia="zh-Hans"/>
+              </w:rPr>
+              <w:t>TextFile.java</w:t>
+            </w:r>
+          </w:p>
+        </w:tc>
+      </w:tr>
+    </w:tbl>
+    <w:p>
+      <w:pPr>
+        <w:pStyle w:val="10"/>
+        <w:keepNext w:val="0"/>
+        <w:keepLines w:val="0"/>
+        <w:widowControl/>
+        <w:suppressLineNumbers w:val="0"/>
+        <w:rPr>
+          <w:rFonts w:hint="eastAsia"/>
+          <w:lang w:val="en-US" w:eastAsia="zh-Hans"/>
+        </w:rPr>
+      </w:pPr>
+    </w:p>
+    <w:p>
+      <w:pPr>
+        <w:pStyle w:val="10"/>
+        <w:keepNext w:val="0"/>
+        <w:keepLines w:val="0"/>
+        <w:widowControl/>
+        <w:suppressLineNumbers w:val="0"/>
+        <w:rPr>
+          <w:rFonts w:hint="eastAsia"/>
+          <w:lang w:eastAsia="zh-Hans"/>
+        </w:rPr>
+      </w:pPr>
+    </w:p>
+    <w:p>
+      <w:pPr>
+        <w:pStyle w:val="10"/>
+        <w:keepNext w:val="0"/>
+        <w:keepLines w:val="0"/>
+        <w:widowControl/>
+        <w:suppressLineNumbers w:val="0"/>
+        <w:rPr>
+          <w:rFonts w:hint="eastAsia"/>
+          <w:lang w:eastAsia="zh-Hans"/>
+        </w:rPr>
+      </w:pPr>
+    </w:p>
+    <w:p>
+      <w:pPr>
+        <w:pStyle w:val="10"/>
+        <w:keepNext w:val="0"/>
+        <w:keepLines w:val="0"/>
+        <w:widowControl/>
+        <w:suppressLineNumbers w:val="0"/>
+        <w:rPr>
+          <w:rFonts w:hint="eastAsia"/>
+          <w:lang w:eastAsia="zh-Hans"/>
+        </w:rPr>
+      </w:pPr>
+    </w:p>
+    <w:p>
+      <w:pPr>
+        <w:pStyle w:val="3"/>
+        <w:bidi w:val="0"/>
+        <w:rPr>
+          <w:rFonts w:hint="eastAsia"/>
+          <w:lang w:eastAsia="zh-Hans"/>
+        </w:rPr>
+      </w:pPr>
+      <w:r>
+        <w:rPr>
+          <w:rFonts w:hint="default"/>
+          <w:lang w:eastAsia="zh-Hans"/>
+        </w:rPr>
+        <w:t>Standard IO</w:t>
+      </w:r>
+    </w:p>
+    <w:p>
+      <w:pPr>
+        <w:pStyle w:val="10"/>
+        <w:keepNext w:val="0"/>
+        <w:keepLines w:val="0"/>
+        <w:widowControl/>
+        <w:suppressLineNumbers w:val="0"/>
+        <w:rPr>
+          <w:rFonts w:hint="eastAsia"/>
+          <w:lang w:val="en-US" w:eastAsia="zh-Hans"/>
+        </w:rPr>
+      </w:pPr>
+      <w:r>
+        <w:rPr>
+          <w:rFonts w:hint="eastAsia"/>
+          <w:lang w:val="en-US" w:eastAsia="zh-Hans"/>
+        </w:rPr>
+        <w:t>代码包括：</w:t>
+      </w:r>
+    </w:p>
+    <w:tbl>
+      <w:tblPr>
+        <w:tblStyle w:val="8"/>
+        <w:tblW w:w="0" w:type="auto"/>
+        <w:tblInd w:w="0" w:type="dxa"/>
+        <w:tblBorders>
+          <w:top w:val="single" w:color="auto" w:sz="4" w:space="0"/>
+          <w:left w:val="single" w:color="auto" w:sz="4" w:space="0"/>
+          <w:bottom w:val="single" w:color="auto" w:sz="4" w:space="0"/>
+          <w:right w:val="single" w:color="auto" w:sz="4" w:space="0"/>
+          <w:insideH w:val="single" w:color="auto" w:sz="4" w:space="0"/>
+          <w:insideV w:val="single" w:color="auto" w:sz="4" w:space="0"/>
+        </w:tblBorders>
+        <w:tblLayout w:type="autofit"/>
+        <w:tblCellMar>
+          <w:top w:w="0" w:type="dxa"/>
+          <w:left w:w="108" w:type="dxa"/>
+          <w:bottom w:w="0" w:type="dxa"/>
+          <w:right w:w="108" w:type="dxa"/>
+        </w:tblCellMar>
+      </w:tblPr>
+      <w:tblGrid>
+        <w:gridCol w:w="8522"/>
+      </w:tblGrid>
+      <w:tr>
+        <w:tblPrEx>
+          <w:tblBorders>
+            <w:top w:val="single" w:color="auto" w:sz="4" w:space="0"/>
+            <w:left w:val="single" w:color="auto" w:sz="4" w:space="0"/>
+            <w:bottom w:val="single" w:color="auto" w:sz="4" w:space="0"/>
+            <w:right w:val="single" w:color="auto" w:sz="4" w:space="0"/>
+            <w:insideH w:val="single" w:color="auto" w:sz="4" w:space="0"/>
+            <w:insideV w:val="single" w:color="auto" w:sz="4" w:space="0"/>
+          </w:tblBorders>
+        </w:tblPrEx>
+        <w:tc>
+          <w:tcPr>
+            <w:tcW w:w="8522" w:type="dxa"/>
+          </w:tcPr>
+          <w:p>
+            <w:pPr>
+              <w:bidi w:val="0"/>
+            </w:pPr>
+            <w:r>
+              <w:rPr>
+                <w:rFonts w:hint="default"/>
+              </w:rPr>
+              <w:t>Echo</w:t>
+            </w:r>
+            <w:r>
+              <w:rPr>
+                <w:rFonts w:hint="default"/>
+              </w:rPr>
+              <w:t>.java</w:t>
+            </w:r>
+          </w:p>
+          <w:p>
+            <w:pPr>
+              <w:bidi w:val="0"/>
+              <w:rPr>
+                <w:rFonts w:hint="default"/>
+              </w:rPr>
+            </w:pPr>
+            <w:r>
+              <w:rPr>
+                <w:rFonts w:hint="default"/>
+              </w:rPr>
+              <w:t>ChangeSystemOut</w:t>
+            </w:r>
+            <w:r>
+              <w:rPr>
+                <w:rFonts w:hint="default"/>
+              </w:rPr>
+              <w:t>.java</w:t>
+            </w:r>
+          </w:p>
+          <w:p>
+            <w:pPr>
+              <w:bidi w:val="0"/>
+              <w:rPr>
+                <w:rFonts w:hint="eastAsia"/>
+                <w:vertAlign w:val="baseline"/>
+                <w:lang w:val="en-US" w:eastAsia="zh-Hans"/>
+              </w:rPr>
+            </w:pPr>
+            <w:r>
+              <w:rPr>
+                <w:rFonts w:hint="default"/>
+              </w:rPr>
+              <w:t>Redirecting</w:t>
+            </w:r>
+            <w:r>
+              <w:rPr>
+                <w:rFonts w:hint="default"/>
+              </w:rPr>
+              <w:t>.java</w:t>
+            </w:r>
+          </w:p>
+        </w:tc>
+      </w:tr>
+    </w:tbl>
+    <w:p>
+      <w:pPr>
+        <w:pStyle w:val="10"/>
+        <w:keepNext w:val="0"/>
+        <w:keepLines w:val="0"/>
+        <w:widowControl/>
+        <w:suppressLineNumbers w:val="0"/>
+        <w:rPr>
+          <w:rFonts w:hint="eastAsia"/>
+          <w:lang w:val="en-US" w:eastAsia="zh-Hans"/>
+        </w:rPr>
+      </w:pPr>
+    </w:p>
+    <w:p>
+      <w:pPr>
+        <w:pStyle w:val="10"/>
+        <w:keepNext w:val="0"/>
+        <w:keepLines w:val="0"/>
+        <w:widowControl/>
+        <w:suppressLineNumbers w:val="0"/>
+        <w:rPr>
+          <w:rFonts w:hint="eastAsia"/>
+          <w:lang w:val="en-US" w:eastAsia="zh-Hans"/>
+        </w:rPr>
+      </w:pPr>
+    </w:p>
+    <w:p>
+      <w:pPr>
+        <w:pStyle w:val="3"/>
+        <w:bidi w:val="0"/>
+        <w:rPr>
+          <w:rFonts w:hint="eastAsia"/>
+          <w:lang w:eastAsia="zh-Hans"/>
+        </w:rPr>
+      </w:pPr>
+      <w:r>
+        <w:rPr>
+          <w:rFonts w:hint="default"/>
+          <w:lang w:eastAsia="zh-Hans"/>
+        </w:rPr>
+        <w:t>Process control</w:t>
+      </w:r>
+    </w:p>
+    <w:p>
+      <w:pPr>
+        <w:pStyle w:val="10"/>
+        <w:keepNext w:val="0"/>
+        <w:keepLines w:val="0"/>
+        <w:widowControl/>
+        <w:suppressLineNumbers w:val="0"/>
+        <w:rPr>
+          <w:rFonts w:hint="eastAsia"/>
+          <w:lang w:val="en-US" w:eastAsia="zh-Hans"/>
+        </w:rPr>
+      </w:pPr>
+      <w:r>
+        <w:rPr>
+          <w:rFonts w:hint="eastAsia"/>
+          <w:lang w:val="en-US" w:eastAsia="zh-Hans"/>
+        </w:rPr>
+        <w:t>代码包括：</w:t>
+      </w:r>
+    </w:p>
+    <w:tbl>
+      <w:tblPr>
+        <w:tblStyle w:val="8"/>
+        <w:tblW w:w="0" w:type="auto"/>
+        <w:tblInd w:w="0" w:type="dxa"/>
+        <w:tblBorders>
+          <w:top w:val="single" w:color="auto" w:sz="4" w:space="0"/>
+          <w:left w:val="single" w:color="auto" w:sz="4" w:space="0"/>
+          <w:bottom w:val="single" w:color="auto" w:sz="4" w:space="0"/>
+          <w:right w:val="single" w:color="auto" w:sz="4" w:space="0"/>
+          <w:insideH w:val="single" w:color="auto" w:sz="4" w:space="0"/>
+          <w:insideV w:val="single" w:color="auto" w:sz="4" w:space="0"/>
+        </w:tblBorders>
+        <w:tblLayout w:type="autofit"/>
+        <w:tblCellMar>
           <w:left w:w="108" w:type="dxa"/>
           <w:right w:w="108" w:type="dxa"/>
         </w:tblCellMar>
@@ -6699,800 +8563,22 @@
             <w:pPr>
               <w:bidi w:val="0"/>
               <w:rPr>
-                <w:rFonts w:hint="default"/>
+                <w:rFonts w:hint="eastAsia"/>
+                <w:vertAlign w:val="baseline"/>
+                <w:lang w:val="en-US" w:eastAsia="zh-Hans"/>
               </w:rPr>
             </w:pPr>
             <w:r>
               <w:rPr>
                 <w:rFonts w:hint="default"/>
               </w:rPr>
-              <w:t>DirList</w:t>
+              <w:t>OSExecute</w:t>
             </w:r>
             <w:r>
               <w:rPr>
                 <w:rFonts w:hint="default"/>
               </w:rPr>
               <w:t>.java</w:t>
-            </w:r>
-          </w:p>
-          <w:p>
-            <w:pPr>
-              <w:bidi w:val="0"/>
-              <w:rPr>
-                <w:rFonts w:hint="default"/>
-              </w:rPr>
-            </w:pPr>
-            <w:r>
-              <w:rPr>
-                <w:rFonts w:hint="default"/>
-              </w:rPr>
-              <w:t>DirList2</w:t>
-            </w:r>
-            <w:r>
-              <w:rPr>
-                <w:rFonts w:hint="default"/>
-              </w:rPr>
-              <w:t>.java</w:t>
-            </w:r>
-          </w:p>
-          <w:p>
-            <w:pPr>
-              <w:bidi w:val="0"/>
-              <w:rPr>
-                <w:rFonts w:hint="default"/>
-              </w:rPr>
-            </w:pPr>
-            <w:r>
-              <w:rPr>
-                <w:rFonts w:hint="default"/>
-              </w:rPr>
-              <w:t>DirList</w:t>
-            </w:r>
-            <w:r>
-              <w:rPr>
-                <w:rFonts w:hint="default"/>
-              </w:rPr>
-              <w:t>3</w:t>
-            </w:r>
-            <w:r>
-              <w:rPr>
-                <w:rFonts w:hint="default"/>
-              </w:rPr>
-              <w:t>.java</w:t>
-            </w:r>
-          </w:p>
-          <w:p>
-            <w:pPr>
-              <w:bidi w:val="0"/>
-              <w:rPr>
-                <w:rFonts w:hint="default"/>
-              </w:rPr>
-            </w:pPr>
-            <w:r>
-              <w:rPr>
-                <w:rFonts w:hint="default"/>
-              </w:rPr>
-              <w:t>Directory</w:t>
-            </w:r>
-            <w:r>
-              <w:rPr>
-                <w:rFonts w:hint="default"/>
-              </w:rPr>
-              <w:t>.java</w:t>
-            </w:r>
-          </w:p>
-          <w:p>
-            <w:pPr>
-              <w:bidi w:val="0"/>
-              <w:rPr>
-                <w:rFonts w:hint="default"/>
-              </w:rPr>
-            </w:pPr>
-            <w:r>
-              <w:rPr>
-                <w:rFonts w:hint="default"/>
-              </w:rPr>
-              <w:t>PPrint</w:t>
-            </w:r>
-            <w:r>
-              <w:rPr>
-                <w:rFonts w:hint="default"/>
-              </w:rPr>
-              <w:t>.java</w:t>
-            </w:r>
-          </w:p>
-          <w:p>
-            <w:pPr>
-              <w:bidi w:val="0"/>
-              <w:rPr>
-                <w:rFonts w:hint="default"/>
-              </w:rPr>
-            </w:pPr>
-            <w:r>
-              <w:rPr>
-                <w:rFonts w:hint="default"/>
-              </w:rPr>
-              <w:t>ProcessFiles.java</w:t>
-            </w:r>
-          </w:p>
-          <w:p>
-            <w:pPr>
-              <w:bidi w:val="0"/>
-              <w:rPr>
-                <w:rFonts w:hint="default"/>
-              </w:rPr>
-            </w:pPr>
-            <w:r>
-              <w:rPr>
-                <w:rFonts w:hint="default"/>
-              </w:rPr>
-              <w:t>MakingDirectories</w:t>
-            </w:r>
-            <w:r>
-              <w:rPr>
-                <w:rFonts w:hint="default"/>
-              </w:rPr>
-              <w:t>.java</w:t>
-            </w:r>
-          </w:p>
-          <w:p>
-            <w:pPr>
-              <w:bidi w:val="0"/>
-              <w:rPr>
-                <w:rFonts w:hint="default"/>
-              </w:rPr>
-            </w:pPr>
-            <w:r>
-              <w:rPr>
-                <w:rFonts w:hint="default"/>
-              </w:rPr>
-              <w:t>BufferedInputFiles</w:t>
-            </w:r>
-            <w:r>
-              <w:rPr>
-                <w:rFonts w:hint="default"/>
-              </w:rPr>
-              <w:t>.java</w:t>
-            </w:r>
-          </w:p>
-          <w:p>
-            <w:pPr>
-              <w:bidi w:val="0"/>
-              <w:rPr>
-                <w:rFonts w:hint="default"/>
-              </w:rPr>
-            </w:pPr>
-            <w:r>
-              <w:rPr>
-                <w:rFonts w:hint="default"/>
-              </w:rPr>
-              <w:t>MemoryInput</w:t>
-            </w:r>
-            <w:r>
-              <w:rPr>
-                <w:rFonts w:hint="default"/>
-              </w:rPr>
-              <w:t>.java</w:t>
-            </w:r>
-          </w:p>
-          <w:p>
-            <w:pPr>
-              <w:bidi w:val="0"/>
-              <w:rPr>
-                <w:rFonts w:hint="default"/>
-              </w:rPr>
-            </w:pPr>
-            <w:r>
-              <w:rPr>
-                <w:rFonts w:hint="default"/>
-              </w:rPr>
-              <w:t>FileOutputShortcut</w:t>
-            </w:r>
-            <w:r>
-              <w:rPr>
-                <w:rFonts w:hint="default"/>
-              </w:rPr>
-              <w:t>.java</w:t>
-            </w:r>
-          </w:p>
-          <w:p>
-            <w:pPr>
-              <w:bidi w:val="0"/>
-              <w:rPr>
-                <w:rFonts w:hint="default"/>
-              </w:rPr>
-            </w:pPr>
-            <w:r>
-              <w:rPr>
-                <w:rFonts w:hint="default"/>
-              </w:rPr>
-              <w:t>StoringAndRecoveringData</w:t>
-            </w:r>
-            <w:r>
-              <w:rPr>
-                <w:rFonts w:hint="default"/>
-              </w:rPr>
-              <w:t>.java</w:t>
-            </w:r>
-          </w:p>
-          <w:p>
-            <w:pPr>
-              <w:bidi w:val="0"/>
-              <w:rPr>
-                <w:rFonts w:hint="default"/>
-              </w:rPr>
-            </w:pPr>
-            <w:r>
-              <w:rPr>
-                <w:rFonts w:hint="default"/>
-              </w:rPr>
-              <w:t>UsingRandomAccessFile</w:t>
-            </w:r>
-            <w:r>
-              <w:rPr>
-                <w:rFonts w:hint="default"/>
-              </w:rPr>
-              <w:t>.java</w:t>
-            </w:r>
-          </w:p>
-          <w:p>
-            <w:pPr>
-              <w:bidi w:val="0"/>
-              <w:rPr>
-                <w:rFonts w:hint="default"/>
-              </w:rPr>
-            </w:pPr>
-            <w:r>
-              <w:rPr>
-                <w:rFonts w:hint="default"/>
-              </w:rPr>
-              <w:t>TextFile</w:t>
-            </w:r>
-            <w:r>
-              <w:rPr>
-                <w:rFonts w:hint="default"/>
-              </w:rPr>
-              <w:t>.java</w:t>
-            </w:r>
-          </w:p>
-          <w:p>
-            <w:pPr>
-              <w:bidi w:val="0"/>
-              <w:rPr>
-                <w:rFonts w:hint="default"/>
-              </w:rPr>
-            </w:pPr>
-            <w:r>
-              <w:rPr>
-                <w:rFonts w:hint="default"/>
-              </w:rPr>
-              <w:t>BinaryFile</w:t>
-            </w:r>
-            <w:r>
-              <w:rPr>
-                <w:rFonts w:hint="default"/>
-              </w:rPr>
-              <w:t>.java</w:t>
-            </w:r>
-          </w:p>
-          <w:p>
-            <w:pPr>
-              <w:bidi w:val="0"/>
-              <w:rPr>
-                <w:rFonts w:hint="default"/>
-              </w:rPr>
-            </w:pPr>
-            <w:r>
-              <w:rPr>
-                <w:rFonts w:hint="default"/>
-              </w:rPr>
-              <w:t>Echo.java</w:t>
-            </w:r>
-          </w:p>
-          <w:p>
-            <w:pPr>
-              <w:bidi w:val="0"/>
-              <w:rPr>
-                <w:rFonts w:hint="default"/>
-              </w:rPr>
-            </w:pPr>
-            <w:r>
-              <w:rPr>
-                <w:rFonts w:hint="default"/>
-              </w:rPr>
-              <w:t>OSExecute</w:t>
-            </w:r>
-            <w:r>
-              <w:rPr>
-                <w:rFonts w:hint="default"/>
-              </w:rPr>
-              <w:t>.java</w:t>
-            </w:r>
-          </w:p>
-          <w:p>
-            <w:pPr>
-              <w:bidi w:val="0"/>
-              <w:rPr>
-                <w:rFonts w:hint="default"/>
-              </w:rPr>
-            </w:pPr>
-            <w:r>
-              <w:rPr>
-                <w:rFonts w:hint="default"/>
-              </w:rPr>
-              <w:t>GetChannel</w:t>
-            </w:r>
-            <w:r>
-              <w:rPr>
-                <w:rFonts w:hint="default"/>
-              </w:rPr>
-              <w:t>.java</w:t>
-            </w:r>
-          </w:p>
-          <w:p>
-            <w:pPr>
-              <w:bidi w:val="0"/>
-              <w:rPr>
-                <w:rFonts w:hint="default"/>
-              </w:rPr>
-            </w:pPr>
-            <w:r>
-              <w:rPr>
-                <w:rFonts w:hint="default"/>
-              </w:rPr>
-              <w:t>BufferToText</w:t>
-            </w:r>
-            <w:r>
-              <w:rPr>
-                <w:rFonts w:hint="default"/>
-              </w:rPr>
-              <w:t>.java</w:t>
-            </w:r>
-          </w:p>
-          <w:p>
-            <w:pPr>
-              <w:bidi w:val="0"/>
-              <w:rPr>
-                <w:rFonts w:hint="default"/>
-              </w:rPr>
-            </w:pPr>
-            <w:r>
-              <w:rPr>
-                <w:rFonts w:hint="default"/>
-              </w:rPr>
-              <w:t>AvailableCharSet</w:t>
-            </w:r>
-            <w:r>
-              <w:rPr>
-                <w:rFonts w:hint="default"/>
-              </w:rPr>
-              <w:t>.java</w:t>
-            </w:r>
-          </w:p>
-          <w:p>
-            <w:pPr>
-              <w:bidi w:val="0"/>
-            </w:pPr>
-            <w:r>
-              <w:rPr>
-                <w:rFonts w:hint="default"/>
-              </w:rPr>
-              <w:t>IntBufferDemo</w:t>
-            </w:r>
-            <w:r>
-              <w:rPr>
-                <w:rFonts w:hint="default"/>
-              </w:rPr>
-              <w:t>.java</w:t>
-            </w:r>
-          </w:p>
-          <w:p>
-            <w:pPr>
-              <w:bidi w:val="0"/>
-              <w:rPr>
-                <w:rFonts w:hint="default"/>
-              </w:rPr>
-            </w:pPr>
-            <w:r>
-              <w:rPr>
-                <w:rFonts w:hint="default"/>
-              </w:rPr>
-              <w:t>ViewBuffer</w:t>
-            </w:r>
-            <w:r>
-              <w:rPr>
-                <w:rFonts w:hint="default"/>
-              </w:rPr>
-              <w:t>.java</w:t>
-            </w:r>
-          </w:p>
-          <w:p>
-            <w:pPr>
-              <w:bidi w:val="0"/>
-              <w:rPr>
-                <w:rFonts w:hint="default"/>
-              </w:rPr>
-            </w:pPr>
-            <w:r>
-              <w:rPr>
-                <w:rFonts w:hint="default"/>
-              </w:rPr>
-              <w:t>UsingBuffers</w:t>
-            </w:r>
-            <w:r>
-              <w:rPr>
-                <w:rFonts w:hint="default"/>
-              </w:rPr>
-              <w:t>.java</w:t>
-            </w:r>
-          </w:p>
-          <w:p>
-            <w:pPr>
-              <w:bidi w:val="0"/>
-              <w:rPr>
-                <w:rFonts w:hint="default"/>
-              </w:rPr>
-            </w:pPr>
-            <w:r>
-              <w:rPr>
-                <w:rFonts w:hint="default"/>
-              </w:rPr>
-              <w:t>LargeMappedFiles</w:t>
-            </w:r>
-            <w:r>
-              <w:rPr>
-                <w:rFonts w:hint="default"/>
-              </w:rPr>
-              <w:t>.java</w:t>
-            </w:r>
-          </w:p>
-          <w:p>
-            <w:pPr>
-              <w:bidi w:val="0"/>
-            </w:pPr>
-            <w:r>
-              <w:rPr>
-                <w:rFonts w:hint="default"/>
-              </w:rPr>
-              <w:t>MappedIO</w:t>
-            </w:r>
-            <w:r>
-              <w:rPr>
-                <w:rFonts w:hint="default"/>
-              </w:rPr>
-              <w:t>.java</w:t>
-            </w:r>
-          </w:p>
-          <w:p>
-            <w:pPr>
-              <w:bidi w:val="0"/>
-            </w:pPr>
-            <w:r>
-              <w:rPr>
-                <w:rFonts w:hint="default"/>
-              </w:rPr>
-              <w:t>LockingMappedFiles</w:t>
-            </w:r>
-            <w:r>
-              <w:rPr>
-                <w:rFonts w:hint="default"/>
-              </w:rPr>
-              <w:t>.java</w:t>
-            </w:r>
-          </w:p>
-          <w:p>
-            <w:pPr>
-              <w:bidi w:val="0"/>
-              <w:rPr>
-                <w:rFonts w:hint="default"/>
-              </w:rPr>
-            </w:pPr>
-            <w:r>
-              <w:rPr>
-                <w:rFonts w:hint="default"/>
-              </w:rPr>
-              <w:t>FileLocking</w:t>
-            </w:r>
-            <w:r>
-              <w:rPr>
-                <w:rFonts w:hint="default"/>
-              </w:rPr>
-              <w:t>.java</w:t>
-            </w:r>
-          </w:p>
-          <w:p>
-            <w:pPr>
-              <w:bidi w:val="0"/>
-              <w:rPr>
-                <w:rFonts w:hint="default"/>
-              </w:rPr>
-            </w:pPr>
-            <w:r>
-              <w:rPr>
-                <w:rFonts w:hint="default"/>
-              </w:rPr>
-              <w:t>GZIPcompress</w:t>
-            </w:r>
-            <w:r>
-              <w:rPr>
-                <w:rFonts w:hint="default"/>
-              </w:rPr>
-              <w:t>.java</w:t>
-            </w:r>
-          </w:p>
-          <w:p>
-            <w:pPr>
-              <w:bidi w:val="0"/>
-              <w:rPr>
-                <w:rFonts w:hint="default"/>
-              </w:rPr>
-            </w:pPr>
-            <w:r>
-              <w:rPr>
-                <w:rFonts w:hint="default"/>
-              </w:rPr>
-              <w:t>ZipCompress</w:t>
-            </w:r>
-            <w:r>
-              <w:rPr>
-                <w:rFonts w:hint="default"/>
-              </w:rPr>
-              <w:t>.jva</w:t>
-            </w:r>
-          </w:p>
-          <w:p>
-            <w:pPr>
-              <w:bidi w:val="0"/>
-              <w:rPr>
-                <w:rFonts w:hint="default"/>
-              </w:rPr>
-            </w:pPr>
-            <w:r>
-              <w:rPr>
-                <w:rFonts w:hint="default"/>
-              </w:rPr>
-              <w:t>Worm</w:t>
-            </w:r>
-            <w:r>
-              <w:rPr>
-                <w:rFonts w:hint="default"/>
-              </w:rPr>
-              <w:t>.java</w:t>
-            </w:r>
-          </w:p>
-          <w:p>
-            <w:pPr>
-              <w:bidi w:val="0"/>
-              <w:rPr>
-                <w:rFonts w:hint="default"/>
-              </w:rPr>
-            </w:pPr>
-            <w:r>
-              <w:rPr>
-                <w:rFonts w:hint="default"/>
-              </w:rPr>
-              <w:t>Alien</w:t>
-            </w:r>
-            <w:r>
-              <w:rPr>
-                <w:rFonts w:hint="default"/>
-              </w:rPr>
-              <w:t>.java</w:t>
-            </w:r>
-          </w:p>
-          <w:p>
-            <w:pPr>
-              <w:bidi w:val="0"/>
-            </w:pPr>
-            <w:r>
-              <w:rPr>
-                <w:rFonts w:hint="default"/>
-              </w:rPr>
-              <w:t>FreezeAlien</w:t>
-            </w:r>
-            <w:r>
-              <w:rPr>
-                <w:rFonts w:hint="default"/>
-              </w:rPr>
-              <w:t>.java</w:t>
-            </w:r>
-          </w:p>
-          <w:p>
-            <w:pPr>
-              <w:bidi w:val="0"/>
-              <w:rPr>
-                <w:rFonts w:hint="default"/>
-              </w:rPr>
-            </w:pPr>
-            <w:r>
-              <w:rPr>
-                <w:rFonts w:hint="default"/>
-              </w:rPr>
-              <w:t>ThawAlient</w:t>
-            </w:r>
-            <w:r>
-              <w:rPr>
-                <w:rFonts w:hint="default"/>
-              </w:rPr>
-              <w:t>.java</w:t>
-            </w:r>
-          </w:p>
-          <w:p>
-            <w:pPr>
-              <w:bidi w:val="0"/>
-              <w:rPr>
-                <w:rFonts w:hint="default"/>
-              </w:rPr>
-            </w:pPr>
-            <w:r>
-              <w:rPr>
-                <w:rFonts w:hint="default"/>
-              </w:rPr>
-              <w:t>Blips</w:t>
-            </w:r>
-            <w:r>
-              <w:rPr>
-                <w:rFonts w:hint="default"/>
-              </w:rPr>
-              <w:t>.java</w:t>
-            </w:r>
-          </w:p>
-          <w:p>
-            <w:pPr>
-              <w:bidi w:val="0"/>
-              <w:rPr>
-                <w:rFonts w:hint="default"/>
-              </w:rPr>
-            </w:pPr>
-            <w:r>
-              <w:rPr>
-                <w:rFonts w:hint="default"/>
-              </w:rPr>
-              <w:t>Logon</w:t>
-            </w:r>
-            <w:r>
-              <w:rPr>
-                <w:rFonts w:hint="default"/>
-              </w:rPr>
-              <w:t>.java</w:t>
-            </w:r>
-          </w:p>
-          <w:p>
-            <w:pPr>
-              <w:bidi w:val="0"/>
-              <w:rPr>
-                <w:rFonts w:hint="default"/>
-              </w:rPr>
-            </w:pPr>
-            <w:r>
-              <w:rPr>
-                <w:rFonts w:hint="default"/>
-              </w:rPr>
-              <w:t>SerialCtl</w:t>
-            </w:r>
-            <w:r>
-              <w:rPr>
-                <w:rFonts w:hint="default"/>
-              </w:rPr>
-              <w:t>.java</w:t>
-            </w:r>
-          </w:p>
-          <w:p>
-            <w:pPr>
-              <w:bidi w:val="0"/>
-              <w:rPr>
-                <w:rFonts w:hint="default"/>
-              </w:rPr>
-            </w:pPr>
-            <w:r>
-              <w:rPr>
-                <w:rFonts w:hint="default"/>
-              </w:rPr>
-              <w:t>MyWorld</w:t>
-            </w:r>
-            <w:r>
-              <w:rPr>
-                <w:rFonts w:hint="default"/>
-              </w:rPr>
-              <w:t>.java</w:t>
-            </w:r>
-          </w:p>
-          <w:p>
-            <w:pPr>
-              <w:bidi w:val="0"/>
-              <w:rPr>
-                <w:rFonts w:hint="default"/>
-              </w:rPr>
-            </w:pPr>
-            <w:r>
-              <w:rPr>
-                <w:rFonts w:hint="default"/>
-              </w:rPr>
-              <w:t>StoreCADState</w:t>
-            </w:r>
-            <w:r>
-              <w:rPr>
-                <w:rFonts w:hint="default"/>
-              </w:rPr>
-              <w:t>.java</w:t>
-            </w:r>
-          </w:p>
-          <w:p>
-            <w:pPr>
-              <w:bidi w:val="0"/>
-              <w:rPr>
-                <w:rFonts w:hint="default"/>
-              </w:rPr>
-            </w:pPr>
-            <w:r>
-              <w:rPr>
-                <w:rFonts w:hint="default"/>
-              </w:rPr>
-              <w:t>RecoverCADState</w:t>
-            </w:r>
-            <w:r>
-              <w:rPr>
-                <w:rFonts w:hint="default"/>
-              </w:rPr>
-              <w:t>.java</w:t>
-            </w:r>
-          </w:p>
-          <w:p>
-            <w:pPr>
-              <w:bidi w:val="0"/>
-              <w:rPr>
-                <w:rFonts w:hint="default"/>
-              </w:rPr>
-            </w:pPr>
-            <w:r>
-              <w:rPr>
-                <w:rFonts w:hint="default"/>
-              </w:rPr>
-              <w:t>People</w:t>
-            </w:r>
-            <w:r>
-              <w:rPr>
-                <w:rFonts w:hint="default"/>
-              </w:rPr>
-              <w:t>.java</w:t>
-            </w:r>
-          </w:p>
-          <w:p>
-            <w:pPr>
-              <w:bidi w:val="0"/>
-              <w:rPr>
-                <w:rFonts w:hint="default"/>
-              </w:rPr>
-            </w:pPr>
-            <w:r>
-              <w:rPr>
-                <w:rFonts w:hint="default"/>
-              </w:rPr>
-              <w:t>Person</w:t>
-            </w:r>
-            <w:r>
-              <w:rPr>
-                <w:rFonts w:hint="default"/>
-              </w:rPr>
-              <w:t>.java</w:t>
-            </w:r>
-          </w:p>
-          <w:p>
-            <w:pPr>
-              <w:bidi w:val="0"/>
-              <w:rPr>
-                <w:rFonts w:hint="eastAsia" w:ascii="Menlo" w:hAnsi="Menlo" w:eastAsia="Menlo" w:cs="Menlo"/>
-                <w:color w:val="A9B7C6"/>
-                <w:szCs w:val="30"/>
-                <w:shd w:val="clear" w:fill="2B2B2B"/>
-                <w:lang w:eastAsia="zh-Hans"/>
-              </w:rPr>
-            </w:pPr>
-            <w:r>
-              <w:rPr>
-                <w:rFonts w:hint="default"/>
-              </w:rPr>
-              <w:t>PreferenceDemo.java</w:t>
             </w:r>
           </w:p>
         </w:tc>
@@ -7526,67 +8612,6 @@
     </w:p>
     <w:p>
       <w:pPr>
-        <w:pStyle w:val="10"/>
-        <w:keepNext w:val="0"/>
-        <w:keepLines w:val="0"/>
-        <w:widowControl/>
-        <w:suppressLineNumbers w:val="0"/>
-        <w:ind w:firstLine="420" w:firstLineChars="0"/>
-        <w:rPr>
-          <w:rFonts w:hint="eastAsia"/>
-          <w:lang w:val="en-US" w:eastAsia="zh-Hans"/>
-        </w:rPr>
-      </w:pPr>
-      <w:r>
-        <w:rPr>
-          <w:rFonts w:hint="eastAsia"/>
-          <w:lang w:val="en-US" w:eastAsia="zh-Hans"/>
-        </w:rPr>
-        <w:t>可以看到，整体IO相关的代码还是非常多的。涉及非常多的内容。我们分门别类实践一下各个</w:t>
-      </w:r>
-      <w:r>
-        <w:rPr>
-          <w:rFonts w:hint="default"/>
-          <w:lang w:eastAsia="zh-Hans"/>
-        </w:rPr>
-        <w:t>demo</w:t>
-      </w:r>
-      <w:r>
-        <w:rPr>
-          <w:rFonts w:hint="eastAsia"/>
-          <w:lang w:eastAsia="zh-Hans"/>
-        </w:rPr>
-        <w:t>。</w:t>
-      </w:r>
-    </w:p>
-    <w:p>
-      <w:pPr>
-        <w:pStyle w:val="10"/>
-        <w:keepNext w:val="0"/>
-        <w:keepLines w:val="0"/>
-        <w:widowControl/>
-        <w:suppressLineNumbers w:val="0"/>
-        <w:rPr>
-          <w:rFonts w:hint="eastAsia"/>
-          <w:lang w:val="en-US" w:eastAsia="zh-Hans"/>
-        </w:rPr>
-      </w:pPr>
-    </w:p>
-    <w:p>
-      <w:pPr>
-        <w:pStyle w:val="10"/>
-        <w:keepNext w:val="0"/>
-        <w:keepLines w:val="0"/>
-        <w:widowControl/>
-        <w:suppressLineNumbers w:val="0"/>
-        <w:rPr>
-          <w:rFonts w:hint="eastAsia"/>
-          <w:lang w:val="en-US" w:eastAsia="zh-Hans"/>
-        </w:rPr>
-      </w:pPr>
-    </w:p>
-    <w:p>
-      <w:pPr>
         <w:pStyle w:val="3"/>
         <w:bidi w:val="0"/>
         <w:rPr>
@@ -7599,497 +8624,21 @@
           <w:rFonts w:hint="default"/>
           <w:lang w:eastAsia="zh-Hans"/>
         </w:rPr>
-        <w:t>The File Class</w:t>
-      </w:r>
-    </w:p>
-    <w:p>
-      <w:pPr>
-        <w:pStyle w:val="10"/>
-        <w:keepNext w:val="0"/>
-        <w:keepLines w:val="0"/>
-        <w:widowControl/>
-        <w:suppressLineNumbers w:val="0"/>
-        <w:rPr>
-          <w:rFonts w:hint="eastAsia"/>
-          <w:lang w:val="en-US" w:eastAsia="zh-Hans"/>
-        </w:rPr>
-      </w:pPr>
-    </w:p>
-    <w:p>
-      <w:pPr>
-        <w:pStyle w:val="10"/>
-        <w:keepNext w:val="0"/>
-        <w:keepLines w:val="0"/>
-        <w:widowControl/>
-        <w:suppressLineNumbers w:val="0"/>
-        <w:rPr>
-          <w:rFonts w:hint="eastAsia"/>
-          <w:lang w:val="en-US" w:eastAsia="zh-Hans"/>
-        </w:rPr>
-      </w:pPr>
-    </w:p>
-    <w:tbl>
-      <w:tblPr>
-        <w:tblStyle w:val="8"/>
-        <w:tblW w:w="0" w:type="auto"/>
-        <w:tblInd w:w="0" w:type="dxa"/>
-        <w:tblBorders>
-          <w:top w:val="single" w:color="auto" w:sz="4" w:space="0"/>
-          <w:left w:val="single" w:color="auto" w:sz="4" w:space="0"/>
-          <w:bottom w:val="single" w:color="auto" w:sz="4" w:space="0"/>
-          <w:right w:val="single" w:color="auto" w:sz="4" w:space="0"/>
-          <w:insideH w:val="single" w:color="auto" w:sz="4" w:space="0"/>
-          <w:insideV w:val="single" w:color="auto" w:sz="4" w:space="0"/>
-        </w:tblBorders>
-        <w:tblLayout w:type="autofit"/>
-        <w:tblCellMar>
-          <w:left w:w="108" w:type="dxa"/>
-          <w:right w:w="108" w:type="dxa"/>
-        </w:tblCellMar>
-      </w:tblPr>
-      <w:tblGrid>
-        <w:gridCol w:w="8522"/>
-      </w:tblGrid>
-      <w:tr>
-        <w:tc>
-          <w:tcPr>
-            <w:tcW w:w="8522" w:type="dxa"/>
-          </w:tcPr>
-          <w:p>
-            <w:pPr>
-              <w:bidi w:val="0"/>
-              <w:rPr>
-                <w:rFonts w:hint="default"/>
-              </w:rPr>
-            </w:pPr>
-            <w:r>
-              <w:rPr>
-                <w:rFonts w:hint="default"/>
-              </w:rPr>
-              <w:t>DirList.java</w:t>
-            </w:r>
-          </w:p>
-          <w:p>
-            <w:pPr>
-              <w:bidi w:val="0"/>
-              <w:rPr>
-                <w:rFonts w:hint="default"/>
-              </w:rPr>
-            </w:pPr>
-            <w:r>
-              <w:rPr>
-                <w:rFonts w:hint="default"/>
-              </w:rPr>
-              <w:t>DirList2.java</w:t>
-            </w:r>
-          </w:p>
-          <w:p>
-            <w:pPr>
-              <w:bidi w:val="0"/>
-              <w:rPr>
-                <w:rFonts w:hint="default"/>
-              </w:rPr>
-            </w:pPr>
-            <w:r>
-              <w:rPr>
-                <w:rFonts w:hint="default"/>
-              </w:rPr>
-              <w:t>DirList3.java</w:t>
-            </w:r>
-          </w:p>
-          <w:p>
-            <w:pPr>
-              <w:bidi w:val="0"/>
-              <w:rPr>
-                <w:rFonts w:hint="default"/>
-              </w:rPr>
-            </w:pPr>
-            <w:bookmarkStart w:id="0" w:name="_GoBack"/>
-            <w:bookmarkEnd w:id="0"/>
-            <w:r>
-              <w:rPr>
-                <w:rFonts w:hint="default"/>
-              </w:rPr>
-              <w:t>Directory.java</w:t>
-            </w:r>
-          </w:p>
-          <w:p>
-            <w:pPr>
-              <w:bidi w:val="0"/>
-              <w:rPr>
-                <w:rFonts w:hint="default"/>
-              </w:rPr>
-            </w:pPr>
-            <w:r>
-              <w:rPr>
-                <w:rFonts w:hint="default"/>
-              </w:rPr>
-              <w:t>PPrint.java</w:t>
-            </w:r>
-          </w:p>
-          <w:p>
-            <w:pPr>
-              <w:bidi w:val="0"/>
-              <w:rPr>
-                <w:rFonts w:hint="default"/>
-              </w:rPr>
-            </w:pPr>
-            <w:r>
-              <w:rPr>
-                <w:rFonts w:hint="default"/>
-              </w:rPr>
-              <w:t>ProcessFiles.java</w:t>
-            </w:r>
-          </w:p>
-          <w:p>
-            <w:pPr>
-              <w:bidi w:val="0"/>
-              <w:rPr>
-                <w:rFonts w:hint="default"/>
-              </w:rPr>
-            </w:pPr>
-            <w:r>
-              <w:rPr>
-                <w:rFonts w:hint="default"/>
-              </w:rPr>
-              <w:t>MakingDirectories.java</w:t>
-            </w:r>
-          </w:p>
-          <w:p>
-            <w:pPr>
-              <w:bidi w:val="0"/>
-              <w:rPr>
-                <w:rFonts w:hint="default"/>
-              </w:rPr>
-            </w:pPr>
-            <w:r>
-              <w:rPr>
-                <w:rFonts w:hint="default"/>
-              </w:rPr>
-              <w:t>BufferedInputFiles.java</w:t>
-            </w:r>
-          </w:p>
-          <w:p>
-            <w:pPr>
-              <w:bidi w:val="0"/>
-              <w:rPr>
-                <w:rFonts w:hint="eastAsia"/>
-                <w:lang w:val="en-US" w:eastAsia="zh-Hans"/>
-              </w:rPr>
-            </w:pPr>
-          </w:p>
-        </w:tc>
-      </w:tr>
-    </w:tbl>
-    <w:p>
-      <w:pPr>
-        <w:pStyle w:val="10"/>
-        <w:keepNext w:val="0"/>
-        <w:keepLines w:val="0"/>
-        <w:widowControl/>
-        <w:suppressLineNumbers w:val="0"/>
-        <w:rPr>
-          <w:rFonts w:hint="eastAsia"/>
-          <w:lang w:val="en-US" w:eastAsia="zh-Hans"/>
-        </w:rPr>
-      </w:pPr>
-    </w:p>
-    <w:p>
-      <w:pPr>
-        <w:bidi w:val="0"/>
-        <w:ind w:firstLine="420" w:firstLineChars="0"/>
-        <w:rPr>
-          <w:rFonts w:hint="eastAsia"/>
-          <w:lang w:val="en-US" w:eastAsia="zh-Hans"/>
-        </w:rPr>
-      </w:pPr>
-      <w:r>
-        <w:rPr>
-          <w:rFonts w:hint="eastAsia"/>
-          <w:lang w:val="en-US" w:eastAsia="zh-Hans"/>
-        </w:rPr>
-        <w:t>其中，</w:t>
-      </w:r>
-      <w:r>
-        <w:rPr>
-          <w:rFonts w:hint="default"/>
-          <w:lang w:eastAsia="zh-Hans"/>
-        </w:rPr>
-        <w:t>DirList.java/</w:t>
-      </w:r>
-      <w:r>
-        <w:rPr>
-          <w:rFonts w:hint="default"/>
-        </w:rPr>
-        <w:t>DirList2.java</w:t>
-      </w:r>
-      <w:r>
-        <w:rPr>
-          <w:rFonts w:hint="default"/>
-        </w:rPr>
-        <w:t>/</w:t>
-      </w:r>
-      <w:r>
-        <w:rPr>
-          <w:rFonts w:hint="default"/>
-        </w:rPr>
-        <w:t>DirList3.java</w:t>
-      </w:r>
-      <w:r>
-        <w:rPr>
-          <w:rFonts w:hint="eastAsia"/>
-          <w:lang w:val="en-US" w:eastAsia="zh-Hans"/>
-        </w:rPr>
-        <w:t>三个代码都是</w:t>
-      </w:r>
-      <w:r>
-        <w:rPr>
-          <w:rFonts w:hint="default"/>
-        </w:rPr>
-        <w:t>说明如何通过File.list()方法,列出某个目录下的所有文件/目录</w:t>
-      </w:r>
-      <w:r>
-        <w:rPr>
-          <w:rFonts w:hint="eastAsia"/>
-          <w:lang w:eastAsia="zh-Hans"/>
-        </w:rPr>
-        <w:t>，</w:t>
-      </w:r>
-      <w:r>
-        <w:rPr>
-          <w:rFonts w:hint="eastAsia"/>
-          <w:lang w:val="en-US" w:eastAsia="zh-Hans"/>
-        </w:rPr>
-        <w:t>分别通过定义</w:t>
-      </w:r>
-      <w:r>
-        <w:rPr>
-          <w:rFonts w:hint="default"/>
-        </w:rPr>
-        <w:t>DirFilter</w:t>
-      </w:r>
-      <w:r>
-        <w:rPr>
-          <w:rFonts w:hint="eastAsia"/>
-          <w:lang w:val="en-US" w:eastAsia="zh-Hans"/>
-        </w:rPr>
-        <w:t>实现类、内部类、匿名内部类的方式，实现Filen</w:t>
-      </w:r>
-      <w:r>
-        <w:rPr>
-          <w:rFonts w:hint="default"/>
-          <w:lang w:eastAsia="zh-Hans"/>
-        </w:rPr>
-        <w:t>ame</w:t>
-      </w:r>
-      <w:r>
-        <w:rPr>
-          <w:rFonts w:hint="eastAsia"/>
-          <w:lang w:val="en-US" w:eastAsia="zh-Hans"/>
-        </w:rPr>
-        <w:t>的正则表达式过滤。</w:t>
-      </w:r>
-    </w:p>
-    <w:p>
-      <w:pPr>
-        <w:bidi w:val="0"/>
-        <w:rPr>
-          <w:rFonts w:hint="eastAsia"/>
-          <w:lang w:eastAsia="zh-Hans"/>
-        </w:rPr>
-      </w:pPr>
-    </w:p>
-    <w:p>
-      <w:pPr>
-        <w:pStyle w:val="10"/>
-        <w:keepNext w:val="0"/>
-        <w:keepLines w:val="0"/>
-        <w:widowControl/>
-        <w:suppressLineNumbers w:val="0"/>
-        <w:rPr>
-          <w:rFonts w:hint="eastAsia"/>
-          <w:lang w:val="en-US" w:eastAsia="zh-Hans"/>
-        </w:rPr>
-      </w:pPr>
-    </w:p>
-    <w:p>
-      <w:pPr>
-        <w:pStyle w:val="3"/>
-        <w:bidi w:val="0"/>
-        <w:rPr>
-          <w:rFonts w:hint="eastAsia"/>
-          <w:lang w:eastAsia="zh-Hans"/>
-        </w:rPr>
-      </w:pPr>
-      <w:r>
-        <w:rPr>
-          <w:rFonts w:hint="default"/>
-          <w:lang w:eastAsia="zh-Hans"/>
-        </w:rPr>
-        <w:t>Input and Output</w:t>
-      </w:r>
-    </w:p>
-    <w:p>
-      <w:pPr>
-        <w:pStyle w:val="10"/>
-        <w:keepNext w:val="0"/>
-        <w:keepLines w:val="0"/>
-        <w:widowControl/>
-        <w:suppressLineNumbers w:val="0"/>
-        <w:rPr>
-          <w:rFonts w:hint="eastAsia"/>
-          <w:lang w:val="en-US" w:eastAsia="zh-Hans"/>
-        </w:rPr>
-      </w:pPr>
-    </w:p>
-    <w:p>
-      <w:pPr>
-        <w:pStyle w:val="10"/>
-        <w:keepNext w:val="0"/>
-        <w:keepLines w:val="0"/>
-        <w:widowControl/>
-        <w:suppressLineNumbers w:val="0"/>
-        <w:rPr>
-          <w:rFonts w:hint="eastAsia"/>
-          <w:lang w:val="en-US" w:eastAsia="zh-Hans"/>
-        </w:rPr>
-      </w:pPr>
-    </w:p>
-    <w:p>
-      <w:pPr>
-        <w:pStyle w:val="10"/>
-        <w:keepNext w:val="0"/>
-        <w:keepLines w:val="0"/>
-        <w:widowControl/>
-        <w:suppressLineNumbers w:val="0"/>
-        <w:rPr>
-          <w:rFonts w:hint="eastAsia"/>
-          <w:lang w:eastAsia="zh-Hans"/>
-        </w:rPr>
-      </w:pPr>
-    </w:p>
-    <w:p>
-      <w:pPr>
-        <w:pStyle w:val="10"/>
-        <w:keepNext w:val="0"/>
-        <w:keepLines w:val="0"/>
-        <w:widowControl/>
-        <w:suppressLineNumbers w:val="0"/>
-        <w:rPr>
-          <w:rFonts w:hint="eastAsia"/>
-          <w:lang w:val="en-US" w:eastAsia="zh-Hans"/>
-        </w:rPr>
-      </w:pPr>
-    </w:p>
-    <w:p>
-      <w:pPr>
-        <w:pStyle w:val="3"/>
-        <w:bidi w:val="0"/>
-        <w:rPr>
-          <w:rFonts w:hint="default"/>
-          <w:lang w:eastAsia="zh-Hans"/>
-        </w:rPr>
-      </w:pPr>
-      <w:r>
-        <w:rPr>
-          <w:rFonts w:hint="default"/>
-          <w:lang w:eastAsia="zh-Hans"/>
-        </w:rPr>
-        <w:t xml:space="preserve">Readers and Writers </w:t>
-      </w:r>
-    </w:p>
-    <w:p>
-      <w:pPr>
-        <w:pStyle w:val="10"/>
-        <w:keepNext w:val="0"/>
-        <w:keepLines w:val="0"/>
-        <w:widowControl/>
-        <w:suppressLineNumbers w:val="0"/>
-        <w:rPr>
-          <w:rFonts w:hint="default"/>
-          <w:lang w:eastAsia="zh-Hans"/>
-        </w:rPr>
-      </w:pPr>
-    </w:p>
-    <w:p>
-      <w:pPr>
-        <w:pStyle w:val="10"/>
-        <w:keepNext w:val="0"/>
-        <w:keepLines w:val="0"/>
-        <w:widowControl/>
-        <w:suppressLineNumbers w:val="0"/>
-        <w:rPr>
-          <w:rFonts w:hint="default"/>
-          <w:lang w:eastAsia="zh-Hans"/>
-        </w:rPr>
-      </w:pPr>
-    </w:p>
-    <w:p>
-      <w:pPr>
-        <w:pStyle w:val="10"/>
-        <w:keepNext w:val="0"/>
-        <w:keepLines w:val="0"/>
-        <w:widowControl/>
-        <w:suppressLineNumbers w:val="0"/>
-        <w:rPr>
-          <w:rFonts w:hint="default"/>
-          <w:lang w:eastAsia="zh-Hans"/>
-        </w:rPr>
-      </w:pPr>
-    </w:p>
-    <w:p>
-      <w:pPr>
-        <w:pStyle w:val="3"/>
-        <w:bidi w:val="0"/>
-        <w:rPr>
-          <w:rFonts w:hint="default"/>
-          <w:lang w:eastAsia="zh-Hans"/>
-        </w:rPr>
-      </w:pPr>
-      <w:r>
-        <w:rPr>
-          <w:rFonts w:hint="default"/>
-          <w:lang w:eastAsia="zh-Hans"/>
-        </w:rPr>
-        <w:t>I/O Streams</w:t>
-      </w:r>
-    </w:p>
-    <w:p>
-      <w:pPr>
-        <w:pStyle w:val="10"/>
-        <w:keepNext w:val="0"/>
-        <w:keepLines w:val="0"/>
-        <w:widowControl/>
-        <w:suppressLineNumbers w:val="0"/>
-        <w:rPr>
-          <w:rFonts w:hint="default"/>
-          <w:lang w:eastAsia="zh-Hans"/>
-        </w:rPr>
-      </w:pPr>
-    </w:p>
-    <w:p>
-      <w:pPr>
-        <w:pStyle w:val="10"/>
-        <w:keepNext w:val="0"/>
-        <w:keepLines w:val="0"/>
-        <w:widowControl/>
-        <w:suppressLineNumbers w:val="0"/>
-        <w:rPr>
-          <w:rFonts w:hint="default"/>
-          <w:lang w:eastAsia="zh-Hans"/>
-        </w:rPr>
-      </w:pPr>
-    </w:p>
-    <w:p>
-      <w:pPr>
-        <w:pStyle w:val="10"/>
-        <w:keepNext w:val="0"/>
-        <w:keepLines w:val="0"/>
-        <w:widowControl/>
-        <w:suppressLineNumbers w:val="0"/>
-        <w:rPr>
-          <w:rFonts w:hint="eastAsia"/>
-          <w:lang w:eastAsia="zh-Hans"/>
+        <w:t>New IO</w:t>
+      </w:r>
+      <w:bookmarkStart w:id="0" w:name="_GoBack"/>
+      <w:bookmarkEnd w:id="0"/>
+    </w:p>
+    <w:p>
+      <w:pPr>
+        <w:pStyle w:val="10"/>
+        <w:keepNext w:val="0"/>
+        <w:keepLines w:val="0"/>
+        <w:widowControl/>
+        <w:suppressLineNumbers w:val="0"/>
+        <w:rPr>
+          <w:rFonts w:hint="eastAsia"/>
+          <w:lang w:val="en-US" w:eastAsia="zh-Hans"/>
         </w:rPr>
       </w:pPr>
     </w:p>

</xml_diff>